<commit_message>
Issue #40 - corrected trajectory positioning
</commit_message>
<xml_diff>
--- a/Documentation:Notes/Documentation.docx
+++ b/Documentation:Notes/Documentation.docx
@@ -1,6 +1,6 @@
 
 <file path=word/document.xml><?xml version="1.0" encoding="utf-8"?>
-<w:document xmlns:wpc="http://schemas.microsoft.com/office/word/2010/wordprocessingCanvas" xmlns:mo="http://schemas.microsoft.com/office/mac/office/2008/main" xmlns:mc="http://schemas.openxmlformats.org/markup-compatibility/2006" xmlns:mv="urn:schemas-microsoft-com:mac:vml" xmlns:o="urn:schemas-microsoft-com:office:office" xmlns:r="http://schemas.openxmlformats.org/officeDocument/2006/relationships" xmlns:m="http://schemas.openxmlformats.org/officeDocument/2006/math" xmlns:v="urn:schemas-microsoft-com:vml" xmlns:wp14="http://schemas.microsoft.com/office/word/2010/wordprocessingDrawing" xmlns:wp="http://schemas.openxmlformats.org/drawingml/2006/wordprocessingDrawing" xmlns:w10="urn:schemas-microsoft-com:office:word" xmlns:w="http://schemas.openxmlformats.org/wordprocessingml/2006/main" xmlns:w14="http://schemas.microsoft.com/office/word/2010/wordml" xmlns:w15="http://schemas.microsoft.com/office/word/2012/wordml" xmlns:wpg="http://schemas.microsoft.com/office/word/2010/wordprocessingGroup" xmlns:wpi="http://schemas.microsoft.com/office/word/2010/wordprocessingInk" xmlns:wne="http://schemas.microsoft.com/office/word/2006/wordml" xmlns:wps="http://schemas.microsoft.com/office/word/2010/wordprocessingShape" mc:Ignorable="w14 w15 wp14">
+<w:document xmlns:wpc="http://schemas.microsoft.com/office/word/2010/wordprocessingCanvas" xmlns:cx="http://schemas.microsoft.com/office/drawing/2014/chartex" xmlns:cx1="http://schemas.microsoft.com/office/drawing/2015/9/8/chartex" xmlns:cx2="http://schemas.microsoft.com/office/drawing/2015/10/21/chartex" xmlns:cx3="http://schemas.microsoft.com/office/drawing/2016/5/9/chartex" xmlns:cx4="http://schemas.microsoft.com/office/drawing/2016/5/10/chartex" xmlns:cx5="http://schemas.microsoft.com/office/drawing/2016/5/11/chartex" xmlns:cx6="http://schemas.microsoft.com/office/drawing/2016/5/12/chartex" xmlns:cx7="http://schemas.microsoft.com/office/drawing/2016/5/13/chartex" xmlns:cx8="http://schemas.microsoft.com/office/drawing/2016/5/14/chartex" xmlns:mc="http://schemas.openxmlformats.org/markup-compatibility/2006" xmlns:aink="http://schemas.microsoft.com/office/drawing/2016/ink" xmlns:am3d="http://schemas.microsoft.com/office/drawing/2017/model3d" xmlns:o="urn:schemas-microsoft-com:office:office" xmlns:r="http://schemas.openxmlformats.org/officeDocument/2006/relationships" xmlns:m="http://schemas.openxmlformats.org/officeDocument/2006/math" xmlns:v="urn:schemas-microsoft-com:vml" xmlns:wp14="http://schemas.microsoft.com/office/word/2010/wordprocessingDrawing" xmlns:wp="http://schemas.openxmlformats.org/drawingml/2006/wordprocessingDrawing" xmlns:w10="urn:schemas-microsoft-com:office:word" xmlns:w="http://schemas.openxmlformats.org/wordprocessingml/2006/main" xmlns:w14="http://schemas.microsoft.com/office/word/2010/wordml" xmlns:w15="http://schemas.microsoft.com/office/word/2012/wordml" xmlns:w16cid="http://schemas.microsoft.com/office/word/2016/wordml/cid" xmlns:w16se="http://schemas.microsoft.com/office/word/2015/wordml/symex" xmlns:wpg="http://schemas.microsoft.com/office/word/2010/wordprocessingGroup" xmlns:wpi="http://schemas.microsoft.com/office/word/2010/wordprocessingInk" xmlns:wne="http://schemas.microsoft.com/office/word/2006/wordml" xmlns:wps="http://schemas.microsoft.com/office/word/2010/wordprocessingShape" mc:Ignorable="w14 w15 w16se w16cid wp14">
   <w:body>
     <w:p>
       <w:pPr>
@@ -71,11 +71,19 @@
           <w:lang w:val="en-CA"/>
         </w:rPr>
       </w:pPr>
+      <w:proofErr w:type="spellStart"/>
       <w:r>
         <w:rPr>
           <w:lang w:val="en-CA"/>
         </w:rPr>
-        <w:t>SpineEducation Documentation</w:t>
+        <w:t>SpineEducation</w:t>
+      </w:r>
+      <w:proofErr w:type="spellEnd"/>
+      <w:r>
+        <w:rPr>
+          <w:lang w:val="en-CA"/>
+        </w:rPr>
+        <w:t xml:space="preserve"> Documentation</w:t>
       </w:r>
     </w:p>
     <w:p>
@@ -97,7 +105,63 @@
         <w:rPr>
           <w:lang w:val="en-CA"/>
         </w:rPr>
-        <w:t>, Katrine Rachitsky, Manaar Hyder, Randa Mohsen</w:t>
+        <w:t xml:space="preserve">, Katrine </w:t>
+      </w:r>
+      <w:proofErr w:type="spellStart"/>
+      <w:r>
+        <w:rPr>
+          <w:lang w:val="en-CA"/>
+        </w:rPr>
+        <w:t>Rachitsky</w:t>
+      </w:r>
+      <w:proofErr w:type="spellEnd"/>
+      <w:r>
+        <w:rPr>
+          <w:lang w:val="en-CA"/>
+        </w:rPr>
+        <w:t xml:space="preserve">, </w:t>
+      </w:r>
+      <w:proofErr w:type="spellStart"/>
+      <w:r>
+        <w:rPr>
+          <w:lang w:val="en-CA"/>
+        </w:rPr>
+        <w:t>Manaar</w:t>
+      </w:r>
+      <w:proofErr w:type="spellEnd"/>
+      <w:r>
+        <w:rPr>
+          <w:lang w:val="en-CA"/>
+        </w:rPr>
+        <w:t xml:space="preserve"> </w:t>
+      </w:r>
+      <w:proofErr w:type="spellStart"/>
+      <w:r>
+        <w:rPr>
+          <w:lang w:val="en-CA"/>
+        </w:rPr>
+        <w:t>Hyder</w:t>
+      </w:r>
+      <w:proofErr w:type="spellEnd"/>
+      <w:r>
+        <w:rPr>
+          <w:lang w:val="en-CA"/>
+        </w:rPr>
+        <w:t xml:space="preserve">, </w:t>
+      </w:r>
+      <w:proofErr w:type="spellStart"/>
+      <w:r>
+        <w:rPr>
+          <w:lang w:val="en-CA"/>
+        </w:rPr>
+        <w:t>Randa</w:t>
+      </w:r>
+      <w:proofErr w:type="spellEnd"/>
+      <w:r>
+        <w:rPr>
+          <w:lang w:val="en-CA"/>
+        </w:rPr>
+        <w:t xml:space="preserve"> Mohsen</w:t>
       </w:r>
     </w:p>
     <w:p>
@@ -107,8 +171,21 @@
         <w:jc w:val="center"/>
       </w:pPr>
       <w:r>
-        <w:t>Dr. Anand, Colby Oitment</w:t>
-      </w:r>
+        <w:t xml:space="preserve">Dr. </w:t>
+      </w:r>
+      <w:proofErr w:type="spellStart"/>
+      <w:r>
+        <w:t>Anand</w:t>
+      </w:r>
+      <w:proofErr w:type="spellEnd"/>
+      <w:r>
+        <w:t xml:space="preserve">, Colby </w:t>
+      </w:r>
+      <w:proofErr w:type="spellStart"/>
+      <w:r>
+        <w:t>Oitment</w:t>
+      </w:r>
+      <w:proofErr w:type="spellEnd"/>
     </w:p>
     <w:p>
       <w:pPr>
@@ -233,12 +310,14 @@
       <w:r>
         <w:t xml:space="preserve">with just an </w:t>
       </w:r>
+      <w:proofErr w:type="spellStart"/>
       <w:r>
         <w:rPr>
           <w:i/>
         </w:rPr>
         <w:t>ARSCNView</w:t>
       </w:r>
+      <w:proofErr w:type="spellEnd"/>
       <w:r>
         <w:t xml:space="preserve"> component added into the screen to allow for the AR function to work. This part is tied into the “GAME” component of the menu options on the bottom bar.</w:t>
       </w:r>
@@ -296,11 +375,19 @@
           <w:b/>
         </w:rPr>
       </w:pPr>
+      <w:proofErr w:type="spellStart"/>
       <w:r>
         <w:rPr>
           <w:b/>
         </w:rPr>
-        <w:t>ViewController.swift:</w:t>
+        <w:t>ViewController.swift</w:t>
+      </w:r>
+      <w:proofErr w:type="spellEnd"/>
+      <w:r>
+        <w:rPr>
+          <w:b/>
+        </w:rPr>
+        <w:t>:</w:t>
       </w:r>
     </w:p>
     <w:p>
@@ -342,6 +429,7 @@
         </w:rPr>
         <w:t xml:space="preserve"> </w:t>
       </w:r>
+      <w:proofErr w:type="spellStart"/>
       <w:r>
         <w:rPr>
           <w:rFonts w:ascii="Menlo" w:hAnsi="Menlo" w:cs="Menlo"/>
@@ -351,14 +439,46 @@
         </w:rPr>
         <w:t>func</w:t>
       </w:r>
-      <w:r>
-        <w:rPr>
-          <w:rFonts w:ascii="Menlo" w:hAnsi="Menlo" w:cs="Menlo"/>
-          <w:color w:val="000000"/>
-          <w:sz w:val="17"/>
-          <w:szCs w:val="17"/>
-        </w:rPr>
-        <w:t xml:space="preserve"> viewDidLoad() </w:t>
+      <w:proofErr w:type="spellEnd"/>
+      <w:r>
+        <w:rPr>
+          <w:rFonts w:ascii="Menlo" w:hAnsi="Menlo" w:cs="Menlo"/>
+          <w:color w:val="000000"/>
+          <w:sz w:val="17"/>
+          <w:szCs w:val="17"/>
+        </w:rPr>
+        <w:t xml:space="preserve"> </w:t>
+      </w:r>
+      <w:proofErr w:type="spellStart"/>
+      <w:proofErr w:type="gramStart"/>
+      <w:r>
+        <w:rPr>
+          <w:rFonts w:ascii="Menlo" w:hAnsi="Menlo" w:cs="Menlo"/>
+          <w:color w:val="000000"/>
+          <w:sz w:val="17"/>
+          <w:szCs w:val="17"/>
+        </w:rPr>
+        <w:t>viewDidLoad</w:t>
+      </w:r>
+      <w:proofErr w:type="spellEnd"/>
+      <w:r>
+        <w:rPr>
+          <w:rFonts w:ascii="Menlo" w:hAnsi="Menlo" w:cs="Menlo"/>
+          <w:color w:val="000000"/>
+          <w:sz w:val="17"/>
+          <w:szCs w:val="17"/>
+        </w:rPr>
+        <w:t>(</w:t>
+      </w:r>
+      <w:proofErr w:type="gramEnd"/>
+      <w:r>
+        <w:rPr>
+          <w:rFonts w:ascii="Menlo" w:hAnsi="Menlo" w:cs="Menlo"/>
+          <w:color w:val="000000"/>
+          <w:sz w:val="17"/>
+          <w:szCs w:val="17"/>
+        </w:rPr>
+        <w:t xml:space="preserve">) </w:t>
       </w:r>
     </w:p>
     <w:p>
@@ -380,7 +500,27 @@
           <w:sz w:val="17"/>
           <w:szCs w:val="17"/>
         </w:rPr>
-        <w:t>This is the first function that is called upon in ViewController.swift. This function is used to set up the key components for AR, such a</w:t>
+        <w:t xml:space="preserve">This is the first function that is called upon in </w:t>
+      </w:r>
+      <w:proofErr w:type="spellStart"/>
+      <w:r>
+        <w:rPr>
+          <w:rFonts w:ascii="Menlo" w:hAnsi="Menlo" w:cs="Menlo"/>
+          <w:color w:val="000000"/>
+          <w:sz w:val="17"/>
+          <w:szCs w:val="17"/>
+        </w:rPr>
+        <w:t>ViewController.swift</w:t>
+      </w:r>
+      <w:proofErr w:type="spellEnd"/>
+      <w:r>
+        <w:rPr>
+          <w:rFonts w:ascii="Menlo" w:hAnsi="Menlo" w:cs="Menlo"/>
+          <w:color w:val="000000"/>
+          <w:sz w:val="17"/>
+          <w:szCs w:val="17"/>
+        </w:rPr>
+        <w:t>. This function is used to set up the key components for AR, such a</w:t>
       </w:r>
       <w:r>
         <w:rPr>
@@ -434,17 +574,41 @@
         </w:rPr>
         <w:t xml:space="preserve"> </w:t>
       </w:r>
+      <w:proofErr w:type="spellStart"/>
       <w:r>
         <w:rPr>
           <w:color w:val="BA2DA2"/>
         </w:rPr>
         <w:t>func</w:t>
       </w:r>
-      <w:r>
-        <w:rPr>
-          <w:color w:val="000000"/>
-        </w:rPr>
-        <w:t xml:space="preserve"> touchesBegan()</w:t>
+      <w:proofErr w:type="spellEnd"/>
+      <w:r>
+        <w:rPr>
+          <w:color w:val="000000"/>
+        </w:rPr>
+        <w:t xml:space="preserve"> </w:t>
+      </w:r>
+      <w:proofErr w:type="spellStart"/>
+      <w:proofErr w:type="gramStart"/>
+      <w:r>
+        <w:rPr>
+          <w:color w:val="000000"/>
+        </w:rPr>
+        <w:t>touchesBegan</w:t>
+      </w:r>
+      <w:proofErr w:type="spellEnd"/>
+      <w:r>
+        <w:rPr>
+          <w:color w:val="000000"/>
+        </w:rPr>
+        <w:t>(</w:t>
+      </w:r>
+      <w:proofErr w:type="gramEnd"/>
+      <w:r>
+        <w:rPr>
+          <w:color w:val="000000"/>
+        </w:rPr>
+        <w:t>)</w:t>
       </w:r>
     </w:p>
     <w:p>
@@ -511,7 +675,27 @@
           <w:sz w:val="17"/>
           <w:szCs w:val="17"/>
         </w:rPr>
-        <w:t xml:space="preserve"> There are a few global variables initialized in ViewController.swift, mainly used to indicate the state in which the program is currently in. </w:t>
+        <w:t xml:space="preserve"> There are a few global variables initialized in </w:t>
+      </w:r>
+      <w:proofErr w:type="spellStart"/>
+      <w:r>
+        <w:rPr>
+          <w:rFonts w:ascii="Menlo" w:hAnsi="Menlo" w:cs="Menlo"/>
+          <w:color w:val="000000"/>
+          <w:sz w:val="17"/>
+          <w:szCs w:val="17"/>
+        </w:rPr>
+        <w:t>ViewController.swift</w:t>
+      </w:r>
+      <w:proofErr w:type="spellEnd"/>
+      <w:r>
+        <w:rPr>
+          <w:rFonts w:ascii="Menlo" w:hAnsi="Menlo" w:cs="Menlo"/>
+          <w:color w:val="000000"/>
+          <w:sz w:val="17"/>
+          <w:szCs w:val="17"/>
+        </w:rPr>
+        <w:t xml:space="preserve">, mainly used to indicate the state in which the program is currently in. </w:t>
       </w:r>
     </w:p>
     <w:p>
@@ -542,8 +726,19 @@
           <w:sz w:val="17"/>
           <w:szCs w:val="17"/>
         </w:rPr>
-        <w:t xml:space="preserve"> (!</w:t>
-      </w:r>
+        <w:t xml:space="preserve"> </w:t>
+      </w:r>
+      <w:proofErr w:type="gramStart"/>
+      <w:r>
+        <w:rPr>
+          <w:rFonts w:ascii="Menlo" w:hAnsi="Menlo" w:cs="Menlo"/>
+          <w:color w:val="000000"/>
+          <w:sz w:val="17"/>
+          <w:szCs w:val="17"/>
+        </w:rPr>
+        <w:t>(!</w:t>
+      </w:r>
+      <w:proofErr w:type="spellStart"/>
       <w:r>
         <w:rPr>
           <w:rFonts w:ascii="Menlo" w:hAnsi="Menlo" w:cs="Menlo"/>
@@ -553,6 +748,8 @@
         </w:rPr>
         <w:t>targetExists</w:t>
       </w:r>
+      <w:proofErr w:type="spellEnd"/>
+      <w:proofErr w:type="gramEnd"/>
       <w:r>
         <w:rPr>
           <w:rFonts w:ascii="Menlo" w:hAnsi="Menlo" w:cs="Menlo"/>
@@ -627,7 +824,17 @@
           <w:sz w:val="17"/>
           <w:szCs w:val="17"/>
         </w:rPr>
-        <w:t>the spine will be added to the scene as a child node of the scene, so that it will behave as a real 3D object in 3D space. Additionally, the user will be given a few seconds to reposition the spine by tapping the screen so that the spine is recreated in any direction the user points the camera of their device.</w:t>
+        <w:t xml:space="preserve">the spine will be added to the scene as a child node of the scene, so that it will behave as a real 3D object in 3D space. Additionally, the user will </w:t>
+      </w:r>
+      <w:r>
+        <w:rPr>
+          <w:rFonts w:ascii="Menlo" w:hAnsi="Menlo" w:cs="Menlo"/>
+          <w:color w:val="000000" w:themeColor="text1"/>
+          <w:sz w:val="17"/>
+          <w:szCs w:val="17"/>
+        </w:rPr>
+        <w:lastRenderedPageBreak/>
+        <w:t>be given a few seconds to reposition the spine by tapping the screen so that the spine is recreated in any direction the user points the camera of their device.</w:t>
       </w:r>
     </w:p>
     <w:p>
@@ -649,7 +856,58 @@
           <w:sz w:val="17"/>
           <w:szCs w:val="17"/>
         </w:rPr>
-        <w:t xml:space="preserve">    (Calls on the createSpine() and the showTarget()functions)</w:t>
+        <w:t xml:space="preserve">    (Calls on the </w:t>
+      </w:r>
+      <w:proofErr w:type="spellStart"/>
+      <w:proofErr w:type="gramStart"/>
+      <w:r>
+        <w:rPr>
+          <w:rFonts w:ascii="Menlo" w:hAnsi="Menlo" w:cs="Menlo"/>
+          <w:color w:val="000000" w:themeColor="text1"/>
+          <w:sz w:val="17"/>
+          <w:szCs w:val="17"/>
+        </w:rPr>
+        <w:t>createSpine</w:t>
+      </w:r>
+      <w:proofErr w:type="spellEnd"/>
+      <w:r>
+        <w:rPr>
+          <w:rFonts w:ascii="Menlo" w:hAnsi="Menlo" w:cs="Menlo"/>
+          <w:color w:val="000000" w:themeColor="text1"/>
+          <w:sz w:val="17"/>
+          <w:szCs w:val="17"/>
+        </w:rPr>
+        <w:t>(</w:t>
+      </w:r>
+      <w:proofErr w:type="gramEnd"/>
+      <w:r>
+        <w:rPr>
+          <w:rFonts w:ascii="Menlo" w:hAnsi="Menlo" w:cs="Menlo"/>
+          <w:color w:val="000000" w:themeColor="text1"/>
+          <w:sz w:val="17"/>
+          <w:szCs w:val="17"/>
+        </w:rPr>
+        <w:t xml:space="preserve">) and the </w:t>
+      </w:r>
+      <w:proofErr w:type="spellStart"/>
+      <w:r>
+        <w:rPr>
+          <w:rFonts w:ascii="Menlo" w:hAnsi="Menlo" w:cs="Menlo"/>
+          <w:color w:val="000000" w:themeColor="text1"/>
+          <w:sz w:val="17"/>
+          <w:szCs w:val="17"/>
+        </w:rPr>
+        <w:t>showTarget</w:t>
+      </w:r>
+      <w:proofErr w:type="spellEnd"/>
+      <w:r>
+        <w:rPr>
+          <w:rFonts w:ascii="Menlo" w:hAnsi="Menlo" w:cs="Menlo"/>
+          <w:color w:val="000000" w:themeColor="text1"/>
+          <w:sz w:val="17"/>
+          <w:szCs w:val="17"/>
+        </w:rPr>
+        <w:t>()functions)</w:t>
       </w:r>
     </w:p>
     <w:p>
@@ -690,6 +948,7 @@
         </w:rPr>
         <w:t xml:space="preserve"> (</w:t>
       </w:r>
+      <w:proofErr w:type="spellStart"/>
       <w:r>
         <w:rPr>
           <w:rFonts w:ascii="Menlo" w:hAnsi="Menlo" w:cs="Menlo"/>
@@ -699,15 +958,27 @@
         </w:rPr>
         <w:t>targetExists</w:t>
       </w:r>
-      <w:r>
-        <w:rPr>
-          <w:rFonts w:ascii="Menlo" w:hAnsi="Menlo" w:cs="Menlo"/>
-          <w:color w:val="000000"/>
-          <w:sz w:val="17"/>
-          <w:szCs w:val="17"/>
-        </w:rPr>
-        <w:t xml:space="preserve"> &amp;&amp; !</w:t>
-      </w:r>
+      <w:proofErr w:type="spellEnd"/>
+      <w:r>
+        <w:rPr>
+          <w:rFonts w:ascii="Menlo" w:hAnsi="Menlo" w:cs="Menlo"/>
+          <w:color w:val="000000"/>
+          <w:sz w:val="17"/>
+          <w:szCs w:val="17"/>
+        </w:rPr>
+        <w:t xml:space="preserve"> &amp;</w:t>
+      </w:r>
+      <w:proofErr w:type="gramStart"/>
+      <w:r>
+        <w:rPr>
+          <w:rFonts w:ascii="Menlo" w:hAnsi="Menlo" w:cs="Menlo"/>
+          <w:color w:val="000000"/>
+          <w:sz w:val="17"/>
+          <w:szCs w:val="17"/>
+        </w:rPr>
+        <w:t>&amp; !</w:t>
+      </w:r>
+      <w:proofErr w:type="spellStart"/>
       <w:r>
         <w:rPr>
           <w:rFonts w:ascii="Menlo" w:hAnsi="Menlo" w:cs="Menlo"/>
@@ -717,6 +988,8 @@
         </w:rPr>
         <w:t>targetLocked</w:t>
       </w:r>
+      <w:proofErr w:type="spellEnd"/>
+      <w:proofErr w:type="gramEnd"/>
       <w:r>
         <w:rPr>
           <w:rFonts w:ascii="Menlo" w:hAnsi="Menlo" w:cs="Menlo"/>
@@ -760,12 +1033,14 @@
         </w:rPr>
         <w:t xml:space="preserve">target has been created, however the start point for the surgery has not yet been set. This will call upon the </w:t>
       </w:r>
+      <w:proofErr w:type="spellStart"/>
       <w:r>
         <w:rPr>
           <w:color w:val="703DAA"/>
         </w:rPr>
         <w:t>SCNHitTestOption</w:t>
       </w:r>
+      <w:proofErr w:type="spellEnd"/>
       <w:r>
         <w:rPr>
           <w:color w:val="703DAA"/>
@@ -847,24 +1122,36 @@
         </w:rPr>
         <w:t xml:space="preserve"> (</w:t>
       </w:r>
+      <w:proofErr w:type="spellStart"/>
       <w:r>
         <w:rPr>
           <w:color w:val="4F8187"/>
         </w:rPr>
         <w:t>targetLocked</w:t>
       </w:r>
-      <w:r>
-        <w:rPr>
-          <w:color w:val="000000"/>
-        </w:rPr>
-        <w:t xml:space="preserve"> &amp;&amp; !</w:t>
-      </w:r>
+      <w:proofErr w:type="spellEnd"/>
+      <w:r>
+        <w:rPr>
+          <w:color w:val="000000"/>
+        </w:rPr>
+        <w:t xml:space="preserve"> &amp;</w:t>
+      </w:r>
+      <w:proofErr w:type="gramStart"/>
+      <w:r>
+        <w:rPr>
+          <w:color w:val="000000"/>
+        </w:rPr>
+        <w:t>&amp; !</w:t>
+      </w:r>
+      <w:proofErr w:type="spellStart"/>
       <w:r>
         <w:rPr>
           <w:color w:val="4F8187"/>
         </w:rPr>
         <w:t>trajectoryExists</w:t>
       </w:r>
+      <w:proofErr w:type="spellEnd"/>
+      <w:proofErr w:type="gramEnd"/>
       <w:r>
         <w:rPr>
           <w:color w:val="000000"/>
@@ -911,18 +1198,22 @@
         </w:rPr>
         <w:t xml:space="preserve"> if not, will call upon the </w:t>
       </w:r>
+      <w:proofErr w:type="spellStart"/>
+      <w:proofErr w:type="gramStart"/>
       <w:r>
         <w:rPr>
           <w:color w:val="31595D"/>
         </w:rPr>
         <w:t>drawTrajectory</w:t>
       </w:r>
+      <w:proofErr w:type="spellEnd"/>
       <w:r>
         <w:rPr>
           <w:color w:val="000000"/>
         </w:rPr>
         <w:t>(</w:t>
       </w:r>
+      <w:proofErr w:type="gramEnd"/>
       <w:r>
         <w:rPr>
           <w:color w:val="000000"/>
@@ -959,17 +1250,41 @@
         </w:rPr>
         <w:tab/>
       </w:r>
+      <w:proofErr w:type="spellStart"/>
       <w:r>
         <w:rPr>
           <w:color w:val="BA2DA2"/>
         </w:rPr>
         <w:t>func</w:t>
       </w:r>
-      <w:r>
-        <w:rPr>
-          <w:color w:val="000000"/>
-        </w:rPr>
-        <w:t xml:space="preserve"> showTarget()</w:t>
+      <w:proofErr w:type="spellEnd"/>
+      <w:r>
+        <w:rPr>
+          <w:color w:val="000000"/>
+        </w:rPr>
+        <w:t xml:space="preserve"> </w:t>
+      </w:r>
+      <w:proofErr w:type="spellStart"/>
+      <w:proofErr w:type="gramStart"/>
+      <w:r>
+        <w:rPr>
+          <w:color w:val="000000"/>
+        </w:rPr>
+        <w:t>showTarget</w:t>
+      </w:r>
+      <w:proofErr w:type="spellEnd"/>
+      <w:r>
+        <w:rPr>
+          <w:color w:val="000000"/>
+        </w:rPr>
+        <w:t>(</w:t>
+      </w:r>
+      <w:proofErr w:type="gramEnd"/>
+      <w:r>
+        <w:rPr>
+          <w:color w:val="000000"/>
+        </w:rPr>
+        <w:t>)</w:t>
       </w:r>
     </w:p>
     <w:p>
@@ -1030,23 +1345,37 @@
       <w:r>
         <w:t>.</w:t>
       </w:r>
+      <w:proofErr w:type="spellStart"/>
       <w:r>
         <w:rPr>
           <w:rStyle w:val="s2"/>
         </w:rPr>
         <w:t>pointOfView</w:t>
       </w:r>
+      <w:proofErr w:type="spellEnd"/>
+      <w:proofErr w:type="gramStart"/>
       <w:r>
         <w:t>?.</w:t>
       </w:r>
+      <w:proofErr w:type="spellStart"/>
       <w:r>
         <w:rPr>
           <w:rStyle w:val="s3"/>
         </w:rPr>
         <w:t>addChildNode</w:t>
       </w:r>
-      <w:r>
-        <w:t>(bullseyeNode)</w:t>
+      <w:proofErr w:type="spellEnd"/>
+      <w:proofErr w:type="gramEnd"/>
+      <w:r>
+        <w:t>(</w:t>
+      </w:r>
+      <w:proofErr w:type="spellStart"/>
+      <w:r>
+        <w:t>bullseyeNode</w:t>
+      </w:r>
+      <w:proofErr w:type="spellEnd"/>
+      <w:r>
+        <w:t>)</w:t>
       </w:r>
       <w:r>
         <w:t xml:space="preserve"> </w:t>
@@ -1125,6 +1454,7 @@
         </w:rPr>
         <w:tab/>
       </w:r>
+      <w:proofErr w:type="spellStart"/>
       <w:r>
         <w:rPr>
           <w:rFonts w:ascii="Menlo" w:hAnsi="Menlo" w:cs="Menlo"/>
@@ -1134,14 +1464,35 @@
         </w:rPr>
         <w:t>func</w:t>
       </w:r>
-      <w:r>
-        <w:rPr>
-          <w:rFonts w:ascii="Menlo" w:hAnsi="Menlo" w:cs="Menlo"/>
-          <w:color w:val="000000"/>
-          <w:sz w:val="17"/>
-          <w:szCs w:val="17"/>
-        </w:rPr>
-        <w:t xml:space="preserve"> showUserInstruction (</w:t>
+      <w:proofErr w:type="spellEnd"/>
+      <w:r>
+        <w:rPr>
+          <w:rFonts w:ascii="Menlo" w:hAnsi="Menlo" w:cs="Menlo"/>
+          <w:color w:val="000000"/>
+          <w:sz w:val="17"/>
+          <w:szCs w:val="17"/>
+        </w:rPr>
+        <w:t xml:space="preserve"> </w:t>
+      </w:r>
+      <w:proofErr w:type="spellStart"/>
+      <w:r>
+        <w:rPr>
+          <w:rFonts w:ascii="Menlo" w:hAnsi="Menlo" w:cs="Menlo"/>
+          <w:color w:val="000000"/>
+          <w:sz w:val="17"/>
+          <w:szCs w:val="17"/>
+        </w:rPr>
+        <w:t>showUserInstruction</w:t>
+      </w:r>
+      <w:proofErr w:type="spellEnd"/>
+      <w:r>
+        <w:rPr>
+          <w:rFonts w:ascii="Menlo" w:hAnsi="Menlo" w:cs="Menlo"/>
+          <w:color w:val="000000"/>
+          <w:sz w:val="17"/>
+          <w:szCs w:val="17"/>
+        </w:rPr>
+        <w:t xml:space="preserve"> (</w:t>
       </w:r>
       <w:r>
         <w:rPr>
@@ -1218,18 +1569,28 @@
         </w:rPr>
         <w:tab/>
       </w:r>
+      <w:proofErr w:type="spellStart"/>
       <w:r>
         <w:rPr>
           <w:color w:val="BA2DA2"/>
         </w:rPr>
         <w:t>func</w:t>
       </w:r>
-      <w:r>
-        <w:rPr>
-          <w:color w:val="000000"/>
-        </w:rPr>
-        <w:t xml:space="preserve"> make2dNode(</w:t>
-      </w:r>
+      <w:proofErr w:type="spellEnd"/>
+      <w:r>
+        <w:rPr>
+          <w:color w:val="000000"/>
+        </w:rPr>
+        <w:t xml:space="preserve"> make2</w:t>
+      </w:r>
+      <w:proofErr w:type="gramStart"/>
+      <w:r>
+        <w:rPr>
+          <w:color w:val="000000"/>
+        </w:rPr>
+        <w:t>dNode(</w:t>
+      </w:r>
+      <w:proofErr w:type="gramEnd"/>
       <w:r>
         <w:rPr>
           <w:color w:val="000000"/>
@@ -1321,6 +1682,7 @@
         </w:rPr>
         <w:t xml:space="preserve"> </w:t>
       </w:r>
+      <w:proofErr w:type="spellStart"/>
       <w:r>
         <w:rPr>
           <w:rFonts w:ascii="Menlo" w:hAnsi="Menlo" w:cs="Menlo"/>
@@ -1330,15 +1692,28 @@
         </w:rPr>
         <w:t>func</w:t>
       </w:r>
-      <w:r>
-        <w:rPr>
-          <w:rFonts w:ascii="Menlo" w:hAnsi="Menlo" w:cs="Menlo"/>
-          <w:color w:val="000000"/>
-          <w:sz w:val="17"/>
-          <w:szCs w:val="17"/>
-        </w:rPr>
-        <w:t xml:space="preserve"> viewWillAppear</w:t>
-      </w:r>
+      <w:proofErr w:type="spellEnd"/>
+      <w:r>
+        <w:rPr>
+          <w:rFonts w:ascii="Menlo" w:hAnsi="Menlo" w:cs="Menlo"/>
+          <w:color w:val="000000"/>
+          <w:sz w:val="17"/>
+          <w:szCs w:val="17"/>
+        </w:rPr>
+        <w:t xml:space="preserve"> </w:t>
+      </w:r>
+      <w:proofErr w:type="spellStart"/>
+      <w:proofErr w:type="gramStart"/>
+      <w:r>
+        <w:rPr>
+          <w:rFonts w:ascii="Menlo" w:hAnsi="Menlo" w:cs="Menlo"/>
+          <w:color w:val="000000"/>
+          <w:sz w:val="17"/>
+          <w:szCs w:val="17"/>
+        </w:rPr>
+        <w:t>viewWillAppear</w:t>
+      </w:r>
+      <w:proofErr w:type="spellEnd"/>
       <w:r>
         <w:rPr>
           <w:rFonts w:ascii="Menlo" w:hAnsi="Menlo" w:cs="Menlo"/>
@@ -1348,6 +1723,7 @@
         </w:rPr>
         <w:t>(</w:t>
       </w:r>
+      <w:proofErr w:type="gramEnd"/>
       <w:r>
         <w:rPr>
           <w:rFonts w:ascii="Menlo" w:hAnsi="Menlo" w:cs="Menlo"/>
@@ -1422,18 +1798,36 @@
         </w:rPr>
         <w:t xml:space="preserve"> </w:t>
       </w:r>
+      <w:proofErr w:type="spellStart"/>
       <w:r>
         <w:rPr>
           <w:color w:val="BA2DA2"/>
         </w:rPr>
         <w:t>func</w:t>
       </w:r>
-      <w:r>
-        <w:rPr>
-          <w:color w:val="000000"/>
-        </w:rPr>
-        <w:t xml:space="preserve"> viewWillDisappear(</w:t>
-      </w:r>
+      <w:proofErr w:type="spellEnd"/>
+      <w:r>
+        <w:rPr>
+          <w:color w:val="000000"/>
+        </w:rPr>
+        <w:t xml:space="preserve"> </w:t>
+      </w:r>
+      <w:proofErr w:type="spellStart"/>
+      <w:proofErr w:type="gramStart"/>
+      <w:r>
+        <w:rPr>
+          <w:color w:val="000000"/>
+        </w:rPr>
+        <w:t>viewWillDisappear</w:t>
+      </w:r>
+      <w:proofErr w:type="spellEnd"/>
+      <w:r>
+        <w:rPr>
+          <w:color w:val="000000"/>
+        </w:rPr>
+        <w:t>(</w:t>
+      </w:r>
+      <w:proofErr w:type="gramEnd"/>
       <w:r>
         <w:rPr>
           <w:color w:val="BA2DA2"/>
@@ -1472,7 +1866,21 @@
         <w:rPr>
           <w:color w:val="000000" w:themeColor="text1"/>
         </w:rPr>
-        <w:t xml:space="preserve"> Pauses the view’s session (ie if switch screens can reload current progress)</w:t>
+        <w:t xml:space="preserve"> Pauses the view’s session (</w:t>
+      </w:r>
+      <w:proofErr w:type="spellStart"/>
+      <w:r>
+        <w:rPr>
+          <w:color w:val="000000" w:themeColor="text1"/>
+        </w:rPr>
+        <w:t>ie</w:t>
+      </w:r>
+      <w:proofErr w:type="spellEnd"/>
+      <w:r>
+        <w:rPr>
+          <w:color w:val="000000" w:themeColor="text1"/>
+        </w:rPr>
+        <w:t xml:space="preserve"> if switch screens can reload current progress)</w:t>
       </w:r>
     </w:p>
     <w:p>
@@ -1504,17 +1912,33 @@
         </w:rPr>
         <w:tab/>
       </w:r>
+      <w:proofErr w:type="spellStart"/>
       <w:r>
         <w:rPr>
           <w:color w:val="BA2DA2"/>
         </w:rPr>
         <w:t>func</w:t>
       </w:r>
-      <w:r>
-        <w:rPr>
-          <w:color w:val="000000"/>
-        </w:rPr>
-        <w:t xml:space="preserve"> drawTrajectory ()</w:t>
+      <w:proofErr w:type="spellEnd"/>
+      <w:r>
+        <w:rPr>
+          <w:color w:val="000000"/>
+        </w:rPr>
+        <w:t xml:space="preserve"> </w:t>
+      </w:r>
+      <w:proofErr w:type="spellStart"/>
+      <w:r>
+        <w:rPr>
+          <w:color w:val="000000"/>
+        </w:rPr>
+        <w:t>drawTrajectory</w:t>
+      </w:r>
+      <w:proofErr w:type="spellEnd"/>
+      <w:r>
+        <w:rPr>
+          <w:color w:val="000000"/>
+        </w:rPr>
+        <w:t xml:space="preserve"> ()</w:t>
       </w:r>
     </w:p>
     <w:p>
@@ -1615,6 +2039,7 @@
           <w:szCs w:val="17"/>
         </w:rPr>
       </w:pPr>
+      <w:proofErr w:type="spellStart"/>
       <w:r>
         <w:rPr>
           <w:rFonts w:ascii="Menlo" w:hAnsi="Menlo" w:cs="Menlo"/>
@@ -1624,14 +2049,46 @@
         </w:rPr>
         <w:t>func</w:t>
       </w:r>
-      <w:r>
-        <w:rPr>
-          <w:rFonts w:ascii="Menlo" w:hAnsi="Menlo" w:cs="Menlo"/>
-          <w:color w:val="000000"/>
-          <w:sz w:val="17"/>
-          <w:szCs w:val="17"/>
-        </w:rPr>
-        <w:t xml:space="preserve"> createSpine(position : </w:t>
+      <w:proofErr w:type="spellEnd"/>
+      <w:r>
+        <w:rPr>
+          <w:rFonts w:ascii="Menlo" w:hAnsi="Menlo" w:cs="Menlo"/>
+          <w:color w:val="000000"/>
+          <w:sz w:val="17"/>
+          <w:szCs w:val="17"/>
+        </w:rPr>
+        <w:t xml:space="preserve"> </w:t>
+      </w:r>
+      <w:proofErr w:type="spellStart"/>
+      <w:proofErr w:type="gramStart"/>
+      <w:r>
+        <w:rPr>
+          <w:rFonts w:ascii="Menlo" w:hAnsi="Menlo" w:cs="Menlo"/>
+          <w:color w:val="000000"/>
+          <w:sz w:val="17"/>
+          <w:szCs w:val="17"/>
+        </w:rPr>
+        <w:t>createSpine</w:t>
+      </w:r>
+      <w:proofErr w:type="spellEnd"/>
+      <w:r>
+        <w:rPr>
+          <w:rFonts w:ascii="Menlo" w:hAnsi="Menlo" w:cs="Menlo"/>
+          <w:color w:val="000000"/>
+          <w:sz w:val="17"/>
+          <w:szCs w:val="17"/>
+        </w:rPr>
+        <w:t>(</w:t>
+      </w:r>
+      <w:proofErr w:type="gramEnd"/>
+      <w:r>
+        <w:rPr>
+          <w:rFonts w:ascii="Menlo" w:hAnsi="Menlo" w:cs="Menlo"/>
+          <w:color w:val="000000"/>
+          <w:sz w:val="17"/>
+          <w:szCs w:val="17"/>
+        </w:rPr>
+        <w:t xml:space="preserve">position : </w:t>
       </w:r>
       <w:r>
         <w:rPr>
@@ -1680,7 +2137,27 @@
           <w:szCs w:val="17"/>
         </w:rPr>
         <w:tab/>
-        <w:t xml:space="preserve">    Creates the spine node at the given position, and attaches it to the </w:t>
+        <w:t xml:space="preserve">    Creates the spine node at the given </w:t>
+      </w:r>
+      <w:proofErr w:type="gramStart"/>
+      <w:r>
+        <w:rPr>
+          <w:rFonts w:ascii="Menlo" w:hAnsi="Menlo" w:cs="Menlo"/>
+          <w:color w:val="000000"/>
+          <w:sz w:val="17"/>
+          <w:szCs w:val="17"/>
+        </w:rPr>
+        <w:t>position, and</w:t>
+      </w:r>
+      <w:proofErr w:type="gramEnd"/>
+      <w:r>
+        <w:rPr>
+          <w:rFonts w:ascii="Menlo" w:hAnsi="Menlo" w:cs="Menlo"/>
+          <w:color w:val="000000"/>
+          <w:sz w:val="17"/>
+          <w:szCs w:val="17"/>
+        </w:rPr>
+        <w:t xml:space="preserve"> attaches it to the </w:t>
       </w:r>
       <w:r>
         <w:rPr>
@@ -1760,6 +2237,7 @@
         </w:rPr>
         <w:t xml:space="preserve"> </w:t>
       </w:r>
+      <w:proofErr w:type="spellStart"/>
       <w:r>
         <w:rPr>
           <w:rFonts w:ascii="Menlo" w:hAnsi="Menlo" w:cs="Menlo"/>
@@ -1769,14 +2247,46 @@
         </w:rPr>
         <w:t>func</w:t>
       </w:r>
-      <w:r>
-        <w:rPr>
-          <w:rFonts w:ascii="Menlo" w:hAnsi="Menlo" w:cs="Menlo"/>
-          <w:color w:val="000000"/>
-          <w:sz w:val="17"/>
-          <w:szCs w:val="17"/>
-        </w:rPr>
-        <w:t xml:space="preserve"> didReceiveMemoryWarning() </w:t>
+      <w:proofErr w:type="spellEnd"/>
+      <w:r>
+        <w:rPr>
+          <w:rFonts w:ascii="Menlo" w:hAnsi="Menlo" w:cs="Menlo"/>
+          <w:color w:val="000000"/>
+          <w:sz w:val="17"/>
+          <w:szCs w:val="17"/>
+        </w:rPr>
+        <w:t xml:space="preserve"> </w:t>
+      </w:r>
+      <w:proofErr w:type="spellStart"/>
+      <w:proofErr w:type="gramStart"/>
+      <w:r>
+        <w:rPr>
+          <w:rFonts w:ascii="Menlo" w:hAnsi="Menlo" w:cs="Menlo"/>
+          <w:color w:val="000000"/>
+          <w:sz w:val="17"/>
+          <w:szCs w:val="17"/>
+        </w:rPr>
+        <w:t>didReceiveMemoryWarning</w:t>
+      </w:r>
+      <w:proofErr w:type="spellEnd"/>
+      <w:r>
+        <w:rPr>
+          <w:rFonts w:ascii="Menlo" w:hAnsi="Menlo" w:cs="Menlo"/>
+          <w:color w:val="000000"/>
+          <w:sz w:val="17"/>
+          <w:szCs w:val="17"/>
+        </w:rPr>
+        <w:t>(</w:t>
+      </w:r>
+      <w:proofErr w:type="gramEnd"/>
+      <w:r>
+        <w:rPr>
+          <w:rFonts w:ascii="Menlo" w:hAnsi="Menlo" w:cs="Menlo"/>
+          <w:color w:val="000000"/>
+          <w:sz w:val="17"/>
+          <w:szCs w:val="17"/>
+        </w:rPr>
+        <w:t xml:space="preserve">) </w:t>
       </w:r>
     </w:p>
     <w:p>
@@ -1816,7 +2326,27 @@
           <w:sz w:val="17"/>
           <w:szCs w:val="17"/>
         </w:rPr>
-        <w:t>Release any cached data, images, etc that aren't in use.</w:t>
+        <w:t xml:space="preserve">Release any cached data, images, </w:t>
+      </w:r>
+      <w:proofErr w:type="spellStart"/>
+      <w:r>
+        <w:rPr>
+          <w:rFonts w:ascii="Menlo" w:hAnsi="Menlo" w:cs="Menlo"/>
+          <w:color w:val="000000" w:themeColor="text1"/>
+          <w:sz w:val="17"/>
+          <w:szCs w:val="17"/>
+        </w:rPr>
+        <w:t>etc</w:t>
+      </w:r>
+      <w:proofErr w:type="spellEnd"/>
+      <w:r>
+        <w:rPr>
+          <w:rFonts w:ascii="Menlo" w:hAnsi="Menlo" w:cs="Menlo"/>
+          <w:color w:val="000000" w:themeColor="text1"/>
+          <w:sz w:val="17"/>
+          <w:szCs w:val="17"/>
+        </w:rPr>
+        <w:t xml:space="preserve"> that aren't in use.</w:t>
       </w:r>
     </w:p>
     <w:p>
@@ -1869,6 +2399,7 @@
         </w:rPr>
         <w:t xml:space="preserve"> </w:t>
       </w:r>
+      <w:proofErr w:type="spellStart"/>
       <w:r>
         <w:rPr>
           <w:rFonts w:ascii="Menlo" w:hAnsi="Menlo" w:cs="Menlo"/>
@@ -1878,23 +2409,44 @@
         </w:rPr>
         <w:t>func</w:t>
       </w:r>
-      <w:r>
-        <w:rPr>
-          <w:rFonts w:ascii="Menlo" w:hAnsi="Menlo" w:cs="Menlo"/>
-          <w:color w:val="000000"/>
-          <w:sz w:val="17"/>
-          <w:szCs w:val="17"/>
-        </w:rPr>
-        <w:t xml:space="preserve"> session</w:t>
-      </w:r>
-      <w:r>
-        <w:rPr>
-          <w:rFonts w:ascii="Menlo" w:hAnsi="Menlo" w:cs="Menlo"/>
-          <w:color w:val="000000"/>
-          <w:sz w:val="17"/>
-          <w:szCs w:val="17"/>
-        </w:rPr>
-        <w:t xml:space="preserve">() </w:t>
+      <w:proofErr w:type="spellEnd"/>
+      <w:r>
+        <w:rPr>
+          <w:rFonts w:ascii="Menlo" w:hAnsi="Menlo" w:cs="Menlo"/>
+          <w:color w:val="000000"/>
+          <w:sz w:val="17"/>
+          <w:szCs w:val="17"/>
+        </w:rPr>
+        <w:t xml:space="preserve"> </w:t>
+      </w:r>
+      <w:proofErr w:type="gramStart"/>
+      <w:r>
+        <w:rPr>
+          <w:rFonts w:ascii="Menlo" w:hAnsi="Menlo" w:cs="Menlo"/>
+          <w:color w:val="000000"/>
+          <w:sz w:val="17"/>
+          <w:szCs w:val="17"/>
+        </w:rPr>
+        <w:t>session</w:t>
+      </w:r>
+      <w:r>
+        <w:rPr>
+          <w:rFonts w:ascii="Menlo" w:hAnsi="Menlo" w:cs="Menlo"/>
+          <w:color w:val="000000"/>
+          <w:sz w:val="17"/>
+          <w:szCs w:val="17"/>
+        </w:rPr>
+        <w:t>(</w:t>
+      </w:r>
+      <w:proofErr w:type="gramEnd"/>
+      <w:r>
+        <w:rPr>
+          <w:rFonts w:ascii="Menlo" w:hAnsi="Menlo" w:cs="Menlo"/>
+          <w:color w:val="000000"/>
+          <w:sz w:val="17"/>
+          <w:szCs w:val="17"/>
+        </w:rPr>
+        <w:t xml:space="preserve">) </w:t>
       </w:r>
     </w:p>
     <w:p>
@@ -2013,6 +2565,7 @@
         </w:rPr>
         <w:t xml:space="preserve"> </w:t>
       </w:r>
+      <w:proofErr w:type="spellStart"/>
       <w:r>
         <w:rPr>
           <w:rFonts w:ascii="Menlo" w:hAnsi="Menlo" w:cs="Menlo"/>
@@ -2022,23 +2575,46 @@
         </w:rPr>
         <w:t>func</w:t>
       </w:r>
-      <w:r>
-        <w:rPr>
-          <w:rFonts w:ascii="Menlo" w:hAnsi="Menlo" w:cs="Menlo"/>
-          <w:color w:val="000000"/>
-          <w:sz w:val="17"/>
-          <w:szCs w:val="17"/>
-        </w:rPr>
-        <w:t xml:space="preserve"> sessionWasInterrupted</w:t>
-      </w:r>
-      <w:r>
-        <w:rPr>
-          <w:rFonts w:ascii="Menlo" w:hAnsi="Menlo" w:cs="Menlo"/>
-          <w:color w:val="000000"/>
-          <w:sz w:val="17"/>
-          <w:szCs w:val="17"/>
-        </w:rPr>
-        <w:t>()</w:t>
+      <w:proofErr w:type="spellEnd"/>
+      <w:r>
+        <w:rPr>
+          <w:rFonts w:ascii="Menlo" w:hAnsi="Menlo" w:cs="Menlo"/>
+          <w:color w:val="000000"/>
+          <w:sz w:val="17"/>
+          <w:szCs w:val="17"/>
+        </w:rPr>
+        <w:t xml:space="preserve"> </w:t>
+      </w:r>
+      <w:proofErr w:type="spellStart"/>
+      <w:proofErr w:type="gramStart"/>
+      <w:r>
+        <w:rPr>
+          <w:rFonts w:ascii="Menlo" w:hAnsi="Menlo" w:cs="Menlo"/>
+          <w:color w:val="000000"/>
+          <w:sz w:val="17"/>
+          <w:szCs w:val="17"/>
+        </w:rPr>
+        <w:t>sessionWasInterrupted</w:t>
+      </w:r>
+      <w:proofErr w:type="spellEnd"/>
+      <w:r>
+        <w:rPr>
+          <w:rFonts w:ascii="Menlo" w:hAnsi="Menlo" w:cs="Menlo"/>
+          <w:color w:val="000000"/>
+          <w:sz w:val="17"/>
+          <w:szCs w:val="17"/>
+        </w:rPr>
+        <w:t>(</w:t>
+      </w:r>
+      <w:proofErr w:type="gramEnd"/>
+      <w:r>
+        <w:rPr>
+          <w:rFonts w:ascii="Menlo" w:hAnsi="Menlo" w:cs="Menlo"/>
+          <w:color w:val="000000"/>
+          <w:sz w:val="17"/>
+          <w:szCs w:val="17"/>
+        </w:rPr>
+        <w:t>)</w:t>
       </w:r>
     </w:p>
     <w:p>
@@ -2125,6 +2701,7 @@
           <w:szCs w:val="17"/>
         </w:rPr>
       </w:pPr>
+      <w:proofErr w:type="spellStart"/>
       <w:r>
         <w:rPr>
           <w:rFonts w:ascii="Menlo" w:hAnsi="Menlo" w:cs="Menlo"/>
@@ -2134,15 +2711,38 @@
         </w:rPr>
         <w:t>func</w:t>
       </w:r>
-      <w:r>
-        <w:rPr>
-          <w:rFonts w:ascii="Menlo" w:hAnsi="Menlo" w:cs="Menlo"/>
-          <w:color w:val="000000"/>
-          <w:sz w:val="17"/>
-          <w:szCs w:val="17"/>
-        </w:rPr>
-        <w:t xml:space="preserve"> sessionInterruptionEnded(</w:t>
-      </w:r>
+      <w:proofErr w:type="spellEnd"/>
+      <w:r>
+        <w:rPr>
+          <w:rFonts w:ascii="Menlo" w:hAnsi="Menlo" w:cs="Menlo"/>
+          <w:color w:val="000000"/>
+          <w:sz w:val="17"/>
+          <w:szCs w:val="17"/>
+        </w:rPr>
+        <w:t xml:space="preserve"> </w:t>
+      </w:r>
+      <w:proofErr w:type="spellStart"/>
+      <w:proofErr w:type="gramStart"/>
+      <w:r>
+        <w:rPr>
+          <w:rFonts w:ascii="Menlo" w:hAnsi="Menlo" w:cs="Menlo"/>
+          <w:color w:val="000000"/>
+          <w:sz w:val="17"/>
+          <w:szCs w:val="17"/>
+        </w:rPr>
+        <w:t>sessionInterruptionEnded</w:t>
+      </w:r>
+      <w:proofErr w:type="spellEnd"/>
+      <w:r>
+        <w:rPr>
+          <w:rFonts w:ascii="Menlo" w:hAnsi="Menlo" w:cs="Menlo"/>
+          <w:color w:val="000000"/>
+          <w:sz w:val="17"/>
+          <w:szCs w:val="17"/>
+        </w:rPr>
+        <w:t>(</w:t>
+      </w:r>
+      <w:proofErr w:type="gramEnd"/>
       <w:r>
         <w:rPr>
           <w:rFonts w:ascii="Menlo" w:hAnsi="Menlo" w:cs="Menlo"/>
@@ -2248,10 +2848,30 @@
         <w:t xml:space="preserve"> for the surgery components.</w:t>
       </w:r>
       <w:r>
-        <w:t xml:space="preserve"> These cylinders indicate acceptable pedicle start points as well as encompassing the entirety of the acceptable trajectory for a screw to enter the spine (if the start point or trajectory lie outside of a cylinder, they can be deemed inaccurate and the user has failed to properly execute the procedure).</w:t>
-      </w:r>
-      <w:r>
-        <w:t xml:space="preserve"> Additionally, it has the following XCode properties attached to it in order to add textures, materials to it, and colouring. The </w:t>
+        <w:t xml:space="preserve"> These cylinders indicate acceptable pedicle start points as well as encompassing the entirety of the acceptable trajectory for a screw to enter the spine </w:t>
+      </w:r>
+      <w:r>
+        <w:lastRenderedPageBreak/>
+        <w:t>(if the start point or trajectory lie outside of a cylinder, they can be deemed inaccurate and the user has failed to properly execute the procedure).</w:t>
+      </w:r>
+      <w:r>
+        <w:t xml:space="preserve"> Additionally, it has the following </w:t>
+      </w:r>
+      <w:proofErr w:type="spellStart"/>
+      <w:r>
+        <w:t>XCode</w:t>
+      </w:r>
+      <w:proofErr w:type="spellEnd"/>
+      <w:r>
+        <w:t xml:space="preserve"> properties attached to it in order to add textures, materials to it, and </w:t>
+      </w:r>
+      <w:proofErr w:type="spellStart"/>
+      <w:r>
+        <w:t>colouring</w:t>
+      </w:r>
+      <w:proofErr w:type="spellEnd"/>
+      <w:r>
+        <w:t xml:space="preserve">. The </w:t>
       </w:r>
       <w:r>
         <w:t>cylinders</w:t>
@@ -2282,9 +2902,29 @@
       <w:pPr>
         <w:jc w:val="both"/>
       </w:pPr>
-      <w:r>
-        <w:t>Please also note in the second screenshot, the numbers corresponding to the position, euler and scale rows are not to be changed, this can ruin the proper positioning of the spine.</w:t>
-      </w:r>
+    </w:p>
+    <w:p>
+      <w:pPr>
+        <w:jc w:val="both"/>
+      </w:pPr>
+      <w:r>
+        <w:t xml:space="preserve">Please also note in the second screenshot, the numbers corresponding to the position, </w:t>
+      </w:r>
+      <w:proofErr w:type="spellStart"/>
+      <w:r>
+        <w:t>euler</w:t>
+      </w:r>
+      <w:proofErr w:type="spellEnd"/>
+      <w:r>
+        <w:t xml:space="preserve"> and scale rows are not to be changed, this can ruin the proper positioning of the spine.</w:t>
+      </w:r>
+    </w:p>
+    <w:p>
+      <w:pPr>
+        <w:jc w:val="both"/>
+      </w:pPr>
+      <w:bookmarkStart w:id="0" w:name="_GoBack"/>
+      <w:bookmarkEnd w:id="0"/>
     </w:p>
     <w:p>
       <w:pPr>
@@ -2539,18 +3179,6 @@
     </w:p>
     <w:p>
       <w:pPr>
-        <w:pStyle w:val="ListParagraph"/>
-        <w:jc w:val="both"/>
-      </w:pPr>
-    </w:p>
-    <w:p>
-      <w:pPr>
-        <w:pStyle w:val="ListParagraph"/>
-        <w:jc w:val="both"/>
-      </w:pPr>
-    </w:p>
-    <w:p>
-      <w:pPr>
         <w:pStyle w:val="Heading2"/>
         <w:jc w:val="both"/>
       </w:pPr>
@@ -2566,8 +3194,6 @@
       <w:r>
         <w:t xml:space="preserve">Objects and </w:t>
       </w:r>
-      <w:bookmarkStart w:id="0" w:name="_GoBack"/>
-      <w:bookmarkEnd w:id="0"/>
       <w:r>
         <w:t xml:space="preserve">Materials/Textures in Blender: </w:t>
       </w:r>
@@ -2586,7 +3212,21 @@
           <w:rPr>
             <w:rStyle w:val="Hyperlink"/>
           </w:rPr>
-          <w:t>https://www.wikihow.com/Apply-a-Material-or-Texture-in-Blender</w:t>
+          <w:t>https://</w:t>
+        </w:r>
+        <w:proofErr w:type="spellStart"/>
+        <w:r>
+          <w:rPr>
+            <w:rStyle w:val="Hyperlink"/>
+          </w:rPr>
+          <w:t>www.wikihow.com</w:t>
+        </w:r>
+        <w:proofErr w:type="spellEnd"/>
+        <w:r>
+          <w:rPr>
+            <w:rStyle w:val="Hyperlink"/>
+          </w:rPr>
+          <w:t>/Apply-a-Material-or-Texture-in-Blender</w:t>
         </w:r>
       </w:hyperlink>
     </w:p>
@@ -2627,7 +3267,35 @@
           <w:rPr>
             <w:rStyle w:val="Hyperlink"/>
           </w:rPr>
-          <w:t>https://www.youtube.com/watch?v=JFdVRdD9VSM</w:t>
+          <w:t>https://</w:t>
+        </w:r>
+        <w:proofErr w:type="spellStart"/>
+        <w:r>
+          <w:rPr>
+            <w:rStyle w:val="Hyperlink"/>
+          </w:rPr>
+          <w:t>www.youtube.com</w:t>
+        </w:r>
+        <w:proofErr w:type="spellEnd"/>
+        <w:r>
+          <w:rPr>
+            <w:rStyle w:val="Hyperlink"/>
+          </w:rPr>
+          <w:t>/</w:t>
+        </w:r>
+        <w:proofErr w:type="spellStart"/>
+        <w:r>
+          <w:rPr>
+            <w:rStyle w:val="Hyperlink"/>
+          </w:rPr>
+          <w:t>watch?v</w:t>
+        </w:r>
+        <w:proofErr w:type="spellEnd"/>
+        <w:r>
+          <w:rPr>
+            <w:rStyle w:val="Hyperlink"/>
+          </w:rPr>
+          <w:t>=JFdVRdD9VSM</w:t>
         </w:r>
       </w:hyperlink>
     </w:p>
@@ -2665,7 +3333,21 @@
           <w:rPr>
             <w:rStyle w:val="Hyperlink"/>
           </w:rPr>
-          <w:t>https://grabcad.com/library/human-spine-1</w:t>
+          <w:t>https://</w:t>
+        </w:r>
+        <w:proofErr w:type="spellStart"/>
+        <w:r>
+          <w:rPr>
+            <w:rStyle w:val="Hyperlink"/>
+          </w:rPr>
+          <w:t>grabcad.com</w:t>
+        </w:r>
+        <w:proofErr w:type="spellEnd"/>
+        <w:r>
+          <w:rPr>
+            <w:rStyle w:val="Hyperlink"/>
+          </w:rPr>
+          <w:t>/library/human-spine-1</w:t>
         </w:r>
       </w:hyperlink>
     </w:p>
@@ -2683,7 +3365,21 @@
           <w:rPr>
             <w:rStyle w:val="Hyperlink"/>
           </w:rPr>
-          <w:t>https://www.thingiverse.com/thing:31845/#comments</w:t>
+          <w:t>https://</w:t>
+        </w:r>
+        <w:proofErr w:type="spellStart"/>
+        <w:r>
+          <w:rPr>
+            <w:rStyle w:val="Hyperlink"/>
+          </w:rPr>
+          <w:t>www.thingiverse.com</w:t>
+        </w:r>
+        <w:proofErr w:type="spellEnd"/>
+        <w:r>
+          <w:rPr>
+            <w:rStyle w:val="Hyperlink"/>
+          </w:rPr>
+          <w:t>/thing:31845/#comments</w:t>
         </w:r>
       </w:hyperlink>
     </w:p>
@@ -2701,7 +3397,21 @@
           <w:rPr>
             <w:rStyle w:val="Hyperlink"/>
           </w:rPr>
-          <w:t>https://sketchfab.com/models/1ce94666922f48c9b68cd0e196b74a0a#</w:t>
+          <w:t>https://</w:t>
+        </w:r>
+        <w:proofErr w:type="spellStart"/>
+        <w:r>
+          <w:rPr>
+            <w:rStyle w:val="Hyperlink"/>
+          </w:rPr>
+          <w:t>sketchfab.com</w:t>
+        </w:r>
+        <w:proofErr w:type="spellEnd"/>
+        <w:r>
+          <w:rPr>
+            <w:rStyle w:val="Hyperlink"/>
+          </w:rPr>
+          <w:t>/models/1ce94666922f48c9b68cd0e196b74a0a#</w:t>
         </w:r>
       </w:hyperlink>
     </w:p>
@@ -2719,8 +3429,44 @@
           <w:rPr>
             <w:rStyle w:val="Hyperlink"/>
           </w:rPr>
-          <w:t>https://grabcad.com/library/model-pedicle-screw-solidworks-iges</w:t>
+          <w:t>https://</w:t>
         </w:r>
+        <w:proofErr w:type="spellStart"/>
+        <w:r>
+          <w:rPr>
+            <w:rStyle w:val="Hyperlink"/>
+          </w:rPr>
+          <w:t>grabcad.com</w:t>
+        </w:r>
+        <w:proofErr w:type="spellEnd"/>
+        <w:r>
+          <w:rPr>
+            <w:rStyle w:val="Hyperlink"/>
+          </w:rPr>
+          <w:t>/library/model-pedicle-screw-</w:t>
+        </w:r>
+        <w:proofErr w:type="spellStart"/>
+        <w:r>
+          <w:rPr>
+            <w:rStyle w:val="Hyperlink"/>
+          </w:rPr>
+          <w:t>solidworks</w:t>
+        </w:r>
+        <w:proofErr w:type="spellEnd"/>
+        <w:r>
+          <w:rPr>
+            <w:rStyle w:val="Hyperlink"/>
+          </w:rPr>
+          <w:t>-</w:t>
+        </w:r>
+        <w:proofErr w:type="spellStart"/>
+        <w:r>
+          <w:rPr>
+            <w:rStyle w:val="Hyperlink"/>
+          </w:rPr>
+          <w:t>iges</w:t>
+        </w:r>
+        <w:proofErr w:type="spellEnd"/>
       </w:hyperlink>
     </w:p>
     <w:p>
@@ -2817,7 +3563,15 @@
         <w:t>,</w:t>
       </w:r>
       <w:r>
-        <w:t xml:space="preserve"> places the object (ie the Spine) in real world configuration. </w:t>
+        <w:t xml:space="preserve"> places the object (</w:t>
+      </w:r>
+      <w:proofErr w:type="spellStart"/>
+      <w:r>
+        <w:t>ie</w:t>
+      </w:r>
+      <w:proofErr w:type="spellEnd"/>
+      <w:r>
+        <w:t xml:space="preserve"> the Spine) in real world configuration. </w:t>
       </w:r>
       <w:r>
         <w:t>This is common when the user is</w:t>
@@ -2857,13 +3611,25 @@
         <w:t xml:space="preserve"> and ensure that your environment is adequately lit (poor lighting can result in a poor read of the environment, the phone camera cannot determine the planes of the 3D space when the surroundings are indiscernible)</w:t>
       </w:r>
       <w:r>
-        <w:t>, and the AR will re-configure based on the surroundings and stabilize. If this does not work, then try relaunching the app. It is very rare that the app is unable to reconfigure once the surroundings have been stabilized</w:t>
+        <w:t xml:space="preserve">, and the AR will re-configure based on the surroundings and stabilize. If this does not work, then try relaunching the app. It is very rare that the app is unable to reconfigure once the surroundings </w:t>
+      </w:r>
+      <w:r>
+        <w:lastRenderedPageBreak/>
+        <w:t>have been stabilized</w:t>
       </w:r>
       <w:r>
         <w:t xml:space="preserve"> and the environment has enough lighting</w:t>
       </w:r>
       <w:r>
-        <w:t>. Also try using a different view on the camera (ie turn a different direction) as it is possible the direction you were trying was too confusi</w:t>
+        <w:t>. Also try using a different view on the camera (</w:t>
+      </w:r>
+      <w:proofErr w:type="spellStart"/>
+      <w:r>
+        <w:t>ie</w:t>
+      </w:r>
+      <w:proofErr w:type="spellEnd"/>
+      <w:r>
+        <w:t xml:space="preserve"> turn a different direction) as it is possible the direction you were trying was too confusi</w:t>
       </w:r>
       <w:r>
         <w:t>ng for the AR.</w:t>
@@ -2884,31 +3650,23 @@
           <w:b/>
           <w:sz w:val="44"/>
         </w:rPr>
-        <w:t>Cases Component</w:t>
-      </w:r>
-    </w:p>
-    <w:p>
-      <w:pPr>
-        <w:spacing w:line="276" w:lineRule="auto"/>
-        <w:jc w:val="both"/>
-      </w:pPr>
-    </w:p>
-    <w:p>
-      <w:pPr>
-        <w:pStyle w:val="Heading1"/>
-        <w:spacing w:line="276" w:lineRule="auto"/>
-        <w:jc w:val="both"/>
+        <w:t xml:space="preserve">Common </w:t>
+      </w:r>
+      <w:proofErr w:type="spellStart"/>
+      <w:r>
         <w:rPr>
           <w:b/>
           <w:sz w:val="44"/>
         </w:rPr>
-      </w:pPr>
+        <w:t>XCode</w:t>
+      </w:r>
+      <w:proofErr w:type="spellEnd"/>
       <w:r>
         <w:rPr>
           <w:b/>
           <w:sz w:val="44"/>
         </w:rPr>
-        <w:t>Common XCode Related Errors</w:t>
+        <w:t xml:space="preserve"> Related Errors</w:t>
       </w:r>
     </w:p>
     <w:p>
@@ -2961,7 +3719,20 @@
         <w:ind w:left="900"/>
       </w:pPr>
       <w:r>
-        <w:t>Code Signing Error: No profiles for 'com.&lt;name&gt;.Spineducation' were found:</w:t>
+        <w:t>Code Signing Error: No profiles for 'com.&lt;name</w:t>
+      </w:r>
+      <w:proofErr w:type="gramStart"/>
+      <w:r>
+        <w:t>&gt;.</w:t>
+      </w:r>
+      <w:proofErr w:type="spellStart"/>
+      <w:r>
+        <w:t>Spineducation</w:t>
+      </w:r>
+      <w:proofErr w:type="spellEnd"/>
+      <w:proofErr w:type="gramEnd"/>
+      <w:r>
+        <w:t>' were found:</w:t>
       </w:r>
       <w:r>
         <w:rPr>
@@ -2969,8 +3740,21 @@
         </w:rPr>
         <w:t xml:space="preserve">  </w:t>
       </w:r>
-      <w:r>
-        <w:t>Xcode couldn't find any iOS App Development provisioning profiles matching 'com.&lt;name&gt;.Spineducation'.</w:t>
+      <w:proofErr w:type="spellStart"/>
+      <w:r>
+        <w:t>Xcode</w:t>
+      </w:r>
+      <w:proofErr w:type="spellEnd"/>
+      <w:r>
+        <w:t xml:space="preserve"> couldn't find any iOS App Development provisioning profiles matching 'com.&lt;name&gt;.</w:t>
+      </w:r>
+      <w:proofErr w:type="spellStart"/>
+      <w:r>
+        <w:t>Spineducation</w:t>
+      </w:r>
+      <w:proofErr w:type="spellEnd"/>
+      <w:r>
+        <w:t>'.</w:t>
       </w:r>
     </w:p>
     <w:p>
@@ -3002,7 +3786,23 @@
       </w:pPr>
       <w:r>
         <w:tab/>
-        <w:t xml:space="preserve">This error occurs due to the fact that when the Git Project was pulled from Git, the name of the team was left from the last user’s details. </w:t>
+        <w:t xml:space="preserve">This error occurs due to the fact that when the </w:t>
+      </w:r>
+      <w:proofErr w:type="spellStart"/>
+      <w:r>
+        <w:t>Git</w:t>
+      </w:r>
+      <w:proofErr w:type="spellEnd"/>
+      <w:r>
+        <w:t xml:space="preserve"> Project was pulled from </w:t>
+      </w:r>
+      <w:proofErr w:type="spellStart"/>
+      <w:r>
+        <w:t>Git</w:t>
+      </w:r>
+      <w:proofErr w:type="spellEnd"/>
+      <w:r>
+        <w:t xml:space="preserve">, the name of the team was left from the last user’s details. </w:t>
       </w:r>
     </w:p>
     <w:p>
@@ -3025,12 +3825,14 @@
       <w:r>
         <w:t xml:space="preserve">This can be fixed in the </w:t>
       </w:r>
+      <w:proofErr w:type="spellStart"/>
       <w:r>
         <w:rPr>
           <w:i/>
         </w:rPr>
         <w:t>Spineducation.xcodeproj</w:t>
       </w:r>
+      <w:proofErr w:type="spellEnd"/>
       <w:r>
         <w:t xml:space="preserve"> file</w:t>
       </w:r>
@@ -3106,7 +3908,35 @@
         <w:rPr>
           <w:i/>
         </w:rPr>
-        <w:t>Command /usr/bin/codesign failed with exit code 1”</w:t>
+        <w:t>Command /</w:t>
+      </w:r>
+      <w:proofErr w:type="spellStart"/>
+      <w:r>
+        <w:rPr>
+          <w:i/>
+        </w:rPr>
+        <w:t>usr</w:t>
+      </w:r>
+      <w:proofErr w:type="spellEnd"/>
+      <w:r>
+        <w:rPr>
+          <w:i/>
+        </w:rPr>
+        <w:t>/bin/</w:t>
+      </w:r>
+      <w:proofErr w:type="spellStart"/>
+      <w:r>
+        <w:rPr>
+          <w:i/>
+        </w:rPr>
+        <w:t>codesign</w:t>
+      </w:r>
+      <w:proofErr w:type="spellEnd"/>
+      <w:r>
+        <w:rPr>
+          <w:i/>
+        </w:rPr>
+        <w:t xml:space="preserve"> failed with exit code 1”</w:t>
       </w:r>
     </w:p>
     <w:p>
@@ -3136,13 +3966,23 @@
           <w:szCs w:val="17"/>
         </w:rPr>
       </w:pPr>
-      <w:r>
-        <w:rPr>
-          <w:rFonts w:ascii="Menlo" w:hAnsi="Menlo" w:cs="Menlo"/>
-          <w:sz w:val="17"/>
-          <w:szCs w:val="17"/>
-        </w:rPr>
-        <w:t>CodeSign /Users/mayaramamurthy/Library/Developer/Xcode/DerivedData/Spineducation-binpzylunoyxhpfekgermhvvuupp/Build/Products/Debug-iphoneos/Spineducation.app</w:t>
+      <w:proofErr w:type="spellStart"/>
+      <w:r>
+        <w:rPr>
+          <w:rFonts w:ascii="Menlo" w:hAnsi="Menlo" w:cs="Menlo"/>
+          <w:sz w:val="17"/>
+          <w:szCs w:val="17"/>
+        </w:rPr>
+        <w:t>CodeSign</w:t>
+      </w:r>
+      <w:proofErr w:type="spellEnd"/>
+      <w:r>
+        <w:rPr>
+          <w:rFonts w:ascii="Menlo" w:hAnsi="Menlo" w:cs="Menlo"/>
+          <w:sz w:val="17"/>
+          <w:szCs w:val="17"/>
+        </w:rPr>
+        <w:t xml:space="preserve"> /Users/mayaramamurthy/Library/Developer/Xcode/DerivedData/Spineducation-binpzylunoyxhpfekgermhvvuupp/Build/Products/Debug-iphoneos/Spineducation.app</w:t>
       </w:r>
     </w:p>
     <w:p>
@@ -3160,7 +4000,79 @@
           <w:sz w:val="17"/>
           <w:szCs w:val="17"/>
         </w:rPr>
-        <w:t>    cd "/Users/mayaramamurthy/Documents/School/University/Fourth Year/CS 4ZP6/Git project/Spineducation/Spineducation"</w:t>
+        <w:t>    cd "/Users/</w:t>
+      </w:r>
+      <w:proofErr w:type="spellStart"/>
+      <w:r>
+        <w:rPr>
+          <w:rFonts w:ascii="Menlo" w:hAnsi="Menlo" w:cs="Menlo"/>
+          <w:sz w:val="17"/>
+          <w:szCs w:val="17"/>
+        </w:rPr>
+        <w:t>mayaramamurthy</w:t>
+      </w:r>
+      <w:proofErr w:type="spellEnd"/>
+      <w:r>
+        <w:rPr>
+          <w:rFonts w:ascii="Menlo" w:hAnsi="Menlo" w:cs="Menlo"/>
+          <w:sz w:val="17"/>
+          <w:szCs w:val="17"/>
+        </w:rPr>
+        <w:t>/Documents/School/University/Fourth Year/CS 4ZP6/</w:t>
+      </w:r>
+      <w:proofErr w:type="spellStart"/>
+      <w:r>
+        <w:rPr>
+          <w:rFonts w:ascii="Menlo" w:hAnsi="Menlo" w:cs="Menlo"/>
+          <w:sz w:val="17"/>
+          <w:szCs w:val="17"/>
+        </w:rPr>
+        <w:t>Git</w:t>
+      </w:r>
+      <w:proofErr w:type="spellEnd"/>
+      <w:r>
+        <w:rPr>
+          <w:rFonts w:ascii="Menlo" w:hAnsi="Menlo" w:cs="Menlo"/>
+          <w:sz w:val="17"/>
+          <w:szCs w:val="17"/>
+        </w:rPr>
+        <w:t xml:space="preserve"> project/</w:t>
+      </w:r>
+      <w:proofErr w:type="spellStart"/>
+      <w:r>
+        <w:rPr>
+          <w:rFonts w:ascii="Menlo" w:hAnsi="Menlo" w:cs="Menlo"/>
+          <w:sz w:val="17"/>
+          <w:szCs w:val="17"/>
+        </w:rPr>
+        <w:t>Spineducation</w:t>
+      </w:r>
+      <w:proofErr w:type="spellEnd"/>
+      <w:r>
+        <w:rPr>
+          <w:rFonts w:ascii="Menlo" w:hAnsi="Menlo" w:cs="Menlo"/>
+          <w:sz w:val="17"/>
+          <w:szCs w:val="17"/>
+        </w:rPr>
+        <w:t>/</w:t>
+      </w:r>
+      <w:proofErr w:type="spellStart"/>
+      <w:r>
+        <w:rPr>
+          <w:rFonts w:ascii="Menlo" w:hAnsi="Menlo" w:cs="Menlo"/>
+          <w:sz w:val="17"/>
+          <w:szCs w:val="17"/>
+        </w:rPr>
+        <w:t>Spineducation</w:t>
+      </w:r>
+      <w:proofErr w:type="spellEnd"/>
+      <w:r>
+        <w:rPr>
+          <w:rFonts w:ascii="Menlo" w:hAnsi="Menlo" w:cs="Menlo"/>
+          <w:sz w:val="17"/>
+          <w:szCs w:val="17"/>
+        </w:rPr>
+        <w:t>"</w:t>
       </w:r>
     </w:p>
     <w:p>
@@ -3196,7 +4108,16 @@
           <w:sz w:val="17"/>
           <w:szCs w:val="17"/>
         </w:rPr>
-        <w:t>    export PATH="/Applications/Xcode.app/Contents/Developer/Platforms/iPhoneOS.platform/Developer/usr/bin:/Applications/Xcode.app/Contents/Developer/usr/bin:/usr/local/bin:/usr/bin:/bin:/usr/sbin:/sbin"</w:t>
+        <w:t>    export PATH="/Applications/Xcode.app/Contents/Developer/Platforms/iPhoneOS.platform/Devel</w:t>
+      </w:r>
+      <w:r>
+        <w:rPr>
+          <w:rFonts w:ascii="Menlo" w:hAnsi="Menlo" w:cs="Menlo"/>
+          <w:sz w:val="17"/>
+          <w:szCs w:val="17"/>
+        </w:rPr>
+        <w:lastRenderedPageBreak/>
+        <w:t>oper/usr/bin:/Applications/Xcode.app/Contents/Developer/usr/bin:/usr/local/bin:/usr/bin:/bin:/usr/sbin:/sbin"</w:t>
       </w:r>
     </w:p>
     <w:p>
@@ -3232,7 +4153,25 @@
           <w:sz w:val="17"/>
           <w:szCs w:val="17"/>
         </w:rPr>
-        <w:t>Signing Identity:     "iPhone Developer: mayaramamurthy@gmail.com (3JUPN965XP)"</w:t>
+        <w:t xml:space="preserve">Signing Identity:     "iPhone Developer: </w:t>
+      </w:r>
+      <w:proofErr w:type="spellStart"/>
+      <w:r>
+        <w:rPr>
+          <w:rFonts w:ascii="Menlo" w:hAnsi="Menlo" w:cs="Menlo"/>
+          <w:sz w:val="17"/>
+          <w:szCs w:val="17"/>
+        </w:rPr>
+        <w:t>mayaramamurthy@gmail.com</w:t>
+      </w:r>
+      <w:proofErr w:type="spellEnd"/>
+      <w:r>
+        <w:rPr>
+          <w:rFonts w:ascii="Menlo" w:hAnsi="Menlo" w:cs="Menlo"/>
+          <w:sz w:val="17"/>
+          <w:szCs w:val="17"/>
+        </w:rPr>
+        <w:t xml:space="preserve"> (3JUPN965XP)"</w:t>
       </w:r>
     </w:p>
     <w:p>
@@ -3250,7 +4189,35 @@
           <w:sz w:val="17"/>
           <w:szCs w:val="17"/>
         </w:rPr>
-        <w:t>Provisioning Profile: "iOS Team Provisioning Profile: com.csgirls.Spineducation"</w:t>
+        <w:t xml:space="preserve">Provisioning Profile: "iOS Team Provisioning Profile: </w:t>
+      </w:r>
+      <w:proofErr w:type="spellStart"/>
+      <w:proofErr w:type="gramStart"/>
+      <w:r>
+        <w:rPr>
+          <w:rFonts w:ascii="Menlo" w:hAnsi="Menlo" w:cs="Menlo"/>
+          <w:sz w:val="17"/>
+          <w:szCs w:val="17"/>
+        </w:rPr>
+        <w:t>com.csgirls</w:t>
+      </w:r>
+      <w:proofErr w:type="gramEnd"/>
+      <w:r>
+        <w:rPr>
+          <w:rFonts w:ascii="Menlo" w:hAnsi="Menlo" w:cs="Menlo"/>
+          <w:sz w:val="17"/>
+          <w:szCs w:val="17"/>
+        </w:rPr>
+        <w:t>.Spineducation</w:t>
+      </w:r>
+      <w:proofErr w:type="spellEnd"/>
+      <w:r>
+        <w:rPr>
+          <w:rFonts w:ascii="Menlo" w:hAnsi="Menlo" w:cs="Menlo"/>
+          <w:sz w:val="17"/>
+          <w:szCs w:val="17"/>
+        </w:rPr>
+        <w:t>"</w:t>
       </w:r>
     </w:p>
     <w:p>
@@ -3296,7 +4263,43 @@
           <w:sz w:val="17"/>
           <w:szCs w:val="17"/>
         </w:rPr>
-        <w:t>    /usr/bin/codesign --force --sign 489B4469BBB64D3611EA48051C3E878AF6DB9768 --entitlements /Users/mayaramamurthy/Library/Developer/Xcode/DerivedData/Spineducation-binpzylunoyxhpfekgermhvvuupp/Build/Intermediates.noindex/Spineducation.build/Debug-iphoneos/Spineducation.build/Spineducation.app.xcent --timestamp=none /Users/mayaramamurthy/Library/Developer/Xcode/DerivedData/Spineducation-binpzylunoyxhpfekgermhvvuupp/Build/Products/Debug-iphoneos/Spineducation.app</w:t>
+        <w:t>    /</w:t>
+      </w:r>
+      <w:proofErr w:type="spellStart"/>
+      <w:r>
+        <w:rPr>
+          <w:rFonts w:ascii="Menlo" w:hAnsi="Menlo" w:cs="Menlo"/>
+          <w:sz w:val="17"/>
+          <w:szCs w:val="17"/>
+        </w:rPr>
+        <w:t>usr</w:t>
+      </w:r>
+      <w:proofErr w:type="spellEnd"/>
+      <w:r>
+        <w:rPr>
+          <w:rFonts w:ascii="Menlo" w:hAnsi="Menlo" w:cs="Menlo"/>
+          <w:sz w:val="17"/>
+          <w:szCs w:val="17"/>
+        </w:rPr>
+        <w:t>/bin/</w:t>
+      </w:r>
+      <w:proofErr w:type="spellStart"/>
+      <w:r>
+        <w:rPr>
+          <w:rFonts w:ascii="Menlo" w:hAnsi="Menlo" w:cs="Menlo"/>
+          <w:sz w:val="17"/>
+          <w:szCs w:val="17"/>
+        </w:rPr>
+        <w:t>codesign</w:t>
+      </w:r>
+      <w:proofErr w:type="spellEnd"/>
+      <w:r>
+        <w:rPr>
+          <w:rFonts w:ascii="Menlo" w:hAnsi="Menlo" w:cs="Menlo"/>
+          <w:sz w:val="17"/>
+          <w:szCs w:val="17"/>
+        </w:rPr>
+        <w:t xml:space="preserve"> --force --sign 489B4469BBB64D3611EA48051C3E878AF6DB9768 --entitlements /Users/mayaramamurthy/Library/Developer/Xcode/DerivedData/Spineducation-binpzylunoyxhpfekgermhvvuupp/Build/Intermediates.noindex/Spineducation.build/Debug-iphoneos/Spineducation.build/Spineducation.app.xcent --timestamp=none /Users/mayaramamurthy/Library/Developer/Xcode/DerivedData/Spineducation-binpzylunoyxhpfekgermhvvuupp/Build/Products/Debug-iphoneos/Spineducation.app</w:t>
       </w:r>
     </w:p>
     <w:p>
@@ -3342,7 +4345,43 @@
           <w:sz w:val="17"/>
           <w:szCs w:val="17"/>
         </w:rPr>
-        <w:t>Command /usr/bin/codesign failed with exit code 1</w:t>
+        <w:t>Command /</w:t>
+      </w:r>
+      <w:proofErr w:type="spellStart"/>
+      <w:r>
+        <w:rPr>
+          <w:rFonts w:ascii="Menlo" w:hAnsi="Menlo" w:cs="Menlo"/>
+          <w:sz w:val="17"/>
+          <w:szCs w:val="17"/>
+        </w:rPr>
+        <w:t>usr</w:t>
+      </w:r>
+      <w:proofErr w:type="spellEnd"/>
+      <w:r>
+        <w:rPr>
+          <w:rFonts w:ascii="Menlo" w:hAnsi="Menlo" w:cs="Menlo"/>
+          <w:sz w:val="17"/>
+          <w:szCs w:val="17"/>
+        </w:rPr>
+        <w:t>/bin/</w:t>
+      </w:r>
+      <w:proofErr w:type="spellStart"/>
+      <w:r>
+        <w:rPr>
+          <w:rFonts w:ascii="Menlo" w:hAnsi="Menlo" w:cs="Menlo"/>
+          <w:sz w:val="17"/>
+          <w:szCs w:val="17"/>
+        </w:rPr>
+        <w:t>codesign</w:t>
+      </w:r>
+      <w:proofErr w:type="spellEnd"/>
+      <w:r>
+        <w:rPr>
+          <w:rFonts w:ascii="Menlo" w:hAnsi="Menlo" w:cs="Menlo"/>
+          <w:sz w:val="17"/>
+          <w:szCs w:val="17"/>
+        </w:rPr>
+        <w:t xml:space="preserve"> failed with exit code 1</w:t>
       </w:r>
     </w:p>
     <w:p>
@@ -3378,8 +4417,13 @@
       </w:r>
       <w:r>
         <w:tab/>
-        <w:t>This error occurs because of cached information from pulling from Git</w:t>
-      </w:r>
+        <w:t xml:space="preserve">This error occurs because of cached information from pulling from </w:t>
+      </w:r>
+      <w:proofErr w:type="spellStart"/>
+      <w:r>
+        <w:t>Git</w:t>
+      </w:r>
+      <w:proofErr w:type="spellEnd"/>
     </w:p>
     <w:p>
       <w:pPr>
@@ -3424,6 +4468,7 @@
           <w:szCs w:val="18"/>
         </w:rPr>
       </w:pPr>
+      <w:proofErr w:type="spellStart"/>
       <w:r>
         <w:rPr>
           <w:rFonts w:ascii="Andale Mono" w:hAnsi="Andale Mono" w:cs="Times New Roman"/>
@@ -3432,8 +4477,75 @@
           <w:sz w:val="18"/>
           <w:szCs w:val="18"/>
         </w:rPr>
-        <w:t>xattr –rc ~/Library/Developer/Xcode/DerivedData</w:t>
-      </w:r>
+        <w:t>xattr</w:t>
+      </w:r>
+      <w:proofErr w:type="spellEnd"/>
+      <w:r>
+        <w:rPr>
+          <w:rFonts w:ascii="Andale Mono" w:hAnsi="Andale Mono" w:cs="Times New Roman"/>
+          <w:i/>
+          <w:color w:val="385623" w:themeColor="accent6" w:themeShade="80"/>
+          <w:sz w:val="18"/>
+          <w:szCs w:val="18"/>
+        </w:rPr>
+        <w:t xml:space="preserve"> –</w:t>
+      </w:r>
+      <w:proofErr w:type="spellStart"/>
+      <w:r>
+        <w:rPr>
+          <w:rFonts w:ascii="Andale Mono" w:hAnsi="Andale Mono" w:cs="Times New Roman"/>
+          <w:i/>
+          <w:color w:val="385623" w:themeColor="accent6" w:themeShade="80"/>
+          <w:sz w:val="18"/>
+          <w:szCs w:val="18"/>
+        </w:rPr>
+        <w:t>rc</w:t>
+      </w:r>
+      <w:proofErr w:type="spellEnd"/>
+      <w:r>
+        <w:rPr>
+          <w:rFonts w:ascii="Andale Mono" w:hAnsi="Andale Mono" w:cs="Times New Roman"/>
+          <w:i/>
+          <w:color w:val="385623" w:themeColor="accent6" w:themeShade="80"/>
+          <w:sz w:val="18"/>
+          <w:szCs w:val="18"/>
+        </w:rPr>
+        <w:t xml:space="preserve"> ~/Library/Developer/</w:t>
+      </w:r>
+      <w:proofErr w:type="spellStart"/>
+      <w:r>
+        <w:rPr>
+          <w:rFonts w:ascii="Andale Mono" w:hAnsi="Andale Mono" w:cs="Times New Roman"/>
+          <w:i/>
+          <w:color w:val="385623" w:themeColor="accent6" w:themeShade="80"/>
+          <w:sz w:val="18"/>
+          <w:szCs w:val="18"/>
+        </w:rPr>
+        <w:t>Xcode</w:t>
+      </w:r>
+      <w:proofErr w:type="spellEnd"/>
+      <w:r>
+        <w:rPr>
+          <w:rFonts w:ascii="Andale Mono" w:hAnsi="Andale Mono" w:cs="Times New Roman"/>
+          <w:i/>
+          <w:color w:val="385623" w:themeColor="accent6" w:themeShade="80"/>
+          <w:sz w:val="18"/>
+          <w:szCs w:val="18"/>
+        </w:rPr>
+        <w:t>/</w:t>
+      </w:r>
+      <w:proofErr w:type="spellStart"/>
+      <w:r>
+        <w:rPr>
+          <w:rFonts w:ascii="Andale Mono" w:hAnsi="Andale Mono" w:cs="Times New Roman"/>
+          <w:i/>
+          <w:color w:val="385623" w:themeColor="accent6" w:themeShade="80"/>
+          <w:sz w:val="18"/>
+          <w:szCs w:val="18"/>
+        </w:rPr>
+        <w:t>DerivedData</w:t>
+      </w:r>
+      <w:proofErr w:type="spellEnd"/>
     </w:p>
     <w:p>
       <w:pPr>
@@ -3452,8 +4564,8 @@
 </file>
 
 <file path=word/numbering.xml><?xml version="1.0" encoding="utf-8"?>
-<w:numbering xmlns:wpc="http://schemas.microsoft.com/office/word/2010/wordprocessingCanvas" xmlns:mo="http://schemas.microsoft.com/office/mac/office/2008/main" xmlns:mc="http://schemas.openxmlformats.org/markup-compatibility/2006" xmlns:mv="urn:schemas-microsoft-com:mac:vml" xmlns:o="urn:schemas-microsoft-com:office:office" xmlns:r="http://schemas.openxmlformats.org/officeDocument/2006/relationships" xmlns:m="http://schemas.openxmlformats.org/officeDocument/2006/math" xmlns:v="urn:schemas-microsoft-com:vml" xmlns:wp14="http://schemas.microsoft.com/office/word/2010/wordprocessingDrawing" xmlns:wp="http://schemas.openxmlformats.org/drawingml/2006/wordprocessingDrawing" xmlns:w10="urn:schemas-microsoft-com:office:word" xmlns:w="http://schemas.openxmlformats.org/wordprocessingml/2006/main" xmlns:w14="http://schemas.microsoft.com/office/word/2010/wordml" xmlns:w15="http://schemas.microsoft.com/office/word/2012/wordml" xmlns:wpg="http://schemas.microsoft.com/office/word/2010/wordprocessingGroup" xmlns:wpi="http://schemas.microsoft.com/office/word/2010/wordprocessingInk" xmlns:wne="http://schemas.microsoft.com/office/word/2006/wordml" xmlns:wps="http://schemas.microsoft.com/office/word/2010/wordprocessingShape" mc:Ignorable="w14 w15 wp14">
-  <w:abstractNum w:abstractNumId="0">
+<w:numbering xmlns:wpc="http://schemas.microsoft.com/office/word/2010/wordprocessingCanvas" xmlns:cx="http://schemas.microsoft.com/office/drawing/2014/chartex" xmlns:cx1="http://schemas.microsoft.com/office/drawing/2015/9/8/chartex" xmlns:cx2="http://schemas.microsoft.com/office/drawing/2015/10/21/chartex" xmlns:cx3="http://schemas.microsoft.com/office/drawing/2016/5/9/chartex" xmlns:cx4="http://schemas.microsoft.com/office/drawing/2016/5/10/chartex" xmlns:cx5="http://schemas.microsoft.com/office/drawing/2016/5/11/chartex" xmlns:cx6="http://schemas.microsoft.com/office/drawing/2016/5/12/chartex" xmlns:cx7="http://schemas.microsoft.com/office/drawing/2016/5/13/chartex" xmlns:cx8="http://schemas.microsoft.com/office/drawing/2016/5/14/chartex" xmlns:mc="http://schemas.openxmlformats.org/markup-compatibility/2006" xmlns:aink="http://schemas.microsoft.com/office/drawing/2016/ink" xmlns:am3d="http://schemas.microsoft.com/office/drawing/2017/model3d" xmlns:o="urn:schemas-microsoft-com:office:office" xmlns:r="http://schemas.openxmlformats.org/officeDocument/2006/relationships" xmlns:m="http://schemas.openxmlformats.org/officeDocument/2006/math" xmlns:v="urn:schemas-microsoft-com:vml" xmlns:wp14="http://schemas.microsoft.com/office/word/2010/wordprocessingDrawing" xmlns:wp="http://schemas.openxmlformats.org/drawingml/2006/wordprocessingDrawing" xmlns:w10="urn:schemas-microsoft-com:office:word" xmlns:w="http://schemas.openxmlformats.org/wordprocessingml/2006/main" xmlns:w14="http://schemas.microsoft.com/office/word/2010/wordml" xmlns:w15="http://schemas.microsoft.com/office/word/2012/wordml" xmlns:w16cid="http://schemas.microsoft.com/office/word/2016/wordml/cid" xmlns:w16se="http://schemas.microsoft.com/office/word/2015/wordml/symex" xmlns:wpg="http://schemas.microsoft.com/office/word/2010/wordprocessingGroup" xmlns:wpi="http://schemas.microsoft.com/office/word/2010/wordprocessingInk" xmlns:wne="http://schemas.microsoft.com/office/word/2006/wordml" xmlns:wps="http://schemas.microsoft.com/office/word/2010/wordprocessingShape" mc:Ignorable="w14 w15 w16se w16cid wp14">
+  <w:abstractNum w:abstractNumId="0" w15:restartNumberingAfterBreak="0">
     <w:nsid w:val="56DA4117"/>
     <w:multiLevelType w:val="hybridMultilevel"/>
     <w:tmpl w:val="9E9C6DE6"/>
@@ -3566,7 +4678,7 @@
       </w:rPr>
     </w:lvl>
   </w:abstractNum>
-  <w:abstractNum w:abstractNumId="1">
+  <w:abstractNum w:abstractNumId="1" w15:restartNumberingAfterBreak="0">
     <w:nsid w:val="7BED048E"/>
     <w:multiLevelType w:val="hybridMultilevel"/>
     <w:tmpl w:val="EFF64C1A"/>
@@ -3689,7 +4801,7 @@
 </file>
 
 <file path=word/styles.xml><?xml version="1.0" encoding="utf-8"?>
-<w:styles xmlns:mc="http://schemas.openxmlformats.org/markup-compatibility/2006" xmlns:r="http://schemas.openxmlformats.org/officeDocument/2006/relationships" xmlns:w="http://schemas.openxmlformats.org/wordprocessingml/2006/main" xmlns:w14="http://schemas.microsoft.com/office/word/2010/wordml" xmlns:w15="http://schemas.microsoft.com/office/word/2012/wordml" mc:Ignorable="w14 w15">
+<w:styles xmlns:mc="http://schemas.openxmlformats.org/markup-compatibility/2006" xmlns:r="http://schemas.openxmlformats.org/officeDocument/2006/relationships" xmlns:w="http://schemas.openxmlformats.org/wordprocessingml/2006/main" xmlns:w14="http://schemas.microsoft.com/office/word/2010/wordml" xmlns:w15="http://schemas.microsoft.com/office/word/2012/wordml" xmlns:w16cid="http://schemas.microsoft.com/office/word/2016/wordml/cid" xmlns:w16se="http://schemas.microsoft.com/office/word/2015/wordml/symex" mc:Ignorable="w14 w15 w16se w16cid">
   <w:docDefaults>
     <w:rPrDefault>
       <w:rPr>
@@ -3701,7 +4813,7 @@
     </w:rPrDefault>
     <w:pPrDefault/>
   </w:docDefaults>
-  <w:latentStyles w:defLockedState="0" w:defUIPriority="99" w:defSemiHidden="0" w:defUnhideWhenUsed="0" w:defQFormat="0" w:count="382">
+  <w:latentStyles w:defLockedState="0" w:defUIPriority="99" w:defSemiHidden="0" w:defUnhideWhenUsed="0" w:defQFormat="0" w:count="375">
     <w:lsdException w:name="Normal" w:uiPriority="0" w:qFormat="1"/>
     <w:lsdException w:name="heading 1" w:uiPriority="9" w:qFormat="1"/>
     <w:lsdException w:name="heading 2" w:semiHidden="1" w:uiPriority="9" w:unhideWhenUsed="1" w:qFormat="1"/>
@@ -3858,15 +4970,6 @@
     <w:lsdException w:name="Balloon Text" w:semiHidden="1" w:unhideWhenUsed="1"/>
     <w:lsdException w:name="Table Grid" w:uiPriority="39"/>
     <w:lsdException w:name="Table Theme" w:semiHidden="1" w:unhideWhenUsed="1"/>
-    <w:lsdException w:name="Note Level 1" w:semiHidden="1" w:unhideWhenUsed="1"/>
-    <w:lsdException w:name="Note Level 2" w:semiHidden="1" w:unhideWhenUsed="1"/>
-    <w:lsdException w:name="Note Level 3" w:semiHidden="1" w:unhideWhenUsed="1"/>
-    <w:lsdException w:name="Note Level 4" w:semiHidden="1" w:unhideWhenUsed="1"/>
-    <w:lsdException w:name="Note Level 5" w:semiHidden="1" w:unhideWhenUsed="1"/>
-    <w:lsdException w:name="Note Level 6" w:semiHidden="1" w:unhideWhenUsed="1"/>
-    <w:lsdException w:name="Note Level 7" w:semiHidden="1" w:unhideWhenUsed="1"/>
-    <w:lsdException w:name="Note Level 8" w:semiHidden="1" w:unhideWhenUsed="1"/>
-    <w:lsdException w:name="Note Level 9" w:semiHidden="1" w:unhideWhenUsed="1"/>
     <w:lsdException w:name="Placeholder Text" w:semiHidden="1"/>
     <w:lsdException w:name="No Spacing" w:uiPriority="1" w:qFormat="1"/>
     <w:lsdException w:name="Light Shading" w:uiPriority="60"/>

</xml_diff>

<commit_message>
AR overview + general overview added
</commit_message>
<xml_diff>
--- a/Documentation:Notes/Documentation.docx
+++ b/Documentation:Notes/Documentation.docx
@@ -1,6 +1,6 @@
 
 <file path=word/document.xml><?xml version="1.0" encoding="utf-8"?>
-<w:document xmlns:wpc="http://schemas.microsoft.com/office/word/2010/wordprocessingCanvas" xmlns:cx="http://schemas.microsoft.com/office/drawing/2014/chartex" xmlns:cx1="http://schemas.microsoft.com/office/drawing/2015/9/8/chartex" xmlns:cx2="http://schemas.microsoft.com/office/drawing/2015/10/21/chartex" xmlns:cx3="http://schemas.microsoft.com/office/drawing/2016/5/9/chartex" xmlns:cx4="http://schemas.microsoft.com/office/drawing/2016/5/10/chartex" xmlns:cx5="http://schemas.microsoft.com/office/drawing/2016/5/11/chartex" xmlns:cx6="http://schemas.microsoft.com/office/drawing/2016/5/12/chartex" xmlns:cx7="http://schemas.microsoft.com/office/drawing/2016/5/13/chartex" xmlns:cx8="http://schemas.microsoft.com/office/drawing/2016/5/14/chartex" xmlns:mc="http://schemas.openxmlformats.org/markup-compatibility/2006" xmlns:aink="http://schemas.microsoft.com/office/drawing/2016/ink" xmlns:am3d="http://schemas.microsoft.com/office/drawing/2017/model3d" xmlns:o="urn:schemas-microsoft-com:office:office" xmlns:r="http://schemas.openxmlformats.org/officeDocument/2006/relationships" xmlns:m="http://schemas.openxmlformats.org/officeDocument/2006/math" xmlns:v="urn:schemas-microsoft-com:vml" xmlns:wp14="http://schemas.microsoft.com/office/word/2010/wordprocessingDrawing" xmlns:wp="http://schemas.openxmlformats.org/drawingml/2006/wordprocessingDrawing" xmlns:w10="urn:schemas-microsoft-com:office:word" xmlns:w="http://schemas.openxmlformats.org/wordprocessingml/2006/main" xmlns:w14="http://schemas.microsoft.com/office/word/2010/wordml" xmlns:w15="http://schemas.microsoft.com/office/word/2012/wordml" xmlns:w16cid="http://schemas.microsoft.com/office/word/2016/wordml/cid" xmlns:w16se="http://schemas.microsoft.com/office/word/2015/wordml/symex" xmlns:wpg="http://schemas.microsoft.com/office/word/2010/wordprocessingGroup" xmlns:wpi="http://schemas.microsoft.com/office/word/2010/wordprocessingInk" xmlns:wne="http://schemas.microsoft.com/office/word/2006/wordml" xmlns:wps="http://schemas.microsoft.com/office/word/2010/wordprocessingShape" mc:Ignorable="w14 w15 w16se w16cid wp14">
+<w:document xmlns:wpc="http://schemas.microsoft.com/office/word/2010/wordprocessingCanvas" xmlns:mo="http://schemas.microsoft.com/office/mac/office/2008/main" xmlns:mc="http://schemas.openxmlformats.org/markup-compatibility/2006" xmlns:mv="urn:schemas-microsoft-com:mac:vml" xmlns:o="urn:schemas-microsoft-com:office:office" xmlns:r="http://schemas.openxmlformats.org/officeDocument/2006/relationships" xmlns:m="http://schemas.openxmlformats.org/officeDocument/2006/math" xmlns:v="urn:schemas-microsoft-com:vml" xmlns:wp14="http://schemas.microsoft.com/office/word/2010/wordprocessingDrawing" xmlns:wp="http://schemas.openxmlformats.org/drawingml/2006/wordprocessingDrawing" xmlns:w10="urn:schemas-microsoft-com:office:word" xmlns:w="http://schemas.openxmlformats.org/wordprocessingml/2006/main" xmlns:w14="http://schemas.microsoft.com/office/word/2010/wordml" xmlns:w15="http://schemas.microsoft.com/office/word/2012/wordml" xmlns:wpg="http://schemas.microsoft.com/office/word/2010/wordprocessingGroup" xmlns:wpi="http://schemas.microsoft.com/office/word/2010/wordprocessingInk" xmlns:wne="http://schemas.microsoft.com/office/word/2006/wordml" xmlns:wps="http://schemas.microsoft.com/office/word/2010/wordprocessingShape" mc:Ignorable="w14 w15 wp14">
   <w:body>
     <w:p>
       <w:pPr>
@@ -158,6 +158,258 @@
       <w:r>
         <w:rPr>
           <w:rFonts w:ascii="Times New Roman" w:hAnsi="Times New Roman" w:cs="Times New Roman"/>
+        </w:rPr>
+        <w:br w:type="page"/>
+      </w:r>
+    </w:p>
+    <w:p>
+      <w:pPr>
+        <w:pStyle w:val="Heading1"/>
+        <w:spacing w:line="276" w:lineRule="auto"/>
+        <w:jc w:val="both"/>
+        <w:rPr>
+          <w:b/>
+          <w:sz w:val="44"/>
+        </w:rPr>
+      </w:pPr>
+      <w:r>
+        <w:rPr>
+          <w:b/>
+          <w:sz w:val="44"/>
+        </w:rPr>
+        <w:lastRenderedPageBreak/>
+        <w:t>Overview</w:t>
+      </w:r>
+    </w:p>
+    <w:p>
+      <w:pPr>
+        <w:widowControl w:val="0"/>
+        <w:autoSpaceDE w:val="0"/>
+        <w:autoSpaceDN w:val="0"/>
+        <w:adjustRightInd w:val="0"/>
+        <w:rPr>
+          <w:rFonts w:ascii="Helvetica Neue" w:hAnsi="Helvetica Neue" w:cs="Helvetica Neue"/>
+          <w:color w:val="000000"/>
+          <w:sz w:val="22"/>
+          <w:szCs w:val="22"/>
+        </w:rPr>
+      </w:pPr>
+      <w:r>
+        <w:rPr>
+          <w:rFonts w:ascii="Helvetica Neue" w:hAnsi="Helvetica Neue" w:cs="Helvetica Neue"/>
+          <w:color w:val="000000"/>
+          <w:sz w:val="22"/>
+          <w:szCs w:val="22"/>
+        </w:rPr>
+        <w:tab/>
+      </w:r>
+    </w:p>
+    <w:p>
+      <w:pPr>
+        <w:widowControl w:val="0"/>
+        <w:autoSpaceDE w:val="0"/>
+        <w:autoSpaceDN w:val="0"/>
+        <w:adjustRightInd w:val="0"/>
+        <w:ind w:firstLine="720"/>
+        <w:rPr>
+          <w:rFonts w:cs="Helvetica Neue"/>
+          <w:color w:val="000000"/>
+        </w:rPr>
+      </w:pPr>
+      <w:r>
+        <w:rPr>
+          <w:rFonts w:cs="Helvetica Neue"/>
+          <w:color w:val="000000"/>
+        </w:rPr>
+        <w:t>Spineducation is an application geared towards preparing students in varying stages of becoming physicians by providing them with the theory and practice they need. Our project aims to provide users with real clinical scenarios and multiple choice questions that help prepare students for their medical exams. Additionally, our project allows medical students to practice performing procedures inside an augmented reality environment. When it comes to hands-on experience, medical students have little opportunity to practice their skills in spinal surgery due to its intricate nature; even minor mistakes can cause paralysis at best, and death at worst. As such, the user of a medical application like ours would provide a simulated practical experience through an augmented reality game which tests surgical skill, as well as theoretical knowledge through cases and multiple choice questions. With the help of our application, medical students and residents do not need to endanger the life of a patient in order to receive the necessary training they need: Instead of making real decisions about a patient’s treatment plan, which could ultimately be fatal in a real situation, our application provides users the opportunity to go through a medical case step by step and learn as they go how a real doctor should handle a variety of situations. Similarly, instead of endangering the life of a patient by operating on them with little to no training, a resident could use our application to simulate a surgical environment where a spine is superimposed into the user’s environment. In this way, a user is able to inspect the different anatomical features of the spine, analyze each vertebra to understand the structure of the spine as a whole, and, most importantly, actually perform a simple surgery and receive feedback on skill level.</w:t>
+      </w:r>
+    </w:p>
+    <w:p>
+      <w:pPr>
+        <w:rPr>
+          <w:rFonts w:ascii="Helvetica Neue" w:hAnsi="Helvetica Neue" w:cs="Helvetica Neue"/>
+          <w:color w:val="000000"/>
+          <w:sz w:val="22"/>
+          <w:szCs w:val="22"/>
+        </w:rPr>
+      </w:pPr>
+      <w:r>
+        <w:rPr>
+          <w:rFonts w:cs="Helvetica Neue"/>
+          <w:color w:val="000000"/>
+        </w:rPr>
+        <w:tab/>
+        <w:t>The augmented reality side of the application</w:t>
+      </w:r>
+      <w:r>
+        <w:rPr>
+          <w:rFonts w:ascii="Helvetica Neue" w:hAnsi="Helvetica Neue" w:cs="Helvetica Neue"/>
+          <w:color w:val="000000"/>
+          <w:sz w:val="22"/>
+          <w:szCs w:val="22"/>
+        </w:rPr>
+        <w:t xml:space="preserve"> can be broken down into a few separate components, which together, form the augmented reality surgery game: 3D Models, selection of start points, trajectory, screw placement, and finally, verification of surgical skill.  </w:t>
+      </w:r>
+    </w:p>
+    <w:p>
+      <w:pPr>
+        <w:rPr>
+          <w:rFonts w:ascii="Helvetica Neue" w:hAnsi="Helvetica Neue" w:cs="Helvetica Neue"/>
+          <w:color w:val="000000"/>
+          <w:sz w:val="22"/>
+          <w:szCs w:val="22"/>
+        </w:rPr>
+      </w:pPr>
+    </w:p>
+    <w:p>
+      <w:pPr>
+        <w:pStyle w:val="Heading2"/>
+        <w:jc w:val="both"/>
+        <w:rPr>
+          <w:b/>
+        </w:rPr>
+      </w:pPr>
+      <w:r>
+        <w:rPr>
+          <w:b/>
+        </w:rPr>
+        <w:t>3D Models</w:t>
+      </w:r>
+    </w:p>
+    <w:p>
+      <w:r>
+        <w:tab/>
+        <w:t>An existing 3D model of the spine was modified in Blender to customize it to the application. This meant reformatting the 3D image (it initially came with large spaces between each vertebra, due to the file types lack of compatibility with Blender, which was fixed by removing the formatting associated with the initial file type), changing its rotation, size, texture, and material. Next, 3D cylinders were painstakingly created with the help of a surgical resident and customized to fit within the vertebra of the spine; these 3D cylinders represent the acceptable area for a surgical screw to the be placed, also known as an acceptable area for a ‘start point’. These help the application determine whether or not the screw placement of the user is correct. Additionally, a 3D model of the screw is placed once the user has selected a start point and trajectory, it’s rotation and trajectory adjusted to the user’s specification.</w:t>
+      </w:r>
+    </w:p>
+    <w:p/>
+    <w:p>
+      <w:pPr>
+        <w:pStyle w:val="Heading2"/>
+        <w:jc w:val="both"/>
+        <w:rPr>
+          <w:b/>
+        </w:rPr>
+      </w:pPr>
+      <w:r>
+        <w:rPr>
+          <w:b/>
+        </w:rPr>
+        <w:t>Selection of Start Points</w:t>
+      </w:r>
+    </w:p>
+    <w:p>
+      <w:r>
+        <w:tab/>
+        <w:t xml:space="preserve">When the spine is superimposed into the user’s environment, a 2D image of a bullseye is attached to the user’s “point of view” in the augmented reality scene view so that it moves with the user. This 2D image is used to help the user close in on the start point they would like to select on the spine. Once a start point has been selected, a small white ball will appear to </w:t>
+      </w:r>
+      <w:r>
+        <w:lastRenderedPageBreak/>
+        <w:t>indicate the placement of the selected start point, and a line will appear from the start point to the user’s point of view in the horizontal plane of the user’s environment to allow for trajectory selection. Note that the start point and the trajectory must both lie in the cylinder (which is hidden from the user when the spine model is shown in the application) in order to constitute an acceptable placement selection for the screw.</w:t>
+      </w:r>
+    </w:p>
+    <w:p/>
+    <w:p>
+      <w:pPr>
+        <w:pStyle w:val="Heading2"/>
+        <w:jc w:val="both"/>
+        <w:rPr>
+          <w:b/>
+        </w:rPr>
+      </w:pPr>
+      <w:r>
+        <w:rPr>
+          <w:b/>
+        </w:rPr>
+        <w:t>Trajectory</w:t>
+      </w:r>
+    </w:p>
+    <w:p>
+      <w:r>
+        <w:tab/>
+        <w:t xml:space="preserve">Once trajectory has been selected, the user must use the line starting at the start point and ending at the user’s point of view (dynamically realigns itself as the user moves about in the augmented reality environment) to determine a trajectory with which to enter the vertebra. The user moves the camera to </w:t>
+      </w:r>
+      <w:r>
+        <w:t>move the line according to the camera angle and select a trajectory with which they</w:t>
+      </w:r>
+      <w:r>
+        <w:t xml:space="preserve"> mean to</w:t>
+      </w:r>
+      <w:r>
+        <w:t xml:space="preserve"> place the screw into the pedicle start point on the spine</w:t>
+      </w:r>
+      <w:r>
+        <w:t>.</w:t>
+      </w:r>
+    </w:p>
+    <w:p>
+      <w:pPr>
+        <w:pStyle w:val="Heading2"/>
+        <w:jc w:val="both"/>
+        <w:rPr>
+          <w:b/>
+        </w:rPr>
+      </w:pPr>
+    </w:p>
+    <w:p>
+      <w:pPr>
+        <w:pStyle w:val="Heading2"/>
+        <w:jc w:val="both"/>
+        <w:rPr>
+          <w:b/>
+        </w:rPr>
+      </w:pPr>
+      <w:r>
+        <w:rPr>
+          <w:b/>
+        </w:rPr>
+        <w:t>Screw Placement</w:t>
+      </w:r>
+    </w:p>
+    <w:p>
+      <w:r>
+        <w:tab/>
+        <w:t>If the user has selected a start point, then a trajectory, the screw model can now be displayed to the user and placed in the spine according to the specifications of the user (in the start point position, at the rotation of the trajectory). The screw uses the camera angle in order to determine the rotation the user means to place the screw and does so in front of the user, so that the user can view a visual representation of the important surgical step they have completed. The user has now placed a screw into a vertebra of the spine, and all that is left is for the application to verify the placement and provide feedback to the user.</w:t>
+      </w:r>
+    </w:p>
+    <w:p/>
+    <w:p>
+      <w:pPr>
+        <w:pStyle w:val="Heading2"/>
+        <w:jc w:val="both"/>
+        <w:rPr>
+          <w:b/>
+        </w:rPr>
+      </w:pPr>
+      <w:r>
+        <w:rPr>
+          <w:b/>
+        </w:rPr>
+        <w:t>Verification</w:t>
+      </w:r>
+    </w:p>
+    <w:p>
+      <w:r>
+        <w:tab/>
+        <w:t>If the start point selected and the trajectory selected are both calculated to be ‘within’ the cylinder objects placed within the spine model, the user is notified that they have properly placed the surgical screw, and are allowed to try again on a different vertebra. Otherwise, the user is notified that their placement was faulty, and they may try again.</w:t>
+      </w:r>
+    </w:p>
+    <w:p>
+      <w:pPr>
+        <w:rPr>
+          <w:rFonts w:asciiTheme="majorHAnsi" w:eastAsiaTheme="majorEastAsia" w:hAnsiTheme="majorHAnsi" w:cstheme="majorBidi"/>
+          <w:b/>
+          <w:color w:val="2F5496" w:themeColor="accent1" w:themeShade="BF"/>
+          <w:sz w:val="44"/>
+          <w:szCs w:val="32"/>
+        </w:rPr>
+      </w:pPr>
+      <w:bookmarkStart w:id="0" w:name="_GoBack"/>
+      <w:bookmarkEnd w:id="0"/>
+      <w:r>
+        <w:rPr>
+          <w:b/>
+          <w:sz w:val="44"/>
         </w:rPr>
         <w:br w:type="page"/>
       </w:r>
@@ -548,16 +800,7 @@
           <w:sz w:val="17"/>
           <w:szCs w:val="17"/>
         </w:rPr>
-        <w:t xml:space="preserve"> showUserInstruction (</w:t>
-      </w:r>
-      <w:r>
-        <w:rPr>
-          <w:rFonts w:ascii="Menlo" w:hAnsi="Menlo" w:cs="Menlo"/>
-          <w:color w:val="000000"/>
-          <w:sz w:val="17"/>
-          <w:szCs w:val="17"/>
-        </w:rPr>
-        <w:t>)</w:t>
+        <w:t xml:space="preserve"> showUserInstruction ()</w:t>
       </w:r>
     </w:p>
     <w:p>
@@ -710,16 +953,7 @@
           <w:sz w:val="17"/>
           <w:szCs w:val="17"/>
         </w:rPr>
-        <w:t xml:space="preserve"> make2dNode(</w:t>
-      </w:r>
-      <w:r>
-        <w:rPr>
-          <w:rFonts w:ascii="Menlo" w:hAnsi="Menlo" w:cs="Menlo"/>
-          <w:color w:val="000000"/>
-          <w:sz w:val="17"/>
-          <w:szCs w:val="17"/>
-        </w:rPr>
-        <w:t>)</w:t>
+        <w:t xml:space="preserve"> make2dNode()</w:t>
       </w:r>
     </w:p>
     <w:p>
@@ -916,13 +1150,7 @@
         <w:rPr>
           <w:color w:val="000000"/>
         </w:rPr>
-        <w:t xml:space="preserve"> positionFromTransform</w:t>
-      </w:r>
-      <w:r>
-        <w:rPr>
-          <w:color w:val="000000"/>
-        </w:rPr>
-        <w:t>()</w:t>
+        <w:t xml:space="preserve"> positionFromTransform()</w:t>
       </w:r>
     </w:p>
     <w:p>
@@ -1010,13 +1238,7 @@
         <w:rPr>
           <w:color w:val="000000"/>
         </w:rPr>
-        <w:t xml:space="preserve"> nodeWithPosition(</w:t>
-      </w:r>
-      <w:r>
-        <w:rPr>
-          <w:color w:val="000000"/>
-        </w:rPr>
-        <w:t>)</w:t>
+        <w:t xml:space="preserve"> nodeWithPosition()</w:t>
       </w:r>
     </w:p>
     <w:p>
@@ -3016,16 +3238,7 @@
           <w:sz w:val="17"/>
           <w:szCs w:val="17"/>
         </w:rPr>
-        <w:t xml:space="preserve"> normalizeVector(</w:t>
-      </w:r>
-      <w:r>
-        <w:rPr>
-          <w:rFonts w:ascii="Menlo" w:hAnsi="Menlo" w:cs="Menlo"/>
-          <w:color w:val="000000"/>
-          <w:sz w:val="17"/>
-          <w:szCs w:val="17"/>
-        </w:rPr>
-        <w:t>)</w:t>
+        <w:t xml:space="preserve"> normalizeVector()</w:t>
       </w:r>
     </w:p>
     <w:p>
@@ -4819,8 +5032,6 @@
         </w:rPr>
         <w:t xml:space="preserve"> Component</w:t>
       </w:r>
-      <w:bookmarkStart w:id="0" w:name="_GoBack"/>
-      <w:bookmarkEnd w:id="0"/>
     </w:p>
     <w:p>
       <w:pPr>
@@ -6554,16 +6765,7 @@
           <w:sz w:val="22"/>
           <w:lang w:val="en-CA"/>
         </w:rPr>
-        <w:t>I</w:t>
-      </w:r>
-      <w:r>
-        <w:rPr>
-          <w:rFonts w:ascii="Helvetica Neue" w:hAnsi="Helvetica Neue" w:cs="Helvetica Neue"/>
-          <w:color w:val="353535"/>
-          <w:sz w:val="22"/>
-          <w:lang w:val="en-CA"/>
-        </w:rPr>
-        <w:t>n this case, the return value will be the size of the array created in step 4.</w:t>
+        <w:t>In this case, the return value will be the size of the array created in step 4.</w:t>
       </w:r>
     </w:p>
     <w:p>
@@ -8241,8 +8443,8 @@
 </file>
 
 <file path=word/numbering.xml><?xml version="1.0" encoding="utf-8"?>
-<w:numbering xmlns:wpc="http://schemas.microsoft.com/office/word/2010/wordprocessingCanvas" xmlns:cx="http://schemas.microsoft.com/office/drawing/2014/chartex" xmlns:cx1="http://schemas.microsoft.com/office/drawing/2015/9/8/chartex" xmlns:cx2="http://schemas.microsoft.com/office/drawing/2015/10/21/chartex" xmlns:cx3="http://schemas.microsoft.com/office/drawing/2016/5/9/chartex" xmlns:cx4="http://schemas.microsoft.com/office/drawing/2016/5/10/chartex" xmlns:cx5="http://schemas.microsoft.com/office/drawing/2016/5/11/chartex" xmlns:cx6="http://schemas.microsoft.com/office/drawing/2016/5/12/chartex" xmlns:cx7="http://schemas.microsoft.com/office/drawing/2016/5/13/chartex" xmlns:cx8="http://schemas.microsoft.com/office/drawing/2016/5/14/chartex" xmlns:mc="http://schemas.openxmlformats.org/markup-compatibility/2006" xmlns:aink="http://schemas.microsoft.com/office/drawing/2016/ink" xmlns:am3d="http://schemas.microsoft.com/office/drawing/2017/model3d" xmlns:o="urn:schemas-microsoft-com:office:office" xmlns:r="http://schemas.openxmlformats.org/officeDocument/2006/relationships" xmlns:m="http://schemas.openxmlformats.org/officeDocument/2006/math" xmlns:v="urn:schemas-microsoft-com:vml" xmlns:wp14="http://schemas.microsoft.com/office/word/2010/wordprocessingDrawing" xmlns:wp="http://schemas.openxmlformats.org/drawingml/2006/wordprocessingDrawing" xmlns:w10="urn:schemas-microsoft-com:office:word" xmlns:w="http://schemas.openxmlformats.org/wordprocessingml/2006/main" xmlns:w14="http://schemas.microsoft.com/office/word/2010/wordml" xmlns:w15="http://schemas.microsoft.com/office/word/2012/wordml" xmlns:w16cid="http://schemas.microsoft.com/office/word/2016/wordml/cid" xmlns:w16se="http://schemas.microsoft.com/office/word/2015/wordml/symex" xmlns:wpg="http://schemas.microsoft.com/office/word/2010/wordprocessingGroup" xmlns:wpi="http://schemas.microsoft.com/office/word/2010/wordprocessingInk" xmlns:wne="http://schemas.microsoft.com/office/word/2006/wordml" xmlns:wps="http://schemas.microsoft.com/office/word/2010/wordprocessingShape" mc:Ignorable="w14 w15 w16se w16cid wp14">
-  <w:abstractNum w:abstractNumId="0" w15:restartNumberingAfterBreak="0">
+<w:numbering xmlns:wpc="http://schemas.microsoft.com/office/word/2010/wordprocessingCanvas" xmlns:mo="http://schemas.microsoft.com/office/mac/office/2008/main" xmlns:mc="http://schemas.openxmlformats.org/markup-compatibility/2006" xmlns:mv="urn:schemas-microsoft-com:mac:vml" xmlns:o="urn:schemas-microsoft-com:office:office" xmlns:r="http://schemas.openxmlformats.org/officeDocument/2006/relationships" xmlns:m="http://schemas.openxmlformats.org/officeDocument/2006/math" xmlns:v="urn:schemas-microsoft-com:vml" xmlns:wp14="http://schemas.microsoft.com/office/word/2010/wordprocessingDrawing" xmlns:wp="http://schemas.openxmlformats.org/drawingml/2006/wordprocessingDrawing" xmlns:w10="urn:schemas-microsoft-com:office:word" xmlns:w="http://schemas.openxmlformats.org/wordprocessingml/2006/main" xmlns:w14="http://schemas.microsoft.com/office/word/2010/wordml" xmlns:w15="http://schemas.microsoft.com/office/word/2012/wordml" xmlns:wpg="http://schemas.microsoft.com/office/word/2010/wordprocessingGroup" xmlns:wpi="http://schemas.microsoft.com/office/word/2010/wordprocessingInk" xmlns:wne="http://schemas.microsoft.com/office/word/2006/wordml" xmlns:wps="http://schemas.microsoft.com/office/word/2010/wordprocessingShape" mc:Ignorable="w14 w15 wp14">
+  <w:abstractNum w:abstractNumId="0">
     <w:nsid w:val="00000001"/>
     <w:multiLevelType w:val="hybridMultilevel"/>
     <w:tmpl w:val="00000001"/>
@@ -8300,7 +8502,7 @@
       <w:lvlJc w:val="left"/>
     </w:lvl>
   </w:abstractNum>
-  <w:abstractNum w:abstractNumId="1" w15:restartNumberingAfterBreak="0">
+  <w:abstractNum w:abstractNumId="1">
     <w:nsid w:val="00000002"/>
     <w:multiLevelType w:val="hybridMultilevel"/>
     <w:tmpl w:val="53323B72"/>
@@ -8361,7 +8563,7 @@
       <w:lvlJc w:val="left"/>
     </w:lvl>
   </w:abstractNum>
-  <w:abstractNum w:abstractNumId="2" w15:restartNumberingAfterBreak="0">
+  <w:abstractNum w:abstractNumId="2">
     <w:nsid w:val="56DA4117"/>
     <w:multiLevelType w:val="hybridMultilevel"/>
     <w:tmpl w:val="9E9C6DE6"/>
@@ -8474,7 +8676,7 @@
       </w:rPr>
     </w:lvl>
   </w:abstractNum>
-  <w:abstractNum w:abstractNumId="3" w15:restartNumberingAfterBreak="0">
+  <w:abstractNum w:abstractNumId="3">
     <w:nsid w:val="7BED048E"/>
     <w:multiLevelType w:val="hybridMultilevel"/>
     <w:tmpl w:val="EFF64C1A"/>
@@ -8603,7 +8805,7 @@
 </file>
 
 <file path=word/styles.xml><?xml version="1.0" encoding="utf-8"?>
-<w:styles xmlns:mc="http://schemas.openxmlformats.org/markup-compatibility/2006" xmlns:r="http://schemas.openxmlformats.org/officeDocument/2006/relationships" xmlns:w="http://schemas.openxmlformats.org/wordprocessingml/2006/main" xmlns:w14="http://schemas.microsoft.com/office/word/2010/wordml" xmlns:w15="http://schemas.microsoft.com/office/word/2012/wordml" xmlns:w16cid="http://schemas.microsoft.com/office/word/2016/wordml/cid" xmlns:w16se="http://schemas.microsoft.com/office/word/2015/wordml/symex" mc:Ignorable="w14 w15 w16se w16cid">
+<w:styles xmlns:mc="http://schemas.openxmlformats.org/markup-compatibility/2006" xmlns:r="http://schemas.openxmlformats.org/officeDocument/2006/relationships" xmlns:w="http://schemas.openxmlformats.org/wordprocessingml/2006/main" xmlns:w14="http://schemas.microsoft.com/office/word/2010/wordml" xmlns:w15="http://schemas.microsoft.com/office/word/2012/wordml" mc:Ignorable="w14 w15">
   <w:docDefaults>
     <w:rPrDefault>
       <w:rPr>
@@ -8615,7 +8817,7 @@
     </w:rPrDefault>
     <w:pPrDefault/>
   </w:docDefaults>
-  <w:latentStyles w:defLockedState="0" w:defUIPriority="99" w:defSemiHidden="0" w:defUnhideWhenUsed="0" w:defQFormat="0" w:count="375">
+  <w:latentStyles w:defLockedState="0" w:defUIPriority="99" w:defSemiHidden="0" w:defUnhideWhenUsed="0" w:defQFormat="0" w:count="382">
     <w:lsdException w:name="Normal" w:uiPriority="0" w:qFormat="1"/>
     <w:lsdException w:name="heading 1" w:uiPriority="9" w:qFormat="1"/>
     <w:lsdException w:name="heading 2" w:semiHidden="1" w:uiPriority="9" w:unhideWhenUsed="1" w:qFormat="1"/>

</xml_diff>

<commit_message>
Issue #44 - Cleaned up documentation
</commit_message>
<xml_diff>
--- a/Documentation:Notes/Documentation.docx
+++ b/Documentation:Notes/Documentation.docx
@@ -1,6 +1,6 @@
 
 <file path=word/document.xml><?xml version="1.0" encoding="utf-8"?>
-<w:document xmlns:wpc="http://schemas.microsoft.com/office/word/2010/wordprocessingCanvas" xmlns:mo="http://schemas.microsoft.com/office/mac/office/2008/main" xmlns:mc="http://schemas.openxmlformats.org/markup-compatibility/2006" xmlns:mv="urn:schemas-microsoft-com:mac:vml" xmlns:o="urn:schemas-microsoft-com:office:office" xmlns:r="http://schemas.openxmlformats.org/officeDocument/2006/relationships" xmlns:m="http://schemas.openxmlformats.org/officeDocument/2006/math" xmlns:v="urn:schemas-microsoft-com:vml" xmlns:wp14="http://schemas.microsoft.com/office/word/2010/wordprocessingDrawing" xmlns:wp="http://schemas.openxmlformats.org/drawingml/2006/wordprocessingDrawing" xmlns:w10="urn:schemas-microsoft-com:office:word" xmlns:w="http://schemas.openxmlformats.org/wordprocessingml/2006/main" xmlns:w14="http://schemas.microsoft.com/office/word/2010/wordml" xmlns:w15="http://schemas.microsoft.com/office/word/2012/wordml" xmlns:wpg="http://schemas.microsoft.com/office/word/2010/wordprocessingGroup" xmlns:wpi="http://schemas.microsoft.com/office/word/2010/wordprocessingInk" xmlns:wne="http://schemas.microsoft.com/office/word/2006/wordml" xmlns:wps="http://schemas.microsoft.com/office/word/2010/wordprocessingShape" mc:Ignorable="w14 w15 wp14">
+<w:document xmlns:wpc="http://schemas.microsoft.com/office/word/2010/wordprocessingCanvas" xmlns:cx="http://schemas.microsoft.com/office/drawing/2014/chartex" xmlns:cx1="http://schemas.microsoft.com/office/drawing/2015/9/8/chartex" xmlns:cx2="http://schemas.microsoft.com/office/drawing/2015/10/21/chartex" xmlns:cx3="http://schemas.microsoft.com/office/drawing/2016/5/9/chartex" xmlns:cx4="http://schemas.microsoft.com/office/drawing/2016/5/10/chartex" xmlns:cx5="http://schemas.microsoft.com/office/drawing/2016/5/11/chartex" xmlns:cx6="http://schemas.microsoft.com/office/drawing/2016/5/12/chartex" xmlns:cx7="http://schemas.microsoft.com/office/drawing/2016/5/13/chartex" xmlns:cx8="http://schemas.microsoft.com/office/drawing/2016/5/14/chartex" xmlns:mc="http://schemas.openxmlformats.org/markup-compatibility/2006" xmlns:aink="http://schemas.microsoft.com/office/drawing/2016/ink" xmlns:am3d="http://schemas.microsoft.com/office/drawing/2017/model3d" xmlns:o="urn:schemas-microsoft-com:office:office" xmlns:r="http://schemas.openxmlformats.org/officeDocument/2006/relationships" xmlns:m="http://schemas.openxmlformats.org/officeDocument/2006/math" xmlns:v="urn:schemas-microsoft-com:vml" xmlns:wp14="http://schemas.microsoft.com/office/word/2010/wordprocessingDrawing" xmlns:wp="http://schemas.openxmlformats.org/drawingml/2006/wordprocessingDrawing" xmlns:w10="urn:schemas-microsoft-com:office:word" xmlns:w="http://schemas.openxmlformats.org/wordprocessingml/2006/main" xmlns:w14="http://schemas.microsoft.com/office/word/2010/wordml" xmlns:w15="http://schemas.microsoft.com/office/word/2012/wordml" xmlns:w16cid="http://schemas.microsoft.com/office/word/2016/wordml/cid" xmlns:w16se="http://schemas.microsoft.com/office/word/2015/wordml/symex" xmlns:wpg="http://schemas.microsoft.com/office/word/2010/wordprocessingGroup" xmlns:wpi="http://schemas.microsoft.com/office/word/2010/wordprocessingInk" xmlns:wne="http://schemas.microsoft.com/office/word/2006/wordml" xmlns:wps="http://schemas.microsoft.com/office/word/2010/wordprocessingShape" mc:Ignorable="w14 w15 w16se w16cid wp14">
   <w:body>
     <w:p>
       <w:pPr>
@@ -211,6 +211,7 @@
         <w:autoSpaceDN w:val="0"/>
         <w:adjustRightInd w:val="0"/>
         <w:ind w:firstLine="720"/>
+        <w:jc w:val="both"/>
         <w:rPr>
           <w:rFonts w:cs="Helvetica Neue"/>
           <w:color w:val="000000"/>
@@ -221,11 +222,35 @@
           <w:rFonts w:cs="Helvetica Neue"/>
           <w:color w:val="000000"/>
         </w:rPr>
-        <w:t>Spineducation is an application geared towards preparing students in varying stages of becoming physicians by providing them with the theory and practice they need. Our project aims to provide users with real clinical scenarios and multiple choice questions that help prepare students for their medical exams. Additionally, our project allows medical students to practice performing procedures inside an augmented reality environment. When it comes to hands-on experience, medical students have little opportunity to practice their skills in spinal surgery due to its intricate nature; even minor mistakes can cause paralysis at best, and death at worst. As such, the user of a medical application like ours would provide a simulated practical experience through an augmented reality game which tests surgical skill, as well as theoretical knowledge through cases and multiple choice questions. With the help of our application, medical students and residents do not need to endanger the life of a patient in order to receive the necessary training they need: Instead of making real decisions about a patient’s treatment plan, which could ultimately be fatal in a real situation, our application provides users the opportunity to go through a medical case step by step and learn as they go how a real doctor should handle a variety of situations. Similarly, instead of endangering the life of a patient by operating on them with little to no training, a resident could use our application to simulate a surgical environment where a spine is superimposed into the user’s environment. In this way, a user is able to inspect the different anatomical features of the spine, analyze each vertebra to understand the structure of the spine as a whole, and, most importantly, actually perform a simple surgery and receive feedback on skill level.</w:t>
-      </w:r>
-    </w:p>
-    <w:p>
-      <w:pPr>
+        <w:t xml:space="preserve">Spineducation is an application geared towards preparing students in varying stages of becoming physicians by providing them with the theory and practice they need. Our project aims to provide users with real clinical scenarios and multiple choice questions that help prepare students for their medical exams. Additionally, our project allows medical students to practice performing procedures inside an augmented reality environment. When it comes to hands-on experience, medical students have little opportunity to practice their skills in spinal surgery due to its intricate nature; even minor mistakes can cause paralysis at best, and death at worst. As such, the user of a medical application like ours would provide a simulated practical experience through an augmented reality game which tests surgical skill, as well as theoretical knowledge through cases and multiple choice questions. </w:t>
+      </w:r>
+    </w:p>
+    <w:p>
+      <w:pPr>
+        <w:widowControl w:val="0"/>
+        <w:autoSpaceDE w:val="0"/>
+        <w:autoSpaceDN w:val="0"/>
+        <w:adjustRightInd w:val="0"/>
+        <w:ind w:firstLine="720"/>
+        <w:jc w:val="both"/>
+        <w:rPr>
+          <w:rFonts w:cs="Helvetica Neue"/>
+          <w:color w:val="000000"/>
+        </w:rPr>
+      </w:pPr>
+      <w:bookmarkStart w:id="0" w:name="_GoBack"/>
+      <w:bookmarkEnd w:id="0"/>
+      <w:r>
+        <w:rPr>
+          <w:rFonts w:cs="Helvetica Neue"/>
+          <w:color w:val="000000"/>
+        </w:rPr>
+        <w:t>With the help of our application, medical students and residents do not need to endanger the life of a patient in order to receive the necessary training they need: Instead of making real decisions about a patient’s treatment plan, which could ultimately be fatal in a real situation, our application provides users the opportunity to go through a medical case step by step and learn as they go how a real doctor should handle a variety of situations. Similarly, instead of endangering the life of a patient by operating on them with little to no training, a resident could use our application to simulate a surgical environment where a spine is superimposed into the user’s environment. In this way, a user is able to inspect the different anatomical features of the spine, analyze each vertebra to understand the structure of the spine as a whole, and, most importantly, actually perform a simple surgery and receive feedback on skill level.</w:t>
+      </w:r>
+    </w:p>
+    <w:p>
+      <w:pPr>
+        <w:jc w:val="both"/>
         <w:rPr>
           <w:rFonts w:ascii="Helvetica Neue" w:hAnsi="Helvetica Neue" w:cs="Helvetica Neue"/>
           <w:color w:val="000000"/>
@@ -253,6 +278,7 @@
     </w:p>
     <w:p>
       <w:pPr>
+        <w:jc w:val="both"/>
         <w:rPr>
           <w:rFonts w:ascii="Helvetica Neue" w:hAnsi="Helvetica Neue" w:cs="Helvetica Neue"/>
           <w:color w:val="000000"/>
@@ -277,12 +303,19 @@
       </w:r>
     </w:p>
     <w:p>
+      <w:pPr>
+        <w:jc w:val="both"/>
+      </w:pPr>
       <w:r>
         <w:tab/>
         <w:t>An existing 3D model of the spine was modified in Blender to customize it to the application. This meant reformatting the 3D image (it initially came with large spaces between each vertebra, due to the file types lack of compatibility with Blender, which was fixed by removing the formatting associated with the initial file type), changing its rotation, size, texture, and material. Next, 3D cylinders were painstakingly created with the help of a surgical resident and customized to fit within the vertebra of the spine; these 3D cylinders represent the acceptable area for a surgical screw to the be placed, also known as an acceptable area for a ‘start point’. These help the application determine whether or not the screw placement of the user is correct. Additionally, a 3D model of the screw is placed once the user has selected a start point and trajectory, it’s rotation and trajectory adjusted to the user’s specification.</w:t>
       </w:r>
     </w:p>
-    <w:p/>
+    <w:p>
+      <w:pPr>
+        <w:jc w:val="both"/>
+      </w:pPr>
+    </w:p>
     <w:p>
       <w:pPr>
         <w:pStyle w:val="Heading2"/>
@@ -299,16 +332,23 @@
       </w:r>
     </w:p>
     <w:p>
+      <w:pPr>
+        <w:jc w:val="both"/>
+      </w:pPr>
       <w:r>
         <w:tab/>
-        <w:t xml:space="preserve">When the spine is superimposed into the user’s environment, a 2D image of a bullseye is attached to the user’s “point of view” in the augmented reality scene view so that it moves with the user. This 2D image is used to help the user close in on the start point they would like to select on the spine. Once a start point has been selected, a small white ball will appear to </w:t>
+        <w:t xml:space="preserve">When the spine is superimposed into the user’s environment, a 2D image of a bullseye is attached to the user’s “point of view” in the augmented reality scene view so that it moves with the user. This 2D image is used to help the user close in on the start point they would like to select on the spine. Once a start point has been selected, a small white ball will appear to indicate </w:t>
       </w:r>
       <w:r>
         <w:lastRenderedPageBreak/>
-        <w:t>indicate the placement of the selected start point, and a line will appear from the start point to the user’s point of view in the horizontal plane of the user’s environment to allow for trajectory selection. Note that the start point and the trajectory must both lie in the cylinder (which is hidden from the user when the spine model is shown in the application) in order to constitute an acceptable placement selection for the screw.</w:t>
-      </w:r>
-    </w:p>
-    <w:p/>
+        <w:t>the placement of the selected start point, and a line will appear from the start point to the user’s point of view in the horizontal plane of the user’s environment to allow for trajectory selection. Note that the start point and the trajectory must both lie in the cylinder (which is hidden from the user when the spine model is shown in the application) in order to constitute an acceptable placement selection for the screw.</w:t>
+      </w:r>
+    </w:p>
+    <w:p>
+      <w:pPr>
+        <w:jc w:val="both"/>
+      </w:pPr>
+    </w:p>
     <w:p>
       <w:pPr>
         <w:pStyle w:val="Heading2"/>
@@ -325,6 +365,9 @@
       </w:r>
     </w:p>
     <w:p>
+      <w:pPr>
+        <w:jc w:val="both"/>
+      </w:pPr>
       <w:r>
         <w:tab/>
         <w:t xml:space="preserve">Once trajectory has been selected, the user must use the line starting at the start point and ending at the user’s point of view (dynamically realigns itself as the user moves about in the augmented reality environment) to determine a trajectory with which to enter the vertebra. The user moves the camera to </w:t>
@@ -367,12 +410,19 @@
       </w:r>
     </w:p>
     <w:p>
+      <w:pPr>
+        <w:jc w:val="both"/>
+      </w:pPr>
       <w:r>
         <w:tab/>
         <w:t>If the user has selected a start point, then a trajectory, the screw model can now be displayed to the user and placed in the spine according to the specifications of the user (in the start point position, at the rotation of the trajectory). The screw uses the camera angle in order to determine the rotation the user means to place the screw and does so in front of the user, so that the user can view a visual representation of the important surgical step they have completed. The user has now placed a screw into a vertebra of the spine, and all that is left is for the application to verify the placement and provide feedback to the user.</w:t>
       </w:r>
     </w:p>
-    <w:p/>
+    <w:p>
+      <w:pPr>
+        <w:jc w:val="both"/>
+      </w:pPr>
+    </w:p>
     <w:p>
       <w:pPr>
         <w:pStyle w:val="Heading2"/>
@@ -389,6 +439,9 @@
       </w:r>
     </w:p>
     <w:p>
+      <w:pPr>
+        <w:jc w:val="both"/>
+      </w:pPr>
       <w:r>
         <w:tab/>
         <w:t>If the start point selected and the trajectory selected are both calculated to be ‘within’ the cylinder objects placed within the spine model, the user is notified that they have properly placed the surgical screw, and are allowed to try again on a different vertebra. Otherwise, the user is notified that their placement was faulty, and they may try again.</w:t>
@@ -396,6 +449,7 @@
     </w:p>
     <w:p>
       <w:pPr>
+        <w:jc w:val="both"/>
         <w:rPr>
           <w:rFonts w:asciiTheme="majorHAnsi" w:eastAsiaTheme="majorEastAsia" w:hAnsiTheme="majorHAnsi" w:cstheme="majorBidi"/>
           <w:b/>
@@ -404,8 +458,6 @@
           <w:szCs w:val="32"/>
         </w:rPr>
       </w:pPr>
-      <w:bookmarkStart w:id="0" w:name="_GoBack"/>
-      <w:bookmarkEnd w:id="0"/>
       <w:r>
         <w:rPr>
           <w:b/>
@@ -8443,8 +8495,8 @@
 </file>
 
 <file path=word/numbering.xml><?xml version="1.0" encoding="utf-8"?>
-<w:numbering xmlns:wpc="http://schemas.microsoft.com/office/word/2010/wordprocessingCanvas" xmlns:mo="http://schemas.microsoft.com/office/mac/office/2008/main" xmlns:mc="http://schemas.openxmlformats.org/markup-compatibility/2006" xmlns:mv="urn:schemas-microsoft-com:mac:vml" xmlns:o="urn:schemas-microsoft-com:office:office" xmlns:r="http://schemas.openxmlformats.org/officeDocument/2006/relationships" xmlns:m="http://schemas.openxmlformats.org/officeDocument/2006/math" xmlns:v="urn:schemas-microsoft-com:vml" xmlns:wp14="http://schemas.microsoft.com/office/word/2010/wordprocessingDrawing" xmlns:wp="http://schemas.openxmlformats.org/drawingml/2006/wordprocessingDrawing" xmlns:w10="urn:schemas-microsoft-com:office:word" xmlns:w="http://schemas.openxmlformats.org/wordprocessingml/2006/main" xmlns:w14="http://schemas.microsoft.com/office/word/2010/wordml" xmlns:w15="http://schemas.microsoft.com/office/word/2012/wordml" xmlns:wpg="http://schemas.microsoft.com/office/word/2010/wordprocessingGroup" xmlns:wpi="http://schemas.microsoft.com/office/word/2010/wordprocessingInk" xmlns:wne="http://schemas.microsoft.com/office/word/2006/wordml" xmlns:wps="http://schemas.microsoft.com/office/word/2010/wordprocessingShape" mc:Ignorable="w14 w15 wp14">
-  <w:abstractNum w:abstractNumId="0">
+<w:numbering xmlns:wpc="http://schemas.microsoft.com/office/word/2010/wordprocessingCanvas" xmlns:cx="http://schemas.microsoft.com/office/drawing/2014/chartex" xmlns:cx1="http://schemas.microsoft.com/office/drawing/2015/9/8/chartex" xmlns:cx2="http://schemas.microsoft.com/office/drawing/2015/10/21/chartex" xmlns:cx3="http://schemas.microsoft.com/office/drawing/2016/5/9/chartex" xmlns:cx4="http://schemas.microsoft.com/office/drawing/2016/5/10/chartex" xmlns:cx5="http://schemas.microsoft.com/office/drawing/2016/5/11/chartex" xmlns:cx6="http://schemas.microsoft.com/office/drawing/2016/5/12/chartex" xmlns:cx7="http://schemas.microsoft.com/office/drawing/2016/5/13/chartex" xmlns:cx8="http://schemas.microsoft.com/office/drawing/2016/5/14/chartex" xmlns:mc="http://schemas.openxmlformats.org/markup-compatibility/2006" xmlns:aink="http://schemas.microsoft.com/office/drawing/2016/ink" xmlns:am3d="http://schemas.microsoft.com/office/drawing/2017/model3d" xmlns:o="urn:schemas-microsoft-com:office:office" xmlns:r="http://schemas.openxmlformats.org/officeDocument/2006/relationships" xmlns:m="http://schemas.openxmlformats.org/officeDocument/2006/math" xmlns:v="urn:schemas-microsoft-com:vml" xmlns:wp14="http://schemas.microsoft.com/office/word/2010/wordprocessingDrawing" xmlns:wp="http://schemas.openxmlformats.org/drawingml/2006/wordprocessingDrawing" xmlns:w10="urn:schemas-microsoft-com:office:word" xmlns:w="http://schemas.openxmlformats.org/wordprocessingml/2006/main" xmlns:w14="http://schemas.microsoft.com/office/word/2010/wordml" xmlns:w15="http://schemas.microsoft.com/office/word/2012/wordml" xmlns:w16cid="http://schemas.microsoft.com/office/word/2016/wordml/cid" xmlns:w16se="http://schemas.microsoft.com/office/word/2015/wordml/symex" xmlns:wpg="http://schemas.microsoft.com/office/word/2010/wordprocessingGroup" xmlns:wpi="http://schemas.microsoft.com/office/word/2010/wordprocessingInk" xmlns:wne="http://schemas.microsoft.com/office/word/2006/wordml" xmlns:wps="http://schemas.microsoft.com/office/word/2010/wordprocessingShape" mc:Ignorable="w14 w15 w16se w16cid wp14">
+  <w:abstractNum w:abstractNumId="0" w15:restartNumberingAfterBreak="0">
     <w:nsid w:val="00000001"/>
     <w:multiLevelType w:val="hybridMultilevel"/>
     <w:tmpl w:val="00000001"/>
@@ -8502,7 +8554,7 @@
       <w:lvlJc w:val="left"/>
     </w:lvl>
   </w:abstractNum>
-  <w:abstractNum w:abstractNumId="1">
+  <w:abstractNum w:abstractNumId="1" w15:restartNumberingAfterBreak="0">
     <w:nsid w:val="00000002"/>
     <w:multiLevelType w:val="hybridMultilevel"/>
     <w:tmpl w:val="53323B72"/>
@@ -8563,7 +8615,7 @@
       <w:lvlJc w:val="left"/>
     </w:lvl>
   </w:abstractNum>
-  <w:abstractNum w:abstractNumId="2">
+  <w:abstractNum w:abstractNumId="2" w15:restartNumberingAfterBreak="0">
     <w:nsid w:val="56DA4117"/>
     <w:multiLevelType w:val="hybridMultilevel"/>
     <w:tmpl w:val="9E9C6DE6"/>
@@ -8676,7 +8728,7 @@
       </w:rPr>
     </w:lvl>
   </w:abstractNum>
-  <w:abstractNum w:abstractNumId="3">
+  <w:abstractNum w:abstractNumId="3" w15:restartNumberingAfterBreak="0">
     <w:nsid w:val="7BED048E"/>
     <w:multiLevelType w:val="hybridMultilevel"/>
     <w:tmpl w:val="EFF64C1A"/>
@@ -8805,7 +8857,7 @@
 </file>
 
 <file path=word/styles.xml><?xml version="1.0" encoding="utf-8"?>
-<w:styles xmlns:mc="http://schemas.openxmlformats.org/markup-compatibility/2006" xmlns:r="http://schemas.openxmlformats.org/officeDocument/2006/relationships" xmlns:w="http://schemas.openxmlformats.org/wordprocessingml/2006/main" xmlns:w14="http://schemas.microsoft.com/office/word/2010/wordml" xmlns:w15="http://schemas.microsoft.com/office/word/2012/wordml" mc:Ignorable="w14 w15">
+<w:styles xmlns:mc="http://schemas.openxmlformats.org/markup-compatibility/2006" xmlns:r="http://schemas.openxmlformats.org/officeDocument/2006/relationships" xmlns:w="http://schemas.openxmlformats.org/wordprocessingml/2006/main" xmlns:w14="http://schemas.microsoft.com/office/word/2010/wordml" xmlns:w15="http://schemas.microsoft.com/office/word/2012/wordml" xmlns:w16cid="http://schemas.microsoft.com/office/word/2016/wordml/cid" xmlns:w16se="http://schemas.microsoft.com/office/word/2015/wordml/symex" mc:Ignorable="w14 w15 w16se w16cid">
   <w:docDefaults>
     <w:rPrDefault>
       <w:rPr>
@@ -8817,7 +8869,7 @@
     </w:rPrDefault>
     <w:pPrDefault/>
   </w:docDefaults>
-  <w:latentStyles w:defLockedState="0" w:defUIPriority="99" w:defSemiHidden="0" w:defUnhideWhenUsed="0" w:defQFormat="0" w:count="382">
+  <w:latentStyles w:defLockedState="0" w:defUIPriority="99" w:defSemiHidden="0" w:defUnhideWhenUsed="0" w:defQFormat="0" w:count="375">
     <w:lsdException w:name="Normal" w:uiPriority="0" w:qFormat="1"/>
     <w:lsdException w:name="heading 1" w:uiPriority="9" w:qFormat="1"/>
     <w:lsdException w:name="heading 2" w:semiHidden="1" w:uiPriority="9" w:unhideWhenUsed="1" w:qFormat="1"/>

</xml_diff>

<commit_message>
Additions to the overview
</commit_message>
<xml_diff>
--- a/Documentation:Notes/Documentation.docx
+++ b/Documentation:Notes/Documentation.docx
@@ -1,6 +1,6 @@
 
 <file path=word/document.xml><?xml version="1.0" encoding="utf-8"?>
-<w:document xmlns:wpc="http://schemas.microsoft.com/office/word/2010/wordprocessingCanvas" xmlns:cx="http://schemas.microsoft.com/office/drawing/2014/chartex" xmlns:cx1="http://schemas.microsoft.com/office/drawing/2015/9/8/chartex" xmlns:cx2="http://schemas.microsoft.com/office/drawing/2015/10/21/chartex" xmlns:cx3="http://schemas.microsoft.com/office/drawing/2016/5/9/chartex" xmlns:cx4="http://schemas.microsoft.com/office/drawing/2016/5/10/chartex" xmlns:cx5="http://schemas.microsoft.com/office/drawing/2016/5/11/chartex" xmlns:cx6="http://schemas.microsoft.com/office/drawing/2016/5/12/chartex" xmlns:cx7="http://schemas.microsoft.com/office/drawing/2016/5/13/chartex" xmlns:cx8="http://schemas.microsoft.com/office/drawing/2016/5/14/chartex" xmlns:mc="http://schemas.openxmlformats.org/markup-compatibility/2006" xmlns:aink="http://schemas.microsoft.com/office/drawing/2016/ink" xmlns:am3d="http://schemas.microsoft.com/office/drawing/2017/model3d" xmlns:o="urn:schemas-microsoft-com:office:office" xmlns:r="http://schemas.openxmlformats.org/officeDocument/2006/relationships" xmlns:m="http://schemas.openxmlformats.org/officeDocument/2006/math" xmlns:v="urn:schemas-microsoft-com:vml" xmlns:wp14="http://schemas.microsoft.com/office/word/2010/wordprocessingDrawing" xmlns:wp="http://schemas.openxmlformats.org/drawingml/2006/wordprocessingDrawing" xmlns:w10="urn:schemas-microsoft-com:office:word" xmlns:w="http://schemas.openxmlformats.org/wordprocessingml/2006/main" xmlns:w14="http://schemas.microsoft.com/office/word/2010/wordml" xmlns:w15="http://schemas.microsoft.com/office/word/2012/wordml" xmlns:w16cid="http://schemas.microsoft.com/office/word/2016/wordml/cid" xmlns:w16se="http://schemas.microsoft.com/office/word/2015/wordml/symex" xmlns:wpg="http://schemas.microsoft.com/office/word/2010/wordprocessingGroup" xmlns:wpi="http://schemas.microsoft.com/office/word/2010/wordprocessingInk" xmlns:wne="http://schemas.microsoft.com/office/word/2006/wordml" xmlns:wps="http://schemas.microsoft.com/office/word/2010/wordprocessingShape" mc:Ignorable="w14 w15 w16se w16cid wp14">
+<w:document xmlns:wpc="http://schemas.microsoft.com/office/word/2010/wordprocessingCanvas" xmlns:mo="http://schemas.microsoft.com/office/mac/office/2008/main" xmlns:mc="http://schemas.openxmlformats.org/markup-compatibility/2006" xmlns:mv="urn:schemas-microsoft-com:mac:vml" xmlns:o="urn:schemas-microsoft-com:office:office" xmlns:r="http://schemas.openxmlformats.org/officeDocument/2006/relationships" xmlns:m="http://schemas.openxmlformats.org/officeDocument/2006/math" xmlns:v="urn:schemas-microsoft-com:vml" xmlns:wp14="http://schemas.microsoft.com/office/word/2010/wordprocessingDrawing" xmlns:wp="http://schemas.openxmlformats.org/drawingml/2006/wordprocessingDrawing" xmlns:w10="urn:schemas-microsoft-com:office:word" xmlns:w="http://schemas.openxmlformats.org/wordprocessingml/2006/main" xmlns:w14="http://schemas.microsoft.com/office/word/2010/wordml" xmlns:w15="http://schemas.microsoft.com/office/word/2012/wordml" xmlns:wpg="http://schemas.microsoft.com/office/word/2010/wordprocessingGroup" xmlns:wpi="http://schemas.microsoft.com/office/word/2010/wordprocessingInk" xmlns:wne="http://schemas.microsoft.com/office/word/2006/wordml" xmlns:wps="http://schemas.microsoft.com/office/word/2010/wordprocessingShape" mc:Ignorable="w14 w15 wp14">
   <w:body>
     <w:p>
       <w:pPr>
@@ -59,7 +59,7 @@
         <w:jc w:val="center"/>
         <w:rPr>
           <w:rFonts w:ascii="Times New Roman" w:hAnsi="Times New Roman" w:cs="Times New Roman"/>
-          <w:sz w:val="24"/>
+          <w:sz w:val="28"/>
           <w:szCs w:val="24"/>
           <w:lang w:val="en-CA"/>
         </w:rPr>
@@ -67,97 +67,149 @@
     </w:p>
     <w:p>
       <w:pPr>
+        <w:pStyle w:val="Heading3"/>
+        <w:spacing w:after="240"/>
+        <w:jc w:val="center"/>
+        <w:rPr>
+          <w:rFonts w:ascii="Times New Roman" w:hAnsi="Times New Roman" w:cs="Times New Roman"/>
+          <w:iCs/>
+          <w:color w:val="404040" w:themeColor="text1" w:themeTint="BF"/>
+          <w:sz w:val="28"/>
+        </w:rPr>
+      </w:pPr>
+      <w:r>
+        <w:rPr>
+          <w:b/>
+          <w:iCs/>
+          <w:sz w:val="44"/>
+        </w:rPr>
+        <w:t>C</w:t>
+      </w:r>
+      <w:r>
+        <w:rPr>
+          <w:b/>
+          <w:iCs/>
+          <w:sz w:val="44"/>
+        </w:rPr>
+        <w:t xml:space="preserve">omputer </w:t>
+      </w:r>
+      <w:r>
+        <w:rPr>
+          <w:b/>
+          <w:iCs/>
+          <w:sz w:val="44"/>
+        </w:rPr>
+        <w:t>S</w:t>
+      </w:r>
+      <w:r>
+        <w:rPr>
+          <w:b/>
+          <w:iCs/>
+          <w:sz w:val="44"/>
+        </w:rPr>
+        <w:t>cience</w:t>
+      </w:r>
+      <w:r>
+        <w:rPr>
+          <w:b/>
+          <w:iCs/>
+          <w:sz w:val="44"/>
+        </w:rPr>
+        <w:t xml:space="preserve"> 4ZP6</w:t>
+      </w:r>
+      <w:r>
+        <w:rPr>
+          <w:b/>
+          <w:iCs/>
+          <w:sz w:val="44"/>
+        </w:rPr>
+        <w:t xml:space="preserve"> -</w:t>
+      </w:r>
+      <w:r>
+        <w:rPr>
+          <w:b/>
+          <w:iCs/>
+          <w:sz w:val="44"/>
+        </w:rPr>
+        <w:t xml:space="preserve"> </w:t>
+      </w:r>
+      <w:r>
+        <w:rPr>
+          <w:b/>
+          <w:sz w:val="44"/>
+        </w:rPr>
+        <w:t>Final Report</w:t>
+      </w:r>
+    </w:p>
+    <w:p>
+      <w:pPr>
+        <w:pStyle w:val="Heading3"/>
+        <w:spacing w:after="240"/>
+        <w:jc w:val="center"/>
+        <w:rPr>
+          <w:iCs/>
+          <w:sz w:val="44"/>
+        </w:rPr>
+      </w:pPr>
+      <w:r>
+        <w:rPr>
+          <w:iCs/>
+          <w:sz w:val="44"/>
+        </w:rPr>
+        <w:t>Spineducation</w:t>
+      </w:r>
+    </w:p>
+    <w:p>
+      <w:pPr>
+        <w:pStyle w:val="Heading2"/>
+        <w:spacing w:after="240"/>
+        <w:jc w:val="center"/>
+        <w:rPr>
+          <w:sz w:val="28"/>
+          <w:lang w:val="en-CA"/>
+        </w:rPr>
+      </w:pPr>
+      <w:r>
+        <w:rPr>
+          <w:sz w:val="28"/>
+          <w:lang w:val="en-CA"/>
+        </w:rPr>
+        <w:t>Maya Ramamurthy, Katrine Rachitsky, Manaar Hyder, Randa Mohsen</w:t>
+      </w:r>
+    </w:p>
+    <w:p>
+      <w:pPr>
+        <w:pStyle w:val="Heading2"/>
+        <w:spacing w:after="240"/>
+        <w:jc w:val="center"/>
+        <w:rPr>
+          <w:sz w:val="28"/>
+        </w:rPr>
+      </w:pPr>
+      <w:r>
+        <w:rPr>
+          <w:sz w:val="28"/>
+        </w:rPr>
+        <w:t>Christopher</w:t>
+      </w:r>
+      <w:r>
+        <w:rPr>
+          <w:sz w:val="28"/>
+        </w:rPr>
+        <w:t xml:space="preserve"> Anand, Colby Oitment</w:t>
+      </w:r>
+    </w:p>
+    <w:p>
+      <w:pPr>
         <w:spacing w:line="480" w:lineRule="auto"/>
-        <w:jc w:val="center"/>
+        <w:jc w:val="both"/>
         <w:rPr>
           <w:rFonts w:ascii="Times New Roman" w:hAnsi="Times New Roman" w:cs="Times New Roman"/>
-          <w:lang w:val="en-CA"/>
         </w:rPr>
       </w:pPr>
       <w:r>
         <w:rPr>
           <w:rFonts w:ascii="Times New Roman" w:hAnsi="Times New Roman" w:cs="Times New Roman"/>
-          <w:lang w:val="en-CA"/>
-        </w:rPr>
-        <w:t>Spine</w:t>
-      </w:r>
-      <w:r>
-        <w:rPr>
-          <w:rFonts w:ascii="Times New Roman" w:hAnsi="Times New Roman" w:cs="Times New Roman"/>
-          <w:lang w:val="en-CA"/>
-        </w:rPr>
-        <w:t xml:space="preserve">ducation </w:t>
-      </w:r>
-      <w:r>
-        <w:rPr>
-          <w:rFonts w:ascii="Times New Roman" w:hAnsi="Times New Roman" w:cs="Times New Roman"/>
-          <w:lang w:val="en-CA"/>
-        </w:rPr>
-        <w:t>Final Report</w:t>
-      </w:r>
-    </w:p>
-    <w:p>
-      <w:pPr>
-        <w:spacing w:line="480" w:lineRule="auto"/>
-        <w:jc w:val="center"/>
-        <w:rPr>
-          <w:rFonts w:ascii="Times New Roman" w:hAnsi="Times New Roman" w:cs="Times New Roman"/>
-          <w:lang w:val="en-CA"/>
-        </w:rPr>
-      </w:pPr>
-      <w:r>
-        <w:rPr>
-          <w:rFonts w:ascii="Times New Roman" w:hAnsi="Times New Roman" w:cs="Times New Roman"/>
-          <w:lang w:val="en-CA"/>
-        </w:rPr>
-        <w:t>Maya Ramamurthy, Katrine Rachitsky, Manaar Hyder, Randa Mohsen</w:t>
-      </w:r>
-    </w:p>
-    <w:p>
-      <w:pPr>
-        <w:spacing w:line="480" w:lineRule="auto"/>
-        <w:jc w:val="center"/>
-        <w:rPr>
-          <w:rFonts w:ascii="Times New Roman" w:hAnsi="Times New Roman" w:cs="Times New Roman"/>
-        </w:rPr>
-      </w:pPr>
-      <w:r>
-        <w:rPr>
-          <w:rFonts w:ascii="Times New Roman" w:hAnsi="Times New Roman" w:cs="Times New Roman"/>
-        </w:rPr>
-        <w:t>Dr. Anand, Colby Oitment</w:t>
-      </w:r>
-    </w:p>
-    <w:p>
-      <w:pPr>
-        <w:spacing w:line="480" w:lineRule="auto"/>
-        <w:jc w:val="center"/>
-        <w:rPr>
-          <w:rStyle w:val="SubtleEmphasis"/>
-          <w:rFonts w:ascii="Times New Roman" w:hAnsi="Times New Roman" w:cs="Times New Roman"/>
-          <w:i w:val="0"/>
-        </w:rPr>
-      </w:pPr>
-      <w:r>
-        <w:rPr>
-          <w:rStyle w:val="SubtleEmphasis"/>
-          <w:rFonts w:ascii="Times New Roman" w:hAnsi="Times New Roman" w:cs="Times New Roman"/>
-          <w:i w:val="0"/>
-        </w:rPr>
-        <w:t>CS 4ZP6</w:t>
-      </w:r>
-    </w:p>
-    <w:p>
-      <w:pPr>
-        <w:spacing w:line="480" w:lineRule="auto"/>
-        <w:jc w:val="both"/>
-        <w:rPr>
-          <w:rFonts w:ascii="Times New Roman" w:hAnsi="Times New Roman" w:cs="Times New Roman"/>
-        </w:rPr>
-      </w:pPr>
-      <w:r>
-        <w:rPr>
-          <w:rFonts w:ascii="Times New Roman" w:hAnsi="Times New Roman" w:cs="Times New Roman"/>
         </w:rPr>
         <w:br w:type="page"/>
       </w:r>
@@ -165,7 +217,7 @@
     <w:p>
       <w:pPr>
         <w:pStyle w:val="Heading1"/>
-        <w:spacing w:line="276" w:lineRule="auto"/>
+        <w:spacing w:after="240"/>
         <w:jc w:val="both"/>
         <w:rPr>
           <w:b/>
@@ -187,21 +239,48 @@
         <w:autoSpaceDE w:val="0"/>
         <w:autoSpaceDN w:val="0"/>
         <w:adjustRightInd w:val="0"/>
-        <w:rPr>
-          <w:rFonts w:ascii="Helvetica Neue" w:hAnsi="Helvetica Neue" w:cs="Helvetica Neue"/>
-          <w:color w:val="000000"/>
-          <w:sz w:val="22"/>
-          <w:szCs w:val="22"/>
-        </w:rPr>
-      </w:pPr>
-      <w:r>
-        <w:rPr>
-          <w:rFonts w:ascii="Helvetica Neue" w:hAnsi="Helvetica Neue" w:cs="Helvetica Neue"/>
-          <w:color w:val="000000"/>
-          <w:sz w:val="22"/>
-          <w:szCs w:val="22"/>
-        </w:rPr>
-        <w:tab/>
+        <w:spacing w:after="240"/>
+        <w:ind w:firstLine="720"/>
+        <w:jc w:val="both"/>
+        <w:rPr>
+          <w:rFonts w:cs="Helvetica Neue"/>
+          <w:color w:val="000000"/>
+        </w:rPr>
+      </w:pPr>
+      <w:r>
+        <w:rPr>
+          <w:rFonts w:cs="Helvetica Neue"/>
+          <w:color w:val="000000"/>
+        </w:rPr>
+        <w:t xml:space="preserve">Spineducation is an application geared towards preparing students in varying stages of becoming physicians by providing them with the theory and practice they need. Our project aims to provide users with real clinical scenarios and </w:t>
+      </w:r>
+      <w:r>
+        <w:rPr>
+          <w:rFonts w:cs="Helvetica Neue"/>
+          <w:color w:val="000000"/>
+        </w:rPr>
+        <w:t>multiple-choice</w:t>
+      </w:r>
+      <w:r>
+        <w:rPr>
+          <w:rFonts w:cs="Helvetica Neue"/>
+          <w:color w:val="000000"/>
+        </w:rPr>
+        <w:t xml:space="preserve"> questions that help prepare students for their medical exams. Additionally, our project allows medical students to practice performing procedures inside an augmented reality environment. When it comes to hands-on experience, medical students have little opportunity to practice their skills in spinal surgery due to its intricate nature; even minor mistakes can cause paralysis at best, and death at worst. As such, the user of a medical application like ours would provide a simulated practical experience through an augmented reality game which tests surgical skill, as well as theoretical knowledge through cases and </w:t>
+      </w:r>
+      <w:r>
+        <w:rPr>
+          <w:rFonts w:cs="Helvetica Neue"/>
+          <w:color w:val="000000"/>
+        </w:rPr>
+        <w:t>multiple-choice</w:t>
+      </w:r>
+      <w:r>
+        <w:rPr>
+          <w:rFonts w:cs="Helvetica Neue"/>
+          <w:color w:val="000000"/>
+        </w:rPr>
+        <w:t xml:space="preserve"> questions. </w:t>
       </w:r>
     </w:p>
     <w:p>
@@ -210,6 +289,7 @@
         <w:autoSpaceDE w:val="0"/>
         <w:autoSpaceDN w:val="0"/>
         <w:adjustRightInd w:val="0"/>
+        <w:spacing w:after="240"/>
         <w:ind w:firstLine="720"/>
         <w:jc w:val="both"/>
         <w:rPr>
@@ -222,7 +302,7 @@
           <w:rFonts w:cs="Helvetica Neue"/>
           <w:color w:val="000000"/>
         </w:rPr>
-        <w:t xml:space="preserve">Spineducation is an application geared towards preparing students in varying stages of becoming physicians by providing them with the theory and practice they need. Our project aims to provide users with real clinical scenarios and multiple choice questions that help prepare students for their medical exams. Additionally, our project allows medical students to practice performing procedures inside an augmented reality environment. When it comes to hands-on experience, medical students have little opportunity to practice their skills in spinal surgery due to its intricate nature; even minor mistakes can cause paralysis at best, and death at worst. As such, the user of a medical application like ours would provide a simulated practical experience through an augmented reality game which tests surgical skill, as well as theoretical knowledge through cases and multiple choice questions. </w:t>
+        <w:t>With the help of our application, medical students and residents do not need to endanger the life of a patient in order to receive the necessary training they need: Instead of making real decisions about a patient’s treatment plan, which could ultimately be fatal in a real situation, our application provides users the opportunity to go through a medical case step by step and learn as they go how a real doctor should handle a variety of situations. Similarly, instead of endangering the life of a patient by operating on them with little to no training, a resident could use our application to simulate a surgical environment where a spine is superimposed into the user’s environment. In this way, a user is able to inspect the different anatomical features of the spine, analyze each vertebra to understand the structure of the spine as a whole, and, most importantly, actually perform a simple surgery and receive feedback on skill level.</w:t>
       </w:r>
     </w:p>
     <w:p>
@@ -231,6 +311,7 @@
         <w:autoSpaceDE w:val="0"/>
         <w:autoSpaceDN w:val="0"/>
         <w:adjustRightInd w:val="0"/>
+        <w:spacing w:after="240"/>
         <w:ind w:firstLine="720"/>
         <w:jc w:val="both"/>
         <w:rPr>
@@ -238,215 +319,331 @@
           <w:color w:val="000000"/>
         </w:rPr>
       </w:pPr>
+      <w:r>
+        <w:rPr>
+          <w:rFonts w:cs="Helvetica Neue"/>
+          <w:color w:val="000000"/>
+        </w:rPr>
+        <w:t>The augmented reality side of the application</w:t>
+      </w:r>
+      <w:r>
+        <w:rPr>
+          <w:rFonts w:cs="Helvetica Neue"/>
+          <w:color w:val="000000"/>
+        </w:rPr>
+        <w:t xml:space="preserve"> can be broken down into a few separate components, which together, form the augmented reality surgery game: 3D Models, selection of start points, trajectory, screw placement, and finally, verification of surgical skill.  </w:t>
+      </w:r>
+    </w:p>
+    <w:p>
+      <w:pPr>
+        <w:pStyle w:val="Heading2"/>
+        <w:spacing w:after="240"/>
+        <w:jc w:val="both"/>
+        <w:rPr>
+          <w:b/>
+        </w:rPr>
+      </w:pPr>
+      <w:r>
+        <w:rPr>
+          <w:b/>
+        </w:rPr>
+        <w:t>3D Models</w:t>
+      </w:r>
+    </w:p>
+    <w:p>
+      <w:pPr>
+        <w:widowControl w:val="0"/>
+        <w:autoSpaceDE w:val="0"/>
+        <w:autoSpaceDN w:val="0"/>
+        <w:adjustRightInd w:val="0"/>
+        <w:spacing w:after="240"/>
+        <w:ind w:firstLine="720"/>
+        <w:jc w:val="both"/>
+        <w:rPr>
+          <w:rFonts w:cs="Helvetica Neue"/>
+          <w:color w:val="000000"/>
+        </w:rPr>
+      </w:pPr>
+      <w:r>
+        <w:rPr>
+          <w:rFonts w:cs="Helvetica Neue"/>
+          <w:color w:val="000000"/>
+        </w:rPr>
+        <w:t>An existing 3D model of the spine was modified in Blender to customize it to the application. This meant reformatting the 3D image (it initially came with large spaces between each vertebra, due to the file types lack of compatibility with Blender, which was fixed by removing the formatting associated with the initial file type), changing its rotation, size, texture, and material. Next, 3D cylinders were painstakingly created with the help of a surgical resident and customized to fit within the vertebra of the spine; these 3D cylinders represent the acceptable area for a surgical screw to the be placed, also known as an acceptable area for a ‘start point’. These help the application determine whether or not the screw placement of the user is correct. Additionally, a 3D model of the screw is placed once the user has selected a start point and trajectory, it’s rotation and trajectory adjusted to the user’s specification.</w:t>
+      </w:r>
+    </w:p>
+    <w:p>
+      <w:pPr>
+        <w:pStyle w:val="Heading2"/>
+        <w:spacing w:after="240"/>
+        <w:jc w:val="both"/>
+        <w:rPr>
+          <w:b/>
+        </w:rPr>
+      </w:pPr>
+      <w:r>
+        <w:rPr>
+          <w:b/>
+        </w:rPr>
+        <w:lastRenderedPageBreak/>
+        <w:t>Selection of Start Points</w:t>
+      </w:r>
+    </w:p>
+    <w:p>
+      <w:pPr>
+        <w:spacing w:after="240"/>
+        <w:jc w:val="both"/>
+      </w:pPr>
+      <w:r>
+        <w:rPr>
+          <w:rFonts w:cs="Helvetica Neue"/>
+          <w:color w:val="000000"/>
+        </w:rPr>
+        <w:tab/>
+        <w:t>When the spine is superimposed into the user’s environment, a 2D image of a bullseye is attached to the user’s “point of view” in the augmented reality scene view so that it moves with the user. This 2D image is used to help the user close in on the start point they would like to select on the spine. Once a start point has been selected, a small white ball will appear to indicate the placement of the selected start point, and a line will appear from the start point to the user’s point of view in the horizontal plane of the user’s environment to allow for trajectory selection. Note that the start point and the trajectory must both lie in the cylinder (which is hidden from the user when the spine model is shown in the application) in order to constitute an acceptable</w:t>
+      </w:r>
+      <w:r>
+        <w:t xml:space="preserve"> placement selection for the screw.</w:t>
+      </w:r>
+    </w:p>
+    <w:p>
+      <w:pPr>
+        <w:pStyle w:val="Heading2"/>
+        <w:spacing w:after="240"/>
+        <w:jc w:val="both"/>
+        <w:rPr>
+          <w:b/>
+        </w:rPr>
+      </w:pPr>
+      <w:r>
+        <w:rPr>
+          <w:b/>
+        </w:rPr>
+        <w:t>Trajectory</w:t>
+      </w:r>
+    </w:p>
+    <w:p>
+      <w:pPr>
+        <w:spacing w:after="240"/>
+        <w:jc w:val="both"/>
+      </w:pPr>
+      <w:r>
+        <w:tab/>
+        <w:t xml:space="preserve">Once trajectory has been selected, the user must use the line starting at the start point and ending at the user’s point of view (dynamically realigns itself as the user moves about in the augmented reality environment) to determine a trajectory with which to enter the vertebra. The user moves the camera to </w:t>
+      </w:r>
+      <w:r>
+        <w:t>move the line according to the camera angle and select a trajectory with which they</w:t>
+      </w:r>
+      <w:r>
+        <w:t xml:space="preserve"> mean to</w:t>
+      </w:r>
+      <w:r>
+        <w:t xml:space="preserve"> place the screw into the pedicle start point on the spine</w:t>
+      </w:r>
+      <w:r>
+        <w:t>.</w:t>
+      </w:r>
+    </w:p>
+    <w:p>
+      <w:pPr>
+        <w:pStyle w:val="Heading2"/>
+        <w:spacing w:after="240"/>
+        <w:jc w:val="both"/>
+        <w:rPr>
+          <w:b/>
+        </w:rPr>
+      </w:pPr>
+      <w:r>
+        <w:rPr>
+          <w:b/>
+        </w:rPr>
+        <w:t>Screw Placement</w:t>
+      </w:r>
+    </w:p>
+    <w:p>
+      <w:pPr>
+        <w:spacing w:after="240"/>
+        <w:jc w:val="both"/>
+      </w:pPr>
+      <w:r>
+        <w:tab/>
+        <w:t>If the user has selected a start point, then a trajectory, the screw model can now be displayed to the user and placed in the spine according to the specifications of the user (in the start point position, at the rotation of the trajectory). The screw uses the camera angle in order to determine the rotation the user means to place the screw and does so in front of the user, so that the user can view a visual representation of the important surgical step they have completed. The user has now placed a screw into a vertebra of the spine, and all that is left is for the application to verify the placement and provide feedback to the user.</w:t>
+      </w:r>
+    </w:p>
+    <w:p>
+      <w:pPr>
+        <w:pStyle w:val="Heading2"/>
+        <w:spacing w:after="240"/>
+        <w:jc w:val="both"/>
+        <w:rPr>
+          <w:b/>
+        </w:rPr>
+      </w:pPr>
+      <w:r>
+        <w:rPr>
+          <w:b/>
+        </w:rPr>
+        <w:t>Verification</w:t>
+      </w:r>
+    </w:p>
+    <w:p>
+      <w:pPr>
+        <w:spacing w:after="240"/>
+        <w:jc w:val="both"/>
+      </w:pPr>
+      <w:r>
+        <w:tab/>
+        <w:t xml:space="preserve">If the start </w:t>
+      </w:r>
+      <w:proofErr w:type="gramStart"/>
+      <w:r>
+        <w:t>point</w:t>
+      </w:r>
+      <w:proofErr w:type="gramEnd"/>
+      <w:r>
+        <w:t xml:space="preserve"> selected and the trajectory selected are both calculated to be ‘within’ the cylinder objects placed within the spine model, the user is notified that they have properly placed the surgical screw, and are allowed to try again on a different vertebra. Otherwise, the user is notified that their placement was faulty, and they may try again.</w:t>
+      </w:r>
+    </w:p>
+    <w:p>
+      <w:pPr>
+        <w:pStyle w:val="Heading2"/>
+        <w:spacing w:after="240"/>
+        <w:jc w:val="both"/>
+        <w:rPr>
+          <w:b/>
+        </w:rPr>
+      </w:pPr>
+      <w:r>
+        <w:rPr>
+          <w:b/>
+        </w:rPr>
+        <w:t>Medical Cases</w:t>
+      </w:r>
+    </w:p>
+    <w:p>
+      <w:pPr>
+        <w:spacing w:after="240"/>
+      </w:pPr>
+      <w:r>
+        <w:tab/>
+      </w:r>
+      <w:r>
+        <w:t>Once the user selects the cases option, they are shown a list of cases to choose from. Each case leads to a page that look</w:t>
+      </w:r>
+      <w:r>
+        <w:t>s like this. The patient’s gen</w:t>
+      </w:r>
+      <w:r>
+        <w:t>eral history will be at the top. There will be information from their physical, as well as links to the pre-op CT images. After t</w:t>
+      </w:r>
+      <w:r>
+        <w:t>he user has all of the informa</w:t>
+      </w:r>
+      <w:r>
+        <w:t>tion, they can proceed to the</w:t>
+      </w:r>
+      <w:r>
+        <w:t xml:space="preserve"> relevant </w:t>
+      </w:r>
+      <w:r>
+        <w:t>multiple-choice</w:t>
+      </w:r>
+      <w:r>
+        <w:t xml:space="preserve"> ques</w:t>
+      </w:r>
+      <w:r>
+        <w:t xml:space="preserve">tions, which will quiz them on the information they have just obtained </w:t>
+      </w:r>
+    </w:p>
+    <w:p>
+      <w:pPr>
+        <w:pStyle w:val="Heading2"/>
+        <w:spacing w:after="240"/>
+        <w:jc w:val="both"/>
+        <w:rPr>
+          <w:b/>
+        </w:rPr>
+      </w:pPr>
+      <w:r>
+        <w:rPr>
+          <w:b/>
+        </w:rPr>
+        <w:lastRenderedPageBreak/>
+        <w:t>Images</w:t>
+      </w:r>
+    </w:p>
+    <w:p>
+      <w:pPr>
+        <w:spacing w:after="240"/>
+        <w:ind w:firstLine="720"/>
+      </w:pPr>
+      <w:r>
+        <w:t>Thousands upon thousands of surgical cases are worked upon by surgeons all year round. What make these cases individually unique, are their 2D and 3D images. 100+ images of real spine deformities are often saved after each patient undergoes CT or MRI scans. These images are extremely valuable as they cannot be created from scratch; even graphical creativity cannot design a spinal deformity that’s as realistic as these images. Our app provides the platform for students to access these images for educational purposes. Our team of medical surgeons work carefully to an</w:t>
+      </w:r>
+      <w:r>
+        <w:t>onymize the images and incorpo</w:t>
+      </w:r>
+      <w:r>
+        <w:t>rate them into the me</w:t>
+      </w:r>
+      <w:r>
+        <w:t>dical cases men</w:t>
+      </w:r>
+      <w:r>
+        <w:t xml:space="preserve">tioned above. </w:t>
+      </w:r>
+    </w:p>
+    <w:p>
+      <w:pPr>
+        <w:pStyle w:val="Heading2"/>
+        <w:spacing w:after="240"/>
+        <w:jc w:val="both"/>
+        <w:rPr>
+          <w:b/>
+        </w:rPr>
+      </w:pPr>
+      <w:r>
+        <w:rPr>
+          <w:b/>
+        </w:rPr>
+        <w:t>Multiple Choice Questions</w:t>
+      </w:r>
+    </w:p>
+    <w:p>
+      <w:pPr>
+        <w:spacing w:after="240"/>
+      </w:pPr>
+      <w:r>
+        <w:tab/>
+      </w:r>
+      <w:r>
+        <w:t xml:space="preserve">The </w:t>
+      </w:r>
+      <w:r>
+        <w:t>multiple-choice</w:t>
+      </w:r>
+      <w:r>
+        <w:t xml:space="preserve"> questions quiz users on their knowledge. Depending on whether the user has selected the speed round version or the cases version, the question</w:t>
+      </w:r>
+      <w:r>
+        <w:t>s will be either random or per</w:t>
+      </w:r>
+      <w:r>
+        <w:t>taining to the case in progress. Users will see a question, highlighted at the very top in blue, and 4 options, eac</w:t>
+      </w:r>
       <w:bookmarkStart w:id="0" w:name="_GoBack"/>
       <w:bookmarkEnd w:id="0"/>
       <w:r>
-        <w:rPr>
-          <w:rFonts w:cs="Helvetica Neue"/>
-          <w:color w:val="000000"/>
-        </w:rPr>
-        <w:t>With the help of our application, medical students and residents do not need to endanger the life of a patient in order to receive the necessary training they need: Instead of making real decisions about a patient’s treatment plan, which could ultimately be fatal in a real situation, our application provides users the opportunity to go through a medical case step by step and learn as they go how a real doctor should handle a variety of situations. Similarly, instead of endangering the life of a patient by operating on them with little to no training, a resident could use our application to simulate a surgical environment where a spine is superimposed into the user’s environment. In this way, a user is able to inspect the different anatomical features of the spine, analyze each vertebra to understand the structure of the spine as a whole, and, most importantly, actually perform a simple surgery and receive feedback on skill level.</w:t>
-      </w:r>
-    </w:p>
-    <w:p>
-      <w:pPr>
-        <w:jc w:val="both"/>
-        <w:rPr>
-          <w:rFonts w:ascii="Helvetica Neue" w:hAnsi="Helvetica Neue" w:cs="Helvetica Neue"/>
-          <w:color w:val="000000"/>
-          <w:sz w:val="22"/>
-          <w:szCs w:val="22"/>
-        </w:rPr>
-      </w:pPr>
-      <w:r>
-        <w:rPr>
-          <w:rFonts w:cs="Helvetica Neue"/>
-          <w:color w:val="000000"/>
-        </w:rPr>
-        <w:tab/>
-        <w:t>The augmented reality side of the application</w:t>
-      </w:r>
-      <w:r>
-        <w:rPr>
-          <w:rFonts w:ascii="Helvetica Neue" w:hAnsi="Helvetica Neue" w:cs="Helvetica Neue"/>
-          <w:color w:val="000000"/>
-          <w:sz w:val="22"/>
-          <w:szCs w:val="22"/>
-        </w:rPr>
-        <w:t xml:space="preserve"> can be broken down into a few separate components, which together, form the augmented reality surgery game: 3D Models, selection of start points, trajectory, screw placement, and finally, verification of surgical skill.  </w:t>
-      </w:r>
-    </w:p>
-    <w:p>
-      <w:pPr>
-        <w:jc w:val="both"/>
-        <w:rPr>
-          <w:rFonts w:ascii="Helvetica Neue" w:hAnsi="Helvetica Neue" w:cs="Helvetica Neue"/>
-          <w:color w:val="000000"/>
-          <w:sz w:val="22"/>
-          <w:szCs w:val="22"/>
-        </w:rPr>
-      </w:pPr>
-    </w:p>
-    <w:p>
-      <w:pPr>
-        <w:pStyle w:val="Heading2"/>
-        <w:jc w:val="both"/>
-        <w:rPr>
-          <w:b/>
-        </w:rPr>
-      </w:pPr>
-      <w:r>
-        <w:rPr>
-          <w:b/>
-        </w:rPr>
-        <w:t>3D Models</w:t>
-      </w:r>
-    </w:p>
-    <w:p>
-      <w:pPr>
-        <w:jc w:val="both"/>
-      </w:pPr>
-      <w:r>
-        <w:tab/>
-        <w:t>An existing 3D model of the spine was modified in Blender to customize it to the application. This meant reformatting the 3D image (it initially came with large spaces between each vertebra, due to the file types lack of compatibility with Blender, which was fixed by removing the formatting associated with the initial file type), changing its rotation, size, texture, and material. Next, 3D cylinders were painstakingly created with the help of a surgical resident and customized to fit within the vertebra of the spine; these 3D cylinders represent the acceptable area for a surgical screw to the be placed, also known as an acceptable area for a ‘start point’. These help the application determine whether or not the screw placement of the user is correct. Additionally, a 3D model of the screw is placed once the user has selected a start point and trajectory, it’s rotation and trajectory adjusted to the user’s specification.</w:t>
-      </w:r>
-    </w:p>
-    <w:p>
-      <w:pPr>
-        <w:jc w:val="both"/>
-      </w:pPr>
-    </w:p>
-    <w:p>
-      <w:pPr>
-        <w:pStyle w:val="Heading2"/>
-        <w:jc w:val="both"/>
-        <w:rPr>
-          <w:b/>
-        </w:rPr>
-      </w:pPr>
-      <w:r>
-        <w:rPr>
-          <w:b/>
-        </w:rPr>
-        <w:t>Selection of Start Points</w:t>
-      </w:r>
-    </w:p>
-    <w:p>
-      <w:pPr>
-        <w:jc w:val="both"/>
-      </w:pPr>
-      <w:r>
-        <w:tab/>
-        <w:t xml:space="preserve">When the spine is superimposed into the user’s environment, a 2D image of a bullseye is attached to the user’s “point of view” in the augmented reality scene view so that it moves with the user. This 2D image is used to help the user close in on the start point they would like to select on the spine. Once a start point has been selected, a small white ball will appear to indicate </w:t>
-      </w:r>
-      <w:r>
-        <w:lastRenderedPageBreak/>
-        <w:t>the placement of the selected start point, and a line will appear from the start point to the user’s point of view in the horizontal plane of the user’s environment to allow for trajectory selection. Note that the start point and the trajectory must both lie in the cylinder (which is hidden from the user when the spine model is shown in the application) in order to constitute an acceptable placement selection for the screw.</w:t>
-      </w:r>
-    </w:p>
-    <w:p>
-      <w:pPr>
-        <w:jc w:val="both"/>
-      </w:pPr>
-    </w:p>
-    <w:p>
-      <w:pPr>
-        <w:pStyle w:val="Heading2"/>
-        <w:jc w:val="both"/>
-        <w:rPr>
-          <w:b/>
-        </w:rPr>
-      </w:pPr>
-      <w:r>
-        <w:rPr>
-          <w:b/>
-        </w:rPr>
-        <w:t>Trajectory</w:t>
-      </w:r>
-    </w:p>
-    <w:p>
-      <w:pPr>
-        <w:jc w:val="both"/>
-      </w:pPr>
-      <w:r>
-        <w:tab/>
-        <w:t xml:space="preserve">Once trajectory has been selected, the user must use the line starting at the start point and ending at the user’s point of view (dynamically realigns itself as the user moves about in the augmented reality environment) to determine a trajectory with which to enter the vertebra. The user moves the camera to </w:t>
-      </w:r>
-      <w:r>
-        <w:t>move the line according to the camera angle and select a trajectory with which they</w:t>
-      </w:r>
-      <w:r>
-        <w:t xml:space="preserve"> mean to</w:t>
-      </w:r>
-      <w:r>
-        <w:t xml:space="preserve"> place the screw into the pedicle start point on the spine</w:t>
-      </w:r>
-      <w:r>
-        <w:t>.</w:t>
-      </w:r>
-    </w:p>
-    <w:p>
-      <w:pPr>
-        <w:pStyle w:val="Heading2"/>
-        <w:jc w:val="both"/>
-        <w:rPr>
-          <w:b/>
-        </w:rPr>
-      </w:pPr>
-    </w:p>
-    <w:p>
-      <w:pPr>
-        <w:pStyle w:val="Heading2"/>
-        <w:jc w:val="both"/>
-        <w:rPr>
-          <w:b/>
-        </w:rPr>
-      </w:pPr>
-      <w:r>
-        <w:rPr>
-          <w:b/>
-        </w:rPr>
-        <w:t>Screw Placement</w:t>
-      </w:r>
-    </w:p>
-    <w:p>
-      <w:pPr>
-        <w:jc w:val="both"/>
-      </w:pPr>
-      <w:r>
-        <w:tab/>
-        <w:t>If the user has selected a start point, then a trajectory, the screw model can now be displayed to the user and placed in the spine according to the specifications of the user (in the start point position, at the rotation of the trajectory). The screw uses the camera angle in order to determine the rotation the user means to place the screw and does so in front of the user, so that the user can view a visual representation of the important surgical step they have completed. The user has now placed a screw into a vertebra of the spine, and all that is left is for the application to verify the placement and provide feedback to the user.</w:t>
-      </w:r>
-    </w:p>
-    <w:p>
-      <w:pPr>
-        <w:jc w:val="both"/>
-      </w:pPr>
-    </w:p>
-    <w:p>
-      <w:pPr>
-        <w:pStyle w:val="Heading2"/>
-        <w:jc w:val="both"/>
-        <w:rPr>
-          <w:b/>
-        </w:rPr>
-      </w:pPr>
-      <w:r>
-        <w:rPr>
-          <w:b/>
-        </w:rPr>
-        <w:t>Verification</w:t>
-      </w:r>
-    </w:p>
-    <w:p>
-      <w:pPr>
-        <w:jc w:val="both"/>
-      </w:pPr>
-      <w:r>
-        <w:tab/>
-        <w:t>If the start point selected and the trajectory selected are both calculated to be ‘within’ the cylinder objects placed within the spine model, the user is notified that they have properly placed the surgical screw, and are allowed to try again on a different vertebra. Otherwise, the user is notified that their placement was faulty, and they may try again.</w:t>
-      </w:r>
-    </w:p>
+        <w:t>h highlighted in grey. If the user selects the correct answer, the option will turn green. If the user sel</w:t>
+      </w:r>
+      <w:r>
+        <w:t>ects the wrong an</w:t>
+      </w:r>
+      <w:r>
+        <w:t xml:space="preserve">swer, the option will turn red, and the correct answer will turn green. Thus, the user will be able to immediately learn from their mistakes. </w:t>
+      </w:r>
+    </w:p>
+    <w:p/>
     <w:p>
       <w:pPr>
         <w:jc w:val="both"/>
@@ -564,12 +761,14 @@
       <w:r>
         <w:t xml:space="preserve">with just an </w:t>
       </w:r>
+      <w:proofErr w:type="spellStart"/>
       <w:r>
         <w:rPr>
           <w:i/>
         </w:rPr>
         <w:t>ARSCNView</w:t>
       </w:r>
+      <w:proofErr w:type="spellEnd"/>
       <w:r>
         <w:t xml:space="preserve"> component added into the screen to allow for the AR function to work. This part is tied into the “GAME” component of the menu options on the bottom bar.</w:t>
       </w:r>
@@ -627,11 +826,19 @@
           <w:b/>
         </w:rPr>
       </w:pPr>
+      <w:proofErr w:type="spellStart"/>
       <w:r>
         <w:rPr>
           <w:b/>
         </w:rPr>
-        <w:t>ViewController.swift:</w:t>
+        <w:t>ViewController.swift</w:t>
+      </w:r>
+      <w:proofErr w:type="spellEnd"/>
+      <w:r>
+        <w:rPr>
+          <w:b/>
+        </w:rPr>
+        <w:t>:</w:t>
       </w:r>
     </w:p>
     <w:p>
@@ -673,6 +880,7 @@
         </w:rPr>
         <w:t xml:space="preserve"> </w:t>
       </w:r>
+      <w:proofErr w:type="spellStart"/>
       <w:r>
         <w:rPr>
           <w:rFonts w:ascii="Menlo" w:hAnsi="Menlo" w:cs="Menlo"/>
@@ -682,14 +890,46 @@
         </w:rPr>
         <w:t>func</w:t>
       </w:r>
-      <w:r>
-        <w:rPr>
-          <w:rFonts w:ascii="Menlo" w:hAnsi="Menlo" w:cs="Menlo"/>
-          <w:color w:val="000000"/>
-          <w:sz w:val="17"/>
-          <w:szCs w:val="17"/>
-        </w:rPr>
-        <w:t xml:space="preserve"> viewDidLoad() </w:t>
+      <w:proofErr w:type="spellEnd"/>
+      <w:r>
+        <w:rPr>
+          <w:rFonts w:ascii="Menlo" w:hAnsi="Menlo" w:cs="Menlo"/>
+          <w:color w:val="000000"/>
+          <w:sz w:val="17"/>
+          <w:szCs w:val="17"/>
+        </w:rPr>
+        <w:t xml:space="preserve"> </w:t>
+      </w:r>
+      <w:proofErr w:type="spellStart"/>
+      <w:proofErr w:type="gramStart"/>
+      <w:r>
+        <w:rPr>
+          <w:rFonts w:ascii="Menlo" w:hAnsi="Menlo" w:cs="Menlo"/>
+          <w:color w:val="000000"/>
+          <w:sz w:val="17"/>
+          <w:szCs w:val="17"/>
+        </w:rPr>
+        <w:t>viewDidLoad</w:t>
+      </w:r>
+      <w:proofErr w:type="spellEnd"/>
+      <w:r>
+        <w:rPr>
+          <w:rFonts w:ascii="Menlo" w:hAnsi="Menlo" w:cs="Menlo"/>
+          <w:color w:val="000000"/>
+          <w:sz w:val="17"/>
+          <w:szCs w:val="17"/>
+        </w:rPr>
+        <w:t>(</w:t>
+      </w:r>
+      <w:proofErr w:type="gramEnd"/>
+      <w:r>
+        <w:rPr>
+          <w:rFonts w:ascii="Menlo" w:hAnsi="Menlo" w:cs="Menlo"/>
+          <w:color w:val="000000"/>
+          <w:sz w:val="17"/>
+          <w:szCs w:val="17"/>
+        </w:rPr>
+        <w:t xml:space="preserve">) </w:t>
       </w:r>
     </w:p>
     <w:p>
@@ -711,7 +951,27 @@
           <w:sz w:val="17"/>
           <w:szCs w:val="17"/>
         </w:rPr>
-        <w:t>This is the first function that is called upon in ViewController.swift. This function is used to set up the key components for AR, such a</w:t>
+        <w:t xml:space="preserve">This is the first function that is called upon in </w:t>
+      </w:r>
+      <w:proofErr w:type="spellStart"/>
+      <w:r>
+        <w:rPr>
+          <w:rFonts w:ascii="Menlo" w:hAnsi="Menlo" w:cs="Menlo"/>
+          <w:color w:val="000000"/>
+          <w:sz w:val="17"/>
+          <w:szCs w:val="17"/>
+        </w:rPr>
+        <w:t>ViewController.swift</w:t>
+      </w:r>
+      <w:proofErr w:type="spellEnd"/>
+      <w:r>
+        <w:rPr>
+          <w:rFonts w:ascii="Menlo" w:hAnsi="Menlo" w:cs="Menlo"/>
+          <w:color w:val="000000"/>
+          <w:sz w:val="17"/>
+          <w:szCs w:val="17"/>
+        </w:rPr>
+        <w:t>. This function is used to set up the key components for AR, such a</w:t>
       </w:r>
       <w:r>
         <w:rPr>
@@ -748,6 +1008,7 @@
           <w:szCs w:val="17"/>
         </w:rPr>
       </w:pPr>
+      <w:proofErr w:type="spellStart"/>
       <w:r>
         <w:rPr>
           <w:rFonts w:ascii="Menlo" w:hAnsi="Menlo" w:cs="Menlo"/>
@@ -757,14 +1018,46 @@
         </w:rPr>
         <w:t>func</w:t>
       </w:r>
-      <w:r>
-        <w:rPr>
-          <w:rFonts w:ascii="Menlo" w:hAnsi="Menlo" w:cs="Menlo"/>
-          <w:color w:val="000000"/>
-          <w:sz w:val="17"/>
-          <w:szCs w:val="17"/>
-        </w:rPr>
-        <w:t xml:space="preserve"> showTarget()</w:t>
+      <w:proofErr w:type="spellEnd"/>
+      <w:r>
+        <w:rPr>
+          <w:rFonts w:ascii="Menlo" w:hAnsi="Menlo" w:cs="Menlo"/>
+          <w:color w:val="000000"/>
+          <w:sz w:val="17"/>
+          <w:szCs w:val="17"/>
+        </w:rPr>
+        <w:t xml:space="preserve"> </w:t>
+      </w:r>
+      <w:proofErr w:type="spellStart"/>
+      <w:proofErr w:type="gramStart"/>
+      <w:r>
+        <w:rPr>
+          <w:rFonts w:ascii="Menlo" w:hAnsi="Menlo" w:cs="Menlo"/>
+          <w:color w:val="000000"/>
+          <w:sz w:val="17"/>
+          <w:szCs w:val="17"/>
+        </w:rPr>
+        <w:t>showTarget</w:t>
+      </w:r>
+      <w:proofErr w:type="spellEnd"/>
+      <w:r>
+        <w:rPr>
+          <w:rFonts w:ascii="Menlo" w:hAnsi="Menlo" w:cs="Menlo"/>
+          <w:color w:val="000000"/>
+          <w:sz w:val="17"/>
+          <w:szCs w:val="17"/>
+        </w:rPr>
+        <w:t>(</w:t>
+      </w:r>
+      <w:proofErr w:type="gramEnd"/>
+      <w:r>
+        <w:rPr>
+          <w:rFonts w:ascii="Menlo" w:hAnsi="Menlo" w:cs="Menlo"/>
+          <w:color w:val="000000"/>
+          <w:sz w:val="17"/>
+          <w:szCs w:val="17"/>
+        </w:rPr>
+        <w:t>)</w:t>
       </w:r>
     </w:p>
     <w:p>
@@ -836,6 +1129,7 @@
           <w:szCs w:val="17"/>
         </w:rPr>
       </w:pPr>
+      <w:proofErr w:type="spellStart"/>
       <w:r>
         <w:rPr>
           <w:rFonts w:ascii="Menlo" w:hAnsi="Menlo" w:cs="Menlo"/>
@@ -845,14 +1139,35 @@
         </w:rPr>
         <w:t>func</w:t>
       </w:r>
-      <w:r>
-        <w:rPr>
-          <w:rFonts w:ascii="Menlo" w:hAnsi="Menlo" w:cs="Menlo"/>
-          <w:color w:val="000000"/>
-          <w:sz w:val="17"/>
-          <w:szCs w:val="17"/>
-        </w:rPr>
-        <w:t xml:space="preserve"> showUserInstruction ()</w:t>
+      <w:proofErr w:type="spellEnd"/>
+      <w:r>
+        <w:rPr>
+          <w:rFonts w:ascii="Menlo" w:hAnsi="Menlo" w:cs="Menlo"/>
+          <w:color w:val="000000"/>
+          <w:sz w:val="17"/>
+          <w:szCs w:val="17"/>
+        </w:rPr>
+        <w:t xml:space="preserve"> </w:t>
+      </w:r>
+      <w:proofErr w:type="spellStart"/>
+      <w:r>
+        <w:rPr>
+          <w:rFonts w:ascii="Menlo" w:hAnsi="Menlo" w:cs="Menlo"/>
+          <w:color w:val="000000"/>
+          <w:sz w:val="17"/>
+          <w:szCs w:val="17"/>
+        </w:rPr>
+        <w:t>showUserInstruction</w:t>
+      </w:r>
+      <w:proofErr w:type="spellEnd"/>
+      <w:r>
+        <w:rPr>
+          <w:rFonts w:ascii="Menlo" w:hAnsi="Menlo" w:cs="Menlo"/>
+          <w:color w:val="000000"/>
+          <w:sz w:val="17"/>
+          <w:szCs w:val="17"/>
+        </w:rPr>
+        <w:t xml:space="preserve"> ()</w:t>
       </w:r>
     </w:p>
     <w:p>
@@ -989,6 +1304,7 @@
         </w:rPr>
         <w:tab/>
       </w:r>
+      <w:proofErr w:type="spellStart"/>
       <w:r>
         <w:rPr>
           <w:rFonts w:ascii="Menlo" w:hAnsi="Menlo" w:cs="Menlo"/>
@@ -998,14 +1314,35 @@
         </w:rPr>
         <w:t>func</w:t>
       </w:r>
-      <w:r>
-        <w:rPr>
-          <w:rFonts w:ascii="Menlo" w:hAnsi="Menlo" w:cs="Menlo"/>
-          <w:color w:val="000000"/>
-          <w:sz w:val="17"/>
-          <w:szCs w:val="17"/>
-        </w:rPr>
-        <w:t xml:space="preserve"> make2dNode()</w:t>
+      <w:proofErr w:type="spellEnd"/>
+      <w:r>
+        <w:rPr>
+          <w:rFonts w:ascii="Menlo" w:hAnsi="Menlo" w:cs="Menlo"/>
+          <w:color w:val="000000"/>
+          <w:sz w:val="17"/>
+          <w:szCs w:val="17"/>
+        </w:rPr>
+        <w:t xml:space="preserve"> make2</w:t>
+      </w:r>
+      <w:proofErr w:type="gramStart"/>
+      <w:r>
+        <w:rPr>
+          <w:rFonts w:ascii="Menlo" w:hAnsi="Menlo" w:cs="Menlo"/>
+          <w:color w:val="000000"/>
+          <w:sz w:val="17"/>
+          <w:szCs w:val="17"/>
+        </w:rPr>
+        <w:t>dNode(</w:t>
+      </w:r>
+      <w:proofErr w:type="gramEnd"/>
+      <w:r>
+        <w:rPr>
+          <w:rFonts w:ascii="Menlo" w:hAnsi="Menlo" w:cs="Menlo"/>
+          <w:color w:val="000000"/>
+          <w:sz w:val="17"/>
+          <w:szCs w:val="17"/>
+        </w:rPr>
+        <w:t>)</w:t>
       </w:r>
     </w:p>
     <w:p>
@@ -1100,17 +1437,41 @@
           <w:color w:val="000000"/>
         </w:rPr>
       </w:pPr>
+      <w:proofErr w:type="spellStart"/>
       <w:r>
         <w:rPr>
           <w:color w:val="AA0D91"/>
         </w:rPr>
         <w:t>func</w:t>
       </w:r>
-      <w:r>
-        <w:rPr>
-          <w:color w:val="000000"/>
-        </w:rPr>
-        <w:t xml:space="preserve"> doHitTestOnExistingPlanes()</w:t>
+      <w:proofErr w:type="spellEnd"/>
+      <w:r>
+        <w:rPr>
+          <w:color w:val="000000"/>
+        </w:rPr>
+        <w:t xml:space="preserve"> </w:t>
+      </w:r>
+      <w:proofErr w:type="spellStart"/>
+      <w:proofErr w:type="gramStart"/>
+      <w:r>
+        <w:rPr>
+          <w:color w:val="000000"/>
+        </w:rPr>
+        <w:t>doHitTestOnExistingPlanes</w:t>
+      </w:r>
+      <w:proofErr w:type="spellEnd"/>
+      <w:r>
+        <w:rPr>
+          <w:color w:val="000000"/>
+        </w:rPr>
+        <w:t>(</w:t>
+      </w:r>
+      <w:proofErr w:type="gramEnd"/>
+      <w:r>
+        <w:rPr>
+          <w:color w:val="000000"/>
+        </w:rPr>
+        <w:t>)</w:t>
       </w:r>
     </w:p>
     <w:p>
@@ -1133,7 +1494,21 @@
         <w:rPr>
           <w:color w:val="000000"/>
         </w:rPr>
-        <w:t xml:space="preserve">oes a hit test on the horizontal plane to check if clicked position was on the </w:t>
+        <w:t xml:space="preserve">oes a hit test on the horizontal plane to check if clicked position was on </w:t>
+      </w:r>
+      <w:proofErr w:type="gramStart"/>
+      <w:r>
+        <w:rPr>
+          <w:color w:val="000000"/>
+        </w:rPr>
+        <w:t>the</w:t>
+      </w:r>
+      <w:proofErr w:type="gramEnd"/>
+      <w:r>
+        <w:rPr>
+          <w:color w:val="000000"/>
+        </w:rPr>
+        <w:t xml:space="preserve"> </w:t>
       </w:r>
     </w:p>
     <w:p>
@@ -1192,17 +1567,41 @@
         </w:rPr>
         <w:tab/>
       </w:r>
+      <w:proofErr w:type="spellStart"/>
       <w:r>
         <w:rPr>
           <w:color w:val="AA0D91"/>
         </w:rPr>
         <w:t>func</w:t>
       </w:r>
-      <w:r>
-        <w:rPr>
-          <w:color w:val="000000"/>
-        </w:rPr>
-        <w:t xml:space="preserve"> positionFromTransform()</w:t>
+      <w:proofErr w:type="spellEnd"/>
+      <w:r>
+        <w:rPr>
+          <w:color w:val="000000"/>
+        </w:rPr>
+        <w:t xml:space="preserve"> </w:t>
+      </w:r>
+      <w:proofErr w:type="spellStart"/>
+      <w:proofErr w:type="gramStart"/>
+      <w:r>
+        <w:rPr>
+          <w:color w:val="000000"/>
+        </w:rPr>
+        <w:t>positionFromTransform</w:t>
+      </w:r>
+      <w:proofErr w:type="spellEnd"/>
+      <w:r>
+        <w:rPr>
+          <w:color w:val="000000"/>
+        </w:rPr>
+        <w:t>(</w:t>
+      </w:r>
+      <w:proofErr w:type="gramEnd"/>
+      <w:r>
+        <w:rPr>
+          <w:color w:val="000000"/>
+        </w:rPr>
+        <w:t>)</w:t>
       </w:r>
     </w:p>
     <w:p>
@@ -1280,17 +1679,41 @@
         </w:rPr>
         <w:tab/>
       </w:r>
+      <w:proofErr w:type="spellStart"/>
       <w:r>
         <w:rPr>
           <w:color w:val="AA0D91"/>
         </w:rPr>
         <w:t>func</w:t>
       </w:r>
-      <w:r>
-        <w:rPr>
-          <w:color w:val="000000"/>
-        </w:rPr>
-        <w:t xml:space="preserve"> nodeWithPosition()</w:t>
+      <w:proofErr w:type="spellEnd"/>
+      <w:r>
+        <w:rPr>
+          <w:color w:val="000000"/>
+        </w:rPr>
+        <w:t xml:space="preserve"> </w:t>
+      </w:r>
+      <w:proofErr w:type="spellStart"/>
+      <w:proofErr w:type="gramStart"/>
+      <w:r>
+        <w:rPr>
+          <w:color w:val="000000"/>
+        </w:rPr>
+        <w:t>nodeWithPosition</w:t>
+      </w:r>
+      <w:proofErr w:type="spellEnd"/>
+      <w:r>
+        <w:rPr>
+          <w:color w:val="000000"/>
+        </w:rPr>
+        <w:t>(</w:t>
+      </w:r>
+      <w:proofErr w:type="gramEnd"/>
+      <w:r>
+        <w:rPr>
+          <w:color w:val="000000"/>
+        </w:rPr>
+        <w:t>)</w:t>
       </w:r>
     </w:p>
     <w:p>
@@ -1384,17 +1807,41 @@
         </w:rPr>
         <w:t xml:space="preserve"> </w:t>
       </w:r>
+      <w:proofErr w:type="spellStart"/>
       <w:r>
         <w:rPr>
           <w:color w:val="BA2DA2"/>
         </w:rPr>
         <w:t>func</w:t>
       </w:r>
-      <w:r>
-        <w:rPr>
-          <w:color w:val="000000"/>
-        </w:rPr>
-        <w:t xml:space="preserve"> touchesBegan()</w:t>
+      <w:proofErr w:type="spellEnd"/>
+      <w:r>
+        <w:rPr>
+          <w:color w:val="000000"/>
+        </w:rPr>
+        <w:t xml:space="preserve"> </w:t>
+      </w:r>
+      <w:proofErr w:type="spellStart"/>
+      <w:proofErr w:type="gramStart"/>
+      <w:r>
+        <w:rPr>
+          <w:color w:val="000000"/>
+        </w:rPr>
+        <w:t>touchesBegan</w:t>
+      </w:r>
+      <w:proofErr w:type="spellEnd"/>
+      <w:r>
+        <w:rPr>
+          <w:color w:val="000000"/>
+        </w:rPr>
+        <w:t>(</w:t>
+      </w:r>
+      <w:proofErr w:type="gramEnd"/>
+      <w:r>
+        <w:rPr>
+          <w:color w:val="000000"/>
+        </w:rPr>
+        <w:t>)</w:t>
       </w:r>
     </w:p>
     <w:p>
@@ -1461,7 +1908,27 @@
           <w:sz w:val="17"/>
           <w:szCs w:val="17"/>
         </w:rPr>
-        <w:t xml:space="preserve"> There are a few global variables initialized in ViewController.swift, mainly used to indicate the state in which the program is currently in. </w:t>
+        <w:t xml:space="preserve"> There are a few global variables initialized in </w:t>
+      </w:r>
+      <w:proofErr w:type="spellStart"/>
+      <w:r>
+        <w:rPr>
+          <w:rFonts w:ascii="Menlo" w:hAnsi="Menlo" w:cs="Menlo"/>
+          <w:color w:val="000000"/>
+          <w:sz w:val="17"/>
+          <w:szCs w:val="17"/>
+        </w:rPr>
+        <w:t>ViewController.swift</w:t>
+      </w:r>
+      <w:proofErr w:type="spellEnd"/>
+      <w:r>
+        <w:rPr>
+          <w:rFonts w:ascii="Menlo" w:hAnsi="Menlo" w:cs="Menlo"/>
+          <w:color w:val="000000"/>
+          <w:sz w:val="17"/>
+          <w:szCs w:val="17"/>
+        </w:rPr>
+        <w:t xml:space="preserve">, mainly used to indicate the state in which the program is currently in. </w:t>
       </w:r>
     </w:p>
     <w:p>
@@ -1492,8 +1959,19 @@
           <w:sz w:val="17"/>
           <w:szCs w:val="17"/>
         </w:rPr>
-        <w:t xml:space="preserve"> (!</w:t>
-      </w:r>
+        <w:t xml:space="preserve"> </w:t>
+      </w:r>
+      <w:proofErr w:type="gramStart"/>
+      <w:r>
+        <w:rPr>
+          <w:rFonts w:ascii="Menlo" w:hAnsi="Menlo" w:cs="Menlo"/>
+          <w:color w:val="000000"/>
+          <w:sz w:val="17"/>
+          <w:szCs w:val="17"/>
+        </w:rPr>
+        <w:t>(!</w:t>
+      </w:r>
+      <w:proofErr w:type="spellStart"/>
       <w:r>
         <w:rPr>
           <w:rFonts w:ascii="Menlo" w:hAnsi="Menlo" w:cs="Menlo"/>
@@ -1503,6 +1981,8 @@
         </w:rPr>
         <w:t>targetExists</w:t>
       </w:r>
+      <w:proofErr w:type="spellEnd"/>
+      <w:proofErr w:type="gramEnd"/>
       <w:r>
         <w:rPr>
           <w:rFonts w:ascii="Menlo" w:hAnsi="Menlo" w:cs="Menlo"/>
@@ -1599,7 +2079,58 @@
           <w:sz w:val="17"/>
           <w:szCs w:val="17"/>
         </w:rPr>
-        <w:t xml:space="preserve">    (Calls on the createSpine() and the showTarget()functions)</w:t>
+        <w:t xml:space="preserve">    (Calls on the </w:t>
+      </w:r>
+      <w:proofErr w:type="spellStart"/>
+      <w:proofErr w:type="gramStart"/>
+      <w:r>
+        <w:rPr>
+          <w:rFonts w:ascii="Menlo" w:hAnsi="Menlo" w:cs="Menlo"/>
+          <w:color w:val="000000" w:themeColor="text1"/>
+          <w:sz w:val="17"/>
+          <w:szCs w:val="17"/>
+        </w:rPr>
+        <w:t>createSpine</w:t>
+      </w:r>
+      <w:proofErr w:type="spellEnd"/>
+      <w:r>
+        <w:rPr>
+          <w:rFonts w:ascii="Menlo" w:hAnsi="Menlo" w:cs="Menlo"/>
+          <w:color w:val="000000" w:themeColor="text1"/>
+          <w:sz w:val="17"/>
+          <w:szCs w:val="17"/>
+        </w:rPr>
+        <w:t>(</w:t>
+      </w:r>
+      <w:proofErr w:type="gramEnd"/>
+      <w:r>
+        <w:rPr>
+          <w:rFonts w:ascii="Menlo" w:hAnsi="Menlo" w:cs="Menlo"/>
+          <w:color w:val="000000" w:themeColor="text1"/>
+          <w:sz w:val="17"/>
+          <w:szCs w:val="17"/>
+        </w:rPr>
+        <w:t xml:space="preserve">) and the </w:t>
+      </w:r>
+      <w:proofErr w:type="spellStart"/>
+      <w:r>
+        <w:rPr>
+          <w:rFonts w:ascii="Menlo" w:hAnsi="Menlo" w:cs="Menlo"/>
+          <w:color w:val="000000" w:themeColor="text1"/>
+          <w:sz w:val="17"/>
+          <w:szCs w:val="17"/>
+        </w:rPr>
+        <w:t>showTarget</w:t>
+      </w:r>
+      <w:proofErr w:type="spellEnd"/>
+      <w:r>
+        <w:rPr>
+          <w:rFonts w:ascii="Menlo" w:hAnsi="Menlo" w:cs="Menlo"/>
+          <w:color w:val="000000" w:themeColor="text1"/>
+          <w:sz w:val="17"/>
+          <w:szCs w:val="17"/>
+        </w:rPr>
+        <w:t>()functions)</w:t>
       </w:r>
     </w:p>
     <w:p>
@@ -1640,6 +2171,7 @@
         </w:rPr>
         <w:t xml:space="preserve"> (</w:t>
       </w:r>
+      <w:proofErr w:type="spellStart"/>
       <w:r>
         <w:rPr>
           <w:rFonts w:ascii="Menlo" w:hAnsi="Menlo" w:cs="Menlo"/>
@@ -1649,15 +2181,27 @@
         </w:rPr>
         <w:t>targetExists</w:t>
       </w:r>
-      <w:r>
-        <w:rPr>
-          <w:rFonts w:ascii="Menlo" w:hAnsi="Menlo" w:cs="Menlo"/>
-          <w:color w:val="000000"/>
-          <w:sz w:val="17"/>
-          <w:szCs w:val="17"/>
-        </w:rPr>
-        <w:t xml:space="preserve"> &amp;&amp; !</w:t>
-      </w:r>
+      <w:proofErr w:type="spellEnd"/>
+      <w:r>
+        <w:rPr>
+          <w:rFonts w:ascii="Menlo" w:hAnsi="Menlo" w:cs="Menlo"/>
+          <w:color w:val="000000"/>
+          <w:sz w:val="17"/>
+          <w:szCs w:val="17"/>
+        </w:rPr>
+        <w:t xml:space="preserve"> &amp;</w:t>
+      </w:r>
+      <w:proofErr w:type="gramStart"/>
+      <w:r>
+        <w:rPr>
+          <w:rFonts w:ascii="Menlo" w:hAnsi="Menlo" w:cs="Menlo"/>
+          <w:color w:val="000000"/>
+          <w:sz w:val="17"/>
+          <w:szCs w:val="17"/>
+        </w:rPr>
+        <w:t>&amp; !</w:t>
+      </w:r>
+      <w:proofErr w:type="spellStart"/>
       <w:r>
         <w:rPr>
           <w:rFonts w:ascii="Menlo" w:hAnsi="Menlo" w:cs="Menlo"/>
@@ -1667,6 +2211,8 @@
         </w:rPr>
         <w:t>targetLocked</w:t>
       </w:r>
+      <w:proofErr w:type="spellEnd"/>
+      <w:proofErr w:type="gramEnd"/>
       <w:r>
         <w:rPr>
           <w:rFonts w:ascii="Menlo" w:hAnsi="Menlo" w:cs="Menlo"/>
@@ -1710,12 +2256,14 @@
         </w:rPr>
         <w:t xml:space="preserve">target has been created, however the start point for the surgery has not yet been set. This will call upon the </w:t>
       </w:r>
+      <w:proofErr w:type="spellStart"/>
       <w:r>
         <w:rPr>
           <w:color w:val="703DAA"/>
         </w:rPr>
         <w:t>SCNHitTestOption</w:t>
       </w:r>
+      <w:proofErr w:type="spellEnd"/>
       <w:r>
         <w:rPr>
           <w:color w:val="703DAA"/>
@@ -1803,24 +2351,36 @@
         </w:rPr>
         <w:t xml:space="preserve"> (</w:t>
       </w:r>
+      <w:proofErr w:type="spellStart"/>
       <w:r>
         <w:rPr>
           <w:color w:val="4F8187"/>
         </w:rPr>
         <w:t>targetLocked</w:t>
       </w:r>
-      <w:r>
-        <w:rPr>
-          <w:color w:val="000000"/>
-        </w:rPr>
-        <w:t xml:space="preserve"> &amp;&amp; !</w:t>
-      </w:r>
+      <w:proofErr w:type="spellEnd"/>
+      <w:r>
+        <w:rPr>
+          <w:color w:val="000000"/>
+        </w:rPr>
+        <w:t xml:space="preserve"> &amp;</w:t>
+      </w:r>
+      <w:proofErr w:type="gramStart"/>
+      <w:r>
+        <w:rPr>
+          <w:color w:val="000000"/>
+        </w:rPr>
+        <w:t>&amp; !</w:t>
+      </w:r>
+      <w:proofErr w:type="spellStart"/>
       <w:r>
         <w:rPr>
           <w:color w:val="4F8187"/>
         </w:rPr>
         <w:t>trajectoryExists</w:t>
       </w:r>
+      <w:proofErr w:type="spellEnd"/>
+      <w:proofErr w:type="gramEnd"/>
       <w:r>
         <w:rPr>
           <w:color w:val="000000"/>
@@ -1853,7 +2413,29 @@
         <w:rPr>
           <w:color w:val="000000"/>
         </w:rPr>
-        <w:t>and if not, it will lock in the angle of the user at that moment. It calls the createScrew() method, to place the screw. Then will do a hit test to see if the screw intersects with any ‘cylinders’ to check if the user hit a pedicle, or a random point. The user will then be informed if they did the surgery correctly, and will be allowed to try again.</w:t>
+        <w:t xml:space="preserve">and if not, it will lock in the angle of the user at that moment. It calls the </w:t>
+      </w:r>
+      <w:proofErr w:type="spellStart"/>
+      <w:proofErr w:type="gramStart"/>
+      <w:r>
+        <w:rPr>
+          <w:color w:val="000000"/>
+        </w:rPr>
+        <w:t>createScrew</w:t>
+      </w:r>
+      <w:proofErr w:type="spellEnd"/>
+      <w:r>
+        <w:rPr>
+          <w:color w:val="000000"/>
+        </w:rPr>
+        <w:t>(</w:t>
+      </w:r>
+      <w:proofErr w:type="gramEnd"/>
+      <w:r>
+        <w:rPr>
+          <w:color w:val="000000"/>
+        </w:rPr>
+        <w:t>) method, to place the screw. Then will do a hit test to see if the screw intersects with any ‘cylinders’ to check if the user hit a pedicle, or a random point. The user will then be informed if they did the surgery correctly, and will be allowed to try again.</w:t>
       </w:r>
     </w:p>
     <w:p>
@@ -1885,17 +2467,41 @@
         </w:rPr>
         <w:tab/>
       </w:r>
+      <w:proofErr w:type="spellStart"/>
       <w:r>
         <w:rPr>
           <w:color w:val="BA2DA2"/>
         </w:rPr>
         <w:t>func</w:t>
       </w:r>
-      <w:r>
-        <w:rPr>
-          <w:color w:val="000000"/>
-        </w:rPr>
-        <w:t xml:space="preserve"> showTarget()</w:t>
+      <w:proofErr w:type="spellEnd"/>
+      <w:r>
+        <w:rPr>
+          <w:color w:val="000000"/>
+        </w:rPr>
+        <w:t xml:space="preserve"> </w:t>
+      </w:r>
+      <w:proofErr w:type="spellStart"/>
+      <w:proofErr w:type="gramStart"/>
+      <w:r>
+        <w:rPr>
+          <w:color w:val="000000"/>
+        </w:rPr>
+        <w:t>showTarget</w:t>
+      </w:r>
+      <w:proofErr w:type="spellEnd"/>
+      <w:r>
+        <w:rPr>
+          <w:color w:val="000000"/>
+        </w:rPr>
+        <w:t>(</w:t>
+      </w:r>
+      <w:proofErr w:type="gramEnd"/>
+      <w:r>
+        <w:rPr>
+          <w:color w:val="000000"/>
+        </w:rPr>
+        <w:t>)</w:t>
       </w:r>
     </w:p>
     <w:p>
@@ -1956,23 +2562,37 @@
       <w:r>
         <w:t>.</w:t>
       </w:r>
+      <w:proofErr w:type="spellStart"/>
       <w:r>
         <w:rPr>
           <w:rStyle w:val="s2"/>
         </w:rPr>
         <w:t>pointOfView</w:t>
       </w:r>
+      <w:proofErr w:type="spellEnd"/>
+      <w:proofErr w:type="gramStart"/>
       <w:r>
         <w:t>?.</w:t>
       </w:r>
+      <w:proofErr w:type="spellStart"/>
       <w:r>
         <w:rPr>
           <w:rStyle w:val="s3"/>
         </w:rPr>
         <w:t>addChildNode</w:t>
       </w:r>
-      <w:r>
-        <w:t>(bullseyeNode)</w:t>
+      <w:proofErr w:type="spellEnd"/>
+      <w:proofErr w:type="gramEnd"/>
+      <w:r>
+        <w:t>(</w:t>
+      </w:r>
+      <w:proofErr w:type="spellStart"/>
+      <w:r>
+        <w:t>bullseyeNode</w:t>
+      </w:r>
+      <w:proofErr w:type="spellEnd"/>
+      <w:r>
+        <w:t>)</w:t>
       </w:r>
       <w:r>
         <w:t xml:space="preserve"> </w:t>
@@ -2051,6 +2671,7 @@
         </w:rPr>
         <w:tab/>
       </w:r>
+      <w:proofErr w:type="spellStart"/>
       <w:r>
         <w:rPr>
           <w:rFonts w:ascii="Menlo" w:hAnsi="Menlo" w:cs="Menlo"/>
@@ -2060,14 +2681,35 @@
         </w:rPr>
         <w:t>func</w:t>
       </w:r>
-      <w:r>
-        <w:rPr>
-          <w:rFonts w:ascii="Menlo" w:hAnsi="Menlo" w:cs="Menlo"/>
-          <w:color w:val="000000"/>
-          <w:sz w:val="17"/>
-          <w:szCs w:val="17"/>
-        </w:rPr>
-        <w:t xml:space="preserve"> showUserInstruction (</w:t>
+      <w:proofErr w:type="spellEnd"/>
+      <w:r>
+        <w:rPr>
+          <w:rFonts w:ascii="Menlo" w:hAnsi="Menlo" w:cs="Menlo"/>
+          <w:color w:val="000000"/>
+          <w:sz w:val="17"/>
+          <w:szCs w:val="17"/>
+        </w:rPr>
+        <w:t xml:space="preserve"> </w:t>
+      </w:r>
+      <w:proofErr w:type="spellStart"/>
+      <w:r>
+        <w:rPr>
+          <w:rFonts w:ascii="Menlo" w:hAnsi="Menlo" w:cs="Menlo"/>
+          <w:color w:val="000000"/>
+          <w:sz w:val="17"/>
+          <w:szCs w:val="17"/>
+        </w:rPr>
+        <w:t>showUserInstruction</w:t>
+      </w:r>
+      <w:proofErr w:type="spellEnd"/>
+      <w:r>
+        <w:rPr>
+          <w:rFonts w:ascii="Menlo" w:hAnsi="Menlo" w:cs="Menlo"/>
+          <w:color w:val="000000"/>
+          <w:sz w:val="17"/>
+          <w:szCs w:val="17"/>
+        </w:rPr>
+        <w:t xml:space="preserve"> (</w:t>
       </w:r>
       <w:r>
         <w:rPr>
@@ -2144,18 +2786,28 @@
         </w:rPr>
         <w:tab/>
       </w:r>
+      <w:proofErr w:type="spellStart"/>
       <w:r>
         <w:rPr>
           <w:color w:val="BA2DA2"/>
         </w:rPr>
         <w:t>func</w:t>
       </w:r>
-      <w:r>
-        <w:rPr>
-          <w:color w:val="000000"/>
-        </w:rPr>
-        <w:t xml:space="preserve"> make2dNode(</w:t>
-      </w:r>
+      <w:proofErr w:type="spellEnd"/>
+      <w:r>
+        <w:rPr>
+          <w:color w:val="000000"/>
+        </w:rPr>
+        <w:t xml:space="preserve"> make2</w:t>
+      </w:r>
+      <w:proofErr w:type="gramStart"/>
+      <w:r>
+        <w:rPr>
+          <w:color w:val="000000"/>
+        </w:rPr>
+        <w:t>dNode(</w:t>
+      </w:r>
+      <w:proofErr w:type="gramEnd"/>
       <w:r>
         <w:rPr>
           <w:color w:val="000000"/>
@@ -2247,6 +2899,7 @@
         </w:rPr>
         <w:t xml:space="preserve"> </w:t>
       </w:r>
+      <w:proofErr w:type="spellStart"/>
       <w:r>
         <w:rPr>
           <w:rFonts w:ascii="Menlo" w:hAnsi="Menlo" w:cs="Menlo"/>
@@ -2256,15 +2909,28 @@
         </w:rPr>
         <w:t>func</w:t>
       </w:r>
-      <w:r>
-        <w:rPr>
-          <w:rFonts w:ascii="Menlo" w:hAnsi="Menlo" w:cs="Menlo"/>
-          <w:color w:val="000000"/>
-          <w:sz w:val="17"/>
-          <w:szCs w:val="17"/>
-        </w:rPr>
-        <w:t xml:space="preserve"> viewWillAppear</w:t>
-      </w:r>
+      <w:proofErr w:type="spellEnd"/>
+      <w:r>
+        <w:rPr>
+          <w:rFonts w:ascii="Menlo" w:hAnsi="Menlo" w:cs="Menlo"/>
+          <w:color w:val="000000"/>
+          <w:sz w:val="17"/>
+          <w:szCs w:val="17"/>
+        </w:rPr>
+        <w:t xml:space="preserve"> </w:t>
+      </w:r>
+      <w:proofErr w:type="spellStart"/>
+      <w:proofErr w:type="gramStart"/>
+      <w:r>
+        <w:rPr>
+          <w:rFonts w:ascii="Menlo" w:hAnsi="Menlo" w:cs="Menlo"/>
+          <w:color w:val="000000"/>
+          <w:sz w:val="17"/>
+          <w:szCs w:val="17"/>
+        </w:rPr>
+        <w:t>viewWillAppear</w:t>
+      </w:r>
+      <w:proofErr w:type="spellEnd"/>
       <w:r>
         <w:rPr>
           <w:rFonts w:ascii="Menlo" w:hAnsi="Menlo" w:cs="Menlo"/>
@@ -2274,6 +2940,7 @@
         </w:rPr>
         <w:t>(</w:t>
       </w:r>
+      <w:proofErr w:type="gramEnd"/>
       <w:r>
         <w:rPr>
           <w:rFonts w:ascii="Menlo" w:hAnsi="Menlo" w:cs="Menlo"/>
@@ -2348,18 +3015,36 @@
         </w:rPr>
         <w:t xml:space="preserve"> </w:t>
       </w:r>
+      <w:proofErr w:type="spellStart"/>
       <w:r>
         <w:rPr>
           <w:color w:val="BA2DA2"/>
         </w:rPr>
         <w:t>func</w:t>
       </w:r>
-      <w:r>
-        <w:rPr>
-          <w:color w:val="000000"/>
-        </w:rPr>
-        <w:t xml:space="preserve"> viewWillDisappear(</w:t>
-      </w:r>
+      <w:proofErr w:type="spellEnd"/>
+      <w:r>
+        <w:rPr>
+          <w:color w:val="000000"/>
+        </w:rPr>
+        <w:t xml:space="preserve"> </w:t>
+      </w:r>
+      <w:proofErr w:type="spellStart"/>
+      <w:proofErr w:type="gramStart"/>
+      <w:r>
+        <w:rPr>
+          <w:color w:val="000000"/>
+        </w:rPr>
+        <w:t>viewWillDisappear</w:t>
+      </w:r>
+      <w:proofErr w:type="spellEnd"/>
+      <w:r>
+        <w:rPr>
+          <w:color w:val="000000"/>
+        </w:rPr>
+        <w:t>(</w:t>
+      </w:r>
+      <w:proofErr w:type="gramEnd"/>
       <w:r>
         <w:rPr>
           <w:color w:val="BA2DA2"/>
@@ -2398,7 +3083,21 @@
         <w:rPr>
           <w:color w:val="000000" w:themeColor="text1"/>
         </w:rPr>
-        <w:t xml:space="preserve"> Pauses the view’s session (ie if switch screens can reload current progress)</w:t>
+        <w:t xml:space="preserve"> Pauses the view’s session (</w:t>
+      </w:r>
+      <w:proofErr w:type="spellStart"/>
+      <w:r>
+        <w:rPr>
+          <w:color w:val="000000" w:themeColor="text1"/>
+        </w:rPr>
+        <w:t>ie</w:t>
+      </w:r>
+      <w:proofErr w:type="spellEnd"/>
+      <w:r>
+        <w:rPr>
+          <w:color w:val="000000" w:themeColor="text1"/>
+        </w:rPr>
+        <w:t xml:space="preserve"> if switch screens can reload current progress)</w:t>
       </w:r>
     </w:p>
     <w:p>
@@ -2450,6 +3149,7 @@
           <w:szCs w:val="17"/>
         </w:rPr>
       </w:pPr>
+      <w:proofErr w:type="spellStart"/>
       <w:r>
         <w:rPr>
           <w:rFonts w:ascii="Menlo" w:hAnsi="Menlo" w:cs="Menlo"/>
@@ -2459,14 +3159,46 @@
         </w:rPr>
         <w:t>func</w:t>
       </w:r>
-      <w:r>
-        <w:rPr>
-          <w:rFonts w:ascii="Menlo" w:hAnsi="Menlo" w:cs="Menlo"/>
-          <w:color w:val="000000"/>
-          <w:sz w:val="17"/>
-          <w:szCs w:val="17"/>
-        </w:rPr>
-        <w:t xml:space="preserve"> createSpine(position : </w:t>
+      <w:proofErr w:type="spellEnd"/>
+      <w:r>
+        <w:rPr>
+          <w:rFonts w:ascii="Menlo" w:hAnsi="Menlo" w:cs="Menlo"/>
+          <w:color w:val="000000"/>
+          <w:sz w:val="17"/>
+          <w:szCs w:val="17"/>
+        </w:rPr>
+        <w:t xml:space="preserve"> </w:t>
+      </w:r>
+      <w:proofErr w:type="spellStart"/>
+      <w:proofErr w:type="gramStart"/>
+      <w:r>
+        <w:rPr>
+          <w:rFonts w:ascii="Menlo" w:hAnsi="Menlo" w:cs="Menlo"/>
+          <w:color w:val="000000"/>
+          <w:sz w:val="17"/>
+          <w:szCs w:val="17"/>
+        </w:rPr>
+        <w:t>createSpine</w:t>
+      </w:r>
+      <w:proofErr w:type="spellEnd"/>
+      <w:r>
+        <w:rPr>
+          <w:rFonts w:ascii="Menlo" w:hAnsi="Menlo" w:cs="Menlo"/>
+          <w:color w:val="000000"/>
+          <w:sz w:val="17"/>
+          <w:szCs w:val="17"/>
+        </w:rPr>
+        <w:t>(</w:t>
+      </w:r>
+      <w:proofErr w:type="gramEnd"/>
+      <w:r>
+        <w:rPr>
+          <w:rFonts w:ascii="Menlo" w:hAnsi="Menlo" w:cs="Menlo"/>
+          <w:color w:val="000000"/>
+          <w:sz w:val="17"/>
+          <w:szCs w:val="17"/>
+        </w:rPr>
+        <w:t xml:space="preserve">position : </w:t>
       </w:r>
       <w:r>
         <w:rPr>
@@ -2551,6 +3283,7 @@
           <w:szCs w:val="17"/>
         </w:rPr>
       </w:pPr>
+      <w:proofErr w:type="spellStart"/>
       <w:r>
         <w:rPr>
           <w:rFonts w:ascii="Menlo" w:hAnsi="Menlo" w:cs="Menlo"/>
@@ -2560,14 +3293,46 @@
         </w:rPr>
         <w:t>func</w:t>
       </w:r>
-      <w:r>
-        <w:rPr>
-          <w:rFonts w:ascii="Menlo" w:hAnsi="Menlo" w:cs="Menlo"/>
-          <w:color w:val="000000"/>
-          <w:sz w:val="17"/>
-          <w:szCs w:val="17"/>
-        </w:rPr>
-        <w:t xml:space="preserve"> createSpine(position : </w:t>
+      <w:proofErr w:type="spellEnd"/>
+      <w:r>
+        <w:rPr>
+          <w:rFonts w:ascii="Menlo" w:hAnsi="Menlo" w:cs="Menlo"/>
+          <w:color w:val="000000"/>
+          <w:sz w:val="17"/>
+          <w:szCs w:val="17"/>
+        </w:rPr>
+        <w:t xml:space="preserve"> </w:t>
+      </w:r>
+      <w:proofErr w:type="spellStart"/>
+      <w:proofErr w:type="gramStart"/>
+      <w:r>
+        <w:rPr>
+          <w:rFonts w:ascii="Menlo" w:hAnsi="Menlo" w:cs="Menlo"/>
+          <w:color w:val="000000"/>
+          <w:sz w:val="17"/>
+          <w:szCs w:val="17"/>
+        </w:rPr>
+        <w:t>createSpine</w:t>
+      </w:r>
+      <w:proofErr w:type="spellEnd"/>
+      <w:r>
+        <w:rPr>
+          <w:rFonts w:ascii="Menlo" w:hAnsi="Menlo" w:cs="Menlo"/>
+          <w:color w:val="000000"/>
+          <w:sz w:val="17"/>
+          <w:szCs w:val="17"/>
+        </w:rPr>
+        <w:t>(</w:t>
+      </w:r>
+      <w:proofErr w:type="gramEnd"/>
+      <w:r>
+        <w:rPr>
+          <w:rFonts w:ascii="Menlo" w:hAnsi="Menlo" w:cs="Menlo"/>
+          <w:color w:val="000000"/>
+          <w:sz w:val="17"/>
+          <w:szCs w:val="17"/>
+        </w:rPr>
+        <w:t xml:space="preserve">position : </w:t>
       </w:r>
       <w:r>
         <w:rPr>
@@ -2673,6 +3438,7 @@
         </w:rPr>
         <w:tab/>
       </w:r>
+      <w:proofErr w:type="spellStart"/>
       <w:r>
         <w:rPr>
           <w:rFonts w:ascii="Menlo" w:hAnsi="Menlo" w:cs="Menlo"/>
@@ -2682,14 +3448,25 @@
         </w:rPr>
         <w:t>func</w:t>
       </w:r>
-      <w:r>
-        <w:rPr>
-          <w:rFonts w:ascii="Menlo" w:hAnsi="Menlo" w:cs="Menlo"/>
-          <w:color w:val="000000"/>
-          <w:sz w:val="17"/>
-          <w:szCs w:val="17"/>
-        </w:rPr>
-        <w:t xml:space="preserve"> rendere</w:t>
+      <w:proofErr w:type="spellEnd"/>
+      <w:r>
+        <w:rPr>
+          <w:rFonts w:ascii="Menlo" w:hAnsi="Menlo" w:cs="Menlo"/>
+          <w:color w:val="000000"/>
+          <w:sz w:val="17"/>
+          <w:szCs w:val="17"/>
+        </w:rPr>
+        <w:t xml:space="preserve"> </w:t>
+      </w:r>
+      <w:proofErr w:type="gramStart"/>
+      <w:r>
+        <w:rPr>
+          <w:rFonts w:ascii="Menlo" w:hAnsi="Menlo" w:cs="Menlo"/>
+          <w:color w:val="000000"/>
+          <w:sz w:val="17"/>
+          <w:szCs w:val="17"/>
+        </w:rPr>
+        <w:t>rendere</w:t>
       </w:r>
       <w:r>
         <w:rPr>
@@ -2709,6 +3486,7 @@
         </w:rPr>
         <w:t>(</w:t>
       </w:r>
+      <w:proofErr w:type="gramEnd"/>
       <w:r>
         <w:rPr>
           <w:rFonts w:ascii="Menlo" w:hAnsi="Menlo" w:cs="Menlo"/>
@@ -2718,15 +3496,27 @@
         </w:rPr>
         <w:t>_</w:t>
       </w:r>
-      <w:r>
-        <w:rPr>
-          <w:rFonts w:ascii="Menlo" w:hAnsi="Menlo" w:cs="Menlo"/>
-          <w:color w:val="000000"/>
-          <w:sz w:val="17"/>
-          <w:szCs w:val="17"/>
-        </w:rPr>
-        <w:t xml:space="preserve">renderer: </w:t>
-      </w:r>
+      <w:proofErr w:type="spellStart"/>
+      <w:r>
+        <w:rPr>
+          <w:rFonts w:ascii="Menlo" w:hAnsi="Menlo" w:cs="Menlo"/>
+          <w:color w:val="000000"/>
+          <w:sz w:val="17"/>
+          <w:szCs w:val="17"/>
+        </w:rPr>
+        <w:t>renderer</w:t>
+      </w:r>
+      <w:proofErr w:type="spellEnd"/>
+      <w:r>
+        <w:rPr>
+          <w:rFonts w:ascii="Menlo" w:hAnsi="Menlo" w:cs="Menlo"/>
+          <w:color w:val="000000"/>
+          <w:sz w:val="17"/>
+          <w:szCs w:val="17"/>
+        </w:rPr>
+        <w:t xml:space="preserve">: </w:t>
+      </w:r>
+      <w:proofErr w:type="spellStart"/>
       <w:r>
         <w:rPr>
           <w:rFonts w:ascii="Menlo" w:hAnsi="Menlo" w:cs="Menlo"/>
@@ -2736,15 +3526,37 @@
         </w:rPr>
         <w:t>SCNSceneRenderer</w:t>
       </w:r>
-      <w:r>
-        <w:rPr>
-          <w:rFonts w:ascii="Menlo" w:hAnsi="Menlo" w:cs="Menlo"/>
-          <w:color w:val="000000"/>
-          <w:sz w:val="17"/>
-          <w:szCs w:val="17"/>
-        </w:rPr>
-        <w:t xml:space="preserve">, didAdd node: </w:t>
-      </w:r>
+      <w:proofErr w:type="spellEnd"/>
+      <w:r>
+        <w:rPr>
+          <w:rFonts w:ascii="Menlo" w:hAnsi="Menlo" w:cs="Menlo"/>
+          <w:color w:val="000000"/>
+          <w:sz w:val="17"/>
+          <w:szCs w:val="17"/>
+        </w:rPr>
+        <w:t xml:space="preserve">, </w:t>
+      </w:r>
+      <w:proofErr w:type="spellStart"/>
+      <w:r>
+        <w:rPr>
+          <w:rFonts w:ascii="Menlo" w:hAnsi="Menlo" w:cs="Menlo"/>
+          <w:color w:val="000000"/>
+          <w:sz w:val="17"/>
+          <w:szCs w:val="17"/>
+        </w:rPr>
+        <w:t>didAdd</w:t>
+      </w:r>
+      <w:proofErr w:type="spellEnd"/>
+      <w:r>
+        <w:rPr>
+          <w:rFonts w:ascii="Menlo" w:hAnsi="Menlo" w:cs="Menlo"/>
+          <w:color w:val="000000"/>
+          <w:sz w:val="17"/>
+          <w:szCs w:val="17"/>
+        </w:rPr>
+        <w:t xml:space="preserve"> node: </w:t>
+      </w:r>
+      <w:proofErr w:type="spellStart"/>
       <w:r>
         <w:rPr>
           <w:rFonts w:ascii="Menlo" w:hAnsi="Menlo" w:cs="Menlo"/>
@@ -2754,6 +3566,7 @@
         </w:rPr>
         <w:t>SCNNode</w:t>
       </w:r>
+      <w:proofErr w:type="spellEnd"/>
       <w:r>
         <w:rPr>
           <w:rFonts w:ascii="Menlo" w:hAnsi="Menlo" w:cs="Menlo"/>
@@ -2763,6 +3576,7 @@
         </w:rPr>
         <w:t xml:space="preserve">, for anchor: </w:t>
       </w:r>
+      <w:proofErr w:type="spellStart"/>
       <w:r>
         <w:rPr>
           <w:rFonts w:ascii="Menlo" w:hAnsi="Menlo" w:cs="Menlo"/>
@@ -2772,6 +3586,7 @@
         </w:rPr>
         <w:t>ARAnchor</w:t>
       </w:r>
+      <w:proofErr w:type="spellEnd"/>
       <w:r>
         <w:rPr>
           <w:rFonts w:ascii="Menlo" w:hAnsi="Menlo" w:cs="Menlo"/>
@@ -2810,16 +3625,36 @@
           <w:sz w:val="17"/>
           <w:szCs w:val="17"/>
         </w:rPr>
-        <w:t>Called when a S</w:t>
-      </w:r>
-      <w:r>
-        <w:rPr>
-          <w:rFonts w:ascii="Menlo" w:hAnsi="Menlo" w:cs="Menlo"/>
-          <w:color w:val="000000"/>
-          <w:sz w:val="17"/>
-          <w:szCs w:val="17"/>
-        </w:rPr>
-        <w:t>ceneKit node corresponding to a n</w:t>
+        <w:t xml:space="preserve">Called when a </w:t>
+      </w:r>
+      <w:proofErr w:type="spellStart"/>
+      <w:r>
+        <w:rPr>
+          <w:rFonts w:ascii="Menlo" w:hAnsi="Menlo" w:cs="Menlo"/>
+          <w:color w:val="000000"/>
+          <w:sz w:val="17"/>
+          <w:szCs w:val="17"/>
+        </w:rPr>
+        <w:t>S</w:t>
+      </w:r>
+      <w:r>
+        <w:rPr>
+          <w:rFonts w:ascii="Menlo" w:hAnsi="Menlo" w:cs="Menlo"/>
+          <w:color w:val="000000"/>
+          <w:sz w:val="17"/>
+          <w:szCs w:val="17"/>
+        </w:rPr>
+        <w:t>ceneKit</w:t>
+      </w:r>
+      <w:proofErr w:type="spellEnd"/>
+      <w:r>
+        <w:rPr>
+          <w:rFonts w:ascii="Menlo" w:hAnsi="Menlo" w:cs="Menlo"/>
+          <w:color w:val="000000"/>
+          <w:sz w:val="17"/>
+          <w:szCs w:val="17"/>
+        </w:rPr>
+        <w:t xml:space="preserve"> node corresponding to a n</w:t>
       </w:r>
       <w:r>
         <w:rPr>
@@ -2896,6 +3731,7 @@
           <w:szCs w:val="17"/>
         </w:rPr>
       </w:pPr>
+      <w:proofErr w:type="spellStart"/>
       <w:r>
         <w:rPr>
           <w:rFonts w:ascii="Menlo" w:hAnsi="Menlo" w:cs="Menlo"/>
@@ -2905,15 +3741,27 @@
         </w:rPr>
         <w:t>func</w:t>
       </w:r>
-      <w:r>
-        <w:rPr>
-          <w:rFonts w:ascii="Menlo" w:hAnsi="Menlo" w:cs="Menlo"/>
-          <w:color w:val="000000"/>
-          <w:sz w:val="17"/>
-          <w:szCs w:val="17"/>
-        </w:rPr>
-        <w:t xml:space="preserve"> renderer(</w:t>
-      </w:r>
+      <w:proofErr w:type="spellEnd"/>
+      <w:r>
+        <w:rPr>
+          <w:rFonts w:ascii="Menlo" w:hAnsi="Menlo" w:cs="Menlo"/>
+          <w:color w:val="000000"/>
+          <w:sz w:val="17"/>
+          <w:szCs w:val="17"/>
+        </w:rPr>
+        <w:t xml:space="preserve"> </w:t>
+      </w:r>
+      <w:proofErr w:type="gramStart"/>
+      <w:r>
+        <w:rPr>
+          <w:rFonts w:ascii="Menlo" w:hAnsi="Menlo" w:cs="Menlo"/>
+          <w:color w:val="000000"/>
+          <w:sz w:val="17"/>
+          <w:szCs w:val="17"/>
+        </w:rPr>
+        <w:t>renderer(</w:t>
+      </w:r>
+      <w:proofErr w:type="gramEnd"/>
       <w:r>
         <w:rPr>
           <w:rFonts w:ascii="Menlo" w:hAnsi="Menlo" w:cs="Menlo"/>
@@ -2930,8 +3778,29 @@
           <w:sz w:val="17"/>
           <w:szCs w:val="17"/>
         </w:rPr>
-        <w:t xml:space="preserve"> renderer: </w:t>
-      </w:r>
+        <w:t xml:space="preserve"> </w:t>
+      </w:r>
+      <w:proofErr w:type="spellStart"/>
+      <w:r>
+        <w:rPr>
+          <w:rFonts w:ascii="Menlo" w:hAnsi="Menlo" w:cs="Menlo"/>
+          <w:color w:val="000000"/>
+          <w:sz w:val="17"/>
+          <w:szCs w:val="17"/>
+        </w:rPr>
+        <w:t>renderer</w:t>
+      </w:r>
+      <w:proofErr w:type="spellEnd"/>
+      <w:r>
+        <w:rPr>
+          <w:rFonts w:ascii="Menlo" w:hAnsi="Menlo" w:cs="Menlo"/>
+          <w:color w:val="000000"/>
+          <w:sz w:val="17"/>
+          <w:szCs w:val="17"/>
+        </w:rPr>
+        <w:t xml:space="preserve">: </w:t>
+      </w:r>
+      <w:proofErr w:type="spellStart"/>
       <w:r>
         <w:rPr>
           <w:rFonts w:ascii="Menlo" w:hAnsi="Menlo" w:cs="Menlo"/>
@@ -2941,15 +3810,37 @@
         </w:rPr>
         <w:t>SCNSceneRenderer</w:t>
       </w:r>
-      <w:r>
-        <w:rPr>
-          <w:rFonts w:ascii="Menlo" w:hAnsi="Menlo" w:cs="Menlo"/>
-          <w:color w:val="000000"/>
-          <w:sz w:val="17"/>
-          <w:szCs w:val="17"/>
-        </w:rPr>
-        <w:t xml:space="preserve">, updateAtTime time: </w:t>
-      </w:r>
+      <w:proofErr w:type="spellEnd"/>
+      <w:r>
+        <w:rPr>
+          <w:rFonts w:ascii="Menlo" w:hAnsi="Menlo" w:cs="Menlo"/>
+          <w:color w:val="000000"/>
+          <w:sz w:val="17"/>
+          <w:szCs w:val="17"/>
+        </w:rPr>
+        <w:t xml:space="preserve">, </w:t>
+      </w:r>
+      <w:proofErr w:type="spellStart"/>
+      <w:r>
+        <w:rPr>
+          <w:rFonts w:ascii="Menlo" w:hAnsi="Menlo" w:cs="Menlo"/>
+          <w:color w:val="000000"/>
+          <w:sz w:val="17"/>
+          <w:szCs w:val="17"/>
+        </w:rPr>
+        <w:t>updateAtTime</w:t>
+      </w:r>
+      <w:proofErr w:type="spellEnd"/>
+      <w:r>
+        <w:rPr>
+          <w:rFonts w:ascii="Menlo" w:hAnsi="Menlo" w:cs="Menlo"/>
+          <w:color w:val="000000"/>
+          <w:sz w:val="17"/>
+          <w:szCs w:val="17"/>
+        </w:rPr>
+        <w:t xml:space="preserve"> time: </w:t>
+      </w:r>
+      <w:proofErr w:type="spellStart"/>
       <w:r>
         <w:rPr>
           <w:rFonts w:ascii="Menlo" w:hAnsi="Menlo" w:cs="Menlo"/>
@@ -2959,6 +3850,7 @@
         </w:rPr>
         <w:t>TimeInterval</w:t>
       </w:r>
+      <w:proofErr w:type="spellEnd"/>
       <w:r>
         <w:rPr>
           <w:rFonts w:ascii="Menlo" w:hAnsi="Menlo" w:cs="Menlo"/>
@@ -3037,6 +3929,7 @@
           <w:szCs w:val="17"/>
         </w:rPr>
       </w:pPr>
+      <w:proofErr w:type="spellStart"/>
       <w:r>
         <w:rPr>
           <w:rFonts w:ascii="Menlo" w:hAnsi="Menlo" w:cs="Menlo"/>
@@ -3055,6 +3948,7 @@
         </w:rPr>
         <w:t>unc</w:t>
       </w:r>
+      <w:proofErr w:type="spellEnd"/>
       <w:r>
         <w:rPr>
           <w:rFonts w:ascii="Menlo" w:hAnsi="Menlo" w:cs="Menlo"/>
@@ -3064,6 +3958,7 @@
         </w:rPr>
         <w:t xml:space="preserve"> </w:t>
       </w:r>
+      <w:proofErr w:type="gramStart"/>
       <w:r>
         <w:rPr>
           <w:rFonts w:ascii="Menlo" w:hAnsi="Menlo" w:cs="Menlo"/>
@@ -3073,6 +3968,7 @@
         </w:rPr>
         <w:t>renderer(</w:t>
       </w:r>
+      <w:proofErr w:type="gramEnd"/>
       <w:r>
         <w:rPr>
           <w:rFonts w:ascii="Menlo" w:hAnsi="Menlo" w:cs="Menlo"/>
@@ -3082,6 +3978,7 @@
         </w:rPr>
         <w:t>_</w:t>
       </w:r>
+      <w:proofErr w:type="spellStart"/>
       <w:r>
         <w:rPr>
           <w:rFonts w:ascii="Menlo" w:hAnsi="Menlo" w:cs="Menlo"/>
@@ -3100,14 +3997,45 @@
         </w:rPr>
         <w:t>SCNSceneRenderer</w:t>
       </w:r>
-      <w:r>
-        <w:rPr>
-          <w:rFonts w:ascii="Menlo" w:hAnsi="Menlo" w:cs="Menlo"/>
-          <w:color w:val="000000"/>
-          <w:sz w:val="17"/>
-          <w:szCs w:val="17"/>
-        </w:rPr>
-        <w:t>, didUpdate node:</w:t>
+      <w:proofErr w:type="spellEnd"/>
+      <w:r>
+        <w:rPr>
+          <w:rFonts w:ascii="Menlo" w:hAnsi="Menlo" w:cs="Menlo"/>
+          <w:color w:val="000000"/>
+          <w:sz w:val="17"/>
+          <w:szCs w:val="17"/>
+        </w:rPr>
+        <w:t xml:space="preserve">, </w:t>
+      </w:r>
+      <w:proofErr w:type="spellStart"/>
+      <w:r>
+        <w:rPr>
+          <w:rFonts w:ascii="Menlo" w:hAnsi="Menlo" w:cs="Menlo"/>
+          <w:color w:val="000000"/>
+          <w:sz w:val="17"/>
+          <w:szCs w:val="17"/>
+        </w:rPr>
+        <w:t>didUpdate</w:t>
+      </w:r>
+      <w:proofErr w:type="spellEnd"/>
+      <w:r>
+        <w:rPr>
+          <w:rFonts w:ascii="Menlo" w:hAnsi="Menlo" w:cs="Menlo"/>
+          <w:color w:val="000000"/>
+          <w:sz w:val="17"/>
+          <w:szCs w:val="17"/>
+        </w:rPr>
+        <w:t xml:space="preserve"> </w:t>
+      </w:r>
+      <w:proofErr w:type="spellStart"/>
+      <w:r>
+        <w:rPr>
+          <w:rFonts w:ascii="Menlo" w:hAnsi="Menlo" w:cs="Menlo"/>
+          <w:color w:val="000000"/>
+          <w:sz w:val="17"/>
+          <w:szCs w:val="17"/>
+        </w:rPr>
+        <w:t>node:</w:t>
       </w:r>
       <w:r>
         <w:rPr>
@@ -3118,6 +4046,7 @@
         </w:rPr>
         <w:t>SCNNode</w:t>
       </w:r>
+      <w:proofErr w:type="spellEnd"/>
       <w:r>
         <w:rPr>
           <w:rFonts w:ascii="Menlo" w:hAnsi="Menlo" w:cs="Menlo"/>
@@ -3145,6 +4074,7 @@
         </w:rPr>
         <w:tab/>
       </w:r>
+      <w:proofErr w:type="spellStart"/>
       <w:r>
         <w:rPr>
           <w:rFonts w:ascii="Menlo" w:hAnsi="Menlo" w:cs="Menlo"/>
@@ -3154,6 +4084,7 @@
         </w:rPr>
         <w:t>ARAnchor</w:t>
       </w:r>
+      <w:proofErr w:type="spellEnd"/>
       <w:r>
         <w:rPr>
           <w:rFonts w:ascii="Menlo" w:hAnsi="Menlo" w:cs="Menlo"/>
@@ -3191,7 +4122,27 @@
           <w:sz w:val="17"/>
           <w:szCs w:val="17"/>
         </w:rPr>
-        <w:t>Called when a SceneKit node's properties have been</w:t>
+        <w:t xml:space="preserve">Called when a </w:t>
+      </w:r>
+      <w:proofErr w:type="spellStart"/>
+      <w:r>
+        <w:rPr>
+          <w:rFonts w:ascii="Menlo" w:hAnsi="Menlo" w:cs="Menlo"/>
+          <w:color w:val="000000"/>
+          <w:sz w:val="17"/>
+          <w:szCs w:val="17"/>
+        </w:rPr>
+        <w:t>SceneKit</w:t>
+      </w:r>
+      <w:proofErr w:type="spellEnd"/>
+      <w:r>
+        <w:rPr>
+          <w:rFonts w:ascii="Menlo" w:hAnsi="Menlo" w:cs="Menlo"/>
+          <w:color w:val="000000"/>
+          <w:sz w:val="17"/>
+          <w:szCs w:val="17"/>
+        </w:rPr>
+        <w:t xml:space="preserve"> node's properties have been</w:t>
       </w:r>
       <w:r>
         <w:rPr>
@@ -3274,6 +4225,7 @@
           <w:szCs w:val="17"/>
         </w:rPr>
       </w:pPr>
+      <w:proofErr w:type="spellStart"/>
       <w:r>
         <w:rPr>
           <w:rFonts w:ascii="Menlo" w:hAnsi="Menlo" w:cs="Menlo"/>
@@ -3283,14 +4235,46 @@
         </w:rPr>
         <w:t>func</w:t>
       </w:r>
-      <w:r>
-        <w:rPr>
-          <w:rFonts w:ascii="Menlo" w:hAnsi="Menlo" w:cs="Menlo"/>
-          <w:color w:val="000000"/>
-          <w:sz w:val="17"/>
-          <w:szCs w:val="17"/>
-        </w:rPr>
-        <w:t xml:space="preserve"> normalizeVector()</w:t>
+      <w:proofErr w:type="spellEnd"/>
+      <w:r>
+        <w:rPr>
+          <w:rFonts w:ascii="Menlo" w:hAnsi="Menlo" w:cs="Menlo"/>
+          <w:color w:val="000000"/>
+          <w:sz w:val="17"/>
+          <w:szCs w:val="17"/>
+        </w:rPr>
+        <w:t xml:space="preserve"> </w:t>
+      </w:r>
+      <w:proofErr w:type="spellStart"/>
+      <w:proofErr w:type="gramStart"/>
+      <w:r>
+        <w:rPr>
+          <w:rFonts w:ascii="Menlo" w:hAnsi="Menlo" w:cs="Menlo"/>
+          <w:color w:val="000000"/>
+          <w:sz w:val="17"/>
+          <w:szCs w:val="17"/>
+        </w:rPr>
+        <w:t>normalizeVector</w:t>
+      </w:r>
+      <w:proofErr w:type="spellEnd"/>
+      <w:r>
+        <w:rPr>
+          <w:rFonts w:ascii="Menlo" w:hAnsi="Menlo" w:cs="Menlo"/>
+          <w:color w:val="000000"/>
+          <w:sz w:val="17"/>
+          <w:szCs w:val="17"/>
+        </w:rPr>
+        <w:t>(</w:t>
+      </w:r>
+      <w:proofErr w:type="gramEnd"/>
+      <w:r>
+        <w:rPr>
+          <w:rFonts w:ascii="Menlo" w:hAnsi="Menlo" w:cs="Menlo"/>
+          <w:color w:val="000000"/>
+          <w:sz w:val="17"/>
+          <w:szCs w:val="17"/>
+        </w:rPr>
+        <w:t>)</w:t>
       </w:r>
     </w:p>
     <w:p>
@@ -3359,6 +4343,7 @@
         </w:rPr>
         <w:t xml:space="preserve"> </w:t>
       </w:r>
+      <w:proofErr w:type="spellStart"/>
       <w:r>
         <w:rPr>
           <w:rFonts w:ascii="Menlo" w:hAnsi="Menlo" w:cs="Menlo"/>
@@ -3368,6 +4353,7 @@
         </w:rPr>
         <w:t>SCNGeometry</w:t>
       </w:r>
+      <w:proofErr w:type="spellEnd"/>
       <w:r>
         <w:rPr>
           <w:rFonts w:ascii="Menlo" w:hAnsi="Menlo" w:cs="Menlo"/>
@@ -3407,6 +4393,7 @@
         </w:rPr>
         <w:t xml:space="preserve"> </w:t>
       </w:r>
+      <w:proofErr w:type="spellStart"/>
       <w:r>
         <w:rPr>
           <w:rFonts w:ascii="Menlo" w:hAnsi="Menlo" w:cs="Menlo"/>
@@ -3416,6 +4403,7 @@
         </w:rPr>
         <w:t>func</w:t>
       </w:r>
+      <w:proofErr w:type="spellEnd"/>
       <w:r>
         <w:rPr>
           <w:rFonts w:ascii="Menlo" w:hAnsi="Menlo" w:cs="Menlo"/>
@@ -3425,6 +4413,8 @@
         </w:rPr>
         <w:t xml:space="preserve"> </w:t>
       </w:r>
+      <w:proofErr w:type="spellStart"/>
+      <w:proofErr w:type="gramStart"/>
       <w:r>
         <w:rPr>
           <w:rFonts w:ascii="Menlo" w:hAnsi="Menlo" w:cs="Menlo"/>
@@ -3434,6 +4424,7 @@
         </w:rPr>
         <w:t>lineFrom</w:t>
       </w:r>
+      <w:proofErr w:type="spellEnd"/>
       <w:r>
         <w:rPr>
           <w:rFonts w:ascii="Menlo" w:hAnsi="Menlo" w:cs="Menlo"/>
@@ -3441,7 +4432,17 @@
           <w:sz w:val="17"/>
           <w:szCs w:val="17"/>
         </w:rPr>
-        <w:t>()</w:t>
+        <w:t>(</w:t>
+      </w:r>
+      <w:proofErr w:type="gramEnd"/>
+      <w:r>
+        <w:rPr>
+          <w:rFonts w:ascii="Menlo" w:hAnsi="Menlo" w:cs="Menlo"/>
+          <w:color w:val="000000" w:themeColor="text1"/>
+          <w:sz w:val="17"/>
+          <w:szCs w:val="17"/>
+        </w:rPr>
+        <w:t>)</w:t>
       </w:r>
     </w:p>
     <w:p>
@@ -3566,6 +4567,7 @@
         </w:rPr>
         <w:t xml:space="preserve"> </w:t>
       </w:r>
+      <w:proofErr w:type="spellStart"/>
       <w:r>
         <w:rPr>
           <w:rFonts w:ascii="Menlo" w:hAnsi="Menlo" w:cs="Menlo"/>
@@ -3575,6 +4577,7 @@
         </w:rPr>
         <w:t>SCNNode</w:t>
       </w:r>
+      <w:proofErr w:type="spellEnd"/>
       <w:r>
         <w:rPr>
           <w:rFonts w:ascii="Menlo" w:hAnsi="Menlo" w:cs="Menlo"/>
@@ -3633,6 +4636,7 @@
         </w:rPr>
         <w:tab/>
       </w:r>
+      <w:proofErr w:type="spellStart"/>
       <w:r>
         <w:rPr>
           <w:rFonts w:ascii="Menlo" w:hAnsi="Menlo" w:cs="Menlo"/>
@@ -3642,15 +4646,27 @@
         </w:rPr>
         <w:t>func</w:t>
       </w:r>
-      <w:r>
-        <w:rPr>
-          <w:rFonts w:ascii="Menlo" w:hAnsi="Menlo" w:cs="Menlo"/>
-          <w:color w:val="000000"/>
-          <w:sz w:val="17"/>
-          <w:szCs w:val="17"/>
-        </w:rPr>
-        <w:t xml:space="preserve"> cylinderLine</w:t>
-      </w:r>
+      <w:proofErr w:type="spellEnd"/>
+      <w:r>
+        <w:rPr>
+          <w:rFonts w:ascii="Menlo" w:hAnsi="Menlo" w:cs="Menlo"/>
+          <w:color w:val="000000"/>
+          <w:sz w:val="17"/>
+          <w:szCs w:val="17"/>
+        </w:rPr>
+        <w:t xml:space="preserve"> </w:t>
+      </w:r>
+      <w:proofErr w:type="spellStart"/>
+      <w:r>
+        <w:rPr>
+          <w:rFonts w:ascii="Menlo" w:hAnsi="Menlo" w:cs="Menlo"/>
+          <w:color w:val="000000"/>
+          <w:sz w:val="17"/>
+          <w:szCs w:val="17"/>
+        </w:rPr>
+        <w:t>cylinderLine</w:t>
+      </w:r>
+      <w:proofErr w:type="spellEnd"/>
     </w:p>
     <w:p>
       <w:pPr>
@@ -3904,6 +4920,7 @@
         </w:rPr>
         <w:t xml:space="preserve"> </w:t>
       </w:r>
+      <w:proofErr w:type="spellStart"/>
       <w:r>
         <w:rPr>
           <w:rFonts w:ascii="Menlo" w:hAnsi="Menlo" w:cs="Menlo"/>
@@ -3913,14 +4930,46 @@
         </w:rPr>
         <w:t>func</w:t>
       </w:r>
-      <w:r>
-        <w:rPr>
-          <w:rFonts w:ascii="Menlo" w:hAnsi="Menlo" w:cs="Menlo"/>
-          <w:color w:val="000000"/>
-          <w:sz w:val="17"/>
-          <w:szCs w:val="17"/>
-        </w:rPr>
-        <w:t xml:space="preserve"> didReceiveMemoryWarning() </w:t>
+      <w:proofErr w:type="spellEnd"/>
+      <w:r>
+        <w:rPr>
+          <w:rFonts w:ascii="Menlo" w:hAnsi="Menlo" w:cs="Menlo"/>
+          <w:color w:val="000000"/>
+          <w:sz w:val="17"/>
+          <w:szCs w:val="17"/>
+        </w:rPr>
+        <w:t xml:space="preserve"> </w:t>
+      </w:r>
+      <w:proofErr w:type="spellStart"/>
+      <w:proofErr w:type="gramStart"/>
+      <w:r>
+        <w:rPr>
+          <w:rFonts w:ascii="Menlo" w:hAnsi="Menlo" w:cs="Menlo"/>
+          <w:color w:val="000000"/>
+          <w:sz w:val="17"/>
+          <w:szCs w:val="17"/>
+        </w:rPr>
+        <w:t>didReceiveMemoryWarning</w:t>
+      </w:r>
+      <w:proofErr w:type="spellEnd"/>
+      <w:r>
+        <w:rPr>
+          <w:rFonts w:ascii="Menlo" w:hAnsi="Menlo" w:cs="Menlo"/>
+          <w:color w:val="000000"/>
+          <w:sz w:val="17"/>
+          <w:szCs w:val="17"/>
+        </w:rPr>
+        <w:t>(</w:t>
+      </w:r>
+      <w:proofErr w:type="gramEnd"/>
+      <w:r>
+        <w:rPr>
+          <w:rFonts w:ascii="Menlo" w:hAnsi="Menlo" w:cs="Menlo"/>
+          <w:color w:val="000000"/>
+          <w:sz w:val="17"/>
+          <w:szCs w:val="17"/>
+        </w:rPr>
+        <w:t xml:space="preserve">) </w:t>
       </w:r>
     </w:p>
     <w:p>
@@ -3960,7 +5009,27 @@
           <w:sz w:val="17"/>
           <w:szCs w:val="17"/>
         </w:rPr>
-        <w:t>Release any cached data, images, etc that aren't in use.</w:t>
+        <w:t xml:space="preserve">Release any cached data, images, </w:t>
+      </w:r>
+      <w:proofErr w:type="spellStart"/>
+      <w:r>
+        <w:rPr>
+          <w:rFonts w:ascii="Menlo" w:hAnsi="Menlo" w:cs="Menlo"/>
+          <w:color w:val="000000" w:themeColor="text1"/>
+          <w:sz w:val="17"/>
+          <w:szCs w:val="17"/>
+        </w:rPr>
+        <w:t>etc</w:t>
+      </w:r>
+      <w:proofErr w:type="spellEnd"/>
+      <w:r>
+        <w:rPr>
+          <w:rFonts w:ascii="Menlo" w:hAnsi="Menlo" w:cs="Menlo"/>
+          <w:color w:val="000000" w:themeColor="text1"/>
+          <w:sz w:val="17"/>
+          <w:szCs w:val="17"/>
+        </w:rPr>
+        <w:t xml:space="preserve"> that aren't in use.</w:t>
       </w:r>
     </w:p>
     <w:p>
@@ -4013,6 +5082,7 @@
         </w:rPr>
         <w:t xml:space="preserve"> </w:t>
       </w:r>
+      <w:proofErr w:type="spellStart"/>
       <w:r>
         <w:rPr>
           <w:rFonts w:ascii="Menlo" w:hAnsi="Menlo" w:cs="Menlo"/>
@@ -4022,23 +5092,44 @@
         </w:rPr>
         <w:t>func</w:t>
       </w:r>
-      <w:r>
-        <w:rPr>
-          <w:rFonts w:ascii="Menlo" w:hAnsi="Menlo" w:cs="Menlo"/>
-          <w:color w:val="000000"/>
-          <w:sz w:val="17"/>
-          <w:szCs w:val="17"/>
-        </w:rPr>
-        <w:t xml:space="preserve"> session</w:t>
-      </w:r>
-      <w:r>
-        <w:rPr>
-          <w:rFonts w:ascii="Menlo" w:hAnsi="Menlo" w:cs="Menlo"/>
-          <w:color w:val="000000"/>
-          <w:sz w:val="17"/>
-          <w:szCs w:val="17"/>
-        </w:rPr>
-        <w:t xml:space="preserve">() </w:t>
+      <w:proofErr w:type="spellEnd"/>
+      <w:r>
+        <w:rPr>
+          <w:rFonts w:ascii="Menlo" w:hAnsi="Menlo" w:cs="Menlo"/>
+          <w:color w:val="000000"/>
+          <w:sz w:val="17"/>
+          <w:szCs w:val="17"/>
+        </w:rPr>
+        <w:t xml:space="preserve"> </w:t>
+      </w:r>
+      <w:proofErr w:type="gramStart"/>
+      <w:r>
+        <w:rPr>
+          <w:rFonts w:ascii="Menlo" w:hAnsi="Menlo" w:cs="Menlo"/>
+          <w:color w:val="000000"/>
+          <w:sz w:val="17"/>
+          <w:szCs w:val="17"/>
+        </w:rPr>
+        <w:t>session</w:t>
+      </w:r>
+      <w:r>
+        <w:rPr>
+          <w:rFonts w:ascii="Menlo" w:hAnsi="Menlo" w:cs="Menlo"/>
+          <w:color w:val="000000"/>
+          <w:sz w:val="17"/>
+          <w:szCs w:val="17"/>
+        </w:rPr>
+        <w:t>(</w:t>
+      </w:r>
+      <w:proofErr w:type="gramEnd"/>
+      <w:r>
+        <w:rPr>
+          <w:rFonts w:ascii="Menlo" w:hAnsi="Menlo" w:cs="Menlo"/>
+          <w:color w:val="000000"/>
+          <w:sz w:val="17"/>
+          <w:szCs w:val="17"/>
+        </w:rPr>
+        <w:t xml:space="preserve">) </w:t>
       </w:r>
     </w:p>
     <w:p>
@@ -4157,6 +5248,7 @@
         </w:rPr>
         <w:t xml:space="preserve"> </w:t>
       </w:r>
+      <w:proofErr w:type="spellStart"/>
       <w:r>
         <w:rPr>
           <w:rFonts w:ascii="Menlo" w:hAnsi="Menlo" w:cs="Menlo"/>
@@ -4166,23 +5258,46 @@
         </w:rPr>
         <w:t>func</w:t>
       </w:r>
-      <w:r>
-        <w:rPr>
-          <w:rFonts w:ascii="Menlo" w:hAnsi="Menlo" w:cs="Menlo"/>
-          <w:color w:val="000000"/>
-          <w:sz w:val="17"/>
-          <w:szCs w:val="17"/>
-        </w:rPr>
-        <w:t xml:space="preserve"> sessionWasInterrupted</w:t>
-      </w:r>
-      <w:r>
-        <w:rPr>
-          <w:rFonts w:ascii="Menlo" w:hAnsi="Menlo" w:cs="Menlo"/>
-          <w:color w:val="000000"/>
-          <w:sz w:val="17"/>
-          <w:szCs w:val="17"/>
-        </w:rPr>
-        <w:t>()</w:t>
+      <w:proofErr w:type="spellEnd"/>
+      <w:r>
+        <w:rPr>
+          <w:rFonts w:ascii="Menlo" w:hAnsi="Menlo" w:cs="Menlo"/>
+          <w:color w:val="000000"/>
+          <w:sz w:val="17"/>
+          <w:szCs w:val="17"/>
+        </w:rPr>
+        <w:t xml:space="preserve"> </w:t>
+      </w:r>
+      <w:proofErr w:type="spellStart"/>
+      <w:proofErr w:type="gramStart"/>
+      <w:r>
+        <w:rPr>
+          <w:rFonts w:ascii="Menlo" w:hAnsi="Menlo" w:cs="Menlo"/>
+          <w:color w:val="000000"/>
+          <w:sz w:val="17"/>
+          <w:szCs w:val="17"/>
+        </w:rPr>
+        <w:t>sessionWasInterrupted</w:t>
+      </w:r>
+      <w:proofErr w:type="spellEnd"/>
+      <w:r>
+        <w:rPr>
+          <w:rFonts w:ascii="Menlo" w:hAnsi="Menlo" w:cs="Menlo"/>
+          <w:color w:val="000000"/>
+          <w:sz w:val="17"/>
+          <w:szCs w:val="17"/>
+        </w:rPr>
+        <w:t>(</w:t>
+      </w:r>
+      <w:proofErr w:type="gramEnd"/>
+      <w:r>
+        <w:rPr>
+          <w:rFonts w:ascii="Menlo" w:hAnsi="Menlo" w:cs="Menlo"/>
+          <w:color w:val="000000"/>
+          <w:sz w:val="17"/>
+          <w:szCs w:val="17"/>
+        </w:rPr>
+        <w:t>)</w:t>
       </w:r>
     </w:p>
     <w:p>
@@ -4269,6 +5384,7 @@
           <w:szCs w:val="17"/>
         </w:rPr>
       </w:pPr>
+      <w:proofErr w:type="spellStart"/>
       <w:r>
         <w:rPr>
           <w:rFonts w:ascii="Menlo" w:hAnsi="Menlo" w:cs="Menlo"/>
@@ -4278,15 +5394,38 @@
         </w:rPr>
         <w:t>func</w:t>
       </w:r>
-      <w:r>
-        <w:rPr>
-          <w:rFonts w:ascii="Menlo" w:hAnsi="Menlo" w:cs="Menlo"/>
-          <w:color w:val="000000"/>
-          <w:sz w:val="17"/>
-          <w:szCs w:val="17"/>
-        </w:rPr>
-        <w:t xml:space="preserve"> sessionInterruptionEnded(</w:t>
-      </w:r>
+      <w:proofErr w:type="spellEnd"/>
+      <w:r>
+        <w:rPr>
+          <w:rFonts w:ascii="Menlo" w:hAnsi="Menlo" w:cs="Menlo"/>
+          <w:color w:val="000000"/>
+          <w:sz w:val="17"/>
+          <w:szCs w:val="17"/>
+        </w:rPr>
+        <w:t xml:space="preserve"> </w:t>
+      </w:r>
+      <w:proofErr w:type="spellStart"/>
+      <w:proofErr w:type="gramStart"/>
+      <w:r>
+        <w:rPr>
+          <w:rFonts w:ascii="Menlo" w:hAnsi="Menlo" w:cs="Menlo"/>
+          <w:color w:val="000000"/>
+          <w:sz w:val="17"/>
+          <w:szCs w:val="17"/>
+        </w:rPr>
+        <w:t>sessionInterruptionEnded</w:t>
+      </w:r>
+      <w:proofErr w:type="spellEnd"/>
+      <w:r>
+        <w:rPr>
+          <w:rFonts w:ascii="Menlo" w:hAnsi="Menlo" w:cs="Menlo"/>
+          <w:color w:val="000000"/>
+          <w:sz w:val="17"/>
+          <w:szCs w:val="17"/>
+        </w:rPr>
+        <w:t>(</w:t>
+      </w:r>
+      <w:proofErr w:type="gramEnd"/>
       <w:r>
         <w:rPr>
           <w:rFonts w:ascii="Menlo" w:hAnsi="Menlo" w:cs="Menlo"/>
@@ -4395,7 +5534,23 @@
         <w:t xml:space="preserve"> These cylinders indicate acceptable pedicle start points as well as encompassing the entirety of the acceptable trajectory for a screw to enter the spine (if the start point or trajectory lie outside of a cylinder, they can be deemed inaccurate and the user has failed to properly execute the procedure).</w:t>
       </w:r>
       <w:r>
-        <w:t xml:space="preserve"> Additionally, it has the following XCode properties attached to it in order to add textures, materials to it, and colouring. The </w:t>
+        <w:t xml:space="preserve"> Additionally, it has the following </w:t>
+      </w:r>
+      <w:proofErr w:type="spellStart"/>
+      <w:r>
+        <w:t>XCode</w:t>
+      </w:r>
+      <w:proofErr w:type="spellEnd"/>
+      <w:r>
+        <w:t xml:space="preserve"> properties attached to it in order to add textures, materials to it, and </w:t>
+      </w:r>
+      <w:proofErr w:type="spellStart"/>
+      <w:r>
+        <w:t>colouring</w:t>
+      </w:r>
+      <w:proofErr w:type="spellEnd"/>
+      <w:r>
+        <w:t xml:space="preserve">. The </w:t>
       </w:r>
       <w:r>
         <w:t>cylinders</w:t>
@@ -4432,7 +5587,15 @@
         <w:jc w:val="both"/>
       </w:pPr>
       <w:r>
-        <w:t>Please also note in the second screenshot, the numbers corresponding to the position, euler and scale rows are not to be changed, this can ruin the proper positioning of the spine.</w:t>
+        <w:t xml:space="preserve">Please also note in the second screenshot, the numbers corresponding to the position, </w:t>
+      </w:r>
+      <w:proofErr w:type="spellStart"/>
+      <w:r>
+        <w:t>euler</w:t>
+      </w:r>
+      <w:proofErr w:type="spellEnd"/>
+      <w:r>
+        <w:t xml:space="preserve"> and scale rows are not to be changed, this can ruin the proper positioning of the spine.</w:t>
       </w:r>
     </w:p>
     <w:p>
@@ -4951,7 +6114,15 @@
         <w:t>,</w:t>
       </w:r>
       <w:r>
-        <w:t xml:space="preserve"> places the object (ie the Spine) in real world configuration. </w:t>
+        <w:t xml:space="preserve"> places the object (</w:t>
+      </w:r>
+      <w:proofErr w:type="spellStart"/>
+      <w:r>
+        <w:t>ie</w:t>
+      </w:r>
+      <w:proofErr w:type="spellEnd"/>
+      <w:r>
+        <w:t xml:space="preserve"> the Spine) in real world configuration. </w:t>
       </w:r>
       <w:r>
         <w:t>This is common when the user is</w:t>
@@ -4997,7 +6168,15 @@
         <w:t xml:space="preserve"> and the environment has enough lighting</w:t>
       </w:r>
       <w:r>
-        <w:t>. Also try using a different view on the camera (ie turn a different direction) as it is possible the direction you were trying was too confusi</w:t>
+        <w:t>. Also try using a different view on the camera (</w:t>
+      </w:r>
+      <w:proofErr w:type="spellStart"/>
+      <w:r>
+        <w:t>ie</w:t>
+      </w:r>
+      <w:proofErr w:type="spellEnd"/>
+      <w:r>
+        <w:t xml:space="preserve"> turn a different direction) as it is possible the direction you were trying was too confusi</w:t>
       </w:r>
       <w:r>
         <w:t>ng for the AR.</w:t>
@@ -6399,6 +7578,7 @@
         </w:rPr>
         <w:t xml:space="preserve">Create a class of type </w:t>
       </w:r>
+      <w:proofErr w:type="spellStart"/>
       <w:r>
         <w:rPr>
           <w:rFonts w:ascii="Helvetica Neue" w:hAnsi="Helvetica Neue" w:cs="Helvetica Neue"/>
@@ -6407,6 +7587,7 @@
         </w:rPr>
         <w:t>UIViewController</w:t>
       </w:r>
+      <w:proofErr w:type="spellEnd"/>
       <w:r>
         <w:rPr>
           <w:rFonts w:ascii="Helvetica Neue" w:hAnsi="Helvetica Neue" w:cs="Helvetica Neue"/>
@@ -6452,8 +7633,16 @@
         <w:rPr>
           <w:rStyle w:val="s1"/>
         </w:rPr>
-        <w:t>@IBOutlet</w:t>
-      </w:r>
+        <w:t>@</w:t>
+      </w:r>
+      <w:proofErr w:type="spellStart"/>
+      <w:r>
+        <w:rPr>
+          <w:rStyle w:val="s1"/>
+        </w:rPr>
+        <w:t>IBOutlet</w:t>
+      </w:r>
+      <w:proofErr w:type="spellEnd"/>
       <w:r>
         <w:t xml:space="preserve"> </w:t>
       </w:r>
@@ -6466,21 +7655,33 @@
       <w:r>
         <w:t xml:space="preserve"> </w:t>
       </w:r>
+      <w:proofErr w:type="spellStart"/>
       <w:r>
         <w:rPr>
           <w:rStyle w:val="s1"/>
         </w:rPr>
         <w:t>var</w:t>
       </w:r>
-      <w:r>
-        <w:t xml:space="preserve"> SurgicalCategoryPicker: </w:t>
-      </w:r>
+      <w:proofErr w:type="spellEnd"/>
+      <w:r>
+        <w:t xml:space="preserve"> </w:t>
+      </w:r>
+      <w:proofErr w:type="spellStart"/>
+      <w:r>
+        <w:t>SurgicalCategoryPicker</w:t>
+      </w:r>
+      <w:proofErr w:type="spellEnd"/>
+      <w:r>
+        <w:t xml:space="preserve">: </w:t>
+      </w:r>
+      <w:proofErr w:type="spellStart"/>
       <w:r>
         <w:rPr>
           <w:rStyle w:val="s2"/>
         </w:rPr>
         <w:t>UIPickerView</w:t>
       </w:r>
+      <w:proofErr w:type="spellEnd"/>
       <w:r>
         <w:t>!</w:t>
       </w:r>
@@ -6525,6 +7726,7 @@
           <w:szCs w:val="17"/>
         </w:rPr>
       </w:pPr>
+      <w:proofErr w:type="spellStart"/>
       <w:r>
         <w:rPr>
           <w:rFonts w:ascii="Menlo" w:hAnsi="Menlo" w:cs="Menlo"/>
@@ -6534,14 +7736,35 @@
         </w:rPr>
         <w:t>var</w:t>
       </w:r>
-      <w:r>
-        <w:rPr>
-          <w:rFonts w:ascii="Menlo" w:hAnsi="Menlo" w:cs="Menlo"/>
-          <w:color w:val="000000"/>
-          <w:sz w:val="17"/>
-          <w:szCs w:val="17"/>
-        </w:rPr>
-        <w:t xml:space="preserve"> SurgicalCategoryOptions = [</w:t>
+      <w:proofErr w:type="spellEnd"/>
+      <w:r>
+        <w:rPr>
+          <w:rFonts w:ascii="Menlo" w:hAnsi="Menlo" w:cs="Menlo"/>
+          <w:color w:val="000000"/>
+          <w:sz w:val="17"/>
+          <w:szCs w:val="17"/>
+        </w:rPr>
+        <w:t xml:space="preserve"> </w:t>
+      </w:r>
+      <w:proofErr w:type="spellStart"/>
+      <w:r>
+        <w:rPr>
+          <w:rFonts w:ascii="Menlo" w:hAnsi="Menlo" w:cs="Menlo"/>
+          <w:color w:val="000000"/>
+          <w:sz w:val="17"/>
+          <w:szCs w:val="17"/>
+        </w:rPr>
+        <w:t>SurgicalCategoryOptions</w:t>
+      </w:r>
+      <w:proofErr w:type="spellEnd"/>
+      <w:r>
+        <w:rPr>
+          <w:rFonts w:ascii="Menlo" w:hAnsi="Menlo" w:cs="Menlo"/>
+          <w:color w:val="000000"/>
+          <w:sz w:val="17"/>
+          <w:szCs w:val="17"/>
+        </w:rPr>
+        <w:t xml:space="preserve"> = [</w:t>
       </w:r>
       <w:r>
         <w:rPr>
@@ -6550,7 +7773,17 @@
           <w:sz w:val="17"/>
           <w:szCs w:val="17"/>
         </w:rPr>
-        <w:t>"All"</w:t>
+        <w:t>"</w:t>
+      </w:r>
+      <w:proofErr w:type="spellStart"/>
+      <w:r>
+        <w:rPr>
+          <w:rFonts w:ascii="Menlo" w:hAnsi="Menlo" w:cs="Menlo"/>
+          <w:color w:val="D12F1B"/>
+          <w:sz w:val="17"/>
+          <w:szCs w:val="17"/>
+        </w:rPr>
+        <w:t>All"</w:t>
       </w:r>
       <w:r>
         <w:rPr>
@@ -6568,7 +7801,17 @@
           <w:sz w:val="17"/>
           <w:szCs w:val="17"/>
         </w:rPr>
-        <w:t>"Trauma"</w:t>
+        <w:t>"Trauma</w:t>
+      </w:r>
+      <w:proofErr w:type="spellEnd"/>
+      <w:r>
+        <w:rPr>
+          <w:rFonts w:ascii="Menlo" w:hAnsi="Menlo" w:cs="Menlo"/>
+          <w:color w:val="D12F1B"/>
+          <w:sz w:val="17"/>
+          <w:szCs w:val="17"/>
+        </w:rPr>
+        <w:t>"</w:t>
       </w:r>
       <w:r>
         <w:rPr>
@@ -6586,7 +7829,27 @@
           <w:sz w:val="17"/>
           <w:szCs w:val="17"/>
         </w:rPr>
-        <w:t>"Tumour"</w:t>
+        <w:t>"</w:t>
+      </w:r>
+      <w:proofErr w:type="spellStart"/>
+      <w:r>
+        <w:rPr>
+          <w:rFonts w:ascii="Menlo" w:hAnsi="Menlo" w:cs="Menlo"/>
+          <w:color w:val="D12F1B"/>
+          <w:sz w:val="17"/>
+          <w:szCs w:val="17"/>
+        </w:rPr>
+        <w:t>Tumour</w:t>
+      </w:r>
+      <w:proofErr w:type="spellEnd"/>
+      <w:r>
+        <w:rPr>
+          <w:rFonts w:ascii="Menlo" w:hAnsi="Menlo" w:cs="Menlo"/>
+          <w:color w:val="D12F1B"/>
+          <w:sz w:val="17"/>
+          <w:szCs w:val="17"/>
+        </w:rPr>
+        <w:t>"</w:t>
       </w:r>
       <w:r>
         <w:rPr>
@@ -6740,15 +8003,27 @@
         <w:spacing w:after="120"/>
         <w:ind w:left="1080" w:firstLine="720"/>
       </w:pPr>
+      <w:proofErr w:type="spellStart"/>
       <w:r>
         <w:rPr>
           <w:rStyle w:val="s1"/>
         </w:rPr>
         <w:t>func</w:t>
       </w:r>
-      <w:r>
-        <w:t xml:space="preserve"> pickerView(</w:t>
-      </w:r>
+      <w:proofErr w:type="spellEnd"/>
+      <w:r>
+        <w:t xml:space="preserve"> </w:t>
+      </w:r>
+      <w:proofErr w:type="spellStart"/>
+      <w:proofErr w:type="gramStart"/>
+      <w:r>
+        <w:t>pickerView</w:t>
+      </w:r>
+      <w:proofErr w:type="spellEnd"/>
+      <w:r>
+        <w:t>(</w:t>
+      </w:r>
+      <w:proofErr w:type="gramEnd"/>
       <w:r>
         <w:rPr>
           <w:rStyle w:val="s1"/>
@@ -6756,16 +8031,34 @@
         <w:t>_</w:t>
       </w:r>
       <w:r>
-        <w:t xml:space="preserve"> pickerView: </w:t>
-      </w:r>
+        <w:t xml:space="preserve"> </w:t>
+      </w:r>
+      <w:proofErr w:type="spellStart"/>
+      <w:r>
+        <w:t>pickerView</w:t>
+      </w:r>
+      <w:proofErr w:type="spellEnd"/>
+      <w:r>
+        <w:t xml:space="preserve">: </w:t>
+      </w:r>
+      <w:proofErr w:type="spellStart"/>
       <w:r>
         <w:rPr>
           <w:rStyle w:val="s2"/>
         </w:rPr>
         <w:t>UIPickerView</w:t>
       </w:r>
-      <w:r>
-        <w:t xml:space="preserve">, numberOfRowsInComponent </w:t>
+      <w:proofErr w:type="spellEnd"/>
+      <w:r>
+        <w:t xml:space="preserve">, </w:t>
+      </w:r>
+      <w:proofErr w:type="spellStart"/>
+      <w:r>
+        <w:t>numberOfRowsInComponent</w:t>
+      </w:r>
+      <w:proofErr w:type="spellEnd"/>
+      <w:r>
+        <w:t xml:space="preserve"> </w:t>
       </w:r>
     </w:p>
     <w:p>
@@ -6780,21 +8073,25 @@
       <w:r>
         <w:t xml:space="preserve">component: </w:t>
       </w:r>
+      <w:proofErr w:type="spellStart"/>
       <w:r>
         <w:rPr>
           <w:rStyle w:val="s2"/>
         </w:rPr>
         <w:t>Int</w:t>
       </w:r>
+      <w:proofErr w:type="spellEnd"/>
       <w:r>
         <w:t xml:space="preserve">) -&gt; </w:t>
       </w:r>
+      <w:proofErr w:type="spellStart"/>
       <w:r>
         <w:rPr>
           <w:rStyle w:val="s2"/>
         </w:rPr>
         <w:t>Int</w:t>
       </w:r>
+      <w:proofErr w:type="spellEnd"/>
     </w:p>
     <w:p>
       <w:pPr>
@@ -6863,15 +8160,108 @@
           <w:szCs w:val="17"/>
         </w:rPr>
       </w:pPr>
-      <w:r>
-        <w:rPr>
-          <w:rFonts w:ascii="Menlo" w:hAnsi="Menlo" w:cs="Menlo"/>
-          <w:color w:val="353535"/>
-          <w:sz w:val="17"/>
-          <w:szCs w:val="17"/>
-        </w:rPr>
-        <w:t>func numberOfComponents(in pickerView: UIPickerView) -&gt; Int</w:t>
-      </w:r>
+      <w:proofErr w:type="spellStart"/>
+      <w:r>
+        <w:rPr>
+          <w:rFonts w:ascii="Menlo" w:hAnsi="Menlo" w:cs="Menlo"/>
+          <w:color w:val="353535"/>
+          <w:sz w:val="17"/>
+          <w:szCs w:val="17"/>
+        </w:rPr>
+        <w:t>func</w:t>
+      </w:r>
+      <w:proofErr w:type="spellEnd"/>
+      <w:r>
+        <w:rPr>
+          <w:rFonts w:ascii="Menlo" w:hAnsi="Menlo" w:cs="Menlo"/>
+          <w:color w:val="353535"/>
+          <w:sz w:val="17"/>
+          <w:szCs w:val="17"/>
+        </w:rPr>
+        <w:t xml:space="preserve"> </w:t>
+      </w:r>
+      <w:proofErr w:type="spellStart"/>
+      <w:proofErr w:type="gramStart"/>
+      <w:r>
+        <w:rPr>
+          <w:rFonts w:ascii="Menlo" w:hAnsi="Menlo" w:cs="Menlo"/>
+          <w:color w:val="353535"/>
+          <w:sz w:val="17"/>
+          <w:szCs w:val="17"/>
+        </w:rPr>
+        <w:t>numberOfComponents</w:t>
+      </w:r>
+      <w:proofErr w:type="spellEnd"/>
+      <w:r>
+        <w:rPr>
+          <w:rFonts w:ascii="Menlo" w:hAnsi="Menlo" w:cs="Menlo"/>
+          <w:color w:val="353535"/>
+          <w:sz w:val="17"/>
+          <w:szCs w:val="17"/>
+        </w:rPr>
+        <w:t>(</w:t>
+      </w:r>
+      <w:proofErr w:type="gramEnd"/>
+      <w:r>
+        <w:rPr>
+          <w:rFonts w:ascii="Menlo" w:hAnsi="Menlo" w:cs="Menlo"/>
+          <w:color w:val="353535"/>
+          <w:sz w:val="17"/>
+          <w:szCs w:val="17"/>
+        </w:rPr>
+        <w:t xml:space="preserve">in </w:t>
+      </w:r>
+      <w:proofErr w:type="spellStart"/>
+      <w:r>
+        <w:rPr>
+          <w:rFonts w:ascii="Menlo" w:hAnsi="Menlo" w:cs="Menlo"/>
+          <w:color w:val="353535"/>
+          <w:sz w:val="17"/>
+          <w:szCs w:val="17"/>
+        </w:rPr>
+        <w:t>pickerView</w:t>
+      </w:r>
+      <w:proofErr w:type="spellEnd"/>
+      <w:r>
+        <w:rPr>
+          <w:rFonts w:ascii="Menlo" w:hAnsi="Menlo" w:cs="Menlo"/>
+          <w:color w:val="353535"/>
+          <w:sz w:val="17"/>
+          <w:szCs w:val="17"/>
+        </w:rPr>
+        <w:t xml:space="preserve">: </w:t>
+      </w:r>
+      <w:proofErr w:type="spellStart"/>
+      <w:r>
+        <w:rPr>
+          <w:rFonts w:ascii="Menlo" w:hAnsi="Menlo" w:cs="Menlo"/>
+          <w:color w:val="353535"/>
+          <w:sz w:val="17"/>
+          <w:szCs w:val="17"/>
+        </w:rPr>
+        <w:t>UIPickerView</w:t>
+      </w:r>
+      <w:proofErr w:type="spellEnd"/>
+      <w:r>
+        <w:rPr>
+          <w:rFonts w:ascii="Menlo" w:hAnsi="Menlo" w:cs="Menlo"/>
+          <w:color w:val="353535"/>
+          <w:sz w:val="17"/>
+          <w:szCs w:val="17"/>
+        </w:rPr>
+        <w:t xml:space="preserve">) -&gt; </w:t>
+      </w:r>
+      <w:proofErr w:type="spellStart"/>
+      <w:r>
+        <w:rPr>
+          <w:rFonts w:ascii="Menlo" w:hAnsi="Menlo" w:cs="Menlo"/>
+          <w:color w:val="353535"/>
+          <w:sz w:val="17"/>
+          <w:szCs w:val="17"/>
+        </w:rPr>
+        <w:t>Int</w:t>
+      </w:r>
+      <w:proofErr w:type="spellEnd"/>
     </w:p>
     <w:p>
       <w:pPr>
@@ -7758,7 +9148,27 @@
           <w:sz w:val="22"/>
           <w:lang w:val="en-CA"/>
         </w:rPr>
-        <w:t>The 3 blue highlighted subheading label should have 0 spacing between the left and right edges of the screen</w:t>
+        <w:t xml:space="preserve">The </w:t>
+      </w:r>
+      <w:proofErr w:type="gramStart"/>
+      <w:r>
+        <w:rPr>
+          <w:rFonts w:ascii="Helvetica Neue" w:hAnsi="Helvetica Neue" w:cs="Helvetica Neue"/>
+          <w:color w:val="353535"/>
+          <w:sz w:val="22"/>
+          <w:lang w:val="en-CA"/>
+        </w:rPr>
+        <w:t>3 blue</w:t>
+      </w:r>
+      <w:proofErr w:type="gramEnd"/>
+      <w:r>
+        <w:rPr>
+          <w:rFonts w:ascii="Helvetica Neue" w:hAnsi="Helvetica Neue" w:cs="Helvetica Neue"/>
+          <w:color w:val="353535"/>
+          <w:sz w:val="22"/>
+          <w:lang w:val="en-CA"/>
+        </w:rPr>
+        <w:t xml:space="preserve"> highlighted subheading label should have 0 spacing between the left and right edges of the screen</w:t>
       </w:r>
     </w:p>
     <w:p>
@@ -7951,7 +9361,23 @@
           <w:sz w:val="44"/>
         </w:rPr>
         <w:lastRenderedPageBreak/>
-        <w:t>Common XCode Related Errors</w:t>
+        <w:t xml:space="preserve">Common </w:t>
+      </w:r>
+      <w:proofErr w:type="spellStart"/>
+      <w:r>
+        <w:rPr>
+          <w:b/>
+          <w:sz w:val="44"/>
+        </w:rPr>
+        <w:t>XCode</w:t>
+      </w:r>
+      <w:proofErr w:type="spellEnd"/>
+      <w:r>
+        <w:rPr>
+          <w:b/>
+          <w:sz w:val="44"/>
+        </w:rPr>
+        <w:t xml:space="preserve"> Related Errors</w:t>
       </w:r>
     </w:p>
     <w:p>
@@ -8004,7 +9430,15 @@
         <w:ind w:left="900"/>
       </w:pPr>
       <w:r>
-        <w:t>Code Signing Error: No profiles for 'com.&lt;name&gt;.Spineducation' were found:</w:t>
+        <w:t>Code Signing Error: No profiles for 'com.&lt;name</w:t>
+      </w:r>
+      <w:proofErr w:type="gramStart"/>
+      <w:r>
+        <w:t>&gt;.Spineducation</w:t>
+      </w:r>
+      <w:proofErr w:type="gramEnd"/>
+      <w:r>
+        <w:t>' were found:</w:t>
       </w:r>
       <w:r>
         <w:rPr>
@@ -8012,8 +9446,13 @@
         </w:rPr>
         <w:t xml:space="preserve">  </w:t>
       </w:r>
-      <w:r>
-        <w:t>Xcode couldn't find any iOS App Development provisioning profiles matching 'com.&lt;name&gt;.Spineducation'.</w:t>
+      <w:proofErr w:type="spellStart"/>
+      <w:r>
+        <w:t>Xcode</w:t>
+      </w:r>
+      <w:proofErr w:type="spellEnd"/>
+      <w:r>
+        <w:t xml:space="preserve"> couldn't find any iOS App Development provisioning profiles matching 'com.&lt;name&gt;.Spineducation'.</w:t>
       </w:r>
     </w:p>
     <w:p>
@@ -8045,7 +9484,23 @@
       </w:pPr>
       <w:r>
         <w:tab/>
-        <w:t xml:space="preserve">This error occurs due to the fact that when the Git Project was pulled from Git, the name of the team was left from the last user’s details. </w:t>
+        <w:t xml:space="preserve">This error occurs due to the fact that when the </w:t>
+      </w:r>
+      <w:proofErr w:type="spellStart"/>
+      <w:r>
+        <w:t>Git</w:t>
+      </w:r>
+      <w:proofErr w:type="spellEnd"/>
+      <w:r>
+        <w:t xml:space="preserve"> Project was pulled from </w:t>
+      </w:r>
+      <w:proofErr w:type="spellStart"/>
+      <w:r>
+        <w:t>Git</w:t>
+      </w:r>
+      <w:proofErr w:type="spellEnd"/>
+      <w:r>
+        <w:t xml:space="preserve">, the name of the team was left from the last user’s details. </w:t>
       </w:r>
     </w:p>
     <w:p>
@@ -8068,12 +9523,14 @@
       <w:r>
         <w:t xml:space="preserve">This can be fixed in the </w:t>
       </w:r>
+      <w:proofErr w:type="spellStart"/>
       <w:r>
         <w:rPr>
           <w:i/>
         </w:rPr>
         <w:t>Spineducation.xcodeproj</w:t>
       </w:r>
+      <w:proofErr w:type="spellEnd"/>
       <w:r>
         <w:t xml:space="preserve"> file</w:t>
       </w:r>
@@ -8149,7 +9606,35 @@
         <w:rPr>
           <w:i/>
         </w:rPr>
-        <w:t>Command /usr/bin/codesign failed with exit code 1”</w:t>
+        <w:t>Command /</w:t>
+      </w:r>
+      <w:proofErr w:type="spellStart"/>
+      <w:r>
+        <w:rPr>
+          <w:i/>
+        </w:rPr>
+        <w:t>usr</w:t>
+      </w:r>
+      <w:proofErr w:type="spellEnd"/>
+      <w:r>
+        <w:rPr>
+          <w:i/>
+        </w:rPr>
+        <w:t>/bin/</w:t>
+      </w:r>
+      <w:proofErr w:type="spellStart"/>
+      <w:r>
+        <w:rPr>
+          <w:i/>
+        </w:rPr>
+        <w:t>codesign</w:t>
+      </w:r>
+      <w:proofErr w:type="spellEnd"/>
+      <w:r>
+        <w:rPr>
+          <w:i/>
+        </w:rPr>
+        <w:t xml:space="preserve"> failed with exit code 1”</w:t>
       </w:r>
     </w:p>
     <w:p>
@@ -8179,13 +9664,23 @@
           <w:szCs w:val="17"/>
         </w:rPr>
       </w:pPr>
-      <w:r>
-        <w:rPr>
-          <w:rFonts w:ascii="Menlo" w:hAnsi="Menlo" w:cs="Menlo"/>
-          <w:sz w:val="17"/>
-          <w:szCs w:val="17"/>
-        </w:rPr>
-        <w:t>CodeSign /Users/mayaramamurthy/Library/Developer/Xcode/DerivedData/Spineducation-binpzylunoyxhpfekgermhvvuupp/Build/Products/Debug-iphoneos/Spineducation.app</w:t>
+      <w:proofErr w:type="spellStart"/>
+      <w:r>
+        <w:rPr>
+          <w:rFonts w:ascii="Menlo" w:hAnsi="Menlo" w:cs="Menlo"/>
+          <w:sz w:val="17"/>
+          <w:szCs w:val="17"/>
+        </w:rPr>
+        <w:t>CodeSign</w:t>
+      </w:r>
+      <w:proofErr w:type="spellEnd"/>
+      <w:r>
+        <w:rPr>
+          <w:rFonts w:ascii="Menlo" w:hAnsi="Menlo" w:cs="Menlo"/>
+          <w:sz w:val="17"/>
+          <w:szCs w:val="17"/>
+        </w:rPr>
+        <w:t xml:space="preserve"> /Users/mayaramamurthy/Library/Developer/Xcode/DerivedData/Spineducation-binpzylunoyxhpfekgermhvvuupp/Build/Products/Debug-iphoneos/Spineducation.app</w:t>
       </w:r>
     </w:p>
     <w:p>
@@ -8203,7 +9698,43 @@
           <w:sz w:val="17"/>
           <w:szCs w:val="17"/>
         </w:rPr>
-        <w:t>    cd "/Users/mayaramamurthy/Documents/School/University/Fourth Year/CS 4ZP6/Git project/Spineducation/Spineducation"</w:t>
+        <w:t>    cd "/Users/</w:t>
+      </w:r>
+      <w:proofErr w:type="spellStart"/>
+      <w:r>
+        <w:rPr>
+          <w:rFonts w:ascii="Menlo" w:hAnsi="Menlo" w:cs="Menlo"/>
+          <w:sz w:val="17"/>
+          <w:szCs w:val="17"/>
+        </w:rPr>
+        <w:t>mayaramamurthy</w:t>
+      </w:r>
+      <w:proofErr w:type="spellEnd"/>
+      <w:r>
+        <w:rPr>
+          <w:rFonts w:ascii="Menlo" w:hAnsi="Menlo" w:cs="Menlo"/>
+          <w:sz w:val="17"/>
+          <w:szCs w:val="17"/>
+        </w:rPr>
+        <w:t>/Documents/School/University/Fourth Year/CS 4ZP6/</w:t>
+      </w:r>
+      <w:proofErr w:type="spellStart"/>
+      <w:r>
+        <w:rPr>
+          <w:rFonts w:ascii="Menlo" w:hAnsi="Menlo" w:cs="Menlo"/>
+          <w:sz w:val="17"/>
+          <w:szCs w:val="17"/>
+        </w:rPr>
+        <w:t>Git</w:t>
+      </w:r>
+      <w:proofErr w:type="spellEnd"/>
+      <w:r>
+        <w:rPr>
+          <w:rFonts w:ascii="Menlo" w:hAnsi="Menlo" w:cs="Menlo"/>
+          <w:sz w:val="17"/>
+          <w:szCs w:val="17"/>
+        </w:rPr>
+        <w:t xml:space="preserve"> project/Spineducation/Spineducation"</w:t>
       </w:r>
     </w:p>
     <w:p>
@@ -8293,7 +9824,35 @@
           <w:sz w:val="17"/>
           <w:szCs w:val="17"/>
         </w:rPr>
-        <w:t>Provisioning Profile: "iOS Team Provisioning Profile: com.csgirls.Spineducation"</w:t>
+        <w:t xml:space="preserve">Provisioning Profile: "iOS Team Provisioning Profile: </w:t>
+      </w:r>
+      <w:proofErr w:type="spellStart"/>
+      <w:proofErr w:type="gramStart"/>
+      <w:r>
+        <w:rPr>
+          <w:rFonts w:ascii="Menlo" w:hAnsi="Menlo" w:cs="Menlo"/>
+          <w:sz w:val="17"/>
+          <w:szCs w:val="17"/>
+        </w:rPr>
+        <w:t>com.csgirls</w:t>
+      </w:r>
+      <w:proofErr w:type="gramEnd"/>
+      <w:r>
+        <w:rPr>
+          <w:rFonts w:ascii="Menlo" w:hAnsi="Menlo" w:cs="Menlo"/>
+          <w:sz w:val="17"/>
+          <w:szCs w:val="17"/>
+        </w:rPr>
+        <w:t>.Spineducation</w:t>
+      </w:r>
+      <w:proofErr w:type="spellEnd"/>
+      <w:r>
+        <w:rPr>
+          <w:rFonts w:ascii="Menlo" w:hAnsi="Menlo" w:cs="Menlo"/>
+          <w:sz w:val="17"/>
+          <w:szCs w:val="17"/>
+        </w:rPr>
+        <w:t>"</w:t>
       </w:r>
     </w:p>
     <w:p>
@@ -8339,7 +9898,43 @@
           <w:sz w:val="17"/>
           <w:szCs w:val="17"/>
         </w:rPr>
-        <w:t>    /usr/bin/codesign --force --sign 489B4469BBB64D3611EA48051C3E878AF6DB9768 --entitlements /Users/mayaramamurthy/Library/Developer/Xcode/DerivedData/Spineducation-binpzylunoyxhpfekgermhvvuupp/Build/Intermediates.noindex/Spineducation.build/Debug-iphoneos/Spineducation.build/Spineducation.app.xcent --timestamp=none /Users/mayaramamurthy/Library/Developer/Xcode/DerivedData/Spineducation-binpzylunoyxhpfekgermhvvuupp/Build/Products/Debug-iphoneos/Spineducation.app</w:t>
+        <w:t>    /</w:t>
+      </w:r>
+      <w:proofErr w:type="spellStart"/>
+      <w:r>
+        <w:rPr>
+          <w:rFonts w:ascii="Menlo" w:hAnsi="Menlo" w:cs="Menlo"/>
+          <w:sz w:val="17"/>
+          <w:szCs w:val="17"/>
+        </w:rPr>
+        <w:t>usr</w:t>
+      </w:r>
+      <w:proofErr w:type="spellEnd"/>
+      <w:r>
+        <w:rPr>
+          <w:rFonts w:ascii="Menlo" w:hAnsi="Menlo" w:cs="Menlo"/>
+          <w:sz w:val="17"/>
+          <w:szCs w:val="17"/>
+        </w:rPr>
+        <w:t>/bin/</w:t>
+      </w:r>
+      <w:proofErr w:type="spellStart"/>
+      <w:r>
+        <w:rPr>
+          <w:rFonts w:ascii="Menlo" w:hAnsi="Menlo" w:cs="Menlo"/>
+          <w:sz w:val="17"/>
+          <w:szCs w:val="17"/>
+        </w:rPr>
+        <w:t>codesign</w:t>
+      </w:r>
+      <w:proofErr w:type="spellEnd"/>
+      <w:r>
+        <w:rPr>
+          <w:rFonts w:ascii="Menlo" w:hAnsi="Menlo" w:cs="Menlo"/>
+          <w:sz w:val="17"/>
+          <w:szCs w:val="17"/>
+        </w:rPr>
+        <w:t xml:space="preserve"> --force --sign 489B4469BBB64D3611EA48051C3E878AF6DB9768 --entitlements /Users/mayaramamurthy/Library/Developer/Xcode/DerivedData/Spineducation-binpzylunoyxhpfekgermhvvuupp/Build/Intermediates.noindex/Spineducation.build/Debug-iphoneos/Spineducation.build/Spineducation.app.xcent --timestamp=none /Users/mayaramamurthy/Library/Developer/Xcode/DerivedData/Spineducation-binpzylunoyxhpfekgermhvvuupp/Build/Products/Debug-iphoneos/Spineducation.app</w:t>
       </w:r>
     </w:p>
     <w:p>
@@ -8385,7 +9980,43 @@
           <w:sz w:val="17"/>
           <w:szCs w:val="17"/>
         </w:rPr>
-        <w:t>Command /usr/bin/codesign failed with exit code 1</w:t>
+        <w:t>Command /</w:t>
+      </w:r>
+      <w:proofErr w:type="spellStart"/>
+      <w:r>
+        <w:rPr>
+          <w:rFonts w:ascii="Menlo" w:hAnsi="Menlo" w:cs="Menlo"/>
+          <w:sz w:val="17"/>
+          <w:szCs w:val="17"/>
+        </w:rPr>
+        <w:t>usr</w:t>
+      </w:r>
+      <w:proofErr w:type="spellEnd"/>
+      <w:r>
+        <w:rPr>
+          <w:rFonts w:ascii="Menlo" w:hAnsi="Menlo" w:cs="Menlo"/>
+          <w:sz w:val="17"/>
+          <w:szCs w:val="17"/>
+        </w:rPr>
+        <w:t>/bin/</w:t>
+      </w:r>
+      <w:proofErr w:type="spellStart"/>
+      <w:r>
+        <w:rPr>
+          <w:rFonts w:ascii="Menlo" w:hAnsi="Menlo" w:cs="Menlo"/>
+          <w:sz w:val="17"/>
+          <w:szCs w:val="17"/>
+        </w:rPr>
+        <w:t>codesign</w:t>
+      </w:r>
+      <w:proofErr w:type="spellEnd"/>
+      <w:r>
+        <w:rPr>
+          <w:rFonts w:ascii="Menlo" w:hAnsi="Menlo" w:cs="Menlo"/>
+          <w:sz w:val="17"/>
+          <w:szCs w:val="17"/>
+        </w:rPr>
+        <w:t xml:space="preserve"> failed with exit code 1</w:t>
       </w:r>
     </w:p>
     <w:p>
@@ -8421,8 +10052,13 @@
       </w:r>
       <w:r>
         <w:tab/>
-        <w:t>This error occurs because of cached information from pulling from Git</w:t>
-      </w:r>
+        <w:t xml:space="preserve">This error occurs because of cached information from pulling from </w:t>
+      </w:r>
+      <w:proofErr w:type="spellStart"/>
+      <w:r>
+        <w:t>Git</w:t>
+      </w:r>
+      <w:proofErr w:type="spellEnd"/>
     </w:p>
     <w:p>
       <w:pPr>
@@ -8467,6 +10103,7 @@
           <w:szCs w:val="18"/>
         </w:rPr>
       </w:pPr>
+      <w:proofErr w:type="spellStart"/>
       <w:r>
         <w:rPr>
           <w:rFonts w:ascii="Andale Mono" w:hAnsi="Andale Mono" w:cs="Times New Roman"/>
@@ -8475,8 +10112,75 @@
           <w:sz w:val="18"/>
           <w:szCs w:val="18"/>
         </w:rPr>
-        <w:t>xattr –rc ~/Library/Developer/Xcode/DerivedData</w:t>
-      </w:r>
+        <w:t>xattr</w:t>
+      </w:r>
+      <w:proofErr w:type="spellEnd"/>
+      <w:r>
+        <w:rPr>
+          <w:rFonts w:ascii="Andale Mono" w:hAnsi="Andale Mono" w:cs="Times New Roman"/>
+          <w:i/>
+          <w:color w:val="385623" w:themeColor="accent6" w:themeShade="80"/>
+          <w:sz w:val="18"/>
+          <w:szCs w:val="18"/>
+        </w:rPr>
+        <w:t xml:space="preserve"> –</w:t>
+      </w:r>
+      <w:proofErr w:type="spellStart"/>
+      <w:r>
+        <w:rPr>
+          <w:rFonts w:ascii="Andale Mono" w:hAnsi="Andale Mono" w:cs="Times New Roman"/>
+          <w:i/>
+          <w:color w:val="385623" w:themeColor="accent6" w:themeShade="80"/>
+          <w:sz w:val="18"/>
+          <w:szCs w:val="18"/>
+        </w:rPr>
+        <w:t>rc</w:t>
+      </w:r>
+      <w:proofErr w:type="spellEnd"/>
+      <w:r>
+        <w:rPr>
+          <w:rFonts w:ascii="Andale Mono" w:hAnsi="Andale Mono" w:cs="Times New Roman"/>
+          <w:i/>
+          <w:color w:val="385623" w:themeColor="accent6" w:themeShade="80"/>
+          <w:sz w:val="18"/>
+          <w:szCs w:val="18"/>
+        </w:rPr>
+        <w:t xml:space="preserve"> ~/Library/Developer/</w:t>
+      </w:r>
+      <w:proofErr w:type="spellStart"/>
+      <w:r>
+        <w:rPr>
+          <w:rFonts w:ascii="Andale Mono" w:hAnsi="Andale Mono" w:cs="Times New Roman"/>
+          <w:i/>
+          <w:color w:val="385623" w:themeColor="accent6" w:themeShade="80"/>
+          <w:sz w:val="18"/>
+          <w:szCs w:val="18"/>
+        </w:rPr>
+        <w:t>Xcode</w:t>
+      </w:r>
+      <w:proofErr w:type="spellEnd"/>
+      <w:r>
+        <w:rPr>
+          <w:rFonts w:ascii="Andale Mono" w:hAnsi="Andale Mono" w:cs="Times New Roman"/>
+          <w:i/>
+          <w:color w:val="385623" w:themeColor="accent6" w:themeShade="80"/>
+          <w:sz w:val="18"/>
+          <w:szCs w:val="18"/>
+        </w:rPr>
+        <w:t>/</w:t>
+      </w:r>
+      <w:proofErr w:type="spellStart"/>
+      <w:r>
+        <w:rPr>
+          <w:rFonts w:ascii="Andale Mono" w:hAnsi="Andale Mono" w:cs="Times New Roman"/>
+          <w:i/>
+          <w:color w:val="385623" w:themeColor="accent6" w:themeShade="80"/>
+          <w:sz w:val="18"/>
+          <w:szCs w:val="18"/>
+        </w:rPr>
+        <w:t>DerivedData</w:t>
+      </w:r>
+      <w:proofErr w:type="spellEnd"/>
     </w:p>
     <w:p>
       <w:pPr>
@@ -8495,8 +10199,8 @@
 </file>
 
 <file path=word/numbering.xml><?xml version="1.0" encoding="utf-8"?>
-<w:numbering xmlns:wpc="http://schemas.microsoft.com/office/word/2010/wordprocessingCanvas" xmlns:cx="http://schemas.microsoft.com/office/drawing/2014/chartex" xmlns:cx1="http://schemas.microsoft.com/office/drawing/2015/9/8/chartex" xmlns:cx2="http://schemas.microsoft.com/office/drawing/2015/10/21/chartex" xmlns:cx3="http://schemas.microsoft.com/office/drawing/2016/5/9/chartex" xmlns:cx4="http://schemas.microsoft.com/office/drawing/2016/5/10/chartex" xmlns:cx5="http://schemas.microsoft.com/office/drawing/2016/5/11/chartex" xmlns:cx6="http://schemas.microsoft.com/office/drawing/2016/5/12/chartex" xmlns:cx7="http://schemas.microsoft.com/office/drawing/2016/5/13/chartex" xmlns:cx8="http://schemas.microsoft.com/office/drawing/2016/5/14/chartex" xmlns:mc="http://schemas.openxmlformats.org/markup-compatibility/2006" xmlns:aink="http://schemas.microsoft.com/office/drawing/2016/ink" xmlns:am3d="http://schemas.microsoft.com/office/drawing/2017/model3d" xmlns:o="urn:schemas-microsoft-com:office:office" xmlns:r="http://schemas.openxmlformats.org/officeDocument/2006/relationships" xmlns:m="http://schemas.openxmlformats.org/officeDocument/2006/math" xmlns:v="urn:schemas-microsoft-com:vml" xmlns:wp14="http://schemas.microsoft.com/office/word/2010/wordprocessingDrawing" xmlns:wp="http://schemas.openxmlformats.org/drawingml/2006/wordprocessingDrawing" xmlns:w10="urn:schemas-microsoft-com:office:word" xmlns:w="http://schemas.openxmlformats.org/wordprocessingml/2006/main" xmlns:w14="http://schemas.microsoft.com/office/word/2010/wordml" xmlns:w15="http://schemas.microsoft.com/office/word/2012/wordml" xmlns:w16cid="http://schemas.microsoft.com/office/word/2016/wordml/cid" xmlns:w16se="http://schemas.microsoft.com/office/word/2015/wordml/symex" xmlns:wpg="http://schemas.microsoft.com/office/word/2010/wordprocessingGroup" xmlns:wpi="http://schemas.microsoft.com/office/word/2010/wordprocessingInk" xmlns:wne="http://schemas.microsoft.com/office/word/2006/wordml" xmlns:wps="http://schemas.microsoft.com/office/word/2010/wordprocessingShape" mc:Ignorable="w14 w15 w16se w16cid wp14">
-  <w:abstractNum w:abstractNumId="0" w15:restartNumberingAfterBreak="0">
+<w:numbering xmlns:wpc="http://schemas.microsoft.com/office/word/2010/wordprocessingCanvas" xmlns:mo="http://schemas.microsoft.com/office/mac/office/2008/main" xmlns:mc="http://schemas.openxmlformats.org/markup-compatibility/2006" xmlns:mv="urn:schemas-microsoft-com:mac:vml" xmlns:o="urn:schemas-microsoft-com:office:office" xmlns:r="http://schemas.openxmlformats.org/officeDocument/2006/relationships" xmlns:m="http://schemas.openxmlformats.org/officeDocument/2006/math" xmlns:v="urn:schemas-microsoft-com:vml" xmlns:wp14="http://schemas.microsoft.com/office/word/2010/wordprocessingDrawing" xmlns:wp="http://schemas.openxmlformats.org/drawingml/2006/wordprocessingDrawing" xmlns:w10="urn:schemas-microsoft-com:office:word" xmlns:w="http://schemas.openxmlformats.org/wordprocessingml/2006/main" xmlns:w14="http://schemas.microsoft.com/office/word/2010/wordml" xmlns:w15="http://schemas.microsoft.com/office/word/2012/wordml" xmlns:wpg="http://schemas.microsoft.com/office/word/2010/wordprocessingGroup" xmlns:wpi="http://schemas.microsoft.com/office/word/2010/wordprocessingInk" xmlns:wne="http://schemas.microsoft.com/office/word/2006/wordml" xmlns:wps="http://schemas.microsoft.com/office/word/2010/wordprocessingShape" mc:Ignorable="w14 w15 wp14">
+  <w:abstractNum w:abstractNumId="0">
     <w:nsid w:val="00000001"/>
     <w:multiLevelType w:val="hybridMultilevel"/>
     <w:tmpl w:val="00000001"/>
@@ -8554,7 +10258,7 @@
       <w:lvlJc w:val="left"/>
     </w:lvl>
   </w:abstractNum>
-  <w:abstractNum w:abstractNumId="1" w15:restartNumberingAfterBreak="0">
+  <w:abstractNum w:abstractNumId="1">
     <w:nsid w:val="00000002"/>
     <w:multiLevelType w:val="hybridMultilevel"/>
     <w:tmpl w:val="53323B72"/>
@@ -8615,7 +10319,7 @@
       <w:lvlJc w:val="left"/>
     </w:lvl>
   </w:abstractNum>
-  <w:abstractNum w:abstractNumId="2" w15:restartNumberingAfterBreak="0">
+  <w:abstractNum w:abstractNumId="2">
     <w:nsid w:val="56DA4117"/>
     <w:multiLevelType w:val="hybridMultilevel"/>
     <w:tmpl w:val="9E9C6DE6"/>
@@ -8728,7 +10432,7 @@
       </w:rPr>
     </w:lvl>
   </w:abstractNum>
-  <w:abstractNum w:abstractNumId="3" w15:restartNumberingAfterBreak="0">
+  <w:abstractNum w:abstractNumId="3">
     <w:nsid w:val="7BED048E"/>
     <w:multiLevelType w:val="hybridMultilevel"/>
     <w:tmpl w:val="EFF64C1A"/>
@@ -8857,7 +10561,7 @@
 </file>
 
 <file path=word/styles.xml><?xml version="1.0" encoding="utf-8"?>
-<w:styles xmlns:mc="http://schemas.openxmlformats.org/markup-compatibility/2006" xmlns:r="http://schemas.openxmlformats.org/officeDocument/2006/relationships" xmlns:w="http://schemas.openxmlformats.org/wordprocessingml/2006/main" xmlns:w14="http://schemas.microsoft.com/office/word/2010/wordml" xmlns:w15="http://schemas.microsoft.com/office/word/2012/wordml" xmlns:w16cid="http://schemas.microsoft.com/office/word/2016/wordml/cid" xmlns:w16se="http://schemas.microsoft.com/office/word/2015/wordml/symex" mc:Ignorable="w14 w15 w16se w16cid">
+<w:styles xmlns:mc="http://schemas.openxmlformats.org/markup-compatibility/2006" xmlns:r="http://schemas.openxmlformats.org/officeDocument/2006/relationships" xmlns:w="http://schemas.openxmlformats.org/wordprocessingml/2006/main" xmlns:w14="http://schemas.microsoft.com/office/word/2010/wordml" xmlns:w15="http://schemas.microsoft.com/office/word/2012/wordml" mc:Ignorable="w14 w15">
   <w:docDefaults>
     <w:rPrDefault>
       <w:rPr>
@@ -8869,7 +10573,7 @@
     </w:rPrDefault>
     <w:pPrDefault/>
   </w:docDefaults>
-  <w:latentStyles w:defLockedState="0" w:defUIPriority="99" w:defSemiHidden="0" w:defUnhideWhenUsed="0" w:defQFormat="0" w:count="375">
+  <w:latentStyles w:defLockedState="0" w:defUIPriority="99" w:defSemiHidden="0" w:defUnhideWhenUsed="0" w:defQFormat="0" w:count="382">
     <w:lsdException w:name="Normal" w:uiPriority="0" w:qFormat="1"/>
     <w:lsdException w:name="heading 1" w:uiPriority="9" w:qFormat="1"/>
     <w:lsdException w:name="heading 2" w:semiHidden="1" w:uiPriority="9" w:unhideWhenUsed="1" w:qFormat="1"/>
@@ -9357,7 +11061,6 @@
   <w:style w:type="character" w:default="1" w:styleId="DefaultParagraphFont">
     <w:name w:val="Default Paragraph Font"/>
     <w:uiPriority w:val="1"/>
-    <w:semiHidden/>
     <w:unhideWhenUsed/>
   </w:style>
   <w:style w:type="table" w:default="1" w:styleId="TableNormal">

</xml_diff>

<commit_message>
#44 - added UI overview + edited
</commit_message>
<xml_diff>
--- a/Documentation:Notes/Documentation.docx
+++ b/Documentation:Notes/Documentation.docx
@@ -1,6 +1,6 @@
 
 <file path=word/document.xml><?xml version="1.0" encoding="utf-8"?>
-<w:document xmlns:wpc="http://schemas.microsoft.com/office/word/2010/wordprocessingCanvas" xmlns:mo="http://schemas.microsoft.com/office/mac/office/2008/main" xmlns:mc="http://schemas.openxmlformats.org/markup-compatibility/2006" xmlns:mv="urn:schemas-microsoft-com:mac:vml" xmlns:o="urn:schemas-microsoft-com:office:office" xmlns:r="http://schemas.openxmlformats.org/officeDocument/2006/relationships" xmlns:m="http://schemas.openxmlformats.org/officeDocument/2006/math" xmlns:v="urn:schemas-microsoft-com:vml" xmlns:wp14="http://schemas.microsoft.com/office/word/2010/wordprocessingDrawing" xmlns:wp="http://schemas.openxmlformats.org/drawingml/2006/wordprocessingDrawing" xmlns:w10="urn:schemas-microsoft-com:office:word" xmlns:w="http://schemas.openxmlformats.org/wordprocessingml/2006/main" xmlns:w14="http://schemas.microsoft.com/office/word/2010/wordml" xmlns:w15="http://schemas.microsoft.com/office/word/2012/wordml" xmlns:wpg="http://schemas.microsoft.com/office/word/2010/wordprocessingGroup" xmlns:wpi="http://schemas.microsoft.com/office/word/2010/wordprocessingInk" xmlns:wne="http://schemas.microsoft.com/office/word/2006/wordml" xmlns:wps="http://schemas.microsoft.com/office/word/2010/wordprocessingShape" mc:Ignorable="w14 w15 wp14">
+<w:document xmlns:wpc="http://schemas.microsoft.com/office/word/2010/wordprocessingCanvas" xmlns:cx="http://schemas.microsoft.com/office/drawing/2014/chartex" xmlns:cx1="http://schemas.microsoft.com/office/drawing/2015/9/8/chartex" xmlns:cx2="http://schemas.microsoft.com/office/drawing/2015/10/21/chartex" xmlns:cx3="http://schemas.microsoft.com/office/drawing/2016/5/9/chartex" xmlns:cx4="http://schemas.microsoft.com/office/drawing/2016/5/10/chartex" xmlns:cx5="http://schemas.microsoft.com/office/drawing/2016/5/11/chartex" xmlns:cx6="http://schemas.microsoft.com/office/drawing/2016/5/12/chartex" xmlns:cx7="http://schemas.microsoft.com/office/drawing/2016/5/13/chartex" xmlns:cx8="http://schemas.microsoft.com/office/drawing/2016/5/14/chartex" xmlns:mc="http://schemas.openxmlformats.org/markup-compatibility/2006" xmlns:aink="http://schemas.microsoft.com/office/drawing/2016/ink" xmlns:am3d="http://schemas.microsoft.com/office/drawing/2017/model3d" xmlns:o="urn:schemas-microsoft-com:office:office" xmlns:r="http://schemas.openxmlformats.org/officeDocument/2006/relationships" xmlns:m="http://schemas.openxmlformats.org/officeDocument/2006/math" xmlns:v="urn:schemas-microsoft-com:vml" xmlns:wp14="http://schemas.microsoft.com/office/word/2010/wordprocessingDrawing" xmlns:wp="http://schemas.openxmlformats.org/drawingml/2006/wordprocessingDrawing" xmlns:w10="urn:schemas-microsoft-com:office:word" xmlns:w="http://schemas.openxmlformats.org/wordprocessingml/2006/main" xmlns:w14="http://schemas.microsoft.com/office/word/2010/wordml" xmlns:w15="http://schemas.microsoft.com/office/word/2012/wordml" xmlns:w16cid="http://schemas.microsoft.com/office/word/2016/wordml/cid" xmlns:w16se="http://schemas.microsoft.com/office/word/2015/wordml/symex" xmlns:wpg="http://schemas.microsoft.com/office/word/2010/wordprocessingGroup" xmlns:wpi="http://schemas.microsoft.com/office/word/2010/wordprocessingInk" xmlns:wne="http://schemas.microsoft.com/office/word/2006/wordml" xmlns:wps="http://schemas.microsoft.com/office/word/2010/wordprocessingShape" mc:Ignorable="w14 w15 w16se w16cid wp14">
   <w:body>
     <w:p>
       <w:pPr>
@@ -252,13 +252,55 @@
           <w:rFonts w:cs="Helvetica Neue"/>
           <w:color w:val="000000"/>
         </w:rPr>
-        <w:t xml:space="preserve">Spineducation is an application geared towards preparing students in varying stages of becoming physicians by providing them with the theory and practice they need. Our project aims to provide users with real clinical scenarios and </w:t>
+        <w:t xml:space="preserve">Spineducation is an </w:t>
       </w:r>
       <w:r>
         <w:rPr>
           <w:rFonts w:cs="Helvetica Neue"/>
           <w:color w:val="000000"/>
         </w:rPr>
+        <w:t xml:space="preserve">educational </w:t>
+      </w:r>
+      <w:r>
+        <w:rPr>
+          <w:rFonts w:cs="Helvetica Neue"/>
+          <w:color w:val="000000"/>
+        </w:rPr>
+        <w:t>application geared towards preparing students in varying stages of becoming physicians by providing them with the theory and practice they need. Our project aims to provide users with</w:t>
+      </w:r>
+      <w:r>
+        <w:rPr>
+          <w:rFonts w:cs="Helvetica Neue"/>
+          <w:color w:val="000000"/>
+        </w:rPr>
+        <w:t xml:space="preserve"> replications of</w:t>
+      </w:r>
+      <w:r>
+        <w:rPr>
+          <w:rFonts w:cs="Helvetica Neue"/>
+          <w:color w:val="000000"/>
+        </w:rPr>
+        <w:t xml:space="preserve"> real </w:t>
+      </w:r>
+      <w:r>
+        <w:rPr>
+          <w:rFonts w:cs="Helvetica Neue"/>
+          <w:color w:val="000000"/>
+        </w:rPr>
+        <w:t xml:space="preserve">life </w:t>
+      </w:r>
+      <w:r>
+        <w:rPr>
+          <w:rFonts w:cs="Helvetica Neue"/>
+          <w:color w:val="000000"/>
+        </w:rPr>
+        <w:t xml:space="preserve">clinical scenarios and </w:t>
+      </w:r>
+      <w:r>
+        <w:rPr>
+          <w:rFonts w:cs="Helvetica Neue"/>
+          <w:color w:val="000000"/>
+        </w:rPr>
         <w:t>multiple-choice</w:t>
       </w:r>
       <w:r>
@@ -266,7 +308,147 @@
           <w:rFonts w:cs="Helvetica Neue"/>
           <w:color w:val="000000"/>
         </w:rPr>
-        <w:t xml:space="preserve"> questions that help prepare students for their medical exams. Additionally, our project allows medical students to practice performing procedures inside an augmented reality environment. When it comes to hands-on experience, medical students have little opportunity to practice their skills in spinal surgery due to its intricate nature; even minor mistakes can cause paralysis at best, and death at worst. As such, the user of a medical application like ours would provide a simulated practical experience through an augmented reality game which tests surgical skill, as well as theoretical knowledge through cases and </w:t>
+        <w:t xml:space="preserve"> questions that </w:t>
+      </w:r>
+      <w:r>
+        <w:rPr>
+          <w:rFonts w:cs="Helvetica Neue"/>
+          <w:color w:val="000000"/>
+        </w:rPr>
+        <w:t xml:space="preserve">will </w:t>
+      </w:r>
+      <w:r>
+        <w:rPr>
+          <w:rFonts w:cs="Helvetica Neue"/>
+          <w:color w:val="000000"/>
+        </w:rPr>
+        <w:t>help prepare students for their medical exams. Additionally, our project allows medical students to practice performing procedures inside an augmented reality environment. When it comes to hands-on experience, medical students have</w:t>
+      </w:r>
+      <w:r>
+        <w:rPr>
+          <w:rFonts w:cs="Helvetica Neue"/>
+          <w:color w:val="000000"/>
+        </w:rPr>
+        <w:t xml:space="preserve"> very</w:t>
+      </w:r>
+      <w:r>
+        <w:rPr>
+          <w:rFonts w:cs="Helvetica Neue"/>
+          <w:color w:val="000000"/>
+        </w:rPr>
+        <w:t xml:space="preserve"> </w:t>
+      </w:r>
+      <w:r>
+        <w:rPr>
+          <w:rFonts w:cs="Helvetica Neue"/>
+          <w:color w:val="000000"/>
+        </w:rPr>
+        <w:t>few</w:t>
+      </w:r>
+      <w:r>
+        <w:rPr>
+          <w:rFonts w:cs="Helvetica Neue"/>
+          <w:color w:val="000000"/>
+        </w:rPr>
+        <w:t xml:space="preserve"> o</w:t>
+      </w:r>
+      <w:r>
+        <w:rPr>
+          <w:rFonts w:cs="Helvetica Neue"/>
+          <w:color w:val="000000"/>
+        </w:rPr>
+        <w:t>pportunities to practice their</w:t>
+      </w:r>
+      <w:r>
+        <w:rPr>
+          <w:rFonts w:cs="Helvetica Neue"/>
+          <w:color w:val="000000"/>
+        </w:rPr>
+        <w:t xml:space="preserve"> spinal surgery </w:t>
+      </w:r>
+      <w:r>
+        <w:rPr>
+          <w:rFonts w:cs="Helvetica Neue"/>
+          <w:color w:val="000000"/>
+        </w:rPr>
+        <w:t xml:space="preserve">skills </w:t>
+      </w:r>
+      <w:r>
+        <w:rPr>
+          <w:rFonts w:cs="Helvetica Neue"/>
+          <w:color w:val="000000"/>
+        </w:rPr>
+        <w:t xml:space="preserve">due to its intricate nature; even minor mistakes can cause paralysis at best, and death at worst. As such, the user of a medical application like ours would </w:t>
+      </w:r>
+      <w:r>
+        <w:rPr>
+          <w:rFonts w:cs="Helvetica Neue"/>
+          <w:color w:val="000000"/>
+        </w:rPr>
+        <w:t xml:space="preserve">be </w:t>
+      </w:r>
+      <w:r>
+        <w:rPr>
+          <w:rFonts w:cs="Helvetica Neue"/>
+          <w:color w:val="000000"/>
+        </w:rPr>
+        <w:t>provide</w:t>
+      </w:r>
+      <w:r>
+        <w:rPr>
+          <w:rFonts w:cs="Helvetica Neue"/>
+          <w:color w:val="000000"/>
+        </w:rPr>
+        <w:t>d</w:t>
+      </w:r>
+      <w:r>
+        <w:rPr>
+          <w:rFonts w:cs="Helvetica Neue"/>
+          <w:color w:val="000000"/>
+        </w:rPr>
+        <w:t xml:space="preserve"> both, a virtual practical </w:t>
+      </w:r>
+      <w:r>
+        <w:rPr>
+          <w:rFonts w:cs="Helvetica Neue"/>
+          <w:color w:val="000000"/>
+        </w:rPr>
+        <w:t>experience through an augmented reality game</w:t>
+      </w:r>
+      <w:r>
+        <w:rPr>
+          <w:rFonts w:cs="Helvetica Neue"/>
+          <w:color w:val="000000"/>
+        </w:rPr>
+        <w:t xml:space="preserve"> which tests surgical skill</w:t>
+      </w:r>
+      <w:r>
+        <w:rPr>
+          <w:rFonts w:cs="Helvetica Neue"/>
+          <w:color w:val="000000"/>
+        </w:rPr>
+        <w:t>,</w:t>
+      </w:r>
+      <w:r>
+        <w:rPr>
+          <w:rFonts w:cs="Helvetica Neue"/>
+          <w:color w:val="000000"/>
+        </w:rPr>
+        <w:t xml:space="preserve"> a</w:t>
+      </w:r>
+      <w:r>
+        <w:rPr>
+          <w:rFonts w:cs="Helvetica Neue"/>
+          <w:color w:val="000000"/>
+        </w:rPr>
+        <w:t xml:space="preserve">nd a study environment, teaching </w:t>
+      </w:r>
+      <w:r>
+        <w:rPr>
+          <w:rFonts w:cs="Helvetica Neue"/>
+          <w:color w:val="000000"/>
+        </w:rPr>
+        <w:t xml:space="preserve">theoretical knowledge through cases and </w:t>
       </w:r>
       <w:r>
         <w:rPr>
@@ -302,7 +484,161 @@
           <w:rFonts w:cs="Helvetica Neue"/>
           <w:color w:val="000000"/>
         </w:rPr>
-        <w:t>With the help of our application, medical students and residents do not need to endanger the life of a patient in order to receive the necessary training they need: Instead of making real decisions about a patient’s treatment plan, which could ultimately be fatal in a real situation, our application provides users the opportunity to go through a medical case step by step and learn as they go how a real doctor should handle a variety of situations. Similarly, instead of endangering the life of a patient by operating on them with little to no training, a resident could use our application to simulate a surgical environment where a spine is superimposed into the user’s environment. In this way, a user is able to inspect the different anatomical features of the spine, analyze each vertebra to understand the structure of the spine as a whole, and, most importantly, actually perform a simple surgery and receive feedback on skill level.</w:t>
+        <w:t xml:space="preserve">With the help of our application, medical students and residents do not need to </w:t>
+      </w:r>
+      <w:r>
+        <w:rPr>
+          <w:rFonts w:cs="Helvetica Neue"/>
+          <w:color w:val="000000"/>
+        </w:rPr>
+        <w:t xml:space="preserve">potentially </w:t>
+      </w:r>
+      <w:r>
+        <w:rPr>
+          <w:rFonts w:cs="Helvetica Neue"/>
+          <w:color w:val="000000"/>
+        </w:rPr>
+        <w:t xml:space="preserve">endanger the life of a patient in order to </w:t>
+      </w:r>
+      <w:r>
+        <w:rPr>
+          <w:rFonts w:cs="Helvetica Neue"/>
+          <w:color w:val="000000"/>
+        </w:rPr>
+        <w:t>go through</w:t>
+      </w:r>
+      <w:r>
+        <w:rPr>
+          <w:rFonts w:cs="Helvetica Neue"/>
+          <w:color w:val="000000"/>
+        </w:rPr>
+        <w:t xml:space="preserve"> the</w:t>
+      </w:r>
+      <w:r>
+        <w:rPr>
+          <w:rFonts w:cs="Helvetica Neue"/>
+          <w:color w:val="000000"/>
+        </w:rPr>
+        <w:t>ir</w:t>
+      </w:r>
+      <w:r>
+        <w:rPr>
+          <w:rFonts w:cs="Helvetica Neue"/>
+          <w:color w:val="000000"/>
+        </w:rPr>
+        <w:t xml:space="preserve"> necessary training</w:t>
+      </w:r>
+      <w:r>
+        <w:rPr>
+          <w:rFonts w:cs="Helvetica Neue"/>
+          <w:color w:val="000000"/>
+        </w:rPr>
+        <w:t>;</w:t>
+      </w:r>
+      <w:r>
+        <w:rPr>
+          <w:rFonts w:cs="Helvetica Neue"/>
+          <w:color w:val="000000"/>
+        </w:rPr>
+        <w:t xml:space="preserve"> Instead of making decisions about a </w:t>
+      </w:r>
+      <w:r>
+        <w:rPr>
+          <w:rFonts w:cs="Helvetica Neue"/>
+          <w:color w:val="000000"/>
+        </w:rPr>
+        <w:t xml:space="preserve">real </w:t>
+      </w:r>
+      <w:r>
+        <w:rPr>
+          <w:rFonts w:cs="Helvetica Neue"/>
+          <w:color w:val="000000"/>
+        </w:rPr>
+        <w:t xml:space="preserve">patient’s treatment plan, which </w:t>
+      </w:r>
+      <w:r>
+        <w:rPr>
+          <w:rFonts w:cs="Helvetica Neue"/>
+          <w:color w:val="000000"/>
+        </w:rPr>
+        <w:t xml:space="preserve">has very high stakes and </w:t>
+      </w:r>
+      <w:r>
+        <w:rPr>
+          <w:rFonts w:cs="Helvetica Neue"/>
+          <w:color w:val="000000"/>
+        </w:rPr>
+        <w:t>cou</w:t>
+      </w:r>
+      <w:r>
+        <w:rPr>
+          <w:rFonts w:cs="Helvetica Neue"/>
+          <w:color w:val="000000"/>
+        </w:rPr>
+        <w:t>ld ultimately be fatal</w:t>
+      </w:r>
+      <w:r>
+        <w:rPr>
+          <w:rFonts w:cs="Helvetica Neue"/>
+          <w:color w:val="000000"/>
+        </w:rPr>
+        <w:t xml:space="preserve">, our application provides users the opportunity to go through a </w:t>
+      </w:r>
+      <w:r>
+        <w:rPr>
+          <w:rFonts w:cs="Helvetica Neue"/>
+          <w:color w:val="000000"/>
+        </w:rPr>
+        <w:t xml:space="preserve">hypothetical </w:t>
+      </w:r>
+      <w:r>
+        <w:rPr>
+          <w:rFonts w:cs="Helvetica Neue"/>
+          <w:color w:val="000000"/>
+        </w:rPr>
+        <w:t xml:space="preserve">medical case step by step and learn how a real doctor should handle a variety of situations. Similarly, instead of endangering the life of a patient by operating on them with little to no training, a resident could use our application to simulate a surgical environment where a spine is superimposed into the </w:t>
+      </w:r>
+      <w:r>
+        <w:rPr>
+          <w:rFonts w:cs="Helvetica Neue"/>
+          <w:color w:val="000000"/>
+        </w:rPr>
+        <w:t>user’s environment. In this way</w:t>
+      </w:r>
+      <w:r>
+        <w:rPr>
+          <w:rFonts w:cs="Helvetica Neue"/>
+          <w:color w:val="000000"/>
+        </w:rPr>
+        <w:t xml:space="preserve"> a user is able to inspect the different anatomical features of the spine, analyze each vertebra to understand the structu</w:t>
+      </w:r>
+      <w:r>
+        <w:rPr>
+          <w:rFonts w:cs="Helvetica Neue"/>
+          <w:color w:val="000000"/>
+        </w:rPr>
+        <w:t>re of the spine as a whole, and</w:t>
+      </w:r>
+      <w:r>
+        <w:rPr>
+          <w:rFonts w:cs="Helvetica Neue"/>
+          <w:color w:val="000000"/>
+        </w:rPr>
+        <w:t xml:space="preserve"> most importantly, actually perform a simple surgery and receive feedback on skill level</w:t>
+      </w:r>
+      <w:r>
+        <w:rPr>
+          <w:rFonts w:cs="Helvetica Neue"/>
+          <w:color w:val="000000"/>
+        </w:rPr>
+        <w:t xml:space="preserve"> and areas of improvement</w:t>
+      </w:r>
+      <w:r>
+        <w:rPr>
+          <w:rFonts w:cs="Helvetica Neue"/>
+          <w:color w:val="000000"/>
+        </w:rPr>
+        <w:t>.</w:t>
       </w:r>
     </w:p>
     <w:p>
@@ -331,7 +667,44 @@
           <w:rFonts w:cs="Helvetica Neue"/>
           <w:color w:val="000000"/>
         </w:rPr>
-        <w:t xml:space="preserve"> can be broken down into a few separate components, which together, form the augmented reality surgery game: 3D Models, selection of start points, trajectory, screw placement, and finally, verification of surgical skill.  </w:t>
+        <w:t xml:space="preserve"> can be broken down into a few sepa</w:t>
+      </w:r>
+      <w:r>
+        <w:rPr>
+          <w:rFonts w:cs="Helvetica Neue"/>
+          <w:color w:val="000000"/>
+        </w:rPr>
+        <w:t>rate components, which together</w:t>
+      </w:r>
+      <w:r>
+        <w:rPr>
+          <w:rFonts w:cs="Helvetica Neue"/>
+          <w:color w:val="000000"/>
+        </w:rPr>
+        <w:t xml:space="preserve"> form the augmented reality surgery game: 3D Models, selection of start points, trajectory, screw placement, and verification of surgical skill. </w:t>
+      </w:r>
+      <w:r>
+        <w:rPr>
+          <w:rFonts w:cs="Helvetica Neue"/>
+          <w:color w:val="000000"/>
+        </w:rPr>
+        <w:t xml:space="preserve">The rest of the application can be broken down into 3 main sections: Medical cases, images, and </w:t>
+      </w:r>
+      <w:proofErr w:type="gramStart"/>
+      <w:r>
+        <w:rPr>
+          <w:rFonts w:cs="Helvetica Neue"/>
+          <w:color w:val="000000"/>
+        </w:rPr>
+        <w:t>multiple choice</w:t>
+      </w:r>
+      <w:proofErr w:type="gramEnd"/>
+      <w:r>
+        <w:rPr>
+          <w:rFonts w:cs="Helvetica Neue"/>
+          <w:color w:val="000000"/>
+        </w:rPr>
+        <w:t xml:space="preserve"> questions, the latter two of which fit into the former.</w:t>
       </w:r>
     </w:p>
     <w:p>
@@ -369,7 +742,71 @@
           <w:rFonts w:cs="Helvetica Neue"/>
           <w:color w:val="000000"/>
         </w:rPr>
-        <w:t>An existing 3D model of the spine was modified in Blender to customize it to the application. This meant reformatting the 3D image (it initially came with large spaces between each vertebra, due to the file types lack of compatibility with Blender, which was fixed by removing the formatting associated with the initial file type), changing its rotation, size, texture, and material. Next, 3D cylinders were painstakingly created with the help of a surgical resident and customized to fit within the vertebra of the spine; these 3D cylinders represent the acceptable area for a surgical screw to the be placed, also known as an acceptable area for a ‘start point’. These help the application determine whether or not the screw placement of the user is correct. Additionally, a 3D model of the screw is placed once the user has selected a start point and trajectory, it’s rotation and trajectory adjusted to the user’s specification.</w:t>
+        <w:t xml:space="preserve">An existing 3D model of the spine was modified in Blender to customize it </w:t>
+      </w:r>
+      <w:r>
+        <w:rPr>
+          <w:rFonts w:cs="Helvetica Neue"/>
+          <w:color w:val="000000"/>
+        </w:rPr>
+        <w:t>for</w:t>
+      </w:r>
+      <w:r>
+        <w:rPr>
+          <w:rFonts w:cs="Helvetica Neue"/>
+          <w:color w:val="000000"/>
+        </w:rPr>
+        <w:t xml:space="preserve"> </w:t>
+      </w:r>
+      <w:r>
+        <w:rPr>
+          <w:rFonts w:cs="Helvetica Neue"/>
+          <w:color w:val="000000"/>
+        </w:rPr>
+        <w:t>our</w:t>
+      </w:r>
+      <w:r>
+        <w:rPr>
+          <w:rFonts w:cs="Helvetica Neue"/>
+          <w:color w:val="000000"/>
+        </w:rPr>
+        <w:t xml:space="preserve"> application. This meant reformatting the 3D image (it initially came with large spaces between each vertebra, due to the file type</w:t>
+      </w:r>
+      <w:r>
+        <w:rPr>
+          <w:rFonts w:cs="Helvetica Neue"/>
+          <w:color w:val="000000"/>
+        </w:rPr>
+        <w:t>’</w:t>
+      </w:r>
+      <w:r>
+        <w:rPr>
+          <w:rFonts w:cs="Helvetica Neue"/>
+          <w:color w:val="000000"/>
+        </w:rPr>
+        <w:t xml:space="preserve">s lack of compatibility with Blender, which was fixed by removing the formatting associated with the initial file type), changing its rotation, size, texture, and material. Next, 3D cylinders were painstakingly created with the help of a surgical resident and customized to fit within the vertebra of the spine; these 3D cylinders represent the acceptable area for a surgical screw to the be placed, also known as an acceptable area for a ‘start point’. These help the application determine whether or not the screw placement of the user is correct. Additionally, a 3D model of the screw is placed </w:t>
+      </w:r>
+      <w:r>
+        <w:rPr>
+          <w:rFonts w:cs="Helvetica Neue"/>
+          <w:color w:val="000000"/>
+        </w:rPr>
+        <w:t xml:space="preserve">into the spine </w:t>
+      </w:r>
+      <w:r>
+        <w:rPr>
+          <w:rFonts w:cs="Helvetica Neue"/>
+          <w:color w:val="000000"/>
+        </w:rPr>
+        <w:t xml:space="preserve">once the user has selected a start point and trajectory, it’s rotation and trajectory adjusted to the user’s </w:t>
+      </w:r>
+      <w:r>
+        <w:rPr>
+          <w:rFonts w:cs="Helvetica Neue"/>
+          <w:color w:val="000000"/>
+        </w:rPr>
+        <w:lastRenderedPageBreak/>
+        <w:t>specification.</w:t>
       </w:r>
     </w:p>
     <w:p>
@@ -385,7 +822,6 @@
         <w:rPr>
           <w:b/>
         </w:rPr>
-        <w:lastRenderedPageBreak/>
         <w:t>Selection of Start Points</w:t>
       </w:r>
     </w:p>
@@ -400,7 +836,77 @@
           <w:color w:val="000000"/>
         </w:rPr>
         <w:tab/>
-        <w:t>When the spine is superimposed into the user’s environment, a 2D image of a bullseye is attached to the user’s “point of view” in the augmented reality scene view so that it moves with the user. This 2D image is used to help the user close in on the start point they would like to select on the spine. Once a start point has been selected, a small white ball will appear to indicate the placement of the selected start point, and a line will appear from the start point to the user’s point of view in the horizontal plane of the user’s environment to allow for trajectory selection. Note that the start point and the trajectory must both lie in the cylinder (which is hidden from the user when the spine model is shown in the application) in order to constitute an acceptable</w:t>
+        <w:t xml:space="preserve">When the spine is superimposed into the user’s environment, a 2D image of a bullseye is attached to the user’s “point of view” in the augmented reality scene view so that it moves with the user. This 2D image is used to help the user close in on the start point </w:t>
+      </w:r>
+      <w:r>
+        <w:rPr>
+          <w:rFonts w:cs="Helvetica Neue"/>
+          <w:color w:val="000000"/>
+        </w:rPr>
+        <w:t xml:space="preserve">that </w:t>
+      </w:r>
+      <w:r>
+        <w:rPr>
+          <w:rFonts w:cs="Helvetica Neue"/>
+          <w:color w:val="000000"/>
+        </w:rPr>
+        <w:t xml:space="preserve">they would like to select on the spine. Once </w:t>
+      </w:r>
+      <w:r>
+        <w:rPr>
+          <w:rFonts w:cs="Helvetica Neue"/>
+          <w:color w:val="000000"/>
+        </w:rPr>
+        <w:t>a start point has been selected</w:t>
+      </w:r>
+      <w:r>
+        <w:rPr>
+          <w:rFonts w:cs="Helvetica Neue"/>
+          <w:color w:val="000000"/>
+        </w:rPr>
+        <w:t xml:space="preserve"> a small white ball will appear</w:t>
+      </w:r>
+      <w:r>
+        <w:rPr>
+          <w:rFonts w:cs="Helvetica Neue"/>
+          <w:color w:val="000000"/>
+        </w:rPr>
+        <w:t>,</w:t>
+      </w:r>
+      <w:r>
+        <w:rPr>
+          <w:rFonts w:cs="Helvetica Neue"/>
+          <w:color w:val="000000"/>
+        </w:rPr>
+        <w:t xml:space="preserve"> to indicate the placem</w:t>
+      </w:r>
+      <w:r>
+        <w:rPr>
+          <w:rFonts w:cs="Helvetica Neue"/>
+          <w:color w:val="000000"/>
+        </w:rPr>
+        <w:t>ent of the selected start point.</w:t>
+      </w:r>
+      <w:r>
+        <w:rPr>
+          <w:rFonts w:cs="Helvetica Neue"/>
+          <w:color w:val="000000"/>
+        </w:rPr>
+        <w:t xml:space="preserve"> </w:t>
+      </w:r>
+      <w:r>
+        <w:rPr>
+          <w:rFonts w:cs="Helvetica Neue"/>
+          <w:color w:val="000000"/>
+        </w:rPr>
+        <w:t>A</w:t>
+      </w:r>
+      <w:r>
+        <w:rPr>
+          <w:rFonts w:cs="Helvetica Neue"/>
+          <w:color w:val="000000"/>
+        </w:rPr>
+        <w:t xml:space="preserve"> line will appear from the start point to the user’s point of view in the horizontal plane of the user’s environment to allow for trajectory selection. Note that the start point and the trajectory must both lie in the cylinder (which is hidden from the user when the spine model is shown in the application) in order to constitute an acceptable</w:t>
       </w:r>
       <w:r>
         <w:t xml:space="preserve"> placement selection for the screw.</w:t>
@@ -467,7 +973,13 @@
       </w:pPr>
       <w:r>
         <w:tab/>
-        <w:t>If the user has selected a start point, then a trajectory, the screw model can now be displayed to the user and placed in the spine according to the specifications of the user (in the start point position, at the rotation of the trajectory). The screw uses the camera angle in order to determine the rotation the user means to place the screw and does so in front of the user, so that the user can view a visual representation of the important surgical step they have completed. The user has now placed a screw into a vertebra of the spine, and all that is left is for the application to verify the placement and provide feedback to the user.</w:t>
+        <w:t xml:space="preserve">If the user has selected a start point, </w:t>
+      </w:r>
+      <w:r>
+        <w:t xml:space="preserve">and </w:t>
+      </w:r>
+      <w:r>
+        <w:t>then a trajectory, the screw model can now be displayed to the user and placed in the spine according to the specifications of the user (in the start point position, at the rotation of the trajectory). The screw uses the camera angle in order to determine the rotation the user means to place the screw and does so in front of the user, so that the user can view a visual representation of the important surgical step they have completed. The user has now placed a screw into a vertebra of the spine, and all that is left is for the application to verify the placement and provide feedback to the user.</w:t>
       </w:r>
     </w:p>
     <w:p>
@@ -501,7 +1013,13 @@
       </w:r>
       <w:proofErr w:type="gramEnd"/>
       <w:r>
-        <w:t xml:space="preserve"> selected and the trajectory selected are both calculated to be ‘within’ the cylinder objects placed within the spine model, the user is notified that they have properly placed the surgical screw, and are allowed to try again on a different vertebra. Otherwise, the user is notified that their placement was faulty, and they may try again.</w:t>
+        <w:t xml:space="preserve"> selected and the trajectory selected are both calculated to be ‘within’ the cylinder objects placed within the spine model, the user is notified that they have properly placed the surgical screw, and are allowed to try again on a different vertebra. Otherwise, the user is notified that their placement was faulty, and they may try again</w:t>
+      </w:r>
+      <w:r>
+        <w:t xml:space="preserve"> on the same vertebra</w:t>
+      </w:r>
+      <w:r>
+        <w:t>.</w:t>
       </w:r>
     </w:p>
     <w:p>
@@ -528,16 +1046,32 @@
         <w:tab/>
       </w:r>
       <w:r>
-        <w:t>Once the user selects the cases option, they are shown a list of cases to choose from. Each case leads to a page that look</w:t>
-      </w:r>
-      <w:r>
-        <w:t>s like this. The patient’s gen</w:t>
-      </w:r>
-      <w:r>
-        <w:t>eral history will be at the top. There will be information from their physical, as well as links to the pre-op CT images. After t</w:t>
-      </w:r>
-      <w:r>
-        <w:t>he user has all of the informa</w:t>
+        <w:t>Once the user selects the cases option, they are shown a list of cases to choose from. Eac</w:t>
+      </w:r>
+      <w:r>
+        <w:t>h case leads to a page that displays t</w:t>
+      </w:r>
+      <w:r>
+        <w:t>he patient’s gen</w:t>
+      </w:r>
+      <w:r>
+        <w:t>eral history</w:t>
+      </w:r>
+      <w:r>
+        <w:t>. There will</w:t>
+      </w:r>
+      <w:r>
+        <w:t xml:space="preserve"> also </w:t>
+      </w:r>
+      <w:r>
+        <w:t>be information from their physical, as well as links to the pre-op CT images. After t</w:t>
+      </w:r>
+      <w:r>
+        <w:t xml:space="preserve">he user has all </w:t>
+      </w:r>
+      <w:r>
+        <w:lastRenderedPageBreak/>
+        <w:t>of the informa</w:t>
       </w:r>
       <w:r>
         <w:t>tion, they can proceed to the</w:t>
@@ -552,7 +1086,10 @@
         <w:t xml:space="preserve"> ques</w:t>
       </w:r>
       <w:r>
-        <w:t xml:space="preserve">tions, which will quiz them on the information they have just obtained </w:t>
+        <w:t>tions, which will quiz them on the info</w:t>
+      </w:r>
+      <w:r>
+        <w:t>rmation they have just obtained.</w:t>
       </w:r>
     </w:p>
     <w:p>
@@ -568,7 +1105,6 @@
         <w:rPr>
           <w:b/>
         </w:rPr>
-        <w:lastRenderedPageBreak/>
         <w:t>Images</w:t>
       </w:r>
     </w:p>
@@ -578,7 +1114,19 @@
         <w:ind w:firstLine="720"/>
       </w:pPr>
       <w:r>
-        <w:t>Thousands upon thousands of surgical cases are worked upon by surgeons all year round. What make these cases individually unique, are their 2D and 3D images. 100+ images of real spine deformities are often saved after each patient undergoes CT or MRI scans. These images are extremely valuable as they cannot be created from scratch; even graphical creativity cannot design a spinal deformity that’s as realistic as these images. Our app provides the platform for students to access these images for educational purposes. Our team of medical surgeons work carefully to an</w:t>
+        <w:t>Thousands upon thousands of surgical cases are worked upon by surgeons all year round. What make these cases individually unique, are their 2D and 3D images. 100+ images of real spine deformities are often saved after each patient undergoes CT or MRI scans. These images are extremely valuable</w:t>
+      </w:r>
+      <w:r>
+        <w:t>,</w:t>
+      </w:r>
+      <w:r>
+        <w:t xml:space="preserve"> as they cannot be created from scratch; even graphical creativity cannot </w:t>
+      </w:r>
+      <w:r>
+        <w:t xml:space="preserve">accurately </w:t>
+      </w:r>
+      <w:r>
+        <w:t>design a spinal deformity that’s as realistic as these images. Our app provides the platform for students to access these images for educational purposes. Our team of medical surgeons work carefully to an</w:t>
       </w:r>
       <w:r>
         <w:t>onymize the images and incorpo</w:t>
@@ -623,24 +1171,64 @@
         <w:t>multiple-choice</w:t>
       </w:r>
       <w:r>
-        <w:t xml:space="preserve"> questions quiz users on their knowledge. Depending on whether the user has selected the speed round version or the cases version, the question</w:t>
+        <w:t xml:space="preserve"> questions quiz users on their </w:t>
+      </w:r>
+      <w:r>
+        <w:t xml:space="preserve">general </w:t>
+      </w:r>
+      <w:r>
+        <w:t>knowledge</w:t>
+      </w:r>
+      <w:r>
+        <w:t xml:space="preserve"> of spines</w:t>
+      </w:r>
+      <w:r>
+        <w:t>. Depending on whether the user has selected the speed round version or the cases version, the question</w:t>
       </w:r>
       <w:r>
         <w:t>s will be either random or per</w:t>
       </w:r>
       <w:r>
-        <w:t>taining to the case in progress. Users will see a question, highlighted at the very top in blue, and 4 options, eac</w:t>
+        <w:t>taining to the case in progress. Users will see a question, highlighted at the very top in blue, and 4 options, each highlighted in grey. If the user selects the correct answer, the option will turn green. If the user sel</w:t>
+      </w:r>
+      <w:r>
+        <w:t>ects the wrong an</w:t>
+      </w:r>
+      <w:r>
+        <w:t xml:space="preserve">swer, the </w:t>
+      </w:r>
+      <w:r>
+        <w:t xml:space="preserve">selected </w:t>
+      </w:r>
+      <w:r>
+        <w:t xml:space="preserve">option will turn red, and the correct answer will turn green. Thus, the user will be able to immediately learn from their mistakes. </w:t>
+      </w:r>
+    </w:p>
+    <w:p>
+      <w:pPr>
+        <w:spacing w:after="240"/>
+      </w:pPr>
+      <w:r>
+        <w:tab/>
+        <w:t>The app will also keep track of the user’s performance with the questions. There will be a profile page to display the different categories and how well the user performed in each of them, as well. This will be helpful for the user to know w</w:t>
+      </w:r>
+      <w:r>
+        <w:t>hich areas require improvement, and thus practice those areas until perfect, ultimately having a higher chance of becoming a better doctor and helping more patients.</w:t>
       </w:r>
       <w:bookmarkStart w:id="0" w:name="_GoBack"/>
       <w:bookmarkEnd w:id="0"/>
-      <w:r>
-        <w:t>h highlighted in grey. If the user selects the correct answer, the option will turn green. If the user sel</w:t>
-      </w:r>
-      <w:r>
-        <w:t>ects the wrong an</w:t>
-      </w:r>
-      <w:r>
-        <w:t xml:space="preserve">swer, the option will turn red, and the correct answer will turn green. Thus, the user will be able to immediately learn from their mistakes. </w:t>
+    </w:p>
+    <w:p>
+      <w:pPr>
+        <w:spacing w:after="240"/>
+      </w:pPr>
+    </w:p>
+    <w:p>
+      <w:pPr>
+        <w:spacing w:after="240"/>
+      </w:pPr>
+      <w:r>
+        <w:tab/>
       </w:r>
     </w:p>
     <w:p/>
@@ -3496,25 +4084,14 @@
         </w:rPr>
         <w:t>_</w:t>
       </w:r>
-      <w:proofErr w:type="spellStart"/>
-      <w:r>
-        <w:rPr>
-          <w:rFonts w:ascii="Menlo" w:hAnsi="Menlo" w:cs="Menlo"/>
-          <w:color w:val="000000"/>
-          <w:sz w:val="17"/>
-          <w:szCs w:val="17"/>
-        </w:rPr>
-        <w:t>renderer</w:t>
-      </w:r>
-      <w:proofErr w:type="spellEnd"/>
-      <w:r>
-        <w:rPr>
-          <w:rFonts w:ascii="Menlo" w:hAnsi="Menlo" w:cs="Menlo"/>
-          <w:color w:val="000000"/>
-          <w:sz w:val="17"/>
-          <w:szCs w:val="17"/>
-        </w:rPr>
-        <w:t xml:space="preserve">: </w:t>
+      <w:r>
+        <w:rPr>
+          <w:rFonts w:ascii="Menlo" w:hAnsi="Menlo" w:cs="Menlo"/>
+          <w:color w:val="000000"/>
+          <w:sz w:val="17"/>
+          <w:szCs w:val="17"/>
+        </w:rPr>
+        <w:t xml:space="preserve">renderer: </w:t>
       </w:r>
       <w:proofErr w:type="spellStart"/>
       <w:r>
@@ -3778,27 +4355,7 @@
           <w:sz w:val="17"/>
           <w:szCs w:val="17"/>
         </w:rPr>
-        <w:t xml:space="preserve"> </w:t>
-      </w:r>
-      <w:proofErr w:type="spellStart"/>
-      <w:r>
-        <w:rPr>
-          <w:rFonts w:ascii="Menlo" w:hAnsi="Menlo" w:cs="Menlo"/>
-          <w:color w:val="000000"/>
-          <w:sz w:val="17"/>
-          <w:szCs w:val="17"/>
-        </w:rPr>
-        <w:t>renderer</w:t>
-      </w:r>
-      <w:proofErr w:type="spellEnd"/>
-      <w:r>
-        <w:rPr>
-          <w:rFonts w:ascii="Menlo" w:hAnsi="Menlo" w:cs="Menlo"/>
-          <w:color w:val="000000"/>
-          <w:sz w:val="17"/>
-          <w:szCs w:val="17"/>
-        </w:rPr>
-        <w:t xml:space="preserve">: </w:t>
+        <w:t xml:space="preserve"> renderer: </w:t>
       </w:r>
       <w:proofErr w:type="spellStart"/>
       <w:r>
@@ -9446,13 +10003,8 @@
         </w:rPr>
         <w:t xml:space="preserve">  </w:t>
       </w:r>
-      <w:proofErr w:type="spellStart"/>
-      <w:r>
-        <w:t>Xcode</w:t>
-      </w:r>
-      <w:proofErr w:type="spellEnd"/>
-      <w:r>
-        <w:t xml:space="preserve"> couldn't find any iOS App Development provisioning profiles matching 'com.&lt;name&gt;.Spineducation'.</w:t>
+      <w:r>
+        <w:t>Xcode couldn't find any iOS App Development provisioning profiles matching 'com.&lt;name&gt;.Spineducation'.</w:t>
       </w:r>
     </w:p>
     <w:p>
@@ -10145,29 +10697,7 @@
           <w:sz w:val="18"/>
           <w:szCs w:val="18"/>
         </w:rPr>
-        <w:t xml:space="preserve"> ~/Library/Developer/</w:t>
-      </w:r>
-      <w:proofErr w:type="spellStart"/>
-      <w:r>
-        <w:rPr>
-          <w:rFonts w:ascii="Andale Mono" w:hAnsi="Andale Mono" w:cs="Times New Roman"/>
-          <w:i/>
-          <w:color w:val="385623" w:themeColor="accent6" w:themeShade="80"/>
-          <w:sz w:val="18"/>
-          <w:szCs w:val="18"/>
-        </w:rPr>
-        <w:t>Xcode</w:t>
-      </w:r>
-      <w:proofErr w:type="spellEnd"/>
-      <w:r>
-        <w:rPr>
-          <w:rFonts w:ascii="Andale Mono" w:hAnsi="Andale Mono" w:cs="Times New Roman"/>
-          <w:i/>
-          <w:color w:val="385623" w:themeColor="accent6" w:themeShade="80"/>
-          <w:sz w:val="18"/>
-          <w:szCs w:val="18"/>
-        </w:rPr>
-        <w:t>/</w:t>
+        <w:t xml:space="preserve"> ~/Library/Developer/Xcode/</w:t>
       </w:r>
       <w:proofErr w:type="spellStart"/>
       <w:r>
@@ -10199,8 +10729,8 @@
 </file>
 
 <file path=word/numbering.xml><?xml version="1.0" encoding="utf-8"?>
-<w:numbering xmlns:wpc="http://schemas.microsoft.com/office/word/2010/wordprocessingCanvas" xmlns:mo="http://schemas.microsoft.com/office/mac/office/2008/main" xmlns:mc="http://schemas.openxmlformats.org/markup-compatibility/2006" xmlns:mv="urn:schemas-microsoft-com:mac:vml" xmlns:o="urn:schemas-microsoft-com:office:office" xmlns:r="http://schemas.openxmlformats.org/officeDocument/2006/relationships" xmlns:m="http://schemas.openxmlformats.org/officeDocument/2006/math" xmlns:v="urn:schemas-microsoft-com:vml" xmlns:wp14="http://schemas.microsoft.com/office/word/2010/wordprocessingDrawing" xmlns:wp="http://schemas.openxmlformats.org/drawingml/2006/wordprocessingDrawing" xmlns:w10="urn:schemas-microsoft-com:office:word" xmlns:w="http://schemas.openxmlformats.org/wordprocessingml/2006/main" xmlns:w14="http://schemas.microsoft.com/office/word/2010/wordml" xmlns:w15="http://schemas.microsoft.com/office/word/2012/wordml" xmlns:wpg="http://schemas.microsoft.com/office/word/2010/wordprocessingGroup" xmlns:wpi="http://schemas.microsoft.com/office/word/2010/wordprocessingInk" xmlns:wne="http://schemas.microsoft.com/office/word/2006/wordml" xmlns:wps="http://schemas.microsoft.com/office/word/2010/wordprocessingShape" mc:Ignorable="w14 w15 wp14">
-  <w:abstractNum w:abstractNumId="0">
+<w:numbering xmlns:wpc="http://schemas.microsoft.com/office/word/2010/wordprocessingCanvas" xmlns:cx="http://schemas.microsoft.com/office/drawing/2014/chartex" xmlns:cx1="http://schemas.microsoft.com/office/drawing/2015/9/8/chartex" xmlns:cx2="http://schemas.microsoft.com/office/drawing/2015/10/21/chartex" xmlns:cx3="http://schemas.microsoft.com/office/drawing/2016/5/9/chartex" xmlns:cx4="http://schemas.microsoft.com/office/drawing/2016/5/10/chartex" xmlns:cx5="http://schemas.microsoft.com/office/drawing/2016/5/11/chartex" xmlns:cx6="http://schemas.microsoft.com/office/drawing/2016/5/12/chartex" xmlns:cx7="http://schemas.microsoft.com/office/drawing/2016/5/13/chartex" xmlns:cx8="http://schemas.microsoft.com/office/drawing/2016/5/14/chartex" xmlns:mc="http://schemas.openxmlformats.org/markup-compatibility/2006" xmlns:aink="http://schemas.microsoft.com/office/drawing/2016/ink" xmlns:am3d="http://schemas.microsoft.com/office/drawing/2017/model3d" xmlns:o="urn:schemas-microsoft-com:office:office" xmlns:r="http://schemas.openxmlformats.org/officeDocument/2006/relationships" xmlns:m="http://schemas.openxmlformats.org/officeDocument/2006/math" xmlns:v="urn:schemas-microsoft-com:vml" xmlns:wp14="http://schemas.microsoft.com/office/word/2010/wordprocessingDrawing" xmlns:wp="http://schemas.openxmlformats.org/drawingml/2006/wordprocessingDrawing" xmlns:w10="urn:schemas-microsoft-com:office:word" xmlns:w="http://schemas.openxmlformats.org/wordprocessingml/2006/main" xmlns:w14="http://schemas.microsoft.com/office/word/2010/wordml" xmlns:w15="http://schemas.microsoft.com/office/word/2012/wordml" xmlns:w16cid="http://schemas.microsoft.com/office/word/2016/wordml/cid" xmlns:w16se="http://schemas.microsoft.com/office/word/2015/wordml/symex" xmlns:wpg="http://schemas.microsoft.com/office/word/2010/wordprocessingGroup" xmlns:wpi="http://schemas.microsoft.com/office/word/2010/wordprocessingInk" xmlns:wne="http://schemas.microsoft.com/office/word/2006/wordml" xmlns:wps="http://schemas.microsoft.com/office/word/2010/wordprocessingShape" mc:Ignorable="w14 w15 w16se w16cid wp14">
+  <w:abstractNum w:abstractNumId="0" w15:restartNumberingAfterBreak="0">
     <w:nsid w:val="00000001"/>
     <w:multiLevelType w:val="hybridMultilevel"/>
     <w:tmpl w:val="00000001"/>
@@ -10258,7 +10788,7 @@
       <w:lvlJc w:val="left"/>
     </w:lvl>
   </w:abstractNum>
-  <w:abstractNum w:abstractNumId="1">
+  <w:abstractNum w:abstractNumId="1" w15:restartNumberingAfterBreak="0">
     <w:nsid w:val="00000002"/>
     <w:multiLevelType w:val="hybridMultilevel"/>
     <w:tmpl w:val="53323B72"/>
@@ -10319,7 +10849,7 @@
       <w:lvlJc w:val="left"/>
     </w:lvl>
   </w:abstractNum>
-  <w:abstractNum w:abstractNumId="2">
+  <w:abstractNum w:abstractNumId="2" w15:restartNumberingAfterBreak="0">
     <w:nsid w:val="56DA4117"/>
     <w:multiLevelType w:val="hybridMultilevel"/>
     <w:tmpl w:val="9E9C6DE6"/>
@@ -10432,7 +10962,7 @@
       </w:rPr>
     </w:lvl>
   </w:abstractNum>
-  <w:abstractNum w:abstractNumId="3">
+  <w:abstractNum w:abstractNumId="3" w15:restartNumberingAfterBreak="0">
     <w:nsid w:val="7BED048E"/>
     <w:multiLevelType w:val="hybridMultilevel"/>
     <w:tmpl w:val="EFF64C1A"/>
@@ -10561,7 +11091,7 @@
 </file>
 
 <file path=word/styles.xml><?xml version="1.0" encoding="utf-8"?>
-<w:styles xmlns:mc="http://schemas.openxmlformats.org/markup-compatibility/2006" xmlns:r="http://schemas.openxmlformats.org/officeDocument/2006/relationships" xmlns:w="http://schemas.openxmlformats.org/wordprocessingml/2006/main" xmlns:w14="http://schemas.microsoft.com/office/word/2010/wordml" xmlns:w15="http://schemas.microsoft.com/office/word/2012/wordml" mc:Ignorable="w14 w15">
+<w:styles xmlns:mc="http://schemas.openxmlformats.org/markup-compatibility/2006" xmlns:r="http://schemas.openxmlformats.org/officeDocument/2006/relationships" xmlns:w="http://schemas.openxmlformats.org/wordprocessingml/2006/main" xmlns:w14="http://schemas.microsoft.com/office/word/2010/wordml" xmlns:w15="http://schemas.microsoft.com/office/word/2012/wordml" xmlns:w16cid="http://schemas.microsoft.com/office/word/2016/wordml/cid" xmlns:w16se="http://schemas.microsoft.com/office/word/2015/wordml/symex" mc:Ignorable="w14 w15 w16se w16cid">
   <w:docDefaults>
     <w:rPrDefault>
       <w:rPr>
@@ -10573,7 +11103,7 @@
     </w:rPrDefault>
     <w:pPrDefault/>
   </w:docDefaults>
-  <w:latentStyles w:defLockedState="0" w:defUIPriority="99" w:defSemiHidden="0" w:defUnhideWhenUsed="0" w:defQFormat="0" w:count="382">
+  <w:latentStyles w:defLockedState="0" w:defUIPriority="99" w:defSemiHidden="0" w:defUnhideWhenUsed="0" w:defQFormat="0" w:count="375">
     <w:lsdException w:name="Normal" w:uiPriority="0" w:qFormat="1"/>
     <w:lsdException w:name="heading 1" w:uiPriority="9" w:qFormat="1"/>
     <w:lsdException w:name="heading 2" w:semiHidden="1" w:uiPriority="9" w:unhideWhenUsed="1" w:qFormat="1"/>
@@ -11061,6 +11591,7 @@
   <w:style w:type="character" w:default="1" w:styleId="DefaultParagraphFont">
     <w:name w:val="Default Paragraph Font"/>
     <w:uiPriority w:val="1"/>
+    <w:semiHidden/>
     <w:unhideWhenUsed/>
   </w:style>
   <w:style w:type="table" w:default="1" w:styleId="TableNormal">

</xml_diff>

<commit_message>
Issue #44 - updated report for changes
</commit_message>
<xml_diff>
--- a/Documentation:Notes/Documentation.docx
+++ b/Documentation:Notes/Documentation.docx
@@ -829,13 +829,98 @@
       <w:pPr>
         <w:spacing w:after="240"/>
         <w:jc w:val="both"/>
-      </w:pPr>
-      <w:r>
         <w:rPr>
           <w:rFonts w:cs="Helvetica Neue"/>
           <w:color w:val="000000"/>
         </w:rPr>
+      </w:pPr>
+      <w:r>
+        <w:rPr>
+          <w:rFonts w:cs="Helvetica Neue"/>
+          <w:color w:val="000000"/>
+        </w:rPr>
         <w:tab/>
+      </w:r>
+      <w:r>
+        <w:rPr>
+          <w:rFonts w:cs="Helvetica Neue"/>
+          <w:color w:val="000000"/>
+        </w:rPr>
+        <w:t xml:space="preserve">Upon launching the AR portion of the app, the user is prompted to place the spine on the screen. Upon clicking a point on the screen, the method </w:t>
+      </w:r>
+      <w:proofErr w:type="spellStart"/>
+      <w:proofErr w:type="gramStart"/>
+      <w:r>
+        <w:rPr>
+          <w:rFonts w:cs="Helvetica Neue"/>
+          <w:color w:val="000000"/>
+        </w:rPr>
+        <w:t>touchesBegan</w:t>
+      </w:r>
+      <w:proofErr w:type="spellEnd"/>
+      <w:r>
+        <w:rPr>
+          <w:rFonts w:cs="Helvetica Neue"/>
+          <w:color w:val="000000"/>
+        </w:rPr>
+        <w:t>(</w:t>
+      </w:r>
+      <w:proofErr w:type="gramEnd"/>
+      <w:r>
+        <w:rPr>
+          <w:rFonts w:cs="Helvetica Neue"/>
+          <w:color w:val="000000"/>
+        </w:rPr>
+        <w:t xml:space="preserve">) is called for the first time. This method will recognize location which was touched on the screen by reading it in from the </w:t>
+      </w:r>
+      <w:proofErr w:type="spellStart"/>
+      <w:r>
+        <w:rPr>
+          <w:rFonts w:cs="Helvetica Neue"/>
+          <w:color w:val="000000"/>
+        </w:rPr>
+        <w:t>ARkit</w:t>
+      </w:r>
+      <w:proofErr w:type="spellEnd"/>
+      <w:r>
+        <w:rPr>
+          <w:rFonts w:cs="Helvetica Neue"/>
+          <w:color w:val="000000"/>
+        </w:rPr>
+        <w:t xml:space="preserve"> </w:t>
+      </w:r>
+      <w:proofErr w:type="spellStart"/>
+      <w:r>
+        <w:rPr>
+          <w:rFonts w:cs="Helvetica Neue"/>
+          <w:color w:val="000000"/>
+        </w:rPr>
+        <w:t>UITouch</w:t>
+      </w:r>
+      <w:proofErr w:type="spellEnd"/>
+      <w:r>
+        <w:rPr>
+          <w:rFonts w:cs="Helvetica Neue"/>
+          <w:color w:val="000000"/>
+        </w:rPr>
+        <w:t xml:space="preserve"> event. After this, the spine is placed relative to the user’s camera position to show up in an optimal position. </w:t>
+      </w:r>
+    </w:p>
+    <w:p>
+      <w:pPr>
+        <w:spacing w:after="240"/>
+        <w:ind w:firstLine="720"/>
+        <w:jc w:val="both"/>
+        <w:rPr>
+          <w:rFonts w:cs="Helvetica Neue"/>
+          <w:color w:val="000000"/>
+        </w:rPr>
+      </w:pPr>
+      <w:r>
+        <w:rPr>
+          <w:rFonts w:cs="Helvetica Neue"/>
+          <w:color w:val="000000"/>
+        </w:rPr>
         <w:t xml:space="preserve">When the spine is superimposed into the user’s environment, a 2D image of a bullseye is attached to the user’s “point of view” in the augmented reality scene view so that it moves with the user. This 2D image is used to help the user close in on the start point </w:t>
       </w:r>
       <w:r>
@@ -850,7 +935,87 @@
           <w:rFonts w:cs="Helvetica Neue"/>
           <w:color w:val="000000"/>
         </w:rPr>
-        <w:t xml:space="preserve">they would like to select on the spine. Once </w:t>
+        <w:t>they would like to select on the spine.</w:t>
+      </w:r>
+      <w:r>
+        <w:rPr>
+          <w:rFonts w:cs="Helvetica Neue"/>
+          <w:color w:val="000000"/>
+        </w:rPr>
+        <w:t xml:space="preserve"> Upon the selection of a start point, the same </w:t>
+      </w:r>
+      <w:proofErr w:type="spellStart"/>
+      <w:proofErr w:type="gramStart"/>
+      <w:r>
+        <w:rPr>
+          <w:rFonts w:cs="Helvetica Neue"/>
+          <w:color w:val="000000"/>
+        </w:rPr>
+        <w:t>touchesBegan</w:t>
+      </w:r>
+      <w:proofErr w:type="spellEnd"/>
+      <w:r>
+        <w:rPr>
+          <w:rFonts w:cs="Helvetica Neue"/>
+          <w:color w:val="000000"/>
+        </w:rPr>
+        <w:t>(</w:t>
+      </w:r>
+      <w:proofErr w:type="gramEnd"/>
+      <w:r>
+        <w:rPr>
+          <w:rFonts w:cs="Helvetica Neue"/>
+          <w:color w:val="000000"/>
+        </w:rPr>
+        <w:t xml:space="preserve">) method is called, however this time, through the use of Boolean variables, the code moves on to the portion related to the start point selection. Through the use of a “hit test” function, the code checks where the user touched in relation to checking if a node was hit, or if the user touched somewhere other than the spine. The code, if a node was hit, will then preform a world transformation upon the hit position to convert the </w:t>
+      </w:r>
+      <w:r>
+        <w:rPr>
+          <w:rFonts w:cs="Helvetica Neue"/>
+          <w:color w:val="000000"/>
+        </w:rPr>
+        <w:t>Real-World</w:t>
+      </w:r>
+      <w:r>
+        <w:rPr>
+          <w:rFonts w:cs="Helvetica Neue"/>
+          <w:color w:val="000000"/>
+        </w:rPr>
+        <w:t xml:space="preserve"> coordinates to </w:t>
+      </w:r>
+      <w:proofErr w:type="spellStart"/>
+      <w:r>
+        <w:rPr>
+          <w:rFonts w:cs="Helvetica Neue"/>
+          <w:color w:val="000000"/>
+        </w:rPr>
+        <w:t>SceneView</w:t>
+      </w:r>
+      <w:proofErr w:type="spellEnd"/>
+      <w:r>
+        <w:rPr>
+          <w:rFonts w:cs="Helvetica Neue"/>
+          <w:color w:val="000000"/>
+        </w:rPr>
+        <w:t xml:space="preserve"> coordinates and set that position to be the start point.</w:t>
+      </w:r>
+    </w:p>
+    <w:p>
+      <w:pPr>
+        <w:spacing w:after="240"/>
+        <w:ind w:firstLine="720"/>
+        <w:jc w:val="both"/>
+        <w:rPr>
+          <w:rFonts w:cs="Helvetica Neue"/>
+          <w:color w:val="000000"/>
+        </w:rPr>
+      </w:pPr>
+      <w:r>
+        <w:rPr>
+          <w:rFonts w:cs="Helvetica Neue"/>
+          <w:color w:val="000000"/>
+        </w:rPr>
+        <w:t xml:space="preserve"> Once </w:t>
       </w:r>
       <w:r>
         <w:rPr>
@@ -935,7 +1100,33 @@
       </w:pPr>
       <w:r>
         <w:tab/>
-        <w:t xml:space="preserve">Once trajectory has been selected, the user must use the line starting at the start point and ending at the user’s point of view (dynamically realigns itself as the user moves about in the augmented reality environment) to determine a trajectory with which to enter the vertebra. The user moves the camera to </w:t>
+        <w:t>Once trajectory has been selected, the user must use the line starting at the start point and endi</w:t>
+      </w:r>
+      <w:r>
+        <w:t xml:space="preserve">ng at the user’s point of view, done by </w:t>
+      </w:r>
+      <w:r>
+        <w:t>dynamically realigns itself as the user moves about in the augmented reali</w:t>
+      </w:r>
+      <w:r>
+        <w:t xml:space="preserve">ty environment. The code to generate this is done by generating a new line object upon movement of the camera, and deleting the </w:t>
+      </w:r>
+      <w:proofErr w:type="gramStart"/>
+      <w:r>
+        <w:t>old line</w:t>
+      </w:r>
+      <w:proofErr w:type="gramEnd"/>
+      <w:r>
+        <w:t xml:space="preserve"> object, so that it appears as if the line is following the camera position.</w:t>
+      </w:r>
+      <w:r>
+        <w:t xml:space="preserve"> </w:t>
+      </w:r>
+      <w:r>
+        <w:t>This will</w:t>
+      </w:r>
+      <w:r>
+        <w:t xml:space="preserve"> determine a trajectory with which to enter the vertebra. The user moves the camera to </w:t>
       </w:r>
       <w:r>
         <w:t>move the line according to the camera angle and select a trajectory with which they</w:t>
@@ -948,6 +1139,9 @@
       </w:r>
       <w:r>
         <w:t>.</w:t>
+      </w:r>
+      <w:r>
+        <w:t xml:space="preserve"> </w:t>
       </w:r>
     </w:p>
     <w:p>
@@ -970,6 +1164,11 @@
       <w:pPr>
         <w:spacing w:after="240"/>
         <w:jc w:val="both"/>
+        <w:rPr>
+          <w:rFonts w:cstheme="minorHAnsi"/>
+          <w:color w:val="000000"/>
+          <w:sz w:val="22"/>
+        </w:rPr>
       </w:pPr>
       <w:r>
         <w:tab/>
@@ -979,7 +1178,1211 @@
         <w:t xml:space="preserve">and </w:t>
       </w:r>
       <w:r>
-        <w:t>then a trajectory, the screw model can now be displayed to the user and placed in the spine according to the specifications of the user (in the start point position, at the rotation of the trajectory). The screw uses the camera angle in order to determine the rotation the user means to place the screw and does so in front of the user, so that the user can view a visual representation of the important surgical step they have completed. The user has now placed a screw into a vertebra of the spine, and all that is left is for the application to verify the placement and provide feedback to the user.</w:t>
+        <w:t xml:space="preserve">then a trajectory, the screw model can now be displayed to the user and placed in the spine according to the specifications of the user (in the start point position, at the rotation of the trajectory). The screw uses the </w:t>
+      </w:r>
+      <w:r>
+        <w:t xml:space="preserve">built-in feature to obtain the </w:t>
+      </w:r>
+      <w:r>
+        <w:t>camera angle</w:t>
+      </w:r>
+      <w:r>
+        <w:t xml:space="preserve"> and rotation of the user</w:t>
+      </w:r>
+      <w:r>
+        <w:t xml:space="preserve"> in order to determine the rotation the</w:t>
+      </w:r>
+      <w:r>
+        <w:t xml:space="preserve"> user means to </w:t>
+      </w:r>
+      <w:r>
+        <w:lastRenderedPageBreak/>
+        <w:t xml:space="preserve">place the screw. Through the use of inverting the y and z components of both the camera’s point of view rotation </w:t>
+      </w:r>
+      <w:r>
+        <w:rPr>
+          <w:rFonts w:cstheme="minorHAnsi"/>
+          <w:color w:val="000000"/>
+          <w:sz w:val="22"/>
+        </w:rPr>
+        <w:t>we are able to configure the orientation such that the screw is placed in the exact orientation and rotation that the user has specified through the movement of the device, which the trajectory line helps the user visualize. The code for determining the exact orientation and rotation can be seen below:</w:t>
+      </w:r>
+    </w:p>
+    <w:p>
+      <w:pPr>
+        <w:tabs>
+          <w:tab w:val="left" w:pos="543"/>
+        </w:tabs>
+        <w:autoSpaceDE w:val="0"/>
+        <w:autoSpaceDN w:val="0"/>
+        <w:adjustRightInd w:val="0"/>
+        <w:rPr>
+          <w:rFonts w:ascii="Helvetica" w:hAnsi="Helvetica" w:cs="Helvetica"/>
+          <w:sz w:val="16"/>
+          <w:szCs w:val="16"/>
+        </w:rPr>
+      </w:pPr>
+      <w:r>
+        <w:rPr>
+          <w:rFonts w:cstheme="minorHAnsi"/>
+          <w:color w:val="000000"/>
+          <w:sz w:val="22"/>
+        </w:rPr>
+        <w:tab/>
+      </w:r>
+      <w:r>
+        <w:rPr>
+          <w:rFonts w:ascii="Menlo" w:hAnsi="Menlo" w:cs="Menlo"/>
+          <w:color w:val="AA0D91"/>
+          <w:sz w:val="16"/>
+          <w:szCs w:val="16"/>
+        </w:rPr>
+        <w:t>let</w:t>
+      </w:r>
+      <w:r>
+        <w:rPr>
+          <w:rFonts w:ascii="Menlo" w:hAnsi="Menlo" w:cs="Menlo"/>
+          <w:color w:val="000000"/>
+          <w:sz w:val="16"/>
+          <w:szCs w:val="16"/>
+        </w:rPr>
+        <w:t xml:space="preserve"> camera = </w:t>
+      </w:r>
+      <w:proofErr w:type="spellStart"/>
+      <w:proofErr w:type="gramStart"/>
+      <w:r>
+        <w:rPr>
+          <w:rFonts w:ascii="Menlo" w:hAnsi="Menlo" w:cs="Menlo"/>
+          <w:color w:val="AA0D91"/>
+          <w:sz w:val="16"/>
+          <w:szCs w:val="16"/>
+        </w:rPr>
+        <w:t>self</w:t>
+      </w:r>
+      <w:r>
+        <w:rPr>
+          <w:rFonts w:ascii="Menlo" w:hAnsi="Menlo" w:cs="Menlo"/>
+          <w:color w:val="000000"/>
+          <w:sz w:val="16"/>
+          <w:szCs w:val="16"/>
+        </w:rPr>
+        <w:t>.</w:t>
+      </w:r>
+      <w:r>
+        <w:rPr>
+          <w:rFonts w:ascii="Menlo" w:hAnsi="Menlo" w:cs="Menlo"/>
+          <w:color w:val="3F6E74"/>
+          <w:sz w:val="16"/>
+          <w:szCs w:val="16"/>
+        </w:rPr>
+        <w:t>sceneView</w:t>
+      </w:r>
+      <w:r>
+        <w:rPr>
+          <w:rFonts w:ascii="Menlo" w:hAnsi="Menlo" w:cs="Menlo"/>
+          <w:color w:val="000000"/>
+          <w:sz w:val="16"/>
+          <w:szCs w:val="16"/>
+        </w:rPr>
+        <w:t>.</w:t>
+      </w:r>
+      <w:r>
+        <w:rPr>
+          <w:rFonts w:ascii="Menlo" w:hAnsi="Menlo" w:cs="Menlo"/>
+          <w:color w:val="5C2699"/>
+          <w:sz w:val="16"/>
+          <w:szCs w:val="16"/>
+        </w:rPr>
+        <w:t>pointOfView</w:t>
+      </w:r>
+      <w:proofErr w:type="spellEnd"/>
+      <w:proofErr w:type="gramEnd"/>
+      <w:r>
+        <w:rPr>
+          <w:rFonts w:ascii="Menlo" w:hAnsi="Menlo" w:cs="Menlo"/>
+          <w:color w:val="000000"/>
+          <w:sz w:val="16"/>
+          <w:szCs w:val="16"/>
+        </w:rPr>
+        <w:t>!</w:t>
+      </w:r>
+    </w:p>
+    <w:p>
+      <w:pPr>
+        <w:tabs>
+          <w:tab w:val="left" w:pos="543"/>
+        </w:tabs>
+        <w:autoSpaceDE w:val="0"/>
+        <w:autoSpaceDN w:val="0"/>
+        <w:adjustRightInd w:val="0"/>
+        <w:rPr>
+          <w:rFonts w:ascii="Helvetica" w:hAnsi="Helvetica" w:cs="Helvetica"/>
+          <w:sz w:val="16"/>
+          <w:szCs w:val="16"/>
+        </w:rPr>
+      </w:pPr>
+      <w:r>
+        <w:rPr>
+          <w:rFonts w:ascii="Menlo" w:hAnsi="Menlo" w:cs="Menlo"/>
+          <w:color w:val="000000"/>
+          <w:sz w:val="16"/>
+          <w:szCs w:val="16"/>
+        </w:rPr>
+        <w:t xml:space="preserve">      </w:t>
+      </w:r>
+      <w:proofErr w:type="spellStart"/>
+      <w:r>
+        <w:rPr>
+          <w:rFonts w:ascii="Menlo" w:hAnsi="Menlo" w:cs="Menlo"/>
+          <w:color w:val="3F6E74"/>
+          <w:sz w:val="16"/>
+          <w:szCs w:val="16"/>
+        </w:rPr>
+        <w:t>screwModel</w:t>
+      </w:r>
+      <w:proofErr w:type="spellEnd"/>
+      <w:r>
+        <w:rPr>
+          <w:rFonts w:ascii="Menlo" w:hAnsi="Menlo" w:cs="Menlo"/>
+          <w:color w:val="000000"/>
+          <w:sz w:val="16"/>
+          <w:szCs w:val="16"/>
+        </w:rPr>
+        <w:t xml:space="preserve"> </w:t>
+      </w:r>
+      <w:proofErr w:type="gramStart"/>
+      <w:r>
+        <w:rPr>
+          <w:rFonts w:ascii="Menlo" w:hAnsi="Menlo" w:cs="Menlo"/>
+          <w:color w:val="000000"/>
+          <w:sz w:val="16"/>
+          <w:szCs w:val="16"/>
+        </w:rPr>
+        <w:t xml:space="preserve">=  </w:t>
+      </w:r>
+      <w:proofErr w:type="spellStart"/>
+      <w:r>
+        <w:rPr>
+          <w:rFonts w:ascii="Menlo" w:hAnsi="Menlo" w:cs="Menlo"/>
+          <w:color w:val="3F6E74"/>
+          <w:sz w:val="16"/>
+          <w:szCs w:val="16"/>
+        </w:rPr>
+        <w:t>screw</w:t>
+      </w:r>
+      <w:proofErr w:type="gramEnd"/>
+      <w:r>
+        <w:rPr>
+          <w:rFonts w:ascii="Menlo" w:hAnsi="Menlo" w:cs="Menlo"/>
+          <w:color w:val="000000"/>
+          <w:sz w:val="16"/>
+          <w:szCs w:val="16"/>
+        </w:rPr>
+        <w:t>.</w:t>
+      </w:r>
+      <w:r>
+        <w:rPr>
+          <w:rFonts w:ascii="Menlo" w:hAnsi="Menlo" w:cs="Menlo"/>
+          <w:color w:val="5C2699"/>
+          <w:sz w:val="16"/>
+          <w:szCs w:val="16"/>
+        </w:rPr>
+        <w:t>rootNode</w:t>
+      </w:r>
+      <w:r>
+        <w:rPr>
+          <w:rFonts w:ascii="Menlo" w:hAnsi="Menlo" w:cs="Menlo"/>
+          <w:color w:val="000000"/>
+          <w:sz w:val="16"/>
+          <w:szCs w:val="16"/>
+        </w:rPr>
+        <w:t>.</w:t>
+      </w:r>
+      <w:r>
+        <w:rPr>
+          <w:rFonts w:ascii="Menlo" w:hAnsi="Menlo" w:cs="Menlo"/>
+          <w:color w:val="2E0D6E"/>
+          <w:sz w:val="16"/>
+          <w:szCs w:val="16"/>
+        </w:rPr>
+        <w:t>childNode</w:t>
+      </w:r>
+      <w:proofErr w:type="spellEnd"/>
+      <w:r>
+        <w:rPr>
+          <w:rFonts w:ascii="Menlo" w:hAnsi="Menlo" w:cs="Menlo"/>
+          <w:color w:val="000000"/>
+          <w:sz w:val="16"/>
+          <w:szCs w:val="16"/>
+        </w:rPr>
+        <w:t xml:space="preserve">( </w:t>
+      </w:r>
+      <w:proofErr w:type="spellStart"/>
+      <w:r>
+        <w:rPr>
+          <w:rFonts w:ascii="Menlo" w:hAnsi="Menlo" w:cs="Menlo"/>
+          <w:color w:val="000000"/>
+          <w:sz w:val="16"/>
+          <w:szCs w:val="16"/>
+        </w:rPr>
+        <w:t>withName</w:t>
+      </w:r>
+      <w:proofErr w:type="spellEnd"/>
+      <w:r>
+        <w:rPr>
+          <w:rFonts w:ascii="Menlo" w:hAnsi="Menlo" w:cs="Menlo"/>
+          <w:color w:val="000000"/>
+          <w:sz w:val="16"/>
+          <w:szCs w:val="16"/>
+        </w:rPr>
+        <w:t xml:space="preserve">: </w:t>
+      </w:r>
+      <w:proofErr w:type="spellStart"/>
+      <w:r>
+        <w:rPr>
+          <w:rFonts w:ascii="Menlo" w:hAnsi="Menlo" w:cs="Menlo"/>
+          <w:color w:val="3F6E74"/>
+          <w:sz w:val="16"/>
+          <w:szCs w:val="16"/>
+        </w:rPr>
+        <w:t>nodeName</w:t>
+      </w:r>
+      <w:proofErr w:type="spellEnd"/>
+      <w:r>
+        <w:rPr>
+          <w:rFonts w:ascii="Menlo" w:hAnsi="Menlo" w:cs="Menlo"/>
+          <w:color w:val="000000"/>
+          <w:sz w:val="16"/>
+          <w:szCs w:val="16"/>
+        </w:rPr>
+        <w:t xml:space="preserve">, recursively: </w:t>
+      </w:r>
+      <w:r>
+        <w:rPr>
+          <w:rFonts w:ascii="Menlo" w:hAnsi="Menlo" w:cs="Menlo"/>
+          <w:color w:val="AA0D91"/>
+          <w:sz w:val="16"/>
+          <w:szCs w:val="16"/>
+        </w:rPr>
+        <w:t>true</w:t>
+      </w:r>
+      <w:r>
+        <w:rPr>
+          <w:rFonts w:ascii="Menlo" w:hAnsi="Menlo" w:cs="Menlo"/>
+          <w:color w:val="000000"/>
+          <w:sz w:val="16"/>
+          <w:szCs w:val="16"/>
+        </w:rPr>
+        <w:t>)</w:t>
+      </w:r>
+    </w:p>
+    <w:p>
+      <w:pPr>
+        <w:tabs>
+          <w:tab w:val="left" w:pos="543"/>
+        </w:tabs>
+        <w:autoSpaceDE w:val="0"/>
+        <w:autoSpaceDN w:val="0"/>
+        <w:adjustRightInd w:val="0"/>
+        <w:rPr>
+          <w:rFonts w:ascii="Helvetica" w:hAnsi="Helvetica" w:cs="Helvetica"/>
+          <w:sz w:val="16"/>
+          <w:szCs w:val="16"/>
+        </w:rPr>
+      </w:pPr>
+      <w:r>
+        <w:rPr>
+          <w:rFonts w:ascii="Menlo" w:hAnsi="Menlo" w:cs="Menlo"/>
+          <w:color w:val="000000"/>
+          <w:sz w:val="16"/>
+          <w:szCs w:val="16"/>
+        </w:rPr>
+        <w:t xml:space="preserve">      </w:t>
+      </w:r>
+      <w:proofErr w:type="spellStart"/>
+      <w:proofErr w:type="gramStart"/>
+      <w:r>
+        <w:rPr>
+          <w:rFonts w:ascii="Menlo" w:hAnsi="Menlo" w:cs="Menlo"/>
+          <w:color w:val="3F6E74"/>
+          <w:sz w:val="16"/>
+          <w:szCs w:val="16"/>
+        </w:rPr>
+        <w:t>screw</w:t>
+      </w:r>
+      <w:r>
+        <w:rPr>
+          <w:rFonts w:ascii="Menlo" w:hAnsi="Menlo" w:cs="Menlo"/>
+          <w:color w:val="000000"/>
+          <w:sz w:val="16"/>
+          <w:szCs w:val="16"/>
+        </w:rPr>
+        <w:t>.</w:t>
+      </w:r>
+      <w:r>
+        <w:rPr>
+          <w:rFonts w:ascii="Menlo" w:hAnsi="Menlo" w:cs="Menlo"/>
+          <w:color w:val="5C2699"/>
+          <w:sz w:val="16"/>
+          <w:szCs w:val="16"/>
+        </w:rPr>
+        <w:t>rootNode</w:t>
+      </w:r>
+      <w:r>
+        <w:rPr>
+          <w:rFonts w:ascii="Menlo" w:hAnsi="Menlo" w:cs="Menlo"/>
+          <w:color w:val="000000"/>
+          <w:sz w:val="16"/>
+          <w:szCs w:val="16"/>
+        </w:rPr>
+        <w:t>.</w:t>
+      </w:r>
+      <w:r>
+        <w:rPr>
+          <w:rFonts w:ascii="Menlo" w:hAnsi="Menlo" w:cs="Menlo"/>
+          <w:color w:val="5C2699"/>
+          <w:sz w:val="16"/>
+          <w:szCs w:val="16"/>
+        </w:rPr>
+        <w:t>position</w:t>
+      </w:r>
+      <w:proofErr w:type="spellEnd"/>
+      <w:proofErr w:type="gramEnd"/>
+      <w:r>
+        <w:rPr>
+          <w:rFonts w:ascii="Menlo" w:hAnsi="Menlo" w:cs="Menlo"/>
+          <w:color w:val="000000"/>
+          <w:sz w:val="16"/>
+          <w:szCs w:val="16"/>
+        </w:rPr>
+        <w:t xml:space="preserve"> = position</w:t>
+      </w:r>
+      <w:r>
+        <w:rPr>
+          <w:rFonts w:ascii="Menlo" w:hAnsi="Menlo" w:cs="Menlo"/>
+          <w:color w:val="000000"/>
+          <w:sz w:val="16"/>
+          <w:szCs w:val="16"/>
+        </w:rPr>
+        <w:t>;</w:t>
+      </w:r>
+    </w:p>
+    <w:p>
+      <w:pPr>
+        <w:tabs>
+          <w:tab w:val="left" w:pos="543"/>
+        </w:tabs>
+        <w:autoSpaceDE w:val="0"/>
+        <w:autoSpaceDN w:val="0"/>
+        <w:adjustRightInd w:val="0"/>
+        <w:rPr>
+          <w:rFonts w:ascii="Menlo" w:hAnsi="Menlo" w:cs="Menlo"/>
+          <w:color w:val="000000"/>
+          <w:sz w:val="16"/>
+          <w:szCs w:val="16"/>
+        </w:rPr>
+      </w:pPr>
+      <w:r>
+        <w:rPr>
+          <w:rFonts w:ascii="Menlo" w:hAnsi="Menlo" w:cs="Menlo"/>
+          <w:color w:val="000000"/>
+          <w:sz w:val="16"/>
+          <w:szCs w:val="16"/>
+        </w:rPr>
+        <w:t xml:space="preserve">     </w:t>
+      </w:r>
+      <w:r>
+        <w:rPr>
+          <w:rFonts w:ascii="Menlo" w:hAnsi="Menlo" w:cs="Menlo"/>
+          <w:color w:val="000000"/>
+          <w:sz w:val="16"/>
+          <w:szCs w:val="16"/>
+        </w:rPr>
+        <w:t xml:space="preserve"> </w:t>
+      </w:r>
+      <w:proofErr w:type="spellStart"/>
+      <w:proofErr w:type="gramStart"/>
+      <w:r>
+        <w:rPr>
+          <w:rFonts w:ascii="Menlo" w:hAnsi="Menlo" w:cs="Menlo"/>
+          <w:color w:val="3F6E74"/>
+          <w:sz w:val="16"/>
+          <w:szCs w:val="16"/>
+        </w:rPr>
+        <w:t>screw</w:t>
+      </w:r>
+      <w:r>
+        <w:rPr>
+          <w:rFonts w:ascii="Menlo" w:hAnsi="Menlo" w:cs="Menlo"/>
+          <w:color w:val="000000"/>
+          <w:sz w:val="16"/>
+          <w:szCs w:val="16"/>
+        </w:rPr>
+        <w:t>.</w:t>
+      </w:r>
+      <w:r>
+        <w:rPr>
+          <w:rFonts w:ascii="Menlo" w:hAnsi="Menlo" w:cs="Menlo"/>
+          <w:color w:val="5C2699"/>
+          <w:sz w:val="16"/>
+          <w:szCs w:val="16"/>
+        </w:rPr>
+        <w:t>rootNode</w:t>
+      </w:r>
+      <w:r>
+        <w:rPr>
+          <w:rFonts w:ascii="Menlo" w:hAnsi="Menlo" w:cs="Menlo"/>
+          <w:color w:val="000000"/>
+          <w:sz w:val="16"/>
+          <w:szCs w:val="16"/>
+        </w:rPr>
+        <w:t>.</w:t>
+      </w:r>
+      <w:r>
+        <w:rPr>
+          <w:rFonts w:ascii="Menlo" w:hAnsi="Menlo" w:cs="Menlo"/>
+          <w:color w:val="5C2699"/>
+          <w:sz w:val="16"/>
+          <w:szCs w:val="16"/>
+        </w:rPr>
+        <w:t>rotation</w:t>
+      </w:r>
+      <w:proofErr w:type="spellEnd"/>
+      <w:proofErr w:type="gramEnd"/>
+      <w:r>
+        <w:rPr>
+          <w:rFonts w:ascii="Menlo" w:hAnsi="Menlo" w:cs="Menlo"/>
+          <w:color w:val="000000"/>
+          <w:sz w:val="16"/>
+          <w:szCs w:val="16"/>
+        </w:rPr>
+        <w:t xml:space="preserve"> = </w:t>
+      </w:r>
+      <w:r>
+        <w:rPr>
+          <w:rFonts w:ascii="Menlo" w:hAnsi="Menlo" w:cs="Menlo"/>
+          <w:color w:val="5C2699"/>
+          <w:sz w:val="16"/>
+          <w:szCs w:val="16"/>
+        </w:rPr>
+        <w:t>SCNVector4</w:t>
+      </w:r>
+      <w:r>
+        <w:rPr>
+          <w:rFonts w:ascii="Menlo" w:hAnsi="Menlo" w:cs="Menlo"/>
+          <w:color w:val="000000"/>
+          <w:sz w:val="16"/>
+          <w:szCs w:val="16"/>
+        </w:rPr>
+        <w:t>(</w:t>
+      </w:r>
+      <w:proofErr w:type="spellStart"/>
+      <w:r>
+        <w:rPr>
+          <w:rFonts w:ascii="Menlo" w:hAnsi="Menlo" w:cs="Menlo"/>
+          <w:color w:val="000000"/>
+          <w:sz w:val="16"/>
+          <w:szCs w:val="16"/>
+        </w:rPr>
+        <w:t>camera.</w:t>
+      </w:r>
+      <w:r>
+        <w:rPr>
+          <w:rFonts w:ascii="Menlo" w:hAnsi="Menlo" w:cs="Menlo"/>
+          <w:color w:val="5C2699"/>
+          <w:sz w:val="16"/>
+          <w:szCs w:val="16"/>
+        </w:rPr>
+        <w:t>rotation</w:t>
+      </w:r>
+      <w:r>
+        <w:rPr>
+          <w:rFonts w:ascii="Menlo" w:hAnsi="Menlo" w:cs="Menlo"/>
+          <w:color w:val="000000"/>
+          <w:sz w:val="16"/>
+          <w:szCs w:val="16"/>
+        </w:rPr>
+        <w:t>.</w:t>
+      </w:r>
+      <w:r>
+        <w:rPr>
+          <w:rFonts w:ascii="Menlo" w:hAnsi="Menlo" w:cs="Menlo"/>
+          <w:color w:val="5C2699"/>
+          <w:sz w:val="16"/>
+          <w:szCs w:val="16"/>
+        </w:rPr>
+        <w:t>x</w:t>
+      </w:r>
+      <w:proofErr w:type="spellEnd"/>
+      <w:r>
+        <w:rPr>
+          <w:rFonts w:ascii="Menlo" w:hAnsi="Menlo" w:cs="Menlo"/>
+          <w:color w:val="000000"/>
+          <w:sz w:val="16"/>
+          <w:szCs w:val="16"/>
+        </w:rPr>
+        <w:t>, -</w:t>
+      </w:r>
+      <w:proofErr w:type="spellStart"/>
+      <w:r>
+        <w:rPr>
+          <w:rFonts w:ascii="Menlo" w:hAnsi="Menlo" w:cs="Menlo"/>
+          <w:color w:val="000000"/>
+          <w:sz w:val="16"/>
+          <w:szCs w:val="16"/>
+        </w:rPr>
+        <w:t>camera.</w:t>
+      </w:r>
+      <w:r>
+        <w:rPr>
+          <w:rFonts w:ascii="Menlo" w:hAnsi="Menlo" w:cs="Menlo"/>
+          <w:color w:val="5C2699"/>
+          <w:sz w:val="16"/>
+          <w:szCs w:val="16"/>
+        </w:rPr>
+        <w:t>rotation</w:t>
+      </w:r>
+      <w:r>
+        <w:rPr>
+          <w:rFonts w:ascii="Menlo" w:hAnsi="Menlo" w:cs="Menlo"/>
+          <w:color w:val="000000"/>
+          <w:sz w:val="16"/>
+          <w:szCs w:val="16"/>
+        </w:rPr>
+        <w:t>.</w:t>
+      </w:r>
+      <w:r>
+        <w:rPr>
+          <w:rFonts w:ascii="Menlo" w:hAnsi="Menlo" w:cs="Menlo"/>
+          <w:color w:val="5C2699"/>
+          <w:sz w:val="16"/>
+          <w:szCs w:val="16"/>
+        </w:rPr>
+        <w:t>y</w:t>
+      </w:r>
+      <w:proofErr w:type="spellEnd"/>
+      <w:r>
+        <w:rPr>
+          <w:rFonts w:ascii="Menlo" w:hAnsi="Menlo" w:cs="Menlo"/>
+          <w:color w:val="000000"/>
+          <w:sz w:val="16"/>
+          <w:szCs w:val="16"/>
+        </w:rPr>
+        <w:t>, -</w:t>
+      </w:r>
+    </w:p>
+    <w:p>
+      <w:pPr>
+        <w:tabs>
+          <w:tab w:val="left" w:pos="543"/>
+        </w:tabs>
+        <w:autoSpaceDE w:val="0"/>
+        <w:autoSpaceDN w:val="0"/>
+        <w:adjustRightInd w:val="0"/>
+        <w:rPr>
+          <w:rFonts w:ascii="Helvetica" w:hAnsi="Helvetica" w:cs="Helvetica"/>
+          <w:sz w:val="16"/>
+          <w:szCs w:val="16"/>
+        </w:rPr>
+      </w:pPr>
+      <w:r>
+        <w:rPr>
+          <w:rFonts w:ascii="Menlo" w:hAnsi="Menlo" w:cs="Menlo"/>
+          <w:color w:val="000000"/>
+          <w:sz w:val="16"/>
+          <w:szCs w:val="16"/>
+        </w:rPr>
+        <w:tab/>
+      </w:r>
+      <w:r>
+        <w:rPr>
+          <w:rFonts w:ascii="Menlo" w:hAnsi="Menlo" w:cs="Menlo"/>
+          <w:color w:val="000000"/>
+          <w:sz w:val="16"/>
+          <w:szCs w:val="16"/>
+        </w:rPr>
+        <w:tab/>
+        <w:t xml:space="preserve">   </w:t>
+      </w:r>
+      <w:proofErr w:type="spellStart"/>
+      <w:proofErr w:type="gramStart"/>
+      <w:r>
+        <w:rPr>
+          <w:rFonts w:ascii="Menlo" w:hAnsi="Menlo" w:cs="Menlo"/>
+          <w:color w:val="000000"/>
+          <w:sz w:val="16"/>
+          <w:szCs w:val="16"/>
+        </w:rPr>
+        <w:t>camera.</w:t>
+      </w:r>
+      <w:r>
+        <w:rPr>
+          <w:rFonts w:ascii="Menlo" w:hAnsi="Menlo" w:cs="Menlo"/>
+          <w:color w:val="5C2699"/>
+          <w:sz w:val="16"/>
+          <w:szCs w:val="16"/>
+        </w:rPr>
+        <w:t>rotation</w:t>
+      </w:r>
+      <w:proofErr w:type="gramEnd"/>
+      <w:r>
+        <w:rPr>
+          <w:rFonts w:ascii="Menlo" w:hAnsi="Menlo" w:cs="Menlo"/>
+          <w:color w:val="000000"/>
+          <w:sz w:val="16"/>
+          <w:szCs w:val="16"/>
+        </w:rPr>
+        <w:t>.</w:t>
+      </w:r>
+      <w:r>
+        <w:rPr>
+          <w:rFonts w:ascii="Menlo" w:hAnsi="Menlo" w:cs="Menlo"/>
+          <w:color w:val="5C2699"/>
+          <w:sz w:val="16"/>
+          <w:szCs w:val="16"/>
+        </w:rPr>
+        <w:t>z</w:t>
+      </w:r>
+      <w:proofErr w:type="spellEnd"/>
+      <w:r>
+        <w:rPr>
+          <w:rFonts w:ascii="Menlo" w:hAnsi="Menlo" w:cs="Menlo"/>
+          <w:color w:val="000000"/>
+          <w:sz w:val="16"/>
+          <w:szCs w:val="16"/>
+        </w:rPr>
+        <w:t xml:space="preserve">, </w:t>
+      </w:r>
+      <w:proofErr w:type="spellStart"/>
+      <w:r>
+        <w:rPr>
+          <w:rFonts w:ascii="Menlo" w:hAnsi="Menlo" w:cs="Menlo"/>
+          <w:color w:val="000000"/>
+          <w:sz w:val="16"/>
+          <w:szCs w:val="16"/>
+        </w:rPr>
+        <w:t>camera.</w:t>
+      </w:r>
+      <w:r>
+        <w:rPr>
+          <w:rFonts w:ascii="Menlo" w:hAnsi="Menlo" w:cs="Menlo"/>
+          <w:color w:val="5C2699"/>
+          <w:sz w:val="16"/>
+          <w:szCs w:val="16"/>
+        </w:rPr>
+        <w:t>rotation</w:t>
+      </w:r>
+      <w:r>
+        <w:rPr>
+          <w:rFonts w:ascii="Menlo" w:hAnsi="Menlo" w:cs="Menlo"/>
+          <w:color w:val="000000"/>
+          <w:sz w:val="16"/>
+          <w:szCs w:val="16"/>
+        </w:rPr>
+        <w:t>.</w:t>
+      </w:r>
+      <w:r>
+        <w:rPr>
+          <w:rFonts w:ascii="Menlo" w:hAnsi="Menlo" w:cs="Menlo"/>
+          <w:color w:val="5C2699"/>
+          <w:sz w:val="16"/>
+          <w:szCs w:val="16"/>
+        </w:rPr>
+        <w:t>w</w:t>
+      </w:r>
+      <w:proofErr w:type="spellEnd"/>
+      <w:r>
+        <w:rPr>
+          <w:rFonts w:ascii="Menlo" w:hAnsi="Menlo" w:cs="Menlo"/>
+          <w:color w:val="000000"/>
+          <w:sz w:val="16"/>
+          <w:szCs w:val="16"/>
+        </w:rPr>
+        <w:t>);</w:t>
+      </w:r>
+    </w:p>
+    <w:p>
+      <w:pPr>
+        <w:tabs>
+          <w:tab w:val="left" w:pos="543"/>
+        </w:tabs>
+        <w:autoSpaceDE w:val="0"/>
+        <w:autoSpaceDN w:val="0"/>
+        <w:adjustRightInd w:val="0"/>
+        <w:rPr>
+          <w:rFonts w:ascii="Menlo" w:hAnsi="Menlo" w:cs="Menlo"/>
+          <w:color w:val="000000"/>
+          <w:sz w:val="16"/>
+          <w:szCs w:val="16"/>
+        </w:rPr>
+      </w:pPr>
+      <w:r>
+        <w:rPr>
+          <w:rFonts w:ascii="Menlo" w:hAnsi="Menlo" w:cs="Menlo"/>
+          <w:color w:val="000000"/>
+          <w:sz w:val="16"/>
+          <w:szCs w:val="16"/>
+        </w:rPr>
+        <w:t xml:space="preserve">     </w:t>
+      </w:r>
+      <w:proofErr w:type="spellStart"/>
+      <w:proofErr w:type="gramStart"/>
+      <w:r>
+        <w:rPr>
+          <w:rFonts w:ascii="Menlo" w:hAnsi="Menlo" w:cs="Menlo"/>
+          <w:color w:val="3F6E74"/>
+          <w:sz w:val="16"/>
+          <w:szCs w:val="16"/>
+        </w:rPr>
+        <w:t>screw</w:t>
+      </w:r>
+      <w:r>
+        <w:rPr>
+          <w:rFonts w:ascii="Menlo" w:hAnsi="Menlo" w:cs="Menlo"/>
+          <w:color w:val="000000"/>
+          <w:sz w:val="16"/>
+          <w:szCs w:val="16"/>
+        </w:rPr>
+        <w:t>.</w:t>
+      </w:r>
+      <w:r>
+        <w:rPr>
+          <w:rFonts w:ascii="Menlo" w:hAnsi="Menlo" w:cs="Menlo"/>
+          <w:color w:val="5C2699"/>
+          <w:sz w:val="16"/>
+          <w:szCs w:val="16"/>
+        </w:rPr>
+        <w:t>rootNode</w:t>
+      </w:r>
+      <w:r>
+        <w:rPr>
+          <w:rFonts w:ascii="Menlo" w:hAnsi="Menlo" w:cs="Menlo"/>
+          <w:color w:val="000000"/>
+          <w:sz w:val="16"/>
+          <w:szCs w:val="16"/>
+        </w:rPr>
+        <w:t>.</w:t>
+      </w:r>
+      <w:r>
+        <w:rPr>
+          <w:rFonts w:ascii="Menlo" w:hAnsi="Menlo" w:cs="Menlo"/>
+          <w:color w:val="5C2699"/>
+          <w:sz w:val="16"/>
+          <w:szCs w:val="16"/>
+        </w:rPr>
+        <w:t>orientation</w:t>
+      </w:r>
+      <w:proofErr w:type="spellEnd"/>
+      <w:proofErr w:type="gramEnd"/>
+      <w:r>
+        <w:rPr>
+          <w:rFonts w:ascii="Menlo" w:hAnsi="Menlo" w:cs="Menlo"/>
+          <w:color w:val="000000"/>
+          <w:sz w:val="16"/>
+          <w:szCs w:val="16"/>
+        </w:rPr>
+        <w:t xml:space="preserve"> = </w:t>
+      </w:r>
+      <w:r>
+        <w:rPr>
+          <w:rFonts w:ascii="Menlo" w:hAnsi="Menlo" w:cs="Menlo"/>
+          <w:color w:val="5C2699"/>
+          <w:sz w:val="16"/>
+          <w:szCs w:val="16"/>
+        </w:rPr>
+        <w:t>SCNVector4</w:t>
+      </w:r>
+      <w:r>
+        <w:rPr>
+          <w:rFonts w:ascii="Menlo" w:hAnsi="Menlo" w:cs="Menlo"/>
+          <w:color w:val="000000"/>
+          <w:sz w:val="16"/>
+          <w:szCs w:val="16"/>
+        </w:rPr>
+        <w:t>(</w:t>
+      </w:r>
+      <w:proofErr w:type="spellStart"/>
+      <w:r>
+        <w:rPr>
+          <w:rFonts w:ascii="Menlo" w:hAnsi="Menlo" w:cs="Menlo"/>
+          <w:color w:val="000000"/>
+          <w:sz w:val="16"/>
+          <w:szCs w:val="16"/>
+        </w:rPr>
+        <w:t>camera.</w:t>
+      </w:r>
+      <w:r>
+        <w:rPr>
+          <w:rFonts w:ascii="Menlo" w:hAnsi="Menlo" w:cs="Menlo"/>
+          <w:color w:val="5C2699"/>
+          <w:sz w:val="16"/>
+          <w:szCs w:val="16"/>
+        </w:rPr>
+        <w:t>orientation</w:t>
+      </w:r>
+      <w:r>
+        <w:rPr>
+          <w:rFonts w:ascii="Menlo" w:hAnsi="Menlo" w:cs="Menlo"/>
+          <w:color w:val="000000"/>
+          <w:sz w:val="16"/>
+          <w:szCs w:val="16"/>
+        </w:rPr>
+        <w:t>.</w:t>
+      </w:r>
+      <w:r>
+        <w:rPr>
+          <w:rFonts w:ascii="Menlo" w:hAnsi="Menlo" w:cs="Menlo"/>
+          <w:color w:val="5C2699"/>
+          <w:sz w:val="16"/>
+          <w:szCs w:val="16"/>
+        </w:rPr>
+        <w:t>x</w:t>
+      </w:r>
+      <w:proofErr w:type="spellEnd"/>
+      <w:r>
+        <w:rPr>
+          <w:rFonts w:ascii="Menlo" w:hAnsi="Menlo" w:cs="Menlo"/>
+          <w:color w:val="000000"/>
+          <w:sz w:val="16"/>
+          <w:szCs w:val="16"/>
+        </w:rPr>
+        <w:t>, -</w:t>
+      </w:r>
+      <w:proofErr w:type="spellStart"/>
+      <w:r>
+        <w:rPr>
+          <w:rFonts w:ascii="Menlo" w:hAnsi="Menlo" w:cs="Menlo"/>
+          <w:color w:val="000000"/>
+          <w:sz w:val="16"/>
+          <w:szCs w:val="16"/>
+        </w:rPr>
+        <w:t>camera.</w:t>
+      </w:r>
+      <w:r>
+        <w:rPr>
+          <w:rFonts w:ascii="Menlo" w:hAnsi="Menlo" w:cs="Menlo"/>
+          <w:color w:val="5C2699"/>
+          <w:sz w:val="16"/>
+          <w:szCs w:val="16"/>
+        </w:rPr>
+        <w:t>orientation</w:t>
+      </w:r>
+      <w:r>
+        <w:rPr>
+          <w:rFonts w:ascii="Menlo" w:hAnsi="Menlo" w:cs="Menlo"/>
+          <w:color w:val="000000"/>
+          <w:sz w:val="16"/>
+          <w:szCs w:val="16"/>
+        </w:rPr>
+        <w:t>.</w:t>
+      </w:r>
+      <w:r>
+        <w:rPr>
+          <w:rFonts w:ascii="Menlo" w:hAnsi="Menlo" w:cs="Menlo"/>
+          <w:color w:val="5C2699"/>
+          <w:sz w:val="16"/>
+          <w:szCs w:val="16"/>
+        </w:rPr>
+        <w:t>y</w:t>
+      </w:r>
+      <w:proofErr w:type="spellEnd"/>
+      <w:r>
+        <w:rPr>
+          <w:rFonts w:ascii="Menlo" w:hAnsi="Menlo" w:cs="Menlo"/>
+          <w:color w:val="000000"/>
+          <w:sz w:val="16"/>
+          <w:szCs w:val="16"/>
+        </w:rPr>
+        <w:t>, -</w:t>
+      </w:r>
+    </w:p>
+    <w:p>
+      <w:pPr>
+        <w:tabs>
+          <w:tab w:val="left" w:pos="543"/>
+        </w:tabs>
+        <w:autoSpaceDE w:val="0"/>
+        <w:autoSpaceDN w:val="0"/>
+        <w:adjustRightInd w:val="0"/>
+        <w:rPr>
+          <w:rFonts w:ascii="Helvetica" w:hAnsi="Helvetica" w:cs="Helvetica"/>
+          <w:sz w:val="16"/>
+          <w:szCs w:val="16"/>
+        </w:rPr>
+      </w:pPr>
+      <w:r>
+        <w:rPr>
+          <w:rFonts w:ascii="Menlo" w:hAnsi="Menlo" w:cs="Menlo"/>
+          <w:color w:val="000000"/>
+          <w:sz w:val="16"/>
+          <w:szCs w:val="16"/>
+        </w:rPr>
+        <w:tab/>
+      </w:r>
+      <w:r>
+        <w:rPr>
+          <w:rFonts w:ascii="Menlo" w:hAnsi="Menlo" w:cs="Menlo"/>
+          <w:color w:val="000000"/>
+          <w:sz w:val="16"/>
+          <w:szCs w:val="16"/>
+        </w:rPr>
+        <w:tab/>
+        <w:t xml:space="preserve">   </w:t>
+      </w:r>
+      <w:proofErr w:type="spellStart"/>
+      <w:proofErr w:type="gramStart"/>
+      <w:r>
+        <w:rPr>
+          <w:rFonts w:ascii="Menlo" w:hAnsi="Menlo" w:cs="Menlo"/>
+          <w:color w:val="000000"/>
+          <w:sz w:val="16"/>
+          <w:szCs w:val="16"/>
+        </w:rPr>
+        <w:t>camera.</w:t>
+      </w:r>
+      <w:r>
+        <w:rPr>
+          <w:rFonts w:ascii="Menlo" w:hAnsi="Menlo" w:cs="Menlo"/>
+          <w:color w:val="5C2699"/>
+          <w:sz w:val="16"/>
+          <w:szCs w:val="16"/>
+        </w:rPr>
+        <w:t>orientation</w:t>
+      </w:r>
+      <w:proofErr w:type="gramEnd"/>
+      <w:r>
+        <w:rPr>
+          <w:rFonts w:ascii="Menlo" w:hAnsi="Menlo" w:cs="Menlo"/>
+          <w:color w:val="000000"/>
+          <w:sz w:val="16"/>
+          <w:szCs w:val="16"/>
+        </w:rPr>
+        <w:t>.</w:t>
+      </w:r>
+      <w:r>
+        <w:rPr>
+          <w:rFonts w:ascii="Menlo" w:hAnsi="Menlo" w:cs="Menlo"/>
+          <w:color w:val="5C2699"/>
+          <w:sz w:val="16"/>
+          <w:szCs w:val="16"/>
+        </w:rPr>
+        <w:t>z</w:t>
+      </w:r>
+      <w:proofErr w:type="spellEnd"/>
+      <w:r>
+        <w:rPr>
+          <w:rFonts w:ascii="Menlo" w:hAnsi="Menlo" w:cs="Menlo"/>
+          <w:color w:val="000000"/>
+          <w:sz w:val="16"/>
+          <w:szCs w:val="16"/>
+        </w:rPr>
+        <w:t xml:space="preserve">, </w:t>
+      </w:r>
+      <w:proofErr w:type="spellStart"/>
+      <w:r>
+        <w:rPr>
+          <w:rFonts w:ascii="Menlo" w:hAnsi="Menlo" w:cs="Menlo"/>
+          <w:color w:val="000000"/>
+          <w:sz w:val="16"/>
+          <w:szCs w:val="16"/>
+        </w:rPr>
+        <w:t>camera.</w:t>
+      </w:r>
+      <w:r>
+        <w:rPr>
+          <w:rFonts w:ascii="Menlo" w:hAnsi="Menlo" w:cs="Menlo"/>
+          <w:color w:val="5C2699"/>
+          <w:sz w:val="16"/>
+          <w:szCs w:val="16"/>
+        </w:rPr>
+        <w:t>orientation</w:t>
+      </w:r>
+      <w:r>
+        <w:rPr>
+          <w:rFonts w:ascii="Menlo" w:hAnsi="Menlo" w:cs="Menlo"/>
+          <w:color w:val="000000"/>
+          <w:sz w:val="16"/>
+          <w:szCs w:val="16"/>
+        </w:rPr>
+        <w:t>.</w:t>
+      </w:r>
+      <w:r>
+        <w:rPr>
+          <w:rFonts w:ascii="Menlo" w:hAnsi="Menlo" w:cs="Menlo"/>
+          <w:color w:val="5C2699"/>
+          <w:sz w:val="16"/>
+          <w:szCs w:val="16"/>
+        </w:rPr>
+        <w:t>w</w:t>
+      </w:r>
+      <w:proofErr w:type="spellEnd"/>
+      <w:r>
+        <w:rPr>
+          <w:rFonts w:ascii="Menlo" w:hAnsi="Menlo" w:cs="Menlo"/>
+          <w:color w:val="000000"/>
+          <w:sz w:val="16"/>
+          <w:szCs w:val="16"/>
+        </w:rPr>
+        <w:t>)</w:t>
+      </w:r>
+    </w:p>
+    <w:p>
+      <w:pPr>
+        <w:spacing w:after="240"/>
+        <w:jc w:val="both"/>
+        <w:rPr>
+          <w:rFonts w:cstheme="minorHAnsi"/>
+          <w:sz w:val="16"/>
+          <w:szCs w:val="16"/>
+        </w:rPr>
+      </w:pPr>
+      <w:r>
+        <w:rPr>
+          <w:rFonts w:ascii="Menlo" w:hAnsi="Menlo" w:cs="Menlo"/>
+          <w:color w:val="000000"/>
+          <w:sz w:val="16"/>
+          <w:szCs w:val="16"/>
+        </w:rPr>
+        <w:t xml:space="preserve">     </w:t>
+      </w:r>
+      <w:r>
+        <w:rPr>
+          <w:rFonts w:ascii="Menlo" w:hAnsi="Menlo" w:cs="Menlo"/>
+          <w:color w:val="000000"/>
+          <w:sz w:val="16"/>
+          <w:szCs w:val="16"/>
+        </w:rPr>
+        <w:t xml:space="preserve"> </w:t>
+      </w:r>
+      <w:proofErr w:type="spellStart"/>
+      <w:proofErr w:type="gramStart"/>
+      <w:r>
+        <w:rPr>
+          <w:rFonts w:ascii="Menlo" w:hAnsi="Menlo" w:cs="Menlo"/>
+          <w:color w:val="3F6E74"/>
+          <w:sz w:val="16"/>
+          <w:szCs w:val="16"/>
+        </w:rPr>
+        <w:t>sceneView</w:t>
+      </w:r>
+      <w:r>
+        <w:rPr>
+          <w:rFonts w:ascii="Menlo" w:hAnsi="Menlo" w:cs="Menlo"/>
+          <w:color w:val="000000"/>
+          <w:sz w:val="16"/>
+          <w:szCs w:val="16"/>
+        </w:rPr>
+        <w:t>.</w:t>
+      </w:r>
+      <w:r>
+        <w:rPr>
+          <w:rFonts w:ascii="Menlo" w:hAnsi="Menlo" w:cs="Menlo"/>
+          <w:color w:val="5C2699"/>
+          <w:sz w:val="16"/>
+          <w:szCs w:val="16"/>
+        </w:rPr>
+        <w:t>scene</w:t>
+      </w:r>
+      <w:r>
+        <w:rPr>
+          <w:rFonts w:ascii="Menlo" w:hAnsi="Menlo" w:cs="Menlo"/>
+          <w:color w:val="000000"/>
+          <w:sz w:val="16"/>
+          <w:szCs w:val="16"/>
+        </w:rPr>
+        <w:t>.</w:t>
+      </w:r>
+      <w:r>
+        <w:rPr>
+          <w:rFonts w:ascii="Menlo" w:hAnsi="Menlo" w:cs="Menlo"/>
+          <w:color w:val="5C2699"/>
+          <w:sz w:val="16"/>
+          <w:szCs w:val="16"/>
+        </w:rPr>
+        <w:t>rootNode</w:t>
+      </w:r>
+      <w:r>
+        <w:rPr>
+          <w:rFonts w:ascii="Menlo" w:hAnsi="Menlo" w:cs="Menlo"/>
+          <w:color w:val="000000"/>
+          <w:sz w:val="16"/>
+          <w:szCs w:val="16"/>
+        </w:rPr>
+        <w:t>.</w:t>
+      </w:r>
+      <w:r>
+        <w:rPr>
+          <w:rFonts w:ascii="Menlo" w:hAnsi="Menlo" w:cs="Menlo"/>
+          <w:color w:val="2E0D6E"/>
+          <w:sz w:val="16"/>
+          <w:szCs w:val="16"/>
+        </w:rPr>
+        <w:t>addChildNode</w:t>
+      </w:r>
+      <w:proofErr w:type="spellEnd"/>
+      <w:proofErr w:type="gramEnd"/>
+      <w:r>
+        <w:rPr>
+          <w:rFonts w:ascii="Menlo" w:hAnsi="Menlo" w:cs="Menlo"/>
+          <w:color w:val="000000"/>
+          <w:sz w:val="16"/>
+          <w:szCs w:val="16"/>
+        </w:rPr>
+        <w:t>(</w:t>
+      </w:r>
+      <w:proofErr w:type="spellStart"/>
+      <w:r>
+        <w:rPr>
+          <w:rFonts w:ascii="Menlo" w:hAnsi="Menlo" w:cs="Menlo"/>
+          <w:color w:val="3F6E74"/>
+          <w:sz w:val="16"/>
+          <w:szCs w:val="16"/>
+        </w:rPr>
+        <w:t>screw</w:t>
+      </w:r>
+      <w:r>
+        <w:rPr>
+          <w:rFonts w:ascii="Menlo" w:hAnsi="Menlo" w:cs="Menlo"/>
+          <w:color w:val="000000"/>
+          <w:sz w:val="16"/>
+          <w:szCs w:val="16"/>
+        </w:rPr>
+        <w:t>.</w:t>
+      </w:r>
+      <w:r>
+        <w:rPr>
+          <w:rFonts w:ascii="Menlo" w:hAnsi="Menlo" w:cs="Menlo"/>
+          <w:color w:val="5C2699"/>
+          <w:sz w:val="16"/>
+          <w:szCs w:val="16"/>
+        </w:rPr>
+        <w:t>rootNode</w:t>
+      </w:r>
+      <w:proofErr w:type="spellEnd"/>
+      <w:r>
+        <w:rPr>
+          <w:rFonts w:ascii="Menlo" w:hAnsi="Menlo" w:cs="Menlo"/>
+          <w:color w:val="000000"/>
+          <w:sz w:val="16"/>
+          <w:szCs w:val="16"/>
+        </w:rPr>
+        <w:t xml:space="preserve">) </w:t>
+      </w:r>
+    </w:p>
+    <w:p>
+      <w:pPr>
+        <w:spacing w:after="240"/>
+        <w:ind w:firstLine="720"/>
+        <w:jc w:val="both"/>
+      </w:pPr>
+      <w:r>
+        <w:t xml:space="preserve"> This is done in front of the user, </w:t>
+      </w:r>
+      <w:r>
+        <w:t>so that the user can view a visual representation of the important surgical step they have completed. The user has now placed a screw into a vertebra of the spine, and all that is left is for the application to verify the placement and provide feedback to the user.</w:t>
+      </w:r>
+      <w:r>
+        <w:t xml:space="preserve"> </w:t>
       </w:r>
     </w:p>
     <w:p>
@@ -1013,7 +2416,18 @@
       </w:r>
       <w:proofErr w:type="gramEnd"/>
       <w:r>
-        <w:t xml:space="preserve"> selected and the trajectory selected are both calculated to be ‘within’ the cylinder objects placed within the spine model, the user is notified that they have properly placed the surgical screw, and are allowed to try again on a different vertebra. Otherwise, the user is notified that their placement was faulty, and they may try again</w:t>
+        <w:t xml:space="preserve"> selected and the trajectory selected are both calculated to be ‘within’ the cylinder objects placed within the spine model, the user is notified that they have properly placed the surgical screw, and are allowed to try again on a different vertebra. </w:t>
+      </w:r>
+      <w:r>
+        <w:t xml:space="preserve">The precise way that it is determined is broken down into two main components. For one, a hit test is preformed between the user’s start and end points (as selected in an earlier stage) to determine if it intersects with the cylinder node in question. The second is to determine if the cylinder node was selected by the user when choosing the start point. If either of these conditions were met, it means that the user was successful in regard to placing the screw object. </w:t>
+      </w:r>
+      <w:r>
+        <w:t>Otherwise, the user is notified that their placement was fault</w:t>
+      </w:r>
+      <w:bookmarkStart w:id="0" w:name="_GoBack"/>
+      <w:bookmarkEnd w:id="0"/>
+      <w:r>
+        <w:t>y, and they may try again</w:t>
       </w:r>
       <w:r>
         <w:t xml:space="preserve"> on the same vertebra</w:t>
@@ -1035,63 +2449,40 @@
         <w:rPr>
           <w:b/>
         </w:rPr>
-        <w:t>Medical Cases</w:t>
-      </w:r>
-    </w:p>
-    <w:p>
-      <w:pPr>
-        <w:spacing w:after="240"/>
+        <w:t>Hit Tests</w:t>
+      </w:r>
+    </w:p>
+    <w:p>
+      <w:pPr>
+        <w:jc w:val="both"/>
       </w:pPr>
       <w:r>
         <w:tab/>
-      </w:r>
-      <w:r>
-        <w:t>Once the user selects the cases option, they are shown a list of cases to choose from. Eac</w:t>
-      </w:r>
-      <w:r>
-        <w:t>h case leads to a page that displays t</w:t>
-      </w:r>
-      <w:r>
-        <w:t>he patient’s gen</w:t>
-      </w:r>
-      <w:r>
-        <w:t>eral history</w:t>
-      </w:r>
-      <w:r>
-        <w:t>. There will</w:t>
-      </w:r>
-      <w:r>
-        <w:t xml:space="preserve"> also </w:t>
-      </w:r>
-      <w:r>
-        <w:t>be information from their physical, as well as links to the pre-op CT images. After t</w:t>
-      </w:r>
-      <w:r>
-        <w:t xml:space="preserve">he user has all </w:t>
-      </w:r>
-      <w:r>
-        <w:lastRenderedPageBreak/>
-        <w:t>of the informa</w:t>
-      </w:r>
-      <w:r>
-        <w:t>tion, they can proceed to the</w:t>
-      </w:r>
-      <w:r>
-        <w:t xml:space="preserve"> relevant </w:t>
-      </w:r>
-      <w:r>
-        <w:t>multiple-choice</w:t>
-      </w:r>
-      <w:r>
-        <w:t xml:space="preserve"> ques</w:t>
-      </w:r>
-      <w:r>
-        <w:t>tions, which will quiz them on the info</w:t>
-      </w:r>
-      <w:r>
-        <w:t>rmation they have just obtained.</w:t>
-      </w:r>
-    </w:p>
+        <w:t xml:space="preserve">The AR component refers to Hit Tests quite a bit, as it was the main way of determining if any two objects, be it user touch and node, node and node, </w:t>
+      </w:r>
+      <w:proofErr w:type="spellStart"/>
+      <w:r>
+        <w:t>ect</w:t>
+      </w:r>
+      <w:proofErr w:type="spellEnd"/>
+      <w:r>
+        <w:t>, collided. This is done by taking the 2D (</w:t>
+      </w:r>
+      <w:proofErr w:type="spellStart"/>
+      <w:proofErr w:type="gramStart"/>
+      <w:r>
+        <w:t>x,y</w:t>
+      </w:r>
+      <w:proofErr w:type="spellEnd"/>
+      <w:proofErr w:type="gramEnd"/>
+      <w:r>
+        <w:t>) coordinates of the user touch</w:t>
+      </w:r>
+      <w:r>
+        <w:t xml:space="preserve"> and creating a line of sorts through the camera origin to the 2D point which has a sort of 3D position on the plane. And if any plane or node intersects with the line, then we know that something was at the location selected. From this result, we can obtain the world 3D coordinate which the user selected in the 2D plane</w:t>
+      </w:r>
+    </w:p>
+    <w:p/>
     <w:p>
       <w:pPr>
         <w:pStyle w:val="Heading2"/>
@@ -1105,6 +2496,73 @@
         <w:rPr>
           <w:b/>
         </w:rPr>
+        <w:t>Medical Cases</w:t>
+      </w:r>
+    </w:p>
+    <w:p>
+      <w:pPr>
+        <w:spacing w:after="240"/>
+      </w:pPr>
+      <w:r>
+        <w:tab/>
+      </w:r>
+      <w:r>
+        <w:t>Once the user selects the cases option, they are shown a list of cases to choose from. Eac</w:t>
+      </w:r>
+      <w:r>
+        <w:t>h case leads to a page that displays t</w:t>
+      </w:r>
+      <w:r>
+        <w:t>he patient’s gen</w:t>
+      </w:r>
+      <w:r>
+        <w:t>eral history</w:t>
+      </w:r>
+      <w:r>
+        <w:t>. There will</w:t>
+      </w:r>
+      <w:r>
+        <w:t xml:space="preserve"> also </w:t>
+      </w:r>
+      <w:r>
+        <w:t>be information from their physical, as well as links to the pre-op CT images. After t</w:t>
+      </w:r>
+      <w:r>
+        <w:t>he user has all of the informa</w:t>
+      </w:r>
+      <w:r>
+        <w:t>tion, they can proceed to the</w:t>
+      </w:r>
+      <w:r>
+        <w:t xml:space="preserve"> relevant </w:t>
+      </w:r>
+      <w:r>
+        <w:t>multiple-choice</w:t>
+      </w:r>
+      <w:r>
+        <w:t xml:space="preserve"> ques</w:t>
+      </w:r>
+      <w:r>
+        <w:t>tions, which will quiz them on the info</w:t>
+      </w:r>
+      <w:r>
+        <w:t>rmation they have just obtained.</w:t>
+      </w:r>
+    </w:p>
+    <w:p>
+      <w:pPr>
+        <w:pStyle w:val="Heading2"/>
+        <w:spacing w:after="240"/>
+        <w:jc w:val="both"/>
+        <w:rPr>
+          <w:b/>
+        </w:rPr>
+      </w:pPr>
+      <w:r>
+        <w:rPr>
+          <w:b/>
+        </w:rPr>
+        <w:lastRenderedPageBreak/>
         <w:t>Images</w:t>
       </w:r>
     </w:p>
@@ -1215,8 +2673,6 @@
       <w:r>
         <w:t>hich areas require improvement, and thus practice those areas until perfect, ultimately having a higher chance of becoming a better doctor and helping more patients.</w:t>
       </w:r>
-      <w:bookmarkStart w:id="0" w:name="_GoBack"/>
-      <w:bookmarkEnd w:id="0"/>
     </w:p>
     <w:p>
       <w:pPr>
@@ -10286,7 +11742,43 @@
           <w:sz w:val="17"/>
           <w:szCs w:val="17"/>
         </w:rPr>
-        <w:t xml:space="preserve"> project/Spineducation/Spineducation"</w:t>
+        <w:t xml:space="preserve"> project/</w:t>
+      </w:r>
+      <w:proofErr w:type="spellStart"/>
+      <w:r>
+        <w:rPr>
+          <w:rFonts w:ascii="Menlo" w:hAnsi="Menlo" w:cs="Menlo"/>
+          <w:sz w:val="17"/>
+          <w:szCs w:val="17"/>
+        </w:rPr>
+        <w:t>Spineducation</w:t>
+      </w:r>
+      <w:proofErr w:type="spellEnd"/>
+      <w:r>
+        <w:rPr>
+          <w:rFonts w:ascii="Menlo" w:hAnsi="Menlo" w:cs="Menlo"/>
+          <w:sz w:val="17"/>
+          <w:szCs w:val="17"/>
+        </w:rPr>
+        <w:t>/</w:t>
+      </w:r>
+      <w:proofErr w:type="spellStart"/>
+      <w:r>
+        <w:rPr>
+          <w:rFonts w:ascii="Menlo" w:hAnsi="Menlo" w:cs="Menlo"/>
+          <w:sz w:val="17"/>
+          <w:szCs w:val="17"/>
+        </w:rPr>
+        <w:t>Spineducation</w:t>
+      </w:r>
+      <w:proofErr w:type="spellEnd"/>
+      <w:r>
+        <w:rPr>
+          <w:rFonts w:ascii="Menlo" w:hAnsi="Menlo" w:cs="Menlo"/>
+          <w:sz w:val="17"/>
+          <w:szCs w:val="17"/>
+        </w:rPr>
+        <w:t>"</w:t>
       </w:r>
     </w:p>
     <w:p>
@@ -10697,7 +12189,29 @@
           <w:sz w:val="18"/>
           <w:szCs w:val="18"/>
         </w:rPr>
-        <w:t xml:space="preserve"> ~/Library/Developer/Xcode/</w:t>
+        <w:t xml:space="preserve"> ~/Library/Developer/</w:t>
+      </w:r>
+      <w:proofErr w:type="spellStart"/>
+      <w:r>
+        <w:rPr>
+          <w:rFonts w:ascii="Andale Mono" w:hAnsi="Andale Mono" w:cs="Times New Roman"/>
+          <w:i/>
+          <w:color w:val="385623" w:themeColor="accent6" w:themeShade="80"/>
+          <w:sz w:val="18"/>
+          <w:szCs w:val="18"/>
+        </w:rPr>
+        <w:t>Xcode</w:t>
+      </w:r>
+      <w:proofErr w:type="spellEnd"/>
+      <w:r>
+        <w:rPr>
+          <w:rFonts w:ascii="Andale Mono" w:hAnsi="Andale Mono" w:cs="Times New Roman"/>
+          <w:i/>
+          <w:color w:val="385623" w:themeColor="accent6" w:themeShade="80"/>
+          <w:sz w:val="18"/>
+          <w:szCs w:val="18"/>
+        </w:rPr>
+        <w:t>/</w:t>
       </w:r>
       <w:proofErr w:type="spellStart"/>
       <w:r>

</xml_diff>